<commit_message>
Claus' + Sørens ting nogenlunde rettede
</commit_message>
<xml_diff>
--- a/Rapport/current rapport.docx
+++ b/Rapport/current rapport.docx
@@ -1,11 +1,15 @@
 
 <file path=word/document.xml><?xml version="1.0" encoding="utf-8"?>
-<w:document xmlns:wpc="http://schemas.microsoft.com/office/word/2010/wordprocessingCanvas" xmlns:cx="http://schemas.microsoft.com/office/drawing/2014/chartex" xmlns:cx1="http://schemas.microsoft.com/office/drawing/2015/9/8/chartex" xmlns:cx2="http://schemas.microsoft.com/office/drawing/2015/10/21/chartex" xmlns:cx3="http://schemas.microsoft.com/office/drawing/2016/5/9/chartex" xmlns:cx4="http://schemas.microsoft.com/office/drawing/2016/5/10/chartex" xmlns:cx5="http://schemas.microsoft.com/office/drawing/2016/5/11/chartex" xmlns:mc="http://schemas.openxmlformats.org/markup-compatibility/2006" xmlns:o="urn:schemas-microsoft-com:office:office" xmlns:r="http://schemas.openxmlformats.org/officeDocument/2006/relationships" xmlns:m="http://schemas.openxmlformats.org/officeDocument/2006/math" xmlns:v="urn:schemas-microsoft-com:vml" xmlns:wp14="http://schemas.microsoft.com/office/word/2010/wordprocessingDrawing" xmlns:wp="http://schemas.openxmlformats.org/drawingml/2006/wordprocessingDrawing" xmlns:w10="urn:schemas-microsoft-com:office:word" xmlns:w="http://schemas.openxmlformats.org/wordprocessingml/2006/main" xmlns:w14="http://schemas.microsoft.com/office/word/2010/wordml" xmlns:w15="http://schemas.microsoft.com/office/word/2012/wordml" xmlns:w16se="http://schemas.microsoft.com/office/word/2015/wordml/symex" xmlns:wpg="http://schemas.microsoft.com/office/word/2010/wordprocessingGroup" xmlns:wpi="http://schemas.microsoft.com/office/word/2010/wordprocessingInk" xmlns:wne="http://schemas.microsoft.com/office/word/2006/wordml" xmlns:wps="http://schemas.microsoft.com/office/word/2010/wordprocessingShape" mc:Ignorable="w14 w15 w16se wp14">
+<w:document xmlns:wpc="http://schemas.microsoft.com/office/word/2010/wordprocessingCanvas" xmlns:mc="http://schemas.openxmlformats.org/markup-compatibility/2006" xmlns:o="urn:schemas-microsoft-com:office:office" xmlns:r="http://schemas.openxmlformats.org/officeDocument/2006/relationships" xmlns:m="http://schemas.openxmlformats.org/officeDocument/2006/math" xmlns:v="urn:schemas-microsoft-com:vml" xmlns:wp14="http://schemas.microsoft.com/office/word/2010/wordprocessingDrawing" xmlns:wp="http://schemas.openxmlformats.org/drawingml/2006/wordprocessingDrawing" xmlns:w10="urn:schemas-microsoft-com:office:word" xmlns:w="http://schemas.openxmlformats.org/wordprocessingml/2006/main" xmlns:w14="http://schemas.microsoft.com/office/word/2010/wordml" xmlns:wpg="http://schemas.microsoft.com/office/word/2010/wordprocessingGroup" xmlns:wpi="http://schemas.microsoft.com/office/word/2010/wordprocessingInk" xmlns:wne="http://schemas.microsoft.com/office/word/2006/wordml" xmlns:wps="http://schemas.microsoft.com/office/word/2010/wordprocessingShape" mc:Ignorable="w14 wp14">
   <w:body>
     <w:sdt>
       <w:sdtPr>
         <w:rPr>
-          <w:rFonts w:asciiTheme="minorHAnsi" w:hAnsiTheme="minorHAnsi"/>
+          <w:rFonts w:asciiTheme="minorHAnsi" w:eastAsiaTheme="minorHAnsi" w:hAnsiTheme="minorHAnsi" w:cstheme="minorBidi"/>
+          <w:color w:val="auto"/>
+          <w:sz w:val="22"/>
+          <w:szCs w:val="22"/>
+          <w:lang w:eastAsia="en-US"/>
         </w:rPr>
         <w:id w:val="-214516003"/>
         <w:docPartObj>
@@ -15,13 +19,8 @@
       </w:sdtPr>
       <w:sdtEndPr>
         <w:rPr>
-          <w:rFonts w:eastAsiaTheme="minorHAnsi" w:cstheme="minorBidi"/>
           <w:b/>
           <w:bCs/>
-          <w:color w:val="auto"/>
-          <w:sz w:val="22"/>
-          <w:szCs w:val="22"/>
-          <w:lang w:eastAsia="en-US"/>
         </w:rPr>
       </w:sdtEndPr>
       <w:sdtContent>
@@ -38,8 +37,6 @@
             </w:rPr>
             <w:t>Indhold</w:t>
           </w:r>
-          <w:bookmarkStart w:id="0" w:name="_GoBack"/>
-          <w:bookmarkEnd w:id="0"/>
         </w:p>
         <w:p>
           <w:pPr>
@@ -1510,7 +1507,7 @@
           <w:lang w:eastAsia="da-DK"/>
         </w:rPr>
       </w:pPr>
-      <w:bookmarkStart w:id="1" w:name="_Toc467500764"/>
+      <w:bookmarkStart w:id="0" w:name="_Toc467500764"/>
       <w:r>
         <w:rPr>
           <w:rStyle w:val="Overskrift1Tegn"/>
@@ -1520,7 +1517,7 @@
         <w:lastRenderedPageBreak/>
         <w:t>Indledning</w:t>
       </w:r>
-      <w:bookmarkEnd w:id="1"/>
+      <w:bookmarkEnd w:id="0"/>
     </w:p>
     <w:p>
       <w:pPr>
@@ -1557,7 +1554,39 @@
           <w:color w:val="000000" w:themeColor="text1"/>
           <w:lang w:eastAsia="da-DK"/>
         </w:rPr>
-        <w:t xml:space="preserve">Der er dog mange parametre der skal tages højde for når der planlægges skoleskema, det er derfor ikke en overskuelig proces. Skemaplanlæggeren skal tage hensyn til ledige lokaler, gruppearbejde på tværs af parallelle klasser såvel som elevernes udbytte. Der er allerede eksisterende programmer der kan danne skoleskemaer, men skoler som Sofiendalskolen vælger alligevel at lægge deres i hånden hvert år. Dette er en langvarig og kostbar proces, da den kræver at alle 70 lærer på skolen er tilstede mens de diskuterer skemaets opbygning. Der kan derfor undersøges, hvilke særparametre skolen stiller til deres skema, siden de mener at de aktuelle software løsninger ikke er tilpas brugervenlige nok eller ikke opfylder deres krav. </w:t>
+        <w:t xml:space="preserve">Der er dog mange parametre der skal tages højde for når der planlægges skoleskema, det er derfor ikke en overskuelig proces. Skemaplanlæggeren skal tage hensyn til ledige lokaler, gruppearbejde på tværs af parallelle klasser såvel som elevernes udbytte. Der er allerede eksisterende programmer der kan danne skoleskemaer, men skoler som Sofiendalskolen vælger alligevel at lægge deres i hånden hvert år. </w:t>
+      </w:r>
+      <w:r>
+        <w:rPr>
+          <w:rFonts w:eastAsia="Times New Roman" w:cs="Calibri"/>
+          <w:color w:val="000000" w:themeColor="text1"/>
+          <w:lang w:eastAsia="da-DK"/>
+        </w:rPr>
+        <w:t>Sofiendalskolens proces er</w:t>
+      </w:r>
+      <w:r>
+        <w:rPr>
+          <w:rFonts w:eastAsia="Times New Roman" w:cs="Calibri"/>
+          <w:color w:val="000000" w:themeColor="text1"/>
+          <w:lang w:eastAsia="da-DK"/>
+        </w:rPr>
+        <w:t xml:space="preserve"> langvarig og kostbar, da den kræver at alle 70 lærer på skolen er til</w:t>
+      </w:r>
+      <w:r>
+        <w:rPr>
+          <w:rFonts w:eastAsia="Times New Roman" w:cs="Calibri"/>
+          <w:color w:val="000000" w:themeColor="text1"/>
+          <w:lang w:eastAsia="da-DK"/>
+        </w:rPr>
+        <w:t xml:space="preserve"> </w:t>
+      </w:r>
+      <w:r>
+        <w:rPr>
+          <w:rFonts w:eastAsia="Times New Roman" w:cs="Calibri"/>
+          <w:color w:val="000000" w:themeColor="text1"/>
+          <w:lang w:eastAsia="da-DK"/>
+        </w:rPr>
+        <w:t xml:space="preserve">stede mens de diskuterer skemaets opbygning. Der kan derfor undersøges, hvilke særparametre skolen stiller til deres skema, siden de mener at de aktuelle software løsninger ikke er tilpas brugervenlige nok eller ikke opfylder deres krav. </w:t>
       </w:r>
     </w:p>
     <w:p>
@@ -1607,7 +1636,23 @@
           <w:color w:val="000000" w:themeColor="text1"/>
           <w:lang w:eastAsia="da-DK"/>
         </w:rPr>
-        <w:t>”Hvilke parametre tages der højde for når der planlægges skoleskema i folkeskolerne, og hvorledes kan behjælpelige skolerne i deres skemalægningsproces?”</w:t>
+        <w:t xml:space="preserve">”Hvilke parametre tages der højde for når der planlægges skoleskema i folkeskolerne, og hvorledes </w:t>
+      </w:r>
+      <w:r>
+        <w:rPr>
+          <w:rFonts w:eastAsia="Times New Roman" w:cs="Calibri"/>
+          <w:color w:val="000000" w:themeColor="text1"/>
+          <w:lang w:eastAsia="da-DK"/>
+        </w:rPr>
+        <w:t xml:space="preserve">et program kan hjælpe </w:t>
+      </w:r>
+      <w:r>
+        <w:rPr>
+          <w:rFonts w:eastAsia="Times New Roman" w:cs="Calibri"/>
+          <w:color w:val="000000" w:themeColor="text1"/>
+          <w:lang w:eastAsia="da-DK"/>
+        </w:rPr>
+        <w:t>skolerne i deres skemalægningsproces?”</w:t>
       </w:r>
     </w:p>
     <w:p>
@@ -1642,7 +1687,7 @@
           <w:lang w:eastAsia="da-DK"/>
         </w:rPr>
       </w:pPr>
-      <w:bookmarkStart w:id="2" w:name="_Toc467500765"/>
+      <w:bookmarkStart w:id="1" w:name="_Toc467500765"/>
       <w:r>
         <w:rPr>
           <w:rFonts w:asciiTheme="minorHAnsi" w:eastAsia="Times New Roman" w:hAnsiTheme="minorHAnsi"/>
@@ -1652,7 +1697,7 @@
         <w:lastRenderedPageBreak/>
         <w:t>Problemanalyse</w:t>
       </w:r>
-      <w:bookmarkEnd w:id="2"/>
+      <w:bookmarkEnd w:id="1"/>
     </w:p>
     <w:p>
       <w:pPr>
@@ -1804,7 +1849,27 @@
           <w:szCs w:val="24"/>
           <w:lang w:eastAsia="da-DK"/>
         </w:rPr>
-        <w:t xml:space="preserve">Problemanalysens mål er, at forstå skemaets konstruktion samt at finde de mulige problemer, der kan opstå ved selve processen. Afsnittende udlignet i dette afsnit vil analyseres og udvides med tilstrækkelig information, så en fyldestgørende problemafgrænsning kan konstrueres. </w:t>
+        <w:t>Problemanalysens mål er, at forstå skemaets konstruktion samt at finde de mulige problemer, der kan opstå ved selve processen. Afsnittende</w:t>
+      </w:r>
+      <w:r>
+        <w:rPr>
+          <w:rFonts w:eastAsia="Times New Roman" w:cs="Calibri"/>
+          <w:color w:val="000000"/>
+          <w:sz w:val="24"/>
+          <w:szCs w:val="24"/>
+          <w:lang w:eastAsia="da-DK"/>
+        </w:rPr>
+        <w:t xml:space="preserve"> præsenteret</w:t>
+      </w:r>
+      <w:r>
+        <w:rPr>
+          <w:rFonts w:eastAsia="Times New Roman" w:cs="Calibri"/>
+          <w:color w:val="000000"/>
+          <w:sz w:val="24"/>
+          <w:szCs w:val="24"/>
+          <w:lang w:eastAsia="da-DK"/>
+        </w:rPr>
+        <w:t xml:space="preserve"> i dette afsnit vil analyseres og udvides med tilstrækkelig information, så en fyldestgørende problemafgrænsning kan konstrueres. </w:t>
       </w:r>
     </w:p>
     <w:p>
@@ -1818,7 +1883,7 @@
           <w:lang w:eastAsia="da-DK"/>
         </w:rPr>
       </w:pPr>
-      <w:bookmarkStart w:id="3" w:name="_Toc467500766"/>
+      <w:bookmarkStart w:id="2" w:name="_Toc467500766"/>
       <w:r>
         <w:rPr>
           <w:rFonts w:asciiTheme="minorHAnsi" w:hAnsiTheme="minorHAnsi"/>
@@ -1827,7 +1892,167 @@
         </w:rPr>
         <w:t>Skemaets opbygning</w:t>
       </w:r>
-      <w:bookmarkEnd w:id="3"/>
+      <w:bookmarkEnd w:id="2"/>
+    </w:p>
+    <w:p>
+      <w:pPr>
+        <w:spacing w:line="276" w:lineRule="auto"/>
+        <w:rPr>
+          <w:rFonts w:cstheme="minorHAnsi"/>
+          <w:sz w:val="24"/>
+          <w:szCs w:val="24"/>
+          <w:lang w:eastAsia="da-DK"/>
+        </w:rPr>
+      </w:pPr>
+      <w:r>
+        <w:rPr>
+          <w:sz w:val="24"/>
+          <w:szCs w:val="24"/>
+          <w:lang w:eastAsia="da-DK"/>
+        </w:rPr>
+        <w:t>I Danmark følger folkeskolerne et fastlagt skema, der giver struktur til eleverne og lærernes dagligdag. Skemaerne for hver folkeskole er unikke, da</w:t>
+      </w:r>
+      <w:r>
+        <w:rPr>
+          <w:sz w:val="24"/>
+          <w:szCs w:val="24"/>
+          <w:lang w:eastAsia="da-DK"/>
+        </w:rPr>
+        <w:t xml:space="preserve"> de er selvstændigt udarbejdet. </w:t>
+      </w:r>
+      <w:r>
+        <w:rPr>
+          <w:sz w:val="24"/>
+          <w:szCs w:val="24"/>
+          <w:lang w:eastAsia="da-DK"/>
+        </w:rPr>
+        <w:t>D</w:t>
+      </w:r>
+      <w:r>
+        <w:rPr>
+          <w:sz w:val="24"/>
+          <w:szCs w:val="24"/>
+          <w:lang w:eastAsia="da-DK"/>
+        </w:rPr>
+        <w:t>et er derfor forskelligt</w:t>
+      </w:r>
+      <w:r>
+        <w:rPr>
+          <w:sz w:val="24"/>
+          <w:szCs w:val="24"/>
+          <w:lang w:eastAsia="da-DK"/>
+        </w:rPr>
+        <w:t>,</w:t>
+      </w:r>
+      <w:r>
+        <w:rPr>
+          <w:sz w:val="24"/>
+          <w:szCs w:val="24"/>
+          <w:lang w:eastAsia="da-DK"/>
+        </w:rPr>
+        <w:t xml:space="preserve"> hvilke parametre skolerne prioriter. Prioriteterne kan ændres individuelt mellem skolerne, f.eks. kan nogle skoler prioritere at have flere idræts timer, mens andre prioriterer at have fagene i en hvis rækkefølge. Alle folkeskoleskemaer skal opfylde krav, som er opstillet af regeringen, f.eks. er der et minimumskrav for</w:t>
+      </w:r>
+      <w:r>
+        <w:rPr>
+          <w:sz w:val="24"/>
+          <w:szCs w:val="24"/>
+          <w:lang w:eastAsia="da-DK"/>
+        </w:rPr>
+        <w:t>,</w:t>
+      </w:r>
+      <w:r>
+        <w:rPr>
+          <w:sz w:val="24"/>
+          <w:szCs w:val="24"/>
+          <w:lang w:eastAsia="da-DK"/>
+        </w:rPr>
+        <w:t xml:space="preserve"> hvor mange lektioner eleverne på hvert klassetrin skal have i et helt skoleår, se afsnittet </w:t>
+      </w:r>
+      <w:r>
+        <w:rPr>
+          <w:rFonts w:cstheme="minorHAnsi"/>
+          <w:sz w:val="24"/>
+          <w:szCs w:val="24"/>
+          <w:lang w:eastAsia="da-DK"/>
+        </w:rPr>
+        <w:t>”Lovmæssige krav til folkes</w:t>
+      </w:r>
+      <w:r>
+        <w:rPr>
+          <w:rFonts w:cstheme="minorHAnsi"/>
+          <w:sz w:val="24"/>
+          <w:szCs w:val="24"/>
+          <w:lang w:eastAsia="da-DK"/>
+        </w:rPr>
+        <w:t>koleskemaet”.</w:t>
+      </w:r>
+    </w:p>
+    <w:p>
+      <w:pPr>
+        <w:spacing w:line="276" w:lineRule="auto"/>
+        <w:rPr>
+          <w:sz w:val="24"/>
+          <w:szCs w:val="24"/>
+          <w:lang w:eastAsia="da-DK"/>
+        </w:rPr>
+      </w:pPr>
+      <w:r>
+        <w:rPr>
+          <w:rFonts w:cstheme="minorHAnsi"/>
+          <w:sz w:val="24"/>
+          <w:szCs w:val="24"/>
+          <w:lang w:eastAsia="da-DK"/>
+        </w:rPr>
+        <w:t>K</w:t>
+      </w:r>
+      <w:r>
+        <w:rPr>
+          <w:sz w:val="24"/>
+          <w:szCs w:val="24"/>
+          <w:lang w:eastAsia="da-DK"/>
+        </w:rPr>
+        <w:t>ommunerne</w:t>
+      </w:r>
+      <w:r>
+        <w:rPr>
+          <w:sz w:val="24"/>
+          <w:szCs w:val="24"/>
+          <w:lang w:eastAsia="da-DK"/>
+        </w:rPr>
+        <w:t>,</w:t>
+      </w:r>
+      <w:r>
+        <w:rPr>
+          <w:sz w:val="24"/>
+          <w:szCs w:val="24"/>
+          <w:lang w:eastAsia="da-DK"/>
+        </w:rPr>
+        <w:t xml:space="preserve"> skolerne ligger i</w:t>
+      </w:r>
+      <w:r>
+        <w:rPr>
+          <w:sz w:val="24"/>
+          <w:szCs w:val="24"/>
+          <w:lang w:eastAsia="da-DK"/>
+        </w:rPr>
+        <w:t>,</w:t>
+      </w:r>
+      <w:r>
+        <w:rPr>
+          <w:sz w:val="24"/>
+          <w:szCs w:val="24"/>
+          <w:lang w:eastAsia="da-DK"/>
+        </w:rPr>
+        <w:t xml:space="preserve"> influerer også på skemaplanlægningen. F.eks. har folkeskolerne i Aalborg kommune flere lektioner end folkeskolerne i Rebild kommune. Skoleskemaet er bygget op således, at eleverne har en række fag hver dag med pauser ind imellem fagene. Lektionerne varer typisk 45 minutter, bemærk at det ikke er det samme som undervisningstimer defineret af uddannelsesministeriet, med pauser på 15 minutter ind imellem lekti</w:t>
+      </w:r>
+      <w:r>
+        <w:rPr>
+          <w:sz w:val="24"/>
+          <w:szCs w:val="24"/>
+          <w:lang w:eastAsia="da-DK"/>
+        </w:rPr>
+        <w:t>onerne og en lang middagspause.</w:t>
+      </w:r>
     </w:p>
     <w:p>
       <w:pPr>
@@ -1847,24 +2072,7 @@
           <w:szCs w:val="24"/>
           <w:lang w:eastAsia="da-DK"/>
         </w:rPr>
-        <w:t xml:space="preserve">I Danmark følger folkeskolerne et fastlagt skema, der giver struktur til eleverne og lærernes dagligdag. Skemaerne for hver folkeskole er unikke, da de er selvstændigt udarbejdet, det er derfor forskelligt hvilke parametre skolerne prioriter. Prioriteterne kan ændres individuelt mellem skolerne, f.eks. kan nogle skoler prioritere at have flere idræts timer, mens andre prioriterer at have fagene i en hvis rækkefølge. Alle folkeskoleskemaer skal opfylde krav, som er opstillet af regeringen, f.eks. er der et minimumskrav for hvor mange lektioner eleverne på hvert klassetrin skal have i et helt skoleår, se afsnittet </w:t>
-      </w:r>
-      <w:r>
-        <w:rPr>
-          <w:rFonts w:cstheme="minorHAnsi"/>
-          <w:sz w:val="24"/>
-          <w:szCs w:val="24"/>
-          <w:lang w:eastAsia="da-DK"/>
-        </w:rPr>
-        <w:t>”Lovmæssige krav til folkeskoleskemaet”. K</w:t>
-      </w:r>
-      <w:r>
-        <w:rPr>
-          <w:sz w:val="24"/>
-          <w:szCs w:val="24"/>
-          <w:lang w:eastAsia="da-DK"/>
-        </w:rPr>
-        <w:t xml:space="preserve">ommunerne skolerne ligger i influerer også på skemaplanlægningen. F.eks. har folkeskolerne i Aalborg kommune flere lektioner end folkeskolerne i Rebild kommune. Skoleskemaet er bygget op således, at eleverne har en række fag hver dag med pauser ind imellem fagene. Lektionerne varer typisk 45 minutter, bemærk at det ikke er det samme som undervisningstimer defineret af uddannelsesministeriet, med pauser på 15 minutter ind imellem lektionerne og en lang middagspause. Nogle skoler vælger dog at afvige fra denne formular ved, f.eks. at have lektioner på 90 minutter med længere pauser ind i mellem. Derudover har lærerne forberedelsestimer, når de ikke underviser. Det vil sige at en lærers forberedelsestime potentielt kunne lægge mellem to lektioner, de skal undervise i. Da der er undervisningspligt i 10 år i Danmark, kan folkeskolen være </w:t>
+        <w:t xml:space="preserve">Nogle skoler vælger dog at afvige fra denne formular ved, f.eks. at have lektioner på 90 minutter med længere pauser ind i mellem. Derudover har lærerne forberedelsestimer, når de ikke </w:t>
       </w:r>
       <w:r>
         <w:rPr>
@@ -1873,7 +2081,7 @@
           <w:lang w:eastAsia="da-DK"/>
         </w:rPr>
         <w:lastRenderedPageBreak/>
-        <w:t>nødsaget til at planlægge 10 skoleskemaer hvert skoleår. Da der er mange parametre og krav den skemaansvarlige skal tage stilling til, kan skemaplanlægningsprocessen være langvarig.</w:t>
+        <w:t>underviser. Det vil sige at en lærers forberedelsestime potentielt kunne lægge mellem to lektioner, de skal undervise i. Da der er undervisningspligt i 10 år i Danmark, kan folkeskolen være nødsaget til at planlægge 10 skoleskemaer hvert skoleår. Da der er mange parametre og krav den skemaansvarlige skal tage stilling til, kan skemaplanlægningsprocessen være langvarig.</w:t>
       </w:r>
     </w:p>
     <w:p>
@@ -1886,7 +2094,7 @@
           <w:color w:val="auto"/>
         </w:rPr>
       </w:pPr>
-      <w:bookmarkStart w:id="4" w:name="_Toc467500767"/>
+      <w:bookmarkStart w:id="3" w:name="_Toc467500767"/>
       <w:r>
         <w:rPr>
           <w:rFonts w:asciiTheme="minorHAnsi" w:hAnsiTheme="minorHAnsi"/>
@@ -1894,7 +2102,7 @@
         </w:rPr>
         <w:t>Lovmæssige krav til folkeskoleskemaet</w:t>
       </w:r>
-      <w:bookmarkEnd w:id="4"/>
+      <w:bookmarkEnd w:id="3"/>
     </w:p>
     <w:p>
       <w:pPr>
@@ -1949,7 +2157,50 @@
           <w:szCs w:val="24"/>
           <w:lang w:eastAsia="da-DK"/>
         </w:rPr>
-        <w:t>Dansk, idræt og matematik skal undervises på alle klassetrin.</w:t>
+        <w:pict>
+          <v:shapetype id="_x0000_t75" coordsize="21600,21600" o:spt="75" o:preferrelative="t" path="m@4@5l@4@11@9@11@9@5xe" filled="f" stroked="f">
+            <v:stroke joinstyle="miter"/>
+            <v:formulas>
+              <v:f eqn="if lineDrawn pixelLineWidth 0"/>
+              <v:f eqn="sum @0 1 0"/>
+              <v:f eqn="sum 0 0 @1"/>
+              <v:f eqn="prod @2 1 2"/>
+              <v:f eqn="prod @3 21600 pixelWidth"/>
+              <v:f eqn="prod @3 21600 pixelHeight"/>
+              <v:f eqn="sum @0 0 1"/>
+              <v:f eqn="prod @6 1 2"/>
+              <v:f eqn="prod @7 21600 pixelWidth"/>
+              <v:f eqn="sum @8 21600 0"/>
+              <v:f eqn="prod @7 21600 pixelHeight"/>
+              <v:f eqn="sum @10 21600 0"/>
+            </v:formulas>
+            <v:path o:extrusionok="f" gradientshapeok="t" o:connecttype="rect"/>
+            <o:lock v:ext="edit" aspectratio="t"/>
+          </v:shapetype>
+          <v:shape id="_x0000_i1025" type="#_x0000_t75" style="width:481.5pt;height:273pt">
+            <v:imagedata r:id="rId9" o:title="Lovkravtabel"/>
+          </v:shape>
+        </w:pict>
+      </w:r>
+      <w:r>
+        <w:rPr>
+          <w:rFonts w:eastAsia="Times New Roman" w:cs="Calibri"/>
+          <w:color w:val="000000"/>
+          <w:sz w:val="24"/>
+          <w:szCs w:val="24"/>
+          <w:lang w:eastAsia="da-DK"/>
+        </w:rPr>
+        <w:t>Valgfag består af</w:t>
+      </w:r>
+      <w:r>
+        <w:rPr>
+          <w:rFonts w:eastAsia="Times New Roman" w:cs="Calibri"/>
+          <w:color w:val="000000"/>
+          <w:sz w:val="24"/>
+          <w:szCs w:val="24"/>
+          <w:lang w:eastAsia="da-DK"/>
+        </w:rPr>
+        <w:t xml:space="preserve"> følgende fag/emner: Tysk, fransk, spansk, medier, billedkunst, filmkundskab, drama, musik, håndarbejde og design, sløjd, madkundskab, motorlære, almindelige indvandrersprog for elever med tilstrækkelig kendskab til det sprog og arbejdskendskab.</w:t>
       </w:r>
     </w:p>
     <w:p>
@@ -1971,7 +2222,7 @@
           <w:szCs w:val="24"/>
           <w:lang w:eastAsia="da-DK"/>
         </w:rPr>
-        <w:t>Engelsk fra første til niende klasse.</w:t>
+        <w:t>Valgfag skal være bestående af mindst 120 undervisningstimer årligt.[1]</w:t>
       </w:r>
     </w:p>
     <w:p>
@@ -1993,7 +2244,7 @@
           <w:szCs w:val="24"/>
           <w:lang w:eastAsia="da-DK"/>
         </w:rPr>
-        <w:t>Historie skal undervises fra tredje til niende klasse.</w:t>
+        <w:t>En undervisningstime er, ifølge førnævnte bekendtgørelse, lig med 60 minutter. Børnehave og fra første til tredje klasse må ikke overskride undervisningstid over seks undervisningstimer om dagen, udover ved særlige arrangementer.</w:t>
       </w:r>
     </w:p>
     <w:p>
@@ -2015,7 +2266,7 @@
           <w:szCs w:val="24"/>
           <w:lang w:eastAsia="da-DK"/>
         </w:rPr>
-        <w:t>Kristendomskundskab skal undervises på alle klassetrin udover klassetrinnet, hvor konfirmationsforberedelsen foregår.</w:t>
+        <w:t>Som ses på figur 1 er minimumskravet for første klasse 750 timer på et 200 dags skoleår, hvilket udgør 18,75 undervisningstimer ugentligt.[3]</w:t>
       </w:r>
     </w:p>
     <w:p>
@@ -2037,7 +2288,8 @@
           <w:szCs w:val="24"/>
           <w:lang w:eastAsia="da-DK"/>
         </w:rPr>
-        <w:t>Natur/teknologi og musik foregår fra første til sjette klassetrin.</w:t>
+        <w:lastRenderedPageBreak/>
+        <w:t>Medtages undervisningens vejledende timeantal er længden 30 timer ugentligt for en første klasse. For samtlige klasser betyder det følgende antal timer ugentligt:</w:t>
       </w:r>
     </w:p>
     <w:p>
@@ -2059,7 +2311,7 @@
           <w:szCs w:val="24"/>
           <w:lang w:eastAsia="da-DK"/>
         </w:rPr>
-        <w:t>Billedkunst undervises fra første til femte klassetrin.</w:t>
+        <w:t>Børnehave, første, anden og tredje klasse: 30 timer.</w:t>
       </w:r>
     </w:p>
     <w:p>
@@ -2081,7 +2333,7 @@
           <w:szCs w:val="24"/>
           <w:lang w:eastAsia="da-DK"/>
         </w:rPr>
-        <w:t>Håndarbejde, sløjd og hjemkundskab skal undervises på mindst et klassetrin fra fjedre til syvende.</w:t>
+        <w:t>Fjerde, femte og sjette klasse: 33 undervisningstimer.</w:t>
       </w:r>
     </w:p>
     <w:p>
@@ -2103,233 +2355,13 @@
           <w:szCs w:val="24"/>
           <w:lang w:eastAsia="da-DK"/>
         </w:rPr>
-        <w:t>Biologi, geografi og fysik/kemi undervises fra syvende til niende klassetrin.</w:t>
-      </w:r>
-    </w:p>
-    <w:p>
-      <w:pPr>
-        <w:spacing w:after="0" w:line="276" w:lineRule="auto"/>
-        <w:jc w:val="both"/>
-        <w:rPr>
-          <w:rFonts w:eastAsia="Times New Roman" w:cs="Times New Roman"/>
-          <w:sz w:val="24"/>
-          <w:szCs w:val="24"/>
-          <w:lang w:eastAsia="da-DK"/>
-        </w:rPr>
-      </w:pPr>
-      <w:r>
-        <w:rPr>
-          <w:rFonts w:eastAsia="Times New Roman" w:cs="Calibri"/>
-          <w:color w:val="000000"/>
-          <w:sz w:val="24"/>
-          <w:szCs w:val="24"/>
-          <w:lang w:eastAsia="da-DK"/>
-        </w:rPr>
-        <w:t>Udover dette skal der også udbydes tysk, og der kan udbydes fransk, som tilbudsfag fra femte til niende klassetrin.</w:t>
-      </w:r>
-    </w:p>
-    <w:p>
-      <w:pPr>
-        <w:spacing w:after="0" w:line="276" w:lineRule="auto"/>
-        <w:jc w:val="both"/>
-        <w:rPr>
-          <w:rFonts w:eastAsia="Times New Roman" w:cs="Times New Roman"/>
-          <w:sz w:val="24"/>
-          <w:szCs w:val="24"/>
-          <w:lang w:eastAsia="da-DK"/>
-        </w:rPr>
-      </w:pPr>
-      <w:r>
-        <w:rPr>
-          <w:rFonts w:eastAsia="Times New Roman" w:cs="Calibri"/>
-          <w:color w:val="000000"/>
-          <w:sz w:val="24"/>
-          <w:szCs w:val="24"/>
-          <w:lang w:eastAsia="da-DK"/>
-        </w:rPr>
-        <w:t>På syvende til niende klassetrin skal eleverne også tilbydes og vælge et af følgende fag/emner som valgfag: Tysk, fransk, spansk, medier, billedkunst, filmkundskab, drama, musik, håndarbejde og design, sløjd, madkundskab, motorlære, almindelige indvandrersprog for elever med tilstrækkelig kendskab til det sprog og arbejdskendskab.</w:t>
-      </w:r>
-    </w:p>
-    <w:p>
-      <w:pPr>
-        <w:spacing w:after="0" w:line="276" w:lineRule="auto"/>
-        <w:jc w:val="both"/>
-        <w:rPr>
-          <w:rFonts w:eastAsia="Times New Roman" w:cs="Times New Roman"/>
-          <w:sz w:val="24"/>
-          <w:szCs w:val="24"/>
-          <w:lang w:eastAsia="da-DK"/>
-        </w:rPr>
-      </w:pPr>
-      <w:r>
-        <w:rPr>
-          <w:rFonts w:eastAsia="Times New Roman" w:cs="Calibri"/>
-          <w:color w:val="000000"/>
-          <w:sz w:val="24"/>
-          <w:szCs w:val="24"/>
-          <w:lang w:eastAsia="da-DK"/>
-        </w:rPr>
-        <w:t>Valgfag skal være bestående af mindst 120 undervisningstimer årligt.[1]</w:t>
-      </w:r>
-    </w:p>
-    <w:p>
-      <w:pPr>
-        <w:spacing w:after="0" w:line="276" w:lineRule="auto"/>
-        <w:jc w:val="both"/>
-        <w:rPr>
-          <w:rFonts w:eastAsia="Times New Roman" w:cs="Times New Roman"/>
-          <w:sz w:val="24"/>
-          <w:szCs w:val="24"/>
-          <w:lang w:eastAsia="da-DK"/>
-        </w:rPr>
-      </w:pPr>
-      <w:r>
-        <w:rPr>
-          <w:rFonts w:eastAsia="Times New Roman" w:cs="Calibri"/>
-          <w:color w:val="000000"/>
-          <w:sz w:val="24"/>
-          <w:szCs w:val="24"/>
-          <w:lang w:eastAsia="da-DK"/>
-        </w:rPr>
-        <w:t>En undervisningstime er, ifølge førnævnte bekendtgørelse, lig med 60 minutter. Børnehave og fra første til tredje klasse må ikke overskride undervisningstid over seks undervisningstimer om dagen, udover ved særlige arrangementer.</w:t>
-      </w:r>
-    </w:p>
-    <w:p>
-      <w:pPr>
-        <w:spacing w:after="0" w:line="276" w:lineRule="auto"/>
-        <w:jc w:val="both"/>
-        <w:rPr>
-          <w:rFonts w:eastAsia="Times New Roman" w:cs="Times New Roman"/>
-          <w:sz w:val="24"/>
-          <w:szCs w:val="24"/>
-          <w:lang w:eastAsia="da-DK"/>
-        </w:rPr>
-      </w:pPr>
-      <w:r>
-        <w:rPr>
-          <w:rFonts w:eastAsia="Times New Roman" w:cs="Calibri"/>
-          <w:color w:val="000000"/>
-          <w:sz w:val="24"/>
-          <w:szCs w:val="24"/>
-          <w:lang w:eastAsia="da-DK"/>
-        </w:rPr>
-        <w:t>Som ses på figur 1 er minimumskravet for første klasse 750 timer på et 200 dags skoleår, hvilket udgør 18,75 undervisningstimer ugentligt.[3]</w:t>
-      </w:r>
-    </w:p>
-    <w:p>
-      <w:pPr>
-        <w:spacing w:after="0" w:line="276" w:lineRule="auto"/>
-        <w:jc w:val="both"/>
-        <w:rPr>
-          <w:rFonts w:eastAsia="Times New Roman" w:cs="Times New Roman"/>
-          <w:sz w:val="24"/>
-          <w:szCs w:val="24"/>
-          <w:lang w:eastAsia="da-DK"/>
-        </w:rPr>
-      </w:pPr>
-      <w:r>
-        <w:rPr>
-          <w:rFonts w:eastAsia="Times New Roman" w:cs="Calibri"/>
-          <w:color w:val="000000"/>
-          <w:sz w:val="24"/>
-          <w:szCs w:val="24"/>
-          <w:lang w:eastAsia="da-DK"/>
-        </w:rPr>
-        <w:t>Medtages undervisningens vejledende timeantal er længden 30 timer ugentligt for en første klasse. For samtlige klasser betyder det følgende antal timer ugentligt:</w:t>
-      </w:r>
-    </w:p>
-    <w:p>
-      <w:pPr>
-        <w:spacing w:after="0" w:line="276" w:lineRule="auto"/>
-        <w:jc w:val="both"/>
-        <w:rPr>
-          <w:rFonts w:eastAsia="Times New Roman" w:cs="Times New Roman"/>
-          <w:sz w:val="24"/>
-          <w:szCs w:val="24"/>
-          <w:lang w:eastAsia="da-DK"/>
-        </w:rPr>
-      </w:pPr>
-      <w:r>
-        <w:rPr>
-          <w:rFonts w:eastAsia="Times New Roman" w:cs="Calibri"/>
-          <w:color w:val="000000"/>
-          <w:sz w:val="24"/>
-          <w:szCs w:val="24"/>
-          <w:lang w:eastAsia="da-DK"/>
-        </w:rPr>
-        <w:t>Børnehave, første, anden og tredje klasse: 30 timer.</w:t>
-      </w:r>
-    </w:p>
-    <w:p>
-      <w:pPr>
-        <w:spacing w:after="0" w:line="276" w:lineRule="auto"/>
-        <w:jc w:val="both"/>
-        <w:rPr>
-          <w:rFonts w:eastAsia="Times New Roman" w:cs="Times New Roman"/>
-          <w:sz w:val="24"/>
-          <w:szCs w:val="24"/>
-          <w:lang w:eastAsia="da-DK"/>
-        </w:rPr>
-      </w:pPr>
-      <w:r>
-        <w:rPr>
-          <w:rFonts w:eastAsia="Times New Roman" w:cs="Calibri"/>
-          <w:color w:val="000000"/>
-          <w:sz w:val="24"/>
-          <w:szCs w:val="24"/>
-          <w:lang w:eastAsia="da-DK"/>
-        </w:rPr>
-        <w:t>Fjerde, femte og sjette klasse: 33 undervisningstimer.</w:t>
-      </w:r>
-    </w:p>
-    <w:p>
-      <w:pPr>
-        <w:spacing w:after="0" w:line="276" w:lineRule="auto"/>
-        <w:jc w:val="both"/>
-        <w:rPr>
-          <w:rFonts w:eastAsia="Times New Roman" w:cs="Times New Roman"/>
-          <w:sz w:val="24"/>
-          <w:szCs w:val="24"/>
-          <w:lang w:eastAsia="da-DK"/>
-        </w:rPr>
-      </w:pPr>
-      <w:r>
-        <w:rPr>
-          <w:rFonts w:eastAsia="Times New Roman" w:cs="Calibri"/>
-          <w:color w:val="000000"/>
-          <w:sz w:val="24"/>
-          <w:szCs w:val="24"/>
-          <w:lang w:eastAsia="da-DK"/>
-        </w:rPr>
         <w:t>Syvende, ottende og niende klasse: 35 undervisningstimer.</w:t>
-      </w:r>
-    </w:p>
-    <w:p>
-      <w:pPr>
-        <w:spacing w:after="0" w:line="276" w:lineRule="auto"/>
-        <w:jc w:val="both"/>
-        <w:rPr>
-          <w:rFonts w:eastAsia="Times New Roman" w:cs="Times New Roman"/>
-          <w:sz w:val="24"/>
-          <w:szCs w:val="24"/>
-          <w:lang w:eastAsia="da-DK"/>
-        </w:rPr>
-      </w:pPr>
-      <w:r>
-        <w:rPr>
-          <w:rFonts w:eastAsia="Times New Roman" w:cs="Calibri"/>
-          <w:color w:val="000000"/>
-          <w:sz w:val="24"/>
-          <w:szCs w:val="24"/>
-          <w:lang w:eastAsia="da-DK"/>
-        </w:rPr>
-        <w:lastRenderedPageBreak/>
-        <w:t>Dette stemmer overens med figur 2,[4] dog skal det noteres, at for alle fag ekskluderende, dansk matematik og historie[6] er disse vejledende timeantal, dog skal de opfylde de undervisningstidens samlede længde, der ses nederst på figur 1. Pauser indgår også i denne undervisningstid.[1]</w:t>
       </w:r>
     </w:p>
     <w:tbl>
       <w:tblPr>
-        <w:tblW w:w="0" w:type="auto"/>
+        <w:tblpPr w:leftFromText="141" w:rightFromText="141" w:vertAnchor="text" w:horzAnchor="margin" w:tblpY="36"/>
+        <w:tblW w:w="9862" w:type="dxa"/>
         <w:tblCellMar>
           <w:top w:w="15" w:type="dxa"/>
           <w:left w:w="15" w:type="dxa"/>
@@ -2339,13 +2371,13 @@
         <w:tblLook w:val="04A0" w:firstRow="1" w:lastRow="0" w:firstColumn="1" w:lastColumn="0" w:noHBand="0" w:noVBand="1"/>
       </w:tblPr>
       <w:tblGrid>
-        <w:gridCol w:w="216"/>
+        <w:gridCol w:w="230"/>
         <w:gridCol w:w="9632"/>
       </w:tblGrid>
       <w:tr>
         <w:tc>
           <w:tcPr>
-            <w:tcW w:w="0" w:type="auto"/>
+            <w:tcW w:w="230" w:type="dxa"/>
             <w:tcBorders>
               <w:top w:val="single" w:sz="2" w:space="0" w:color="000000"/>
               <w:left w:val="single" w:sz="2" w:space="0" w:color="000000"/>
@@ -2392,6 +2424,9 @@
           </w:tcPr>
           <w:p>
             <w:pPr>
+              <w:tabs>
+                <w:tab w:val="left" w:pos="2280"/>
+              </w:tabs>
               <w:spacing w:after="0" w:line="276" w:lineRule="auto"/>
               <w:jc w:val="both"/>
               <w:rPr>
@@ -2401,13 +2436,80 @@
                 <w:lang w:eastAsia="da-DK"/>
               </w:rPr>
             </w:pPr>
+            <w:r>
+              <w:rPr>
+                <w:rFonts w:eastAsia="Times New Roman" w:cs="Calibri"/>
+                <w:noProof/>
+                <w:color w:val="000000"/>
+                <w:sz w:val="24"/>
+                <w:szCs w:val="24"/>
+                <w:lang w:eastAsia="da-DK"/>
+              </w:rPr>
+              <w:drawing>
+                <wp:inline distT="0" distB="0" distL="0" distR="0" wp14:anchorId="3FE6B548" wp14:editId="10C563E0">
+                  <wp:extent cx="4162608" cy="5076825"/>
+                  <wp:effectExtent l="0" t="0" r="9525" b="0"/>
+                  <wp:docPr id="4" name="Billede 4" descr="C:\Users\Simon Dam Nielsen\AppData\Local\Microsoft\Windows\INetCache\Content.Word\Minimumstimetal.png"/>
+                  <wp:cNvGraphicFramePr>
+                    <a:graphicFrameLocks xmlns:a="http://schemas.openxmlformats.org/drawingml/2006/main" noChangeAspect="1"/>
+                  </wp:cNvGraphicFramePr>
+                  <a:graphic xmlns:a="http://schemas.openxmlformats.org/drawingml/2006/main">
+                    <a:graphicData uri="http://schemas.openxmlformats.org/drawingml/2006/picture">
+                      <pic:pic xmlns:pic="http://schemas.openxmlformats.org/drawingml/2006/picture">
+                        <pic:nvPicPr>
+                          <pic:cNvPr id="0" name="Picture 4" descr="C:\Users\Simon Dam Nielsen\AppData\Local\Microsoft\Windows\INetCache\Content.Word\Minimumstimetal.png"/>
+                          <pic:cNvPicPr>
+                            <a:picLocks noChangeAspect="1" noChangeArrowheads="1"/>
+                          </pic:cNvPicPr>
+                        </pic:nvPicPr>
+                        <pic:blipFill>
+                          <a:blip r:embed="rId10" cstate="print">
+                            <a:extLst>
+                              <a:ext uri="{28A0092B-C50C-407E-A947-70E740481C1C}">
+                                <a14:useLocalDpi xmlns:a14="http://schemas.microsoft.com/office/drawing/2010/main" val="0"/>
+                              </a:ext>
+                            </a:extLst>
+                          </a:blip>
+                          <a:srcRect/>
+                          <a:stretch>
+                            <a:fillRect/>
+                          </a:stretch>
+                        </pic:blipFill>
+                        <pic:spPr bwMode="auto">
+                          <a:xfrm>
+                            <a:off x="0" y="0"/>
+                            <a:ext cx="4167320" cy="5082571"/>
+                          </a:xfrm>
+                          <a:prstGeom prst="rect">
+                            <a:avLst/>
+                          </a:prstGeom>
+                          <a:noFill/>
+                          <a:ln>
+                            <a:noFill/>
+                          </a:ln>
+                        </pic:spPr>
+                      </pic:pic>
+                    </a:graphicData>
+                  </a:graphic>
+                </wp:inline>
+              </w:drawing>
+            </w:r>
+            <w:r>
+              <w:rPr>
+                <w:rFonts w:eastAsia="Times New Roman" w:cs="Times New Roman"/>
+                <w:sz w:val="24"/>
+                <w:szCs w:val="24"/>
+                <w:lang w:eastAsia="da-DK"/>
+              </w:rPr>
+              <w:tab/>
+            </w:r>
           </w:p>
         </w:tc>
       </w:tr>
       <w:tr>
         <w:tc>
           <w:tcPr>
-            <w:tcW w:w="0" w:type="auto"/>
+            <w:tcW w:w="230" w:type="dxa"/>
             <w:tcBorders>
               <w:top w:val="single" w:sz="2" w:space="0" w:color="000000"/>
               <w:left w:val="single" w:sz="2" w:space="0" w:color="000000"/>
@@ -2500,8 +2602,8 @@
                 </w:tcPr>
                 <w:p>
                   <w:pPr>
+                    <w:framePr w:hSpace="141" w:wrap="around" w:vAnchor="text" w:hAnchor="margin" w:y="36"/>
                     <w:spacing w:after="0" w:line="276" w:lineRule="auto"/>
-                    <w:jc w:val="both"/>
                     <w:rPr>
                       <w:rFonts w:eastAsia="Times New Roman" w:cs="Times New Roman"/>
                       <w:sz w:val="24"/>
@@ -2518,7 +2620,29 @@
                       <w:shd w:val="clear" w:color="auto" w:fill="FFFFFF"/>
                       <w:lang w:eastAsia="da-DK"/>
                     </w:rPr>
-                    <w:t>Figur 2 Kilde: https://www.uvm.dk/Service/Statistik/Statistik-om-folkeskolen-og-frie-skoler/Statistik-om-elever-i-folkeskolen-og-frie-skoler/Statistik-om-undervisningstimetal-i-folkeskolen?allowCookies=on</w:t>
+                    <w:t xml:space="preserve">Figur </w:t>
+                  </w:r>
+                  <w:r>
+                    <w:rPr>
+                      <w:rFonts w:eastAsia="Times New Roman" w:cs="Calibri"/>
+                      <w:color w:val="000000"/>
+                      <w:sz w:val="24"/>
+                      <w:szCs w:val="24"/>
+                      <w:shd w:val="clear" w:color="auto" w:fill="FFFFFF"/>
+                      <w:lang w:eastAsia="da-DK"/>
+                    </w:rPr>
+                    <w:t>1</w:t>
+                  </w:r>
+                  <w:r>
+                    <w:rPr>
+                      <w:rFonts w:eastAsia="Times New Roman" w:cs="Calibri"/>
+                      <w:color w:val="000000"/>
+                      <w:sz w:val="24"/>
+                      <w:szCs w:val="24"/>
+                      <w:shd w:val="clear" w:color="auto" w:fill="FFFFFF"/>
+                      <w:lang w:eastAsia="da-DK"/>
+                    </w:rPr>
+                    <w:t xml:space="preserve"> Kilde: https://www.uvm.dk/Service/Statistik/Statistik-om-folkeskolen-og-frie-skoler/Statistik-om-elever-i-folkeskolen-og-frie-skoler/Statistik-om-undervisningstimetal-i-folkeskolen?allowCookies=on</w:t>
                   </w:r>
                 </w:p>
               </w:tc>
@@ -2550,6 +2674,261 @@
           <w:lang w:eastAsia="da-DK"/>
         </w:rPr>
       </w:pPr>
+      <w:r>
+        <w:rPr>
+          <w:rFonts w:eastAsia="Times New Roman" w:cs="Calibri"/>
+          <w:color w:val="000000"/>
+          <w:sz w:val="24"/>
+          <w:szCs w:val="24"/>
+          <w:lang w:eastAsia="da-DK"/>
+        </w:rPr>
+        <w:t>Dette stemmer overens med f</w:t>
+      </w:r>
+      <w:r>
+        <w:rPr>
+          <w:rFonts w:eastAsia="Times New Roman" w:cs="Calibri"/>
+          <w:color w:val="000000"/>
+          <w:sz w:val="24"/>
+          <w:szCs w:val="24"/>
+          <w:lang w:eastAsia="da-DK"/>
+        </w:rPr>
+        <w:t>igur 2,[4] dog skal det noteres</w:t>
+      </w:r>
+      <w:r>
+        <w:rPr>
+          <w:rFonts w:eastAsia="Times New Roman" w:cs="Calibri"/>
+          <w:color w:val="000000"/>
+          <w:sz w:val="24"/>
+          <w:szCs w:val="24"/>
+          <w:lang w:eastAsia="da-DK"/>
+        </w:rPr>
+        <w:t xml:space="preserve"> at for alle fag ekskluderende, dansk matematik og historie[6] er disse vejledende timeantal, dog skal de opfylde de undervisningstidens samlede længde, der ses nederst på figur 1. Pauser indgår også i denne undervisningstid.[1]</w:t>
+      </w:r>
+    </w:p>
+    <w:tbl>
+      <w:tblPr>
+        <w:tblpPr w:leftFromText="141" w:rightFromText="141" w:vertAnchor="text" w:horzAnchor="margin" w:tblpY="36"/>
+        <w:tblW w:w="9862" w:type="dxa"/>
+        <w:tblCellMar>
+          <w:top w:w="15" w:type="dxa"/>
+          <w:left w:w="15" w:type="dxa"/>
+          <w:bottom w:w="15" w:type="dxa"/>
+          <w:right w:w="15" w:type="dxa"/>
+        </w:tblCellMar>
+        <w:tblLook w:val="04A0" w:firstRow="1" w:lastRow="0" w:firstColumn="1" w:lastColumn="0" w:noHBand="0" w:noVBand="1"/>
+      </w:tblPr>
+      <w:tblGrid>
+        <w:gridCol w:w="9862"/>
+      </w:tblGrid>
+      <w:tr>
+        <w:tc>
+          <w:tcPr>
+            <w:tcW w:w="0" w:type="auto"/>
+            <w:tcBorders>
+              <w:top w:val="single" w:sz="2" w:space="0" w:color="000000"/>
+              <w:left w:val="single" w:sz="2" w:space="0" w:color="000000"/>
+              <w:bottom w:val="single" w:sz="6" w:space="0" w:color="000000"/>
+              <w:right w:val="single" w:sz="2" w:space="0" w:color="000000"/>
+            </w:tcBorders>
+            <w:tcMar>
+              <w:top w:w="105" w:type="dxa"/>
+              <w:left w:w="105" w:type="dxa"/>
+              <w:bottom w:w="105" w:type="dxa"/>
+              <w:right w:w="105" w:type="dxa"/>
+            </w:tcMar>
+            <w:hideMark/>
+          </w:tcPr>
+          <w:p>
+            <w:pPr>
+              <w:tabs>
+                <w:tab w:val="left" w:pos="2280"/>
+              </w:tabs>
+              <w:spacing w:after="0" w:line="276" w:lineRule="auto"/>
+              <w:jc w:val="both"/>
+              <w:rPr>
+                <w:rFonts w:eastAsia="Times New Roman" w:cs="Times New Roman"/>
+                <w:sz w:val="24"/>
+                <w:szCs w:val="24"/>
+                <w:lang w:eastAsia="da-DK"/>
+              </w:rPr>
+            </w:pPr>
+            <w:r>
+              <w:rPr>
+                <w:rFonts w:eastAsia="Times New Roman" w:cs="Calibri"/>
+                <w:noProof/>
+                <w:color w:val="000000"/>
+                <w:sz w:val="24"/>
+                <w:szCs w:val="24"/>
+                <w:lang w:eastAsia="da-DK"/>
+              </w:rPr>
+              <w:lastRenderedPageBreak/>
+              <w:pict>
+                <v:shape id="_x0000_i1026" type="#_x0000_t75" style="width:447.75pt;height:269.25pt">
+                  <v:imagedata r:id="rId11" o:title="Planlagt antal timer"/>
+                </v:shape>
+              </w:pict>
+            </w:r>
+            <w:r>
+              <w:rPr>
+                <w:rFonts w:eastAsia="Times New Roman" w:cs="Times New Roman"/>
+                <w:sz w:val="24"/>
+                <w:szCs w:val="24"/>
+                <w:lang w:eastAsia="da-DK"/>
+              </w:rPr>
+              <w:tab/>
+            </w:r>
+          </w:p>
+        </w:tc>
+      </w:tr>
+      <w:tr>
+        <w:tc>
+          <w:tcPr>
+            <w:tcW w:w="0" w:type="auto"/>
+            <w:tcBorders>
+              <w:top w:val="single" w:sz="6" w:space="0" w:color="000000"/>
+              <w:left w:val="single" w:sz="6" w:space="0" w:color="000000"/>
+              <w:bottom w:val="single" w:sz="6" w:space="0" w:color="000000"/>
+              <w:right w:val="single" w:sz="6" w:space="0" w:color="000000"/>
+            </w:tcBorders>
+            <w:shd w:val="clear" w:color="auto" w:fill="FFFFFF"/>
+            <w:tcMar>
+              <w:top w:w="105" w:type="dxa"/>
+              <w:left w:w="105" w:type="dxa"/>
+              <w:bottom w:w="105" w:type="dxa"/>
+              <w:right w:w="105" w:type="dxa"/>
+            </w:tcMar>
+            <w:hideMark/>
+          </w:tcPr>
+          <w:p>
+            <w:pPr>
+              <w:spacing w:after="0" w:line="276" w:lineRule="auto"/>
+              <w:jc w:val="both"/>
+              <w:rPr>
+                <w:rFonts w:eastAsia="Times New Roman" w:cs="Times New Roman"/>
+                <w:sz w:val="24"/>
+                <w:szCs w:val="24"/>
+                <w:lang w:eastAsia="da-DK"/>
+              </w:rPr>
+            </w:pPr>
+          </w:p>
+          <w:tbl>
+            <w:tblPr>
+              <w:tblW w:w="0" w:type="auto"/>
+              <w:tblCellMar>
+                <w:top w:w="15" w:type="dxa"/>
+                <w:left w:w="15" w:type="dxa"/>
+                <w:bottom w:w="15" w:type="dxa"/>
+                <w:right w:w="15" w:type="dxa"/>
+              </w:tblCellMar>
+              <w:tblLook w:val="04A0" w:firstRow="1" w:lastRow="0" w:firstColumn="1" w:lastColumn="0" w:noHBand="0" w:noVBand="1"/>
+            </w:tblPr>
+            <w:tblGrid>
+              <w:gridCol w:w="9646"/>
+            </w:tblGrid>
+            <w:tr>
+              <w:tc>
+                <w:tcPr>
+                  <w:tcW w:w="0" w:type="auto"/>
+                  <w:tcBorders>
+                    <w:top w:val="single" w:sz="2" w:space="0" w:color="000000"/>
+                    <w:left w:val="single" w:sz="2" w:space="0" w:color="000000"/>
+                    <w:bottom w:val="single" w:sz="2" w:space="0" w:color="000000"/>
+                    <w:right w:val="single" w:sz="2" w:space="0" w:color="000000"/>
+                  </w:tcBorders>
+                  <w:shd w:val="clear" w:color="auto" w:fill="FFFFFF"/>
+                  <w:tcMar>
+                    <w:top w:w="105" w:type="dxa"/>
+                    <w:left w:w="105" w:type="dxa"/>
+                    <w:bottom w:w="105" w:type="dxa"/>
+                    <w:right w:w="105" w:type="dxa"/>
+                  </w:tcMar>
+                  <w:hideMark/>
+                </w:tcPr>
+                <w:p>
+                  <w:pPr>
+                    <w:framePr w:hSpace="141" w:wrap="around" w:vAnchor="text" w:hAnchor="margin" w:y="36"/>
+                    <w:spacing w:after="0" w:line="276" w:lineRule="auto"/>
+                    <w:rPr>
+                      <w:rFonts w:eastAsia="Times New Roman" w:cs="Times New Roman"/>
+                      <w:sz w:val="24"/>
+                      <w:szCs w:val="24"/>
+                      <w:lang w:eastAsia="da-DK"/>
+                    </w:rPr>
+                  </w:pPr>
+                  <w:r>
+                    <w:rPr>
+                      <w:rFonts w:eastAsia="Times New Roman" w:cs="Calibri"/>
+                      <w:color w:val="000000"/>
+                      <w:sz w:val="24"/>
+                      <w:szCs w:val="24"/>
+                      <w:shd w:val="clear" w:color="auto" w:fill="FFFFFF"/>
+                      <w:lang w:eastAsia="da-DK"/>
+                    </w:rPr>
+                    <w:t xml:space="preserve">Figur </w:t>
+                  </w:r>
+                  <w:r>
+                    <w:rPr>
+                      <w:rFonts w:eastAsia="Times New Roman" w:cs="Calibri"/>
+                      <w:color w:val="000000"/>
+                      <w:sz w:val="24"/>
+                      <w:szCs w:val="24"/>
+                      <w:shd w:val="clear" w:color="auto" w:fill="FFFFFF"/>
+                      <w:lang w:eastAsia="da-DK"/>
+                    </w:rPr>
+                    <w:t>2</w:t>
+                  </w:r>
+                  <w:r>
+                    <w:rPr>
+                      <w:rFonts w:eastAsia="Times New Roman" w:cs="Calibri"/>
+                      <w:color w:val="000000"/>
+                      <w:sz w:val="24"/>
+                      <w:szCs w:val="24"/>
+                      <w:shd w:val="clear" w:color="auto" w:fill="FFFFFF"/>
+                      <w:lang w:eastAsia="da-DK"/>
+                    </w:rPr>
+                    <w:t xml:space="preserve"> Kilde: </w:t>
+                  </w:r>
+                  <w:r>
+                    <w:rPr>
+                      <w:rFonts w:eastAsia="Times New Roman" w:cs="Calibri"/>
+                      <w:color w:val="000000"/>
+                      <w:sz w:val="24"/>
+                      <w:szCs w:val="24"/>
+                      <w:shd w:val="clear" w:color="auto" w:fill="FFFFFF"/>
+                      <w:lang w:eastAsia="da-DK"/>
+                    </w:rPr>
+                    <w:t>https://www.uvm.dk/Service/Statistik/Statistik-om-folkeskolen-og-frie-skoler/Statistik-om-elever-i-folkeskolen-og-frie-skoler/Statistik-om-undervisningstimetal-i-folkeskolen?allowCookies=on</w:t>
+                  </w:r>
+                </w:p>
+              </w:tc>
+            </w:tr>
+          </w:tbl>
+          <w:p>
+            <w:pPr>
+              <w:spacing w:after="0" w:line="276" w:lineRule="auto"/>
+              <w:jc w:val="both"/>
+              <w:rPr>
+                <w:rFonts w:eastAsia="Times New Roman" w:cs="Times New Roman"/>
+                <w:sz w:val="24"/>
+                <w:szCs w:val="24"/>
+                <w:lang w:eastAsia="da-DK"/>
+              </w:rPr>
+            </w:pPr>
+          </w:p>
+        </w:tc>
+      </w:tr>
+    </w:tbl>
+    <w:p>
+      <w:pPr>
+        <w:spacing w:after="0" w:line="276" w:lineRule="auto"/>
+        <w:jc w:val="both"/>
+        <w:rPr>
+          <w:rFonts w:eastAsia="Times New Roman" w:cs="Times New Roman"/>
+          <w:sz w:val="24"/>
+          <w:szCs w:val="24"/>
+          <w:lang w:eastAsia="da-DK"/>
+        </w:rPr>
+      </w:pPr>
     </w:p>
     <w:p>
       <w:pPr>
@@ -2562,7 +2941,7 @@
           <w:lang w:eastAsia="da-DK"/>
         </w:rPr>
       </w:pPr>
-      <w:bookmarkStart w:id="5" w:name="_Toc467500768"/>
+      <w:bookmarkStart w:id="4" w:name="_Toc467500768"/>
       <w:r>
         <w:rPr>
           <w:rFonts w:asciiTheme="minorHAnsi" w:eastAsia="Times New Roman" w:hAnsiTheme="minorHAnsi"/>
@@ -2571,7 +2950,7 @@
         </w:rPr>
         <w:t>Skolereformen</w:t>
       </w:r>
-      <w:bookmarkEnd w:id="5"/>
+      <w:bookmarkEnd w:id="4"/>
     </w:p>
     <w:p>
       <w:pPr>
@@ -2761,7 +3140,17 @@
           <w:szCs w:val="24"/>
           <w:lang w:eastAsia="da-DK"/>
         </w:rPr>
-        <w:t>[1]( https://www.retsinformation.dk/forms/r0710.aspx?id=182008)</w:t>
+        <w:t>[1](</w:t>
+      </w:r>
+      <w:r>
+        <w:rPr>
+          <w:rFonts w:eastAsia="Times New Roman" w:cs="Calibri"/>
+          <w:color w:val="000000"/>
+          <w:sz w:val="24"/>
+          <w:szCs w:val="24"/>
+          <w:lang w:eastAsia="da-DK"/>
+        </w:rPr>
+        <w:t>https://www.retsinformation.dk/forms/r0710.aspx?id=182008)</w:t>
       </w:r>
     </w:p>
     <w:p>
@@ -2783,6 +3172,7 @@
           <w:szCs w:val="24"/>
           <w:lang w:eastAsia="da-DK"/>
         </w:rPr>
+        <w:lastRenderedPageBreak/>
         <w:t>[2](https://www.uvm.dk/Uddannelser/Folkeskolen/Fag-timetal-og-overgange/Timetal)</w:t>
       </w:r>
     </w:p>
@@ -2895,7 +3285,7 @@
         </w:rPr>
         <w:t>[7] (</w:t>
       </w:r>
-      <w:hyperlink r:id="rId8" w:history="1">
+      <w:hyperlink r:id="rId12" w:history="1">
         <w:r>
           <w:rPr>
             <w:rFonts w:eastAsia="Times New Roman" w:cs="Calibri"/>
@@ -2935,13 +3325,12 @@
           <w:color w:val="auto"/>
         </w:rPr>
       </w:pPr>
-      <w:bookmarkStart w:id="6" w:name="_Toc467500769"/>
+      <w:bookmarkStart w:id="5" w:name="_Toc467500769"/>
       <w:r>
         <w:rPr>
           <w:rFonts w:asciiTheme="minorHAnsi" w:hAnsiTheme="minorHAnsi"/>
           <w:color w:val="auto"/>
         </w:rPr>
-        <w:lastRenderedPageBreak/>
         <w:t xml:space="preserve">Case </w:t>
       </w:r>
       <w:proofErr w:type="spellStart"/>
@@ -2960,7 +3349,7 @@
         </w:rPr>
         <w:t xml:space="preserve"> – Sofiendalskolen</w:t>
       </w:r>
-      <w:bookmarkEnd w:id="6"/>
+      <w:bookmarkEnd w:id="5"/>
     </w:p>
     <w:p>
       <w:pPr>
@@ -3003,7 +3392,77 @@
           <w:szCs w:val="24"/>
           <w:lang w:eastAsia="da-DK"/>
         </w:rPr>
-        <w:t xml:space="preserve">Sofiendal skolen blev opført i 1911 som ligger i det sydlige. I dag er Sofiendal skolen en tresporet skole med en speciel ADHD klasse hvilket betyder at der på en årgang befinder sig 3 klasse a, b og c samt speciel klassen. Skolen rummer 70 lærer samt pædagoger som underviser 650 elever dagligt. </w:t>
+        <w:t>Sofiendal skolen blev opført i 1911</w:t>
+      </w:r>
+      <w:r>
+        <w:rPr>
+          <w:rFonts w:eastAsia="Times New Roman" w:cs="Calibri"/>
+          <w:color w:val="000000"/>
+          <w:sz w:val="24"/>
+          <w:szCs w:val="24"/>
+          <w:lang w:eastAsia="da-DK"/>
+        </w:rPr>
+        <w:t xml:space="preserve">, der </w:t>
+      </w:r>
+      <w:r>
+        <w:rPr>
+          <w:rFonts w:eastAsia="Times New Roman" w:cs="Calibri"/>
+          <w:color w:val="000000"/>
+          <w:sz w:val="24"/>
+          <w:szCs w:val="24"/>
+          <w:lang w:eastAsia="da-DK"/>
+        </w:rPr>
+        <w:t>ligger i det sydlige</w:t>
+      </w:r>
+      <w:r>
+        <w:rPr>
+          <w:rFonts w:eastAsia="Times New Roman" w:cs="Calibri"/>
+          <w:color w:val="000000"/>
+          <w:sz w:val="24"/>
+          <w:szCs w:val="24"/>
+          <w:lang w:eastAsia="da-DK"/>
+        </w:rPr>
+        <w:t xml:space="preserve"> </w:t>
+      </w:r>
+      <w:r>
+        <w:rPr>
+          <w:rFonts w:eastAsia="Times New Roman" w:cs="Calibri"/>
+          <w:color w:val="FF0000"/>
+          <w:sz w:val="24"/>
+          <w:szCs w:val="24"/>
+          <w:lang w:eastAsia="da-DK"/>
+        </w:rPr>
+        <w:t>(?)</w:t>
+      </w:r>
+      <w:r>
+        <w:rPr>
+          <w:rFonts w:eastAsia="Times New Roman" w:cs="Calibri"/>
+          <w:color w:val="000000"/>
+          <w:sz w:val="24"/>
+          <w:szCs w:val="24"/>
+          <w:lang w:eastAsia="da-DK"/>
+        </w:rPr>
+        <w:t>. I dag er Sofiendal skolen en tresporet skole med en speciel ADHD klasse hvilket betyder at der på en årgang befinder sig 3 klasse a, b og c samt speciel</w:t>
+      </w:r>
+      <w:r>
+        <w:rPr>
+          <w:rFonts w:eastAsia="Times New Roman" w:cs="Calibri"/>
+          <w:color w:val="000000"/>
+          <w:sz w:val="24"/>
+          <w:szCs w:val="24"/>
+          <w:lang w:eastAsia="da-DK"/>
+        </w:rPr>
+        <w:t xml:space="preserve"> klassen. Skolen rummer 70 lærere</w:t>
+      </w:r>
+      <w:r>
+        <w:rPr>
+          <w:rFonts w:eastAsia="Times New Roman" w:cs="Calibri"/>
+          <w:color w:val="000000"/>
+          <w:sz w:val="24"/>
+          <w:szCs w:val="24"/>
+          <w:lang w:eastAsia="da-DK"/>
+        </w:rPr>
+        <w:t xml:space="preserve"> samt pædagoger som underviser 650 elever dagligt. </w:t>
       </w:r>
     </w:p>
     <w:p>
@@ -3025,7 +3484,47 @@
           <w:szCs w:val="24"/>
           <w:lang w:eastAsia="da-DK"/>
         </w:rPr>
-        <w:t xml:space="preserve">Lørdag den 27 oktober interviewede vi Søren …… Søren fungere som matematiklærer samt it-ansvarlig på sofiendalskolen og indgår i et team med </w:t>
+        <w:t>Lørdag den 27</w:t>
+      </w:r>
+      <w:r>
+        <w:rPr>
+          <w:rFonts w:eastAsia="Times New Roman" w:cs="Calibri"/>
+          <w:color w:val="000000"/>
+          <w:sz w:val="24"/>
+          <w:szCs w:val="24"/>
+          <w:lang w:eastAsia="da-DK"/>
+        </w:rPr>
+        <w:t>.</w:t>
+      </w:r>
+      <w:r>
+        <w:rPr>
+          <w:rFonts w:eastAsia="Times New Roman" w:cs="Calibri"/>
+          <w:color w:val="000000"/>
+          <w:sz w:val="24"/>
+          <w:szCs w:val="24"/>
+          <w:lang w:eastAsia="da-DK"/>
+        </w:rPr>
+        <w:t xml:space="preserve"> oktober interviewede vi Søren </w:t>
+      </w:r>
+      <w:r>
+        <w:rPr>
+          <w:rFonts w:eastAsia="Times New Roman" w:cs="Calibri"/>
+          <w:color w:val="000000"/>
+          <w:sz w:val="24"/>
+          <w:szCs w:val="24"/>
+          <w:lang w:eastAsia="da-DK"/>
+        </w:rPr>
+        <w:t>Kusk.</w:t>
+      </w:r>
+      <w:r>
+        <w:rPr>
+          <w:rFonts w:eastAsia="Times New Roman" w:cs="Calibri"/>
+          <w:color w:val="000000"/>
+          <w:sz w:val="24"/>
+          <w:szCs w:val="24"/>
+          <w:lang w:eastAsia="da-DK"/>
+        </w:rPr>
+        <w:t xml:space="preserve"> Søren fungere som matematiklærer samt it-ansvarlig på sofiendalskolen og indgår i et team med </w:t>
       </w:r>
       <w:r>
         <w:rPr>
@@ -3143,7 +3642,18 @@
           <w:szCs w:val="24"/>
           <w:lang w:eastAsia="da-DK"/>
         </w:rPr>
-        <w:t xml:space="preserve"> matematik over middag, da eleverne tit er trætte på daværende tidspunkt og derfor får begrænset udbytte af undervisning og at der er mulighed for at lave tværfaglig undervisning på tværs af klassetrinene, hvilket vil sige at alle 3 parallelklasser a, b og c f skal have mulighed for at have dansk på samme tidspunkt hver mandag. Skemaplanlæggerne på Sofiendalskolen føler at det er besværligt at opfylde alle disse 3 kriterier på en gang, derfor går de kompromis med parametrene og vælger hvilke de prioriterer højst. Skemaplanlæggerne mener at et skemalægningsprogram ikke ville kunne hjælpe dem, da de programmer de har afprøvet ikke har kunne tage højde for flere parametre, og præferencer spredt ud over de forskellige teams og klasser. </w:t>
+        <w:t xml:space="preserve"> matematik over middag, da eleverne tit er trætte på daværende tidspunkt og derfor får begrænset udbytte af undervisning og at der er mulighed for at lave tværfaglig undervisning på tværs af klassetrinene, hvilket vil sige at alle 3 parallelklasser a, b og c f skal have mulighed for at have dansk på samme tidspunkt hver mandag. Skemaplanlæggerne på Sofiendalskolen føler at det er besværligt at opfylde alle disse 3 kriterier på en gang, derfor går de kompromis med parametrene og vælger hvilke de prioriterer højst. Skemaplanlæggerne mener at et skemalægningsprogram ikke ville kunne hjælpe dem, da de </w:t>
+      </w:r>
+      <w:r>
+        <w:rPr>
+          <w:rFonts w:eastAsia="Times New Roman" w:cs="Calibri"/>
+          <w:color w:val="000000"/>
+          <w:sz w:val="24"/>
+          <w:szCs w:val="24"/>
+          <w:lang w:eastAsia="da-DK"/>
+        </w:rPr>
+        <w:lastRenderedPageBreak/>
+        <w:t xml:space="preserve">programmer de har afprøvet ikke har kunne tage højde for flere parametre, og præferencer spredt ud over de forskellige teams og klasser. </w:t>
       </w:r>
       <w:r>
         <w:rPr>
@@ -3209,7 +3719,7 @@
           <w:lang w:eastAsia="da-DK"/>
         </w:rPr>
       </w:pPr>
-      <w:bookmarkStart w:id="7" w:name="_Toc467500770"/>
+      <w:bookmarkStart w:id="6" w:name="_Toc467500770"/>
       <w:proofErr w:type="spellStart"/>
       <w:r>
         <w:rPr>
@@ -3219,8 +3729,16 @@
         </w:rPr>
         <w:t>Interresentanalyse</w:t>
       </w:r>
-      <w:bookmarkEnd w:id="7"/>
+      <w:bookmarkEnd w:id="6"/>
       <w:proofErr w:type="spellEnd"/>
+      <w:r>
+        <w:rPr>
+          <w:rFonts w:asciiTheme="minorHAnsi" w:eastAsia="Times New Roman" w:hAnsiTheme="minorHAnsi"/>
+          <w:color w:val="auto"/>
+          <w:lang w:eastAsia="da-DK"/>
+        </w:rPr>
+        <w:t xml:space="preserve"> </w:t>
+      </w:r>
     </w:p>
     <w:p>
       <w:pPr>
@@ -3275,8 +3793,86 @@
           <w:szCs w:val="24"/>
           <w:lang w:eastAsia="da-DK"/>
         </w:rPr>
+        <w:t>Kommunernes mål er at forbedre elevernes læring samt overholde undervisningsministeriets krav. Både uddannelsesministeriet og kommunen visse krav til hvilke fag der skal skrives på skemaet og hvor mange lektioner der skal afsættes til de forskellige fag. De vil ikke kunne mærke en forskel hvis der kom en software løsning.</w:t>
+      </w:r>
+    </w:p>
+    <w:p>
+      <w:pPr>
+        <w:spacing w:after="0" w:line="276" w:lineRule="auto"/>
+        <w:jc w:val="both"/>
+        <w:rPr>
+          <w:rFonts w:eastAsia="Times New Roman" w:cs="Times New Roman"/>
+          <w:sz w:val="24"/>
+          <w:szCs w:val="24"/>
+          <w:lang w:eastAsia="da-DK"/>
+        </w:rPr>
+      </w:pPr>
+    </w:p>
+    <w:p>
+      <w:pPr>
+        <w:spacing w:after="0" w:line="276" w:lineRule="auto"/>
+        <w:jc w:val="both"/>
+        <w:rPr>
+          <w:rFonts w:eastAsia="Times New Roman" w:cs="Times New Roman"/>
+          <w:sz w:val="24"/>
+          <w:szCs w:val="24"/>
+          <w:lang w:eastAsia="da-DK"/>
+        </w:rPr>
+      </w:pPr>
+      <w:r>
+        <w:rPr>
+          <w:rFonts w:eastAsia="Times New Roman" w:cs="Calibri"/>
+          <w:color w:val="000000"/>
+          <w:sz w:val="24"/>
+          <w:szCs w:val="24"/>
+          <w:lang w:eastAsia="da-DK"/>
+        </w:rPr>
+        <w:t xml:space="preserve">Skolelederen arbejde ud for et budget, som han får tildelt af kommunen og derfor interesseret i at optimere forbruget. Derfor ville en softwareløsning som kunne reducere timeantallet det tager at ligge skema have stor interesse hos skolelederen. Softwareløsningen ville gøre det muligt at bruge de sparede penge andre steder på skolen hvor de ville have mere gavn. Skolelederen har stor indflydelse på om programmet nogensinde bliver til noget, da det er skolelederen som skal vælge at investere i programmet. Hvis skolelederen ikke siger god for at ligge kapital til programmet vil det ikke blive til noget. Det ville også kræve at programmet fungere fejlfrit, da skolelederen ikke har interesse i at investere i en softwareløsning som skaber flere problemer end det løser. Så skolelederen er interesseret i en softwareløsning som gør, at skemaet fungerer uden problemer, da det er skolelederen der står til ansvar hvis programmet laver fejl. </w:t>
+      </w:r>
+    </w:p>
+    <w:p>
+      <w:pPr>
+        <w:spacing w:after="0" w:line="276" w:lineRule="auto"/>
+        <w:jc w:val="both"/>
+        <w:rPr>
+          <w:rFonts w:eastAsia="Times New Roman" w:cs="Times New Roman"/>
+          <w:sz w:val="24"/>
+          <w:szCs w:val="24"/>
+          <w:lang w:eastAsia="da-DK"/>
+        </w:rPr>
+      </w:pPr>
+    </w:p>
+    <w:p>
+      <w:pPr>
+        <w:spacing w:after="0" w:line="276" w:lineRule="auto"/>
+        <w:jc w:val="both"/>
+        <w:rPr>
+          <w:rFonts w:eastAsia="Times New Roman" w:cs="Times New Roman"/>
+          <w:sz w:val="24"/>
+          <w:szCs w:val="24"/>
+          <w:lang w:eastAsia="da-DK"/>
+        </w:rPr>
+      </w:pPr>
+      <w:r>
+        <w:rPr>
+          <w:rFonts w:eastAsia="Times New Roman" w:cs="Calibri"/>
+          <w:color w:val="000000"/>
+          <w:sz w:val="24"/>
+          <w:szCs w:val="24"/>
+          <w:lang w:eastAsia="da-DK"/>
+        </w:rPr>
+        <w:t xml:space="preserve">Lærerne bruger rigtig mange kræfter og tid på at lægge skema. En softwareløsning ville tage noget af arbejdsbyrden fra lærernes skuldre og sørger for at de kan fokusere fuldt ud på undervisningen. Lærerne vil have ret stor indflydelse på hvordan en softwareløsning vil komme til at se ud, da det er dem som lægger skemaet. Lærerne vil også have stor indflydelse på om en softwareløsning vil blive implementeret på en skole, da softwareløsningen skal kunne opfylde lærernes betingelse for et skoleskema fejlfrit da lærerne ikke er interesseret i et program som skaber flere problemer for dem end det reelt løser. Lærernes betingelser til et software program består i at få et optimeret skemaet, så deres elever er fokuseret, når de skal modtage undervisning. Samt hensyn til at underviserens forberedelsestimer ligger sammenlagt i stedet for enkeltvis. Derudover har skolen fundet ud af, at eleverne ikke kan koncentrere sig i de tungere fag over middag, så de tunge fag bliver oftest placeret før middag. En softwareløsning ville også have en stor påvirkning på lærernes </w:t>
+      </w:r>
+      <w:r>
+        <w:rPr>
+          <w:rFonts w:eastAsia="Times New Roman" w:cs="Calibri"/>
+          <w:color w:val="000000"/>
+          <w:sz w:val="24"/>
+          <w:szCs w:val="24"/>
+          <w:lang w:eastAsia="da-DK"/>
+        </w:rPr>
         <w:lastRenderedPageBreak/>
-        <w:t>Kommunernes mål er at forbedre elevernes læring samt overholde undervisningsministeriets krav. Både uddannelsesministeriet og kommunen visse krav til hvilke fag der skal skrives på skemaet og hvor mange lektioner der skal afsættes til de forskellige fag. De vil ikke kunne mærke en forskel hvis der kom en software løsning.</w:t>
+        <w:t xml:space="preserve">hverdag, da de arbejde ud fra skoleskemaet og alle problemer som skoleskemaet skaber ville have direkte påvirkning på lærerne. </w:t>
       </w:r>
     </w:p>
     <w:p>
@@ -3310,7 +3906,7 @@
           <w:szCs w:val="24"/>
           <w:lang w:eastAsia="da-DK"/>
         </w:rPr>
-        <w:t xml:space="preserve">Skolelederen arbejde ud for et budget, som han får tildelt af kommunen og derfor interesseret i at optimere forbruget. Derfor ville en softwareløsning som kunne reducere timeantallet det tager at ligge skema have stor interesse hos skolelederen. Softwareløsningen ville gøre det muligt at bruge de sparede penge andre steder på skolen hvor de ville have mere gavn. Skolelederen har stor indflydelse på om programmet nogensinde bliver til noget, da det er skolelederen som skal vælge at investere i programmet. Hvis skolelederen ikke siger god for at ligge kapital til programmet vil det ikke blive til noget. Det ville også kræve at programmet fungere fejlfrit, da skolelederen ikke har interesse i at investere i en softwareløsning som skaber flere problemer end det løser. Så skolelederen er interesseret i en softwareløsning som gør, at skemaet fungerer uden problemer, da det er skolelederen der står til ansvar hvis programmet laver fejl. </w:t>
+        <w:t>Eleverne har ingen interesse i en softwareløsning, og vil ikke have en indflydelse på hvordan den endelige løsning kommer til at se ud, da de ikke har en fingre med i spillet når det kommer til skemaplanlægning. Eleverne vil dog blive påvirket kraftigt af en softwareløsning, da det ville ændre deres skema som de følger dagligt, og et dårligt lagt skema vil gøre at de F.eks. Ikke har energi til at komme igennem dagen, hvis der bliver lagt for mange tunge fag på en dag.</w:t>
       </w:r>
     </w:p>
     <w:p>
@@ -3344,86 +3940,7 @@
           <w:szCs w:val="24"/>
           <w:lang w:eastAsia="da-DK"/>
         </w:rPr>
-        <w:t xml:space="preserve">Lærerne bruger rigtig mange kræfter og tid på at lægge skema. En softwareløsning ville tage noget af arbejdsbyrden fra lærernes skuldre og sørger for at de kan fokusere fuldt ud på undervisningen. Lærerne vil have ret stor indflydelse på hvordan en softwareløsning vil komme til at se ud, da det er dem som lægger skemaet. Lærerne vil også have stor indflydelse på om en softwareløsning vil blive implementeret på en skole, da softwareløsningen skal kunne opfylde lærernes betingelse for et skoleskema fejlfrit da lærerne ikke er interesseret i et program som skaber flere problemer for dem end det reelt løser. Lærernes betingelser til et software program består i at få et optimeret skemaet, så deres elever er fokuseret, når de skal modtage undervisning. Samt hensyn til at underviserens forberedelsestimer ligger sammenlagt i stedet for enkeltvis. Derudover har skolen fundet ud af, at eleverne ikke kan koncentrere sig i de tungere fag over middag, så de tunge fag bliver oftest placeret før middag. En softwareløsning ville også have en stor påvirkning på lærernes hverdag, da de arbejde ud fra skoleskemaet og alle problemer som skoleskemaet skaber ville have direkte påvirkning på lærerne. </w:t>
-      </w:r>
-    </w:p>
-    <w:p>
-      <w:pPr>
-        <w:spacing w:after="0" w:line="276" w:lineRule="auto"/>
-        <w:jc w:val="both"/>
-        <w:rPr>
-          <w:rFonts w:eastAsia="Times New Roman" w:cs="Times New Roman"/>
-          <w:sz w:val="24"/>
-          <w:szCs w:val="24"/>
-          <w:lang w:eastAsia="da-DK"/>
-        </w:rPr>
-      </w:pPr>
-    </w:p>
-    <w:p>
-      <w:pPr>
-        <w:spacing w:after="0" w:line="276" w:lineRule="auto"/>
-        <w:jc w:val="both"/>
-        <w:rPr>
-          <w:rFonts w:eastAsia="Times New Roman" w:cs="Times New Roman"/>
-          <w:sz w:val="24"/>
-          <w:szCs w:val="24"/>
-          <w:lang w:eastAsia="da-DK"/>
-        </w:rPr>
-      </w:pPr>
-      <w:r>
-        <w:rPr>
-          <w:rFonts w:eastAsia="Times New Roman" w:cs="Calibri"/>
-          <w:color w:val="000000"/>
-          <w:sz w:val="24"/>
-          <w:szCs w:val="24"/>
-          <w:lang w:eastAsia="da-DK"/>
-        </w:rPr>
-        <w:t>Eleverne har ingen interesse i en softwareløsning, og vil ikke have en indflydelse på hvordan den endelige løsning kommer til at se ud, da de ikke har en fingre med i spillet når det kommer til skemaplanlægning. Eleverne vil dog blive påvirket kraftigt af en softwareløsning, da det ville ændre deres skema som de følger dagligt, og et dårligt lagt skema vil gøre at de F.eks. Ikke har energi til at komme igennem dagen, hvis der bliver lagt for mange tunge fag på en dag.</w:t>
-      </w:r>
-    </w:p>
-    <w:p>
-      <w:pPr>
-        <w:spacing w:after="0" w:line="276" w:lineRule="auto"/>
-        <w:jc w:val="both"/>
-        <w:rPr>
-          <w:rFonts w:eastAsia="Times New Roman" w:cs="Times New Roman"/>
-          <w:sz w:val="24"/>
-          <w:szCs w:val="24"/>
-          <w:lang w:eastAsia="da-DK"/>
-        </w:rPr>
-      </w:pPr>
-    </w:p>
-    <w:p>
-      <w:pPr>
-        <w:spacing w:after="0" w:line="276" w:lineRule="auto"/>
-        <w:jc w:val="both"/>
-        <w:rPr>
-          <w:rFonts w:eastAsia="Times New Roman" w:cs="Times New Roman"/>
-          <w:sz w:val="24"/>
-          <w:szCs w:val="24"/>
-          <w:lang w:eastAsia="da-DK"/>
-        </w:rPr>
-      </w:pPr>
-      <w:r>
-        <w:rPr>
-          <w:rFonts w:eastAsia="Times New Roman" w:cs="Calibri"/>
-          <w:color w:val="000000"/>
-          <w:sz w:val="24"/>
-          <w:szCs w:val="24"/>
-          <w:lang w:eastAsia="da-DK"/>
-        </w:rPr>
-        <w:t xml:space="preserve">Forældrene er interesseret da det er deres børn der bliver påvirket. Det er ofte meget vigtigt for forældrene, at deres børn har det godt i skolen, og at de ikke kommer trætte hjem så de har overskud til aktiviteter udenfor skolen. Derudover ønsker forældrene også, at deres barns skema er optimeret, så barnet får mest muligt fagligt ud af at gå i skole. Forældrene har dog ingen </w:t>
-      </w:r>
-      <w:r>
-        <w:rPr>
-          <w:rFonts w:eastAsia="Times New Roman" w:cs="Calibri"/>
-          <w:color w:val="000000"/>
-          <w:sz w:val="24"/>
-          <w:szCs w:val="24"/>
-          <w:lang w:eastAsia="da-DK"/>
-        </w:rPr>
-        <w:lastRenderedPageBreak/>
-        <w:t>påvirkning på hvordan skemaet bliver lagt, og derfor ikke vil opdage hvis skolen begynder at bruge en softwareløsning til at gøre arbejdet.</w:t>
+        <w:t>Forældrene er interesseret da det er deres børn der bliver påvirket. Det er ofte meget vigtigt for forældrene, at deres børn har det godt i skolen, og at de ikke kommer trætte hjem så de har overskud til aktiviteter udenfor skolen. Derudover ønsker forældrene også, at deres barns skema er optimeret, så barnet får mest muligt fagligt ud af at gå i skole. Forældrene har dog ingen påvirkning på hvordan skemaet bliver lagt, og derfor ikke vil opdage hvis skolen begynder at bruge en softwareløsning til at gøre arbejdet.</w:t>
       </w:r>
     </w:p>
     <w:p>
@@ -3903,7 +4420,18 @@
                 <w:szCs w:val="24"/>
                 <w:lang w:eastAsia="da-DK"/>
               </w:rPr>
-              <w:t>Kommunen har visse krav der skal overholdes i forbindelse med antal timer der skal uddeles, dog er den ikke med i processen.</w:t>
+              <w:t xml:space="preserve">Kommunen har visse krav der skal overholdes i forbindelse </w:t>
+            </w:r>
+            <w:r>
+              <w:rPr>
+                <w:rFonts w:eastAsia="Times New Roman" w:cs="Calibri"/>
+                <w:color w:val="000000"/>
+                <w:sz w:val="24"/>
+                <w:szCs w:val="24"/>
+                <w:lang w:eastAsia="da-DK"/>
+              </w:rPr>
+              <w:lastRenderedPageBreak/>
+              <w:t>med antal timer der skal uddeles, dog er den ikke med i processen.</w:t>
             </w:r>
           </w:p>
         </w:tc>
@@ -3944,6 +4472,7 @@
                 <w:szCs w:val="24"/>
                 <w:lang w:eastAsia="da-DK"/>
               </w:rPr>
+              <w:lastRenderedPageBreak/>
               <w:t>Skoleleder</w:t>
             </w:r>
           </w:p>
@@ -3981,14 +4510,12 @@
     <w:p>
       <w:pPr>
         <w:pStyle w:val="Overskrift2"/>
-        <w:spacing w:line="276" w:lineRule="auto"/>
-        <w:jc w:val="both"/>
         <w:rPr>
           <w:rFonts w:asciiTheme="minorHAnsi" w:hAnsiTheme="minorHAnsi"/>
           <w:color w:val="auto"/>
         </w:rPr>
       </w:pPr>
-      <w:bookmarkStart w:id="8" w:name="_Toc467500771"/>
+      <w:bookmarkStart w:id="7" w:name="_Toc467500771"/>
       <w:r>
         <w:rPr>
           <w:rFonts w:asciiTheme="minorHAnsi" w:hAnsiTheme="minorHAnsi"/>
@@ -3996,7 +4523,48 @@
         </w:rPr>
         <w:t>State of the art</w:t>
       </w:r>
-      <w:bookmarkEnd w:id="8"/>
+      <w:bookmarkEnd w:id="7"/>
+      <w:r>
+        <w:rPr>
+          <w:rFonts w:asciiTheme="minorHAnsi" w:hAnsiTheme="minorHAnsi"/>
+          <w:color w:val="auto"/>
+        </w:rPr>
+        <w:t xml:space="preserve"> </w:t>
+      </w:r>
+      <w:r>
+        <w:rPr>
+          <w:rFonts w:asciiTheme="minorHAnsi" w:hAnsiTheme="minorHAnsi"/>
+          <w:color w:val="FF0000"/>
+        </w:rPr>
+        <w:t xml:space="preserve">– Skal rettes, Claus’ og </w:t>
+      </w:r>
+      <w:proofErr w:type="gramStart"/>
+      <w:r>
+        <w:rPr>
+          <w:rFonts w:asciiTheme="minorHAnsi" w:hAnsiTheme="minorHAnsi"/>
+          <w:color w:val="FF0000"/>
+        </w:rPr>
+        <w:t>Sørens .</w:t>
+      </w:r>
+      <w:proofErr w:type="gramEnd"/>
+      <w:r>
+        <w:rPr>
+          <w:rFonts w:asciiTheme="minorHAnsi" w:hAnsiTheme="minorHAnsi"/>
+          <w:color w:val="FF0000"/>
+        </w:rPr>
+        <w:t>pdf</w:t>
+      </w:r>
+    </w:p>
+    <w:p>
+      <w:pPr>
+        <w:pStyle w:val="Overskrift2"/>
+        <w:spacing w:line="276" w:lineRule="auto"/>
+        <w:jc w:val="both"/>
+        <w:rPr>
+          <w:rFonts w:asciiTheme="minorHAnsi" w:hAnsiTheme="minorHAnsi"/>
+          <w:color w:val="auto"/>
+        </w:rPr>
+      </w:pPr>
     </w:p>
     <w:p>
       <w:pPr>
@@ -4031,7 +4599,6 @@
         </w:rPr>
         <w:t xml:space="preserve">Selvom der findes mange gode skemalægningsprogrammer er det ikke nødvendigvis ensbetydende med at alle skoler kan benytte disse programmer af den grund, at nogle skoler har svært ved at begrænse sig til så få parametre, som programmerne indeholder. Herudover nævner interviewpersonen, Søren Kusk, at: </w:t>
       </w:r>
-      <w:proofErr w:type="gramStart"/>
       <w:r>
         <w:rPr>
           <w:rFonts w:asciiTheme="minorHAnsi" w:hAnsiTheme="minorHAnsi" w:cstheme="minorHAnsi"/>
@@ -4039,32 +4606,68 @@
           <w:iCs/>
           <w:color w:val="000000"/>
         </w:rPr>
-        <w:t>”[</w:t>
+        <w:t xml:space="preserve">”[…] selvom det tager højde for mange ting, så er der bare nogle ting som det ikke altid tager højde for.” </w:t>
+      </w:r>
+      <w:r>
+        <w:rPr>
+          <w:rFonts w:asciiTheme="minorHAnsi" w:hAnsiTheme="minorHAnsi" w:cstheme="minorHAnsi"/>
+          <w:color w:val="000000"/>
+        </w:rPr>
+        <w:t xml:space="preserve">Dette tydeliggør problematikken og pointen i, at skemalægningsprogrammerne ganske enkelt ikke indeholder nok parametre og er præcis nok, til at skoler med forhindringer kan gøre brug af programmerne. </w:t>
+      </w:r>
+    </w:p>
+    <w:p>
+      <w:pPr>
+        <w:pStyle w:val="Overskrift2"/>
+        <w:rPr>
+          <w:rFonts w:asciiTheme="minorHAnsi" w:hAnsiTheme="minorHAnsi"/>
+          <w:color w:val="FF0000"/>
+        </w:rPr>
+      </w:pPr>
+      <w:bookmarkStart w:id="8" w:name="_Toc467500772"/>
+      <w:proofErr w:type="spellStart"/>
+      <w:r>
+        <w:rPr>
+          <w:rFonts w:asciiTheme="minorHAnsi" w:hAnsiTheme="minorHAnsi"/>
+          <w:color w:val="auto"/>
+          <w:sz w:val="24"/>
+          <w:szCs w:val="24"/>
+        </w:rPr>
+        <w:t>Docendo</w:t>
+      </w:r>
+      <w:bookmarkEnd w:id="8"/>
+      <w:proofErr w:type="spellEnd"/>
+      <w:r>
+        <w:rPr>
+          <w:rFonts w:asciiTheme="minorHAnsi" w:hAnsiTheme="minorHAnsi"/>
+          <w:color w:val="auto"/>
+          <w:sz w:val="24"/>
+          <w:szCs w:val="24"/>
+        </w:rPr>
+        <w:t xml:space="preserve"> </w:t>
+      </w:r>
+      <w:r>
+        <w:rPr>
+          <w:rFonts w:asciiTheme="minorHAnsi" w:hAnsiTheme="minorHAnsi"/>
+          <w:color w:val="FF0000"/>
+        </w:rPr>
+        <w:t xml:space="preserve">– Skal rettes, Claus’ og </w:t>
+      </w:r>
+      <w:proofErr w:type="gramStart"/>
+      <w:r>
+        <w:rPr>
+          <w:rFonts w:asciiTheme="minorHAnsi" w:hAnsiTheme="minorHAnsi"/>
+          <w:color w:val="FF0000"/>
+        </w:rPr>
+        <w:t>Sørens .</w:t>
       </w:r>
       <w:proofErr w:type="gramEnd"/>
       <w:r>
         <w:rPr>
-          <w:rFonts w:asciiTheme="minorHAnsi" w:hAnsiTheme="minorHAnsi" w:cstheme="minorHAnsi"/>
-          <w:i/>
-          <w:iCs/>
-          <w:color w:val="000000"/>
-        </w:rPr>
-        <w:t xml:space="preserve">…] selvom det tager højde for mange ting, så er der bare nogle ting som det ikke altid tager højde for.” </w:t>
-      </w:r>
-      <w:r>
-        <w:rPr>
-          <w:rFonts w:asciiTheme="minorHAnsi" w:hAnsiTheme="minorHAnsi" w:cstheme="minorHAnsi"/>
-          <w:color w:val="000000"/>
-        </w:rPr>
-        <w:t xml:space="preserve">Dette tydeliggør problematikken og pointen i, at </w:t>
-      </w:r>
-      <w:r>
-        <w:rPr>
-          <w:rFonts w:asciiTheme="minorHAnsi" w:hAnsiTheme="minorHAnsi" w:cstheme="minorHAnsi"/>
-          <w:color w:val="000000"/>
-        </w:rPr>
-        <w:lastRenderedPageBreak/>
-        <w:t xml:space="preserve">skemalægningsprogrammerne ganske enkelt ikke indeholder nok parametre og er præcis nok, til at skoler med forhindringer kan gøre brug af programmerne. </w:t>
+          <w:rFonts w:asciiTheme="minorHAnsi" w:hAnsiTheme="minorHAnsi"/>
+          <w:color w:val="FF0000"/>
+        </w:rPr>
+        <w:t>pdf</w:t>
       </w:r>
     </w:p>
     <w:p>
@@ -4079,19 +4682,6 @@
           <w:szCs w:val="24"/>
         </w:rPr>
       </w:pPr>
-      <w:bookmarkStart w:id="9" w:name="_Toc467500772"/>
-      <w:proofErr w:type="spellStart"/>
-      <w:r>
-        <w:rPr>
-          <w:rFonts w:asciiTheme="minorHAnsi" w:hAnsiTheme="minorHAnsi"/>
-          <w:color w:val="auto"/>
-          <w:sz w:val="24"/>
-          <w:szCs w:val="24"/>
-        </w:rPr>
-        <w:t>Docendo</w:t>
-      </w:r>
-      <w:bookmarkEnd w:id="9"/>
-      <w:proofErr w:type="spellEnd"/>
     </w:p>
     <w:p>
       <w:pPr>
@@ -4145,8 +4735,9 @@
           <w:sz w:val="22"/>
           <w:szCs w:val="22"/>
         </w:rPr>
+        <w:lastRenderedPageBreak/>
         <w:drawing>
-          <wp:inline distT="0" distB="0" distL="0" distR="0" wp14:anchorId="69CC424B" wp14:editId="5C1837BF">
+          <wp:inline distT="0" distB="0" distL="0" distR="0" wp14:anchorId="7F953E3F" wp14:editId="1B81E7BB">
             <wp:extent cx="6600825" cy="4162425"/>
             <wp:effectExtent l="0" t="0" r="9525" b="9525"/>
             <wp:docPr id="2" name="Billede 2" descr="docendo.png"/>
@@ -4163,7 +4754,7 @@
                     </pic:cNvPicPr>
                   </pic:nvPicPr>
                   <pic:blipFill>
-                    <a:blip r:embed="rId9">
+                    <a:blip r:embed="rId13">
                       <a:extLst>
                         <a:ext uri="{28A0092B-C50C-407E-A947-70E740481C1C}">
                           <a14:useLocalDpi xmlns:a14="http://schemas.microsoft.com/office/drawing/2010/main" val="0"/>
@@ -4197,6 +4788,60 @@
     </w:p>
     <w:p>
       <w:pPr>
+        <w:pStyle w:val="Overskrift2"/>
+        <w:rPr>
+          <w:rFonts w:asciiTheme="minorHAnsi" w:hAnsiTheme="minorHAnsi"/>
+          <w:color w:val="FF0000"/>
+        </w:rPr>
+      </w:pPr>
+      <w:bookmarkStart w:id="9" w:name="_Toc467500773"/>
+      <w:proofErr w:type="spellStart"/>
+      <w:r>
+        <w:rPr>
+          <w:rFonts w:asciiTheme="minorHAnsi" w:hAnsiTheme="minorHAnsi"/>
+          <w:color w:val="auto"/>
+          <w:sz w:val="24"/>
+          <w:szCs w:val="24"/>
+        </w:rPr>
+        <w:t>Lantiv</w:t>
+      </w:r>
+      <w:bookmarkEnd w:id="9"/>
+      <w:proofErr w:type="spellEnd"/>
+      <w:r>
+        <w:rPr>
+          <w:rFonts w:asciiTheme="minorHAnsi" w:hAnsiTheme="minorHAnsi"/>
+          <w:color w:val="auto"/>
+          <w:sz w:val="24"/>
+          <w:szCs w:val="24"/>
+        </w:rPr>
+        <w:t xml:space="preserve"> </w:t>
+      </w:r>
+      <w:r>
+        <w:rPr>
+          <w:rFonts w:asciiTheme="minorHAnsi" w:hAnsiTheme="minorHAnsi"/>
+          <w:color w:val="FF0000"/>
+        </w:rPr>
+        <w:t xml:space="preserve">– Skal rettes, Claus’ og </w:t>
+      </w:r>
+      <w:proofErr w:type="gramStart"/>
+      <w:r>
+        <w:rPr>
+          <w:rFonts w:asciiTheme="minorHAnsi" w:hAnsiTheme="minorHAnsi"/>
+          <w:color w:val="FF0000"/>
+        </w:rPr>
+        <w:t>Sørens .</w:t>
+      </w:r>
+      <w:proofErr w:type="gramEnd"/>
+      <w:r>
+        <w:rPr>
+          <w:rFonts w:asciiTheme="minorHAnsi" w:hAnsiTheme="minorHAnsi"/>
+          <w:color w:val="FF0000"/>
+        </w:rPr>
+        <w:t>pdf</w:t>
+      </w:r>
+    </w:p>
+    <w:p>
+      <w:pPr>
         <w:pStyle w:val="Overskrift3"/>
         <w:spacing w:line="276" w:lineRule="auto"/>
         <w:jc w:val="both"/>
@@ -4207,19 +4852,6 @@
           <w:szCs w:val="24"/>
         </w:rPr>
       </w:pPr>
-      <w:bookmarkStart w:id="10" w:name="_Toc467500773"/>
-      <w:proofErr w:type="spellStart"/>
-      <w:r>
-        <w:rPr>
-          <w:rFonts w:asciiTheme="minorHAnsi" w:hAnsiTheme="minorHAnsi"/>
-          <w:color w:val="auto"/>
-          <w:sz w:val="24"/>
-          <w:szCs w:val="24"/>
-        </w:rPr>
-        <w:t>Lantiv</w:t>
-      </w:r>
-      <w:bookmarkEnd w:id="10"/>
-      <w:proofErr w:type="spellEnd"/>
     </w:p>
     <w:p>
       <w:pPr>
@@ -4268,7 +4900,7 @@
           <w:rFonts w:asciiTheme="minorHAnsi" w:hAnsiTheme="minorHAnsi" w:cstheme="minorHAnsi"/>
           <w:color w:val="000000"/>
         </w:rPr>
-        <w:t>en minimum</w:t>
+        <w:t>en</w:t>
       </w:r>
       <w:proofErr w:type="gramEnd"/>
       <w:r>
@@ -4276,7 +4908,7 @@
           <w:rFonts w:asciiTheme="minorHAnsi" w:hAnsiTheme="minorHAnsi" w:cstheme="minorHAnsi"/>
           <w:color w:val="000000"/>
         </w:rPr>
-        <w:t xml:space="preserve">, maksimum og ønsket værdi. En variation fra den ønskede værdi, bliver af programmet registreret som en mindre overtrædelse, mens en værdi der ligger under </w:t>
+        <w:t xml:space="preserve"> minimum, maksimum og ønsket værdi. En variation fra den ønskede værdi, bliver af programmet registreret som en mindre overtrædelse, mens en værdi der ligger under minimumsværdien eller over maksimumsværdien, bliver registreret som en alvorlig overtrædelse. Programmet starter med at afsætte kort tid til løsning af overtrædelser, hvorefter den afsatte tid stiger for at løse de sværere overtrædelser. Denne proces stopper, når programmet enten har løst alle overtrædelser, eller den maksimale afsatte tid er nået. Hvis overtrædelser af brugerens begrænsninger ikke kan undgås, bliver der lavet et kompromis, hvor programmet hovedsageligt forsøger, at overholde de begrænsninger, brugeren har angivet med høj prioritet, mens overtrædelser af begrænsninger med lav prioritet bliver accepteret. Begrænsningerne kan tilpasses af brugeren, efter skemaet er genereret, og programmet vil levere nogle tilpassede løsninger som forslag. Det oprindelige skema vil kun blive slettet, hvis en af disse løsninger, accepteres af brugeren. Under processen kan brugeren bestemme, hvor meget de tilpassede skemaer må variere fra det oprindelige. Der kan f.eks. stilles et krav, om at programmet kun ændrer lektionerne for en enkelt lærer. I dette tilfælde, vil ingen af de tilpassede forslag, have ændret i andre dele af skemaet. Når skemaet er genereret, er det også muligt for brugeren selv, at </w:t>
       </w:r>
       <w:r>
         <w:rPr>
@@ -4284,7 +4916,7 @@
           <w:color w:val="000000"/>
         </w:rPr>
         <w:lastRenderedPageBreak/>
-        <w:t>minimumsværdien eller over maksimumsværdien, bliver registreret som en alvorlig overtrædelse. Programmet starter med at afsætte kort tid til løsning af overtrædelser, hvorefter den afsatte tid stiger for at løse de sværere overtrædelser. Denne proces stopper, når programmet enten har løst alle overtrædelser, eller den maksimale afsatte tid er nået. Hvis overtrædelser af brugerens begrænsninger ikke kan undgås, bliver der lavet et kompromis, hvor programmet hovedsageligt forsøger, at overholde de begrænsninger, brugeren har angivet med høj prioritet, mens overtrædelser af begrænsninger med lav prioritet bliver accepteret. Begrænsningerne kan tilpasses af brugeren, efter skemaet er genereret, og programmet vil levere nogle tilpassede løsninger som forslag. Det oprindelige skema vil kun blive slettet, hvis en af disse løsninger, accepteres af brugeren. Under processen kan brugeren bestemme, hvor meget de tilpassede skemaer må variere fra det oprindelige. Der kan f.eks. stilles et krav, om at programmet kun ændrer lektionerne for en enkelt lærer. I dette tilfælde, vil ingen af de tilpassede forslag, have ændret i andre dele af skemaet. Når skemaet er genereret, er det også muligt for brugeren selv, at tage fat i en lektion og flytte den. Her vil programmet vise, hvor lektionen kan placeres uden at forårsage dobbeltbookninger af lokaler, lærere eller klasser. Hvis brugeren placerer en lektion der forårsager en konflikt, bliver problemet forklaret i detaljer af programmet, og hvis det er en dobbeltbookning, er der muligheden for at slette en af lektionerne eller accepterer dobbeltbookningen.</w:t>
+        <w:t>tage fat i en lektion og flytte den. Her vil programmet vise, hvor lektionen kan placeres uden at forårsage dobbeltbookninger af lokaler, lærere eller klasser. Hvis brugeren placerer en lektion der forårsager en konflikt, bliver problemet forklaret i detaljer af programmet, og hvis det er en dobbeltbookning, er der muligheden for at slette en af lektionerne eller accepterer dobbeltbookningen.</w:t>
       </w:r>
     </w:p>
     <w:p>
@@ -4303,7 +4935,7 @@
         </w:rPr>
         <w:t>&lt;</w:t>
       </w:r>
-      <w:hyperlink r:id="rId10" w:anchor="1clicktimetabling" w:history="1">
+      <w:hyperlink r:id="rId14" w:anchor="1clicktimetabling" w:history="1">
         <w:r>
           <w:rPr>
             <w:rStyle w:val="Hyperlink"/>
@@ -4349,7 +4981,7 @@
           <w:szCs w:val="22"/>
         </w:rPr>
         <w:drawing>
-          <wp:inline distT="0" distB="0" distL="0" distR="0" wp14:anchorId="281F87EF" wp14:editId="5CAEA4BA">
+          <wp:inline distT="0" distB="0" distL="0" distR="0" wp14:anchorId="61A3B9B0" wp14:editId="61177D16">
             <wp:extent cx="4876800" cy="4375698"/>
             <wp:effectExtent l="0" t="0" r="0" b="6350"/>
             <wp:docPr id="1" name="Billede 1" descr="https://lh6.googleusercontent.com/RK7jG1sy6Ic3qW6U-Fn1UfOC2HvvSGIprMYVN0CQisV4GzC-j4aTIWxYXu2eRqknD-zW8-lyhqWJ7E_FvG8Gl2ItV-HmYZlvnoCBowKOwj4DYF-BDgfUVKTeccz2AUkr1s6UAFbd"/>
@@ -4366,7 +4998,7 @@
                     </pic:cNvPicPr>
                   </pic:nvPicPr>
                   <pic:blipFill>
-                    <a:blip r:embed="rId11">
+                    <a:blip r:embed="rId15">
                       <a:extLst>
                         <a:ext uri="{28A0092B-C50C-407E-A947-70E740481C1C}">
                           <a14:useLocalDpi xmlns:a14="http://schemas.microsoft.com/office/drawing/2010/main" val="0"/>
@@ -4416,8 +5048,61 @@
           <w:sz w:val="22"/>
           <w:szCs w:val="22"/>
         </w:rPr>
-        <w:lastRenderedPageBreak/>
         <w:t>&lt;http://timetablingturbo.com/annotations/constraints_entry.png&gt;</w:t>
+      </w:r>
+    </w:p>
+    <w:p>
+      <w:pPr>
+        <w:pStyle w:val="Overskrift2"/>
+        <w:rPr>
+          <w:rFonts w:asciiTheme="minorHAnsi" w:hAnsiTheme="minorHAnsi"/>
+          <w:color w:val="FF0000"/>
+        </w:rPr>
+      </w:pPr>
+      <w:bookmarkStart w:id="10" w:name="_Toc467500774"/>
+      <w:proofErr w:type="spellStart"/>
+      <w:r>
+        <w:rPr>
+          <w:rFonts w:asciiTheme="minorHAnsi" w:hAnsiTheme="minorHAnsi"/>
+          <w:color w:val="auto"/>
+          <w:sz w:val="24"/>
+          <w:szCs w:val="24"/>
+        </w:rPr>
+        <w:t>Tabulex</w:t>
+      </w:r>
+      <w:bookmarkEnd w:id="10"/>
+      <w:proofErr w:type="spellEnd"/>
+      <w:r>
+        <w:rPr>
+          <w:rFonts w:asciiTheme="minorHAnsi" w:hAnsiTheme="minorHAnsi"/>
+          <w:color w:val="auto"/>
+          <w:sz w:val="24"/>
+          <w:szCs w:val="24"/>
+        </w:rPr>
+        <w:t xml:space="preserve"> </w:t>
+      </w:r>
+      <w:r>
+        <w:rPr>
+          <w:rFonts w:asciiTheme="minorHAnsi" w:hAnsiTheme="minorHAnsi"/>
+          <w:color w:val="FF0000"/>
+        </w:rPr>
+        <w:t xml:space="preserve">– Skal rettes, Claus’ og </w:t>
+      </w:r>
+      <w:proofErr w:type="gramStart"/>
+      <w:r>
+        <w:rPr>
+          <w:rFonts w:asciiTheme="minorHAnsi" w:hAnsiTheme="minorHAnsi"/>
+          <w:color w:val="FF0000"/>
+        </w:rPr>
+        <w:t>Sørens .</w:t>
+      </w:r>
+      <w:proofErr w:type="gramEnd"/>
+      <w:r>
+        <w:rPr>
+          <w:rFonts w:asciiTheme="minorHAnsi" w:hAnsiTheme="minorHAnsi"/>
+          <w:color w:val="FF0000"/>
+        </w:rPr>
+        <w:t>pdf</w:t>
       </w:r>
     </w:p>
     <w:p>
@@ -4425,362 +5110,414 @@
         <w:pStyle w:val="Overskrift3"/>
         <w:spacing w:line="276" w:lineRule="auto"/>
         <w:jc w:val="both"/>
+      </w:pPr>
+    </w:p>
+    <w:p>
+      <w:pPr>
+        <w:spacing w:line="276" w:lineRule="auto"/>
+        <w:jc w:val="both"/>
+        <w:rPr>
+          <w:rFonts w:cstheme="minorHAnsi"/>
+          <w:sz w:val="24"/>
+          <w:szCs w:val="24"/>
+        </w:rPr>
+      </w:pPr>
+      <w:proofErr w:type="spellStart"/>
+      <w:r>
+        <w:rPr>
+          <w:rFonts w:cstheme="minorHAnsi"/>
+          <w:sz w:val="24"/>
+          <w:szCs w:val="24"/>
+        </w:rPr>
+        <w:t>Tabulex</w:t>
+      </w:r>
+      <w:proofErr w:type="spellEnd"/>
+      <w:r>
+        <w:rPr>
+          <w:rFonts w:cstheme="minorHAnsi"/>
+          <w:sz w:val="24"/>
+          <w:szCs w:val="24"/>
+        </w:rPr>
+        <w:t xml:space="preserve"> er et dansk skemalægningsprogram som fungerer ved at brugeren først indtaster alle sine ressourcer (lærere, lokaler, klasser, fag og placeringsregler). </w:t>
+      </w:r>
+      <w:r>
+        <w:rPr>
+          <w:rFonts w:cstheme="minorHAnsi"/>
+          <w:sz w:val="24"/>
+          <w:szCs w:val="24"/>
+        </w:rPr>
+        <w:br/>
+        <w:t xml:space="preserve">Under hver enkelt lærer sættes maksimum antal mellemtimer, altså timer hvor de ikke underviser. Derudover vælges maksimum og minimum antal lektioner per dag på specifikke ugedage samt blokeringer der gør at læreren ikke kan have undervisninger på bestemte tidspunkter. </w:t>
+      </w:r>
+      <w:r>
+        <w:rPr>
+          <w:rFonts w:cstheme="minorHAnsi"/>
+          <w:sz w:val="24"/>
+          <w:szCs w:val="24"/>
+        </w:rPr>
+        <w:br/>
+        <w:t xml:space="preserve">Samme parametre kan sættes for klasserne, men også tre nye. Et parameter angiver hvor tidligt eleverne som krav skal møde hver dag. De kan altså godt møde tidligere nogle dage, men ikke senere. En anden parameter angiver efter samme princip, hvornår eleverne tidligst får fri. Sidste parameter angiver om, det er et krav, at klassen skal møde hver dag. Hvis lærere har </w:t>
+      </w:r>
+      <w:r>
+        <w:rPr>
+          <w:rFonts w:cstheme="minorHAnsi"/>
+          <w:sz w:val="24"/>
+          <w:szCs w:val="24"/>
+        </w:rPr>
+        <w:lastRenderedPageBreak/>
+        <w:t>arbejdsopgaver udenfor klasserne, er det nødvendigt at lave fiktive klasser uden elever dertil.</w:t>
+      </w:r>
+      <w:r>
+        <w:rPr>
+          <w:rFonts w:cstheme="minorHAnsi"/>
+          <w:sz w:val="24"/>
+          <w:szCs w:val="24"/>
+        </w:rPr>
+        <w:br/>
+        <w:t>Under hold er det muligt at lave et hold af flere klasser.</w:t>
+      </w:r>
+      <w:r>
+        <w:rPr>
+          <w:rFonts w:cstheme="minorHAnsi"/>
+          <w:sz w:val="24"/>
+          <w:szCs w:val="24"/>
+        </w:rPr>
+        <w:br/>
+        <w:t xml:space="preserve">Under fag, indtastes fagene til klasserne enkeltvis. Der kan sættes et krav til, at en klasse ikke må have fagrepetition, altså to blokke af samme fag på en dag. Som udgangspunkt forsøger </w:t>
+      </w:r>
+      <w:proofErr w:type="spellStart"/>
+      <w:r>
+        <w:rPr>
+          <w:rFonts w:cstheme="minorHAnsi"/>
+          <w:sz w:val="24"/>
+          <w:szCs w:val="24"/>
+        </w:rPr>
+        <w:t>Tabulex</w:t>
+      </w:r>
+      <w:proofErr w:type="spellEnd"/>
+      <w:r>
+        <w:rPr>
+          <w:rFonts w:cstheme="minorHAnsi"/>
+          <w:sz w:val="24"/>
+          <w:szCs w:val="24"/>
+        </w:rPr>
+        <w:t xml:space="preserve"> at undgå fagrepetition, men hvis dette krav ikke er valgt, tillades det i nogen situationer. Fagene kan også ligges i faggrupper, hvor </w:t>
+      </w:r>
+      <w:proofErr w:type="spellStart"/>
+      <w:r>
+        <w:rPr>
+          <w:rFonts w:cstheme="minorHAnsi"/>
+          <w:sz w:val="24"/>
+          <w:szCs w:val="24"/>
+        </w:rPr>
+        <w:t>Tabulex</w:t>
+      </w:r>
+      <w:proofErr w:type="spellEnd"/>
+      <w:r>
+        <w:rPr>
+          <w:rFonts w:cstheme="minorHAnsi"/>
+          <w:sz w:val="24"/>
+          <w:szCs w:val="24"/>
+        </w:rPr>
+        <w:t xml:space="preserve"> også vil forsøge at undgå repetition af fag i samme faggruppe.</w:t>
+      </w:r>
+      <w:r>
+        <w:rPr>
+          <w:rFonts w:cstheme="minorHAnsi"/>
+          <w:sz w:val="24"/>
+          <w:szCs w:val="24"/>
+        </w:rPr>
+        <w:br/>
+        <w:t>Lokaler bliver inddelt i grupper, efter hvilke fag de kan bruges til. Derudover har de også en blokeringsmulighed, hvis lokalerne ikke kan bruges på specifikke tidspunkter.</w:t>
+      </w:r>
+      <w:r>
+        <w:rPr>
+          <w:rFonts w:cstheme="minorHAnsi"/>
+          <w:sz w:val="24"/>
+          <w:szCs w:val="24"/>
+        </w:rPr>
+        <w:br/>
+        <w:t xml:space="preserve">Der findes fire placeringsregler i </w:t>
+      </w:r>
+      <w:proofErr w:type="spellStart"/>
+      <w:r>
+        <w:rPr>
+          <w:rFonts w:cstheme="minorHAnsi"/>
+          <w:sz w:val="24"/>
+          <w:szCs w:val="24"/>
+        </w:rPr>
+        <w:t>Tabulex</w:t>
+      </w:r>
+      <w:proofErr w:type="spellEnd"/>
+      <w:r>
+        <w:rPr>
+          <w:rFonts w:cstheme="minorHAnsi"/>
+          <w:sz w:val="24"/>
+          <w:szCs w:val="24"/>
+        </w:rPr>
+        <w:t>, men flere kan oprettes manuelt. De eksisterende placeringsregler kan bruges til at bestemme, at binding skal ligge i første lektion, at den skal ligge i sidste lektion eller at den skal ligge i enten første eller sidste lektion. Den sidste placeringsregel bestemmer at en lektion ikke må være skemalagt to dage i træk.</w:t>
+      </w:r>
+      <w:r>
+        <w:rPr>
+          <w:rFonts w:cstheme="minorHAnsi"/>
+          <w:sz w:val="24"/>
+          <w:szCs w:val="24"/>
+        </w:rPr>
+        <w:br/>
+        <w:t>Når alle ressourcer er defineret, sættes de sammen med bindinger med lærer, klasse, fag, lokale og eventuelt placeringsregel. Når brugeren laver bindingerne, kan der løbende følges med i, hvor mange lektioner der er afsat til hver lærer, klasse og lokale.</w:t>
+      </w:r>
+      <w:r>
+        <w:rPr>
+          <w:rFonts w:cstheme="minorHAnsi"/>
+          <w:sz w:val="24"/>
+          <w:szCs w:val="24"/>
+        </w:rPr>
+        <w:br/>
+        <w:t>Når disse informationer er indtastet manuelt, kan den automatiske skemalægningsfunktion bruges. Denne funktion leder efter fejl i det manuelle skema, og forsøger derudfra at oprette bedre skema. Under denne proces kigges på parametre som antallet af mellemtimer og overholdelse af krav om undervisning hver dag, mødetider, gåtider, antal lektioner på en dag og antallet af blokeringer overtrådt.</w:t>
+      </w:r>
+      <w:r>
+        <w:rPr>
+          <w:rStyle w:val="Fodnotehenvisning"/>
+          <w:rFonts w:cstheme="minorHAnsi"/>
+          <w:sz w:val="24"/>
+          <w:szCs w:val="24"/>
+        </w:rPr>
+        <w:footnoteReference w:id="1"/>
+      </w:r>
+      <w:r>
+        <w:rPr>
+          <w:rFonts w:cstheme="minorHAnsi"/>
+          <w:sz w:val="24"/>
+          <w:szCs w:val="24"/>
+        </w:rPr>
+        <w:br/>
+      </w:r>
+    </w:p>
+    <w:p>
+      <w:pPr>
+        <w:pStyle w:val="NormalWeb"/>
+        <w:spacing w:before="0" w:beforeAutospacing="0" w:after="0" w:afterAutospacing="0" w:line="276" w:lineRule="auto"/>
+        <w:jc w:val="both"/>
+        <w:rPr>
+          <w:rFonts w:asciiTheme="minorHAnsi" w:hAnsiTheme="minorHAnsi" w:cstheme="minorHAnsi"/>
+        </w:rPr>
+      </w:pPr>
+      <w:r>
+        <w:rPr>
+          <w:rFonts w:asciiTheme="minorHAnsi" w:hAnsiTheme="minorHAnsi" w:cstheme="minorHAnsi"/>
+          <w:color w:val="000000"/>
+        </w:rPr>
+        <w:t>Skemalægningsprogrammerne er dog ikke problemfri. Selvom programmet opfylder de mest væsentlige krav omkring, hvorvidt et skema bør lægges for at få optimalt udbytte, er programmet for upræcist i forhold til hvilke parametre der tages stilling til, og hvilken af parametre prioriteres højest. Typisk vil sådan et program virke for en skole, hvor lærere ikke har problemer med hensyn til opdeling i teams mm., men dette er ikke tilfældet nogle steder. Heriblandt er Sofiendalskolen, som er af skolerne, hvor lærernes teams ikke fungerer optimalt på grund af, nogle af lærerne er medlemmer i flere teams. Dette er en essentiel parameter som der ikke tages højde for i skemalægningsprogrammerne, som forårsager forringet udbytte af programmet og i værste fald en helt anden alternativ metode at lægge skemaet. Dog er der samtidig andre faktorer, som gør det en hel del svære at benytte skemalægningsprogrammerne, da programmerne ellers skal være skræddersyet for en specifik skole, før det kan lade sig gøre.</w:t>
+      </w:r>
+    </w:p>
+    <w:p>
+      <w:pPr>
+        <w:pStyle w:val="NormalWeb"/>
+        <w:spacing w:before="0" w:beforeAutospacing="0" w:after="0" w:afterAutospacing="0" w:line="276" w:lineRule="auto"/>
+        <w:jc w:val="both"/>
+        <w:rPr>
+          <w:rFonts w:asciiTheme="minorHAnsi" w:hAnsiTheme="minorHAnsi" w:cstheme="minorHAnsi"/>
+        </w:rPr>
+      </w:pPr>
+      <w:r>
+        <w:rPr>
+          <w:rFonts w:asciiTheme="minorHAnsi" w:hAnsiTheme="minorHAnsi" w:cstheme="minorHAnsi"/>
+          <w:color w:val="000000"/>
+        </w:rPr>
+        <w:t xml:space="preserve">Derfor vil en mulig forbedring af de nuværende skemalægningsprogrammer være at tage stilling til mindre faktorer. Programmet skal derfor ikke kunne udlevere et endeligt skema, men til gengæld skal det kunne give en klar formular eller en retningslinje, som skolen herefter kan følge og tilpasse, alt afhængigt af hvilke parametre og faktorer skolen prioriterer højest. </w:t>
+      </w:r>
+    </w:p>
+    <w:p>
+      <w:pPr>
+        <w:spacing w:line="276" w:lineRule="auto"/>
+        <w:jc w:val="both"/>
+        <w:rPr>
+          <w:rFonts w:cstheme="minorHAnsi"/>
+        </w:rPr>
+      </w:pPr>
+    </w:p>
+    <w:p>
+      <w:pPr>
+        <w:pStyle w:val="Overskrift2"/>
+        <w:rPr>
+          <w:rFonts w:asciiTheme="minorHAnsi" w:hAnsiTheme="minorHAnsi"/>
+          <w:color w:val="FF0000"/>
+        </w:rPr>
+      </w:pPr>
+      <w:bookmarkStart w:id="11" w:name="_Toc467500775"/>
+      <w:r>
         <w:rPr>
           <w:rFonts w:asciiTheme="minorHAnsi" w:hAnsiTheme="minorHAnsi"/>
           <w:color w:val="auto"/>
-          <w:sz w:val="24"/>
-          <w:szCs w:val="24"/>
-        </w:rPr>
-      </w:pPr>
-      <w:bookmarkStart w:id="11" w:name="_Toc467500774"/>
+        </w:rPr>
+        <w:lastRenderedPageBreak/>
+        <w:t xml:space="preserve">Brute-force </w:t>
+      </w:r>
       <w:proofErr w:type="spellStart"/>
       <w:r>
         <w:rPr>
           <w:rFonts w:asciiTheme="minorHAnsi" w:hAnsiTheme="minorHAnsi"/>
           <w:color w:val="auto"/>
-          <w:sz w:val="24"/>
-          <w:szCs w:val="24"/>
-        </w:rPr>
-        <w:t>Tabulex</w:t>
+        </w:rPr>
+        <w:t>algorithm</w:t>
       </w:r>
       <w:bookmarkEnd w:id="11"/>
       <w:proofErr w:type="spellEnd"/>
-    </w:p>
-    <w:p>
-      <w:pPr>
-        <w:spacing w:line="276" w:lineRule="auto"/>
-        <w:jc w:val="both"/>
-        <w:rPr>
-          <w:rFonts w:cstheme="minorHAnsi"/>
-          <w:sz w:val="24"/>
-          <w:szCs w:val="24"/>
-        </w:rPr>
-      </w:pPr>
-      <w:proofErr w:type="spellStart"/>
-      <w:r>
-        <w:rPr>
-          <w:rFonts w:cstheme="minorHAnsi"/>
-          <w:sz w:val="24"/>
-          <w:szCs w:val="24"/>
-        </w:rPr>
-        <w:t>Tabulex</w:t>
-      </w:r>
-      <w:proofErr w:type="spellEnd"/>
-      <w:r>
-        <w:rPr>
-          <w:rFonts w:cstheme="minorHAnsi"/>
-          <w:sz w:val="24"/>
-          <w:szCs w:val="24"/>
-        </w:rPr>
-        <w:t xml:space="preserve"> er et dansk skemalægningsprogram som fungerer ved at brugeren først indtaster alle sine ressourcer (lærere, lokaler, klasser, fag og placeringsregler). </w:t>
-      </w:r>
-      <w:r>
-        <w:rPr>
-          <w:rFonts w:cstheme="minorHAnsi"/>
-          <w:sz w:val="24"/>
-          <w:szCs w:val="24"/>
-        </w:rPr>
-        <w:br/>
-        <w:t xml:space="preserve">Under hver enkelt lærer sættes maksimum antal mellemtimer, altså timer hvor de ikke underviser. Derudover vælges maksimum og minimum antal lektioner per dag på specifikke ugedage samt blokeringer der gør at læreren ikke kan have undervisninger på bestemte tidspunkter. </w:t>
-      </w:r>
-      <w:r>
-        <w:rPr>
-          <w:rFonts w:cstheme="minorHAnsi"/>
-          <w:sz w:val="24"/>
-          <w:szCs w:val="24"/>
-        </w:rPr>
-        <w:br/>
-        <w:t>Samme parametre kan sættes for klasserne, men også tre nye. Et parameter angiver hvor tidligt eleverne som krav skal møde hver dag. De kan altså godt møde tidligere nogle dage, men ikke senere. En anden parameter angiver efter samme princip, hvornår eleverne tidligst får fri. Sidste parameter angiver om, det er et krav, at klassen skal møde hver dag. Hvis lærere har arbejdsopgaver udenfor klasserne, er det nødvendigt at lave fiktive klasser uden elever dertil.</w:t>
-      </w:r>
-      <w:r>
-        <w:rPr>
-          <w:rFonts w:cstheme="minorHAnsi"/>
-          <w:sz w:val="24"/>
-          <w:szCs w:val="24"/>
-        </w:rPr>
-        <w:br/>
-        <w:t>Under hold er det muligt at lave et hold af flere klasser.</w:t>
-      </w:r>
-      <w:r>
-        <w:rPr>
-          <w:rFonts w:cstheme="minorHAnsi"/>
-          <w:sz w:val="24"/>
-          <w:szCs w:val="24"/>
-        </w:rPr>
-        <w:br/>
-        <w:t xml:space="preserve">Under fag, indtastes fagene til klasserne enkeltvis. Der kan sættes et krav til, at en klasse ikke må have fagrepetition, altså to blokke af samme fag på en dag. Som udgangspunkt forsøger </w:t>
-      </w:r>
-      <w:proofErr w:type="spellStart"/>
-      <w:r>
-        <w:rPr>
-          <w:rFonts w:cstheme="minorHAnsi"/>
-          <w:sz w:val="24"/>
-          <w:szCs w:val="24"/>
-        </w:rPr>
-        <w:t>Tabulex</w:t>
-      </w:r>
-      <w:proofErr w:type="spellEnd"/>
-      <w:r>
-        <w:rPr>
-          <w:rFonts w:cstheme="minorHAnsi"/>
-          <w:sz w:val="24"/>
-          <w:szCs w:val="24"/>
-        </w:rPr>
-        <w:t xml:space="preserve"> at undgå fagrepetition, men hvis dette krav ikke er valgt, tillades det i nogen situationer. Fagene kan også ligges i faggrupper, hvor </w:t>
-      </w:r>
-      <w:proofErr w:type="spellStart"/>
-      <w:r>
-        <w:rPr>
-          <w:rFonts w:cstheme="minorHAnsi"/>
-          <w:sz w:val="24"/>
-          <w:szCs w:val="24"/>
-        </w:rPr>
-        <w:t>Tabulex</w:t>
-      </w:r>
-      <w:proofErr w:type="spellEnd"/>
-      <w:r>
-        <w:rPr>
-          <w:rFonts w:cstheme="minorHAnsi"/>
-          <w:sz w:val="24"/>
-          <w:szCs w:val="24"/>
-        </w:rPr>
-        <w:t xml:space="preserve"> også vil forsøge at undgå repetition af fag i samme faggruppe.</w:t>
-      </w:r>
-      <w:r>
-        <w:rPr>
-          <w:rFonts w:cstheme="minorHAnsi"/>
-          <w:sz w:val="24"/>
-          <w:szCs w:val="24"/>
-        </w:rPr>
-        <w:br/>
-        <w:t>Lokaler bliver inddelt i grupper, efter hvilke fag de kan bruges til. Derudover har de også en blokeringsmulighed, hvis lokalerne ikke kan bruges på specifikke tidspunkter.</w:t>
-      </w:r>
-      <w:r>
-        <w:rPr>
-          <w:rFonts w:cstheme="minorHAnsi"/>
-          <w:sz w:val="24"/>
-          <w:szCs w:val="24"/>
-        </w:rPr>
-        <w:br/>
-        <w:t xml:space="preserve">Der findes fire placeringsregler i </w:t>
-      </w:r>
-      <w:proofErr w:type="spellStart"/>
-      <w:r>
-        <w:rPr>
-          <w:rFonts w:cstheme="minorHAnsi"/>
-          <w:sz w:val="24"/>
-          <w:szCs w:val="24"/>
-        </w:rPr>
-        <w:t>Tabulex</w:t>
-      </w:r>
-      <w:proofErr w:type="spellEnd"/>
-      <w:r>
-        <w:rPr>
-          <w:rFonts w:cstheme="minorHAnsi"/>
-          <w:sz w:val="24"/>
-          <w:szCs w:val="24"/>
-        </w:rPr>
-        <w:t>, men flere kan oprettes manuelt. De eksisterende placeringsregler kan bruges til at bestemme, at binding skal ligge i første lektion, at den skal ligge i sidste lektion eller at den skal ligge i enten første eller sidste lektion. Den sidste placeringsregel bestemmer at en lektion ikke må være skemalagt to dage i træk.</w:t>
-      </w:r>
-      <w:r>
-        <w:rPr>
-          <w:rFonts w:cstheme="minorHAnsi"/>
-          <w:sz w:val="24"/>
-          <w:szCs w:val="24"/>
-        </w:rPr>
-        <w:br/>
-        <w:t>Når alle ressourcer er defineret, sættes de sammen med bindinger med lærer, klasse, fag, lokale og eventuelt placeringsregel. Når brugeren laver bindingerne, kan der løbende følges med i, hvor mange lektioner der er afsat til hver lærer, klasse og lokale.</w:t>
-      </w:r>
-      <w:r>
-        <w:rPr>
-          <w:rFonts w:cstheme="minorHAnsi"/>
-          <w:sz w:val="24"/>
-          <w:szCs w:val="24"/>
-        </w:rPr>
-        <w:br/>
-        <w:t>Når disse informationer er indtastet manuelt, kan den automatiske skemalægningsfunktion bruges. Denne funktion leder efter fejl i det manuelle skema, og forsøger derudfra at oprette bedre skema. Under denne proces kigges på parametre som antallet af mellemtimer og overholdelse af krav om undervisning hver dag, mødetider, gåtider, antal lektioner på en dag og antallet af blokeringer overtrådt.</w:t>
-      </w:r>
-      <w:r>
-        <w:rPr>
-          <w:rStyle w:val="Fodnotehenvisning"/>
-          <w:rFonts w:cstheme="minorHAnsi"/>
-          <w:sz w:val="24"/>
-          <w:szCs w:val="24"/>
-        </w:rPr>
-        <w:footnoteReference w:id="1"/>
-      </w:r>
-      <w:r>
-        <w:rPr>
-          <w:rFonts w:cstheme="minorHAnsi"/>
-          <w:sz w:val="24"/>
-          <w:szCs w:val="24"/>
-        </w:rPr>
-        <w:br/>
-      </w:r>
-    </w:p>
-    <w:p>
-      <w:pPr>
-        <w:pStyle w:val="NormalWeb"/>
-        <w:spacing w:before="0" w:beforeAutospacing="0" w:after="0" w:afterAutospacing="0" w:line="276" w:lineRule="auto"/>
-        <w:jc w:val="both"/>
-        <w:rPr>
-          <w:rFonts w:asciiTheme="minorHAnsi" w:hAnsiTheme="minorHAnsi" w:cstheme="minorHAnsi"/>
-        </w:rPr>
-      </w:pPr>
-      <w:r>
-        <w:rPr>
-          <w:rFonts w:asciiTheme="minorHAnsi" w:hAnsiTheme="minorHAnsi" w:cstheme="minorHAnsi"/>
-          <w:color w:val="000000"/>
-        </w:rPr>
-        <w:t xml:space="preserve">Skemalægningsprogrammerne er dog ikke problemfri. Selvom programmet opfylder de mest væsentlige krav omkring, hvorvidt et skema bør lægges for at få optimalt udbytte, er programmet for upræcist i forhold til hvilke parametre der tages stilling til, og hvilken af parametre prioriteres højest. Typisk vil sådan et program virke for en skole, hvor lærere ikke har problemer med hensyn </w:t>
-      </w:r>
-      <w:r>
-        <w:rPr>
-          <w:rFonts w:asciiTheme="minorHAnsi" w:hAnsiTheme="minorHAnsi" w:cstheme="minorHAnsi"/>
-          <w:color w:val="000000"/>
-        </w:rPr>
-        <w:lastRenderedPageBreak/>
-        <w:t>til opdeling i teams mm., men dette er ikke tilfældet nogle steder. Heriblandt er Sofiendalskolen, som er af skolerne, hvor lærernes teams ikke fungerer optimalt på grund af, nogle af lærerne er medlemmer i flere teams. Dette er en essentiel parameter som der ikke tages højde for i skemalægningsprogrammerne, som forårsager forringet udbytte af programmet og i værste fald en helt anden alternativ metode at lægge skemaet. Dog er der samtidig andre faktorer, som gør det en hel del svære at benytte skemalægningsprogrammerne, da programmerne ellers skal være skræddersyet for en specifik skole, før det kan lade sig gøre.</w:t>
-      </w:r>
-    </w:p>
-    <w:p>
-      <w:pPr>
-        <w:pStyle w:val="NormalWeb"/>
-        <w:spacing w:before="0" w:beforeAutospacing="0" w:after="0" w:afterAutospacing="0" w:line="276" w:lineRule="auto"/>
-        <w:jc w:val="both"/>
-        <w:rPr>
-          <w:rFonts w:asciiTheme="minorHAnsi" w:hAnsiTheme="minorHAnsi" w:cstheme="minorHAnsi"/>
-        </w:rPr>
-      </w:pPr>
-      <w:r>
-        <w:rPr>
-          <w:rFonts w:asciiTheme="minorHAnsi" w:hAnsiTheme="minorHAnsi" w:cstheme="minorHAnsi"/>
-          <w:color w:val="000000"/>
-        </w:rPr>
-        <w:t xml:space="preserve">Derfor vil en mulig forbedring af de nuværende skemalægningsprogrammer være at tage stilling til mindre faktorer. Programmet skal derfor ikke kunne udlevere et endeligt skema, men til gengæld skal det kunne give en klar formular eller en retningslinje, som skolen herefter kan følge og tilpasse, alt afhængigt af hvilke parametre og faktorer skolen prioriterer højest. </w:t>
-      </w:r>
-    </w:p>
-    <w:p>
-      <w:pPr>
-        <w:spacing w:line="276" w:lineRule="auto"/>
-        <w:jc w:val="both"/>
-        <w:rPr>
-          <w:rFonts w:cstheme="minorHAnsi"/>
-        </w:rPr>
-      </w:pPr>
-    </w:p>
-    <w:p>
-      <w:pPr>
-        <w:pStyle w:val="Overskrift2"/>
+      <w:r>
         <w:rPr>
           <w:rFonts w:asciiTheme="minorHAnsi" w:hAnsiTheme="minorHAnsi"/>
           <w:color w:val="auto"/>
         </w:rPr>
-      </w:pPr>
-      <w:bookmarkStart w:id="12" w:name="_Toc467500775"/>
-      <w:r>
+        <w:t xml:space="preserve"> </w:t>
+      </w:r>
+      <w:r>
+        <w:rPr>
+          <w:rFonts w:asciiTheme="minorHAnsi" w:hAnsiTheme="minorHAnsi"/>
+          <w:color w:val="FF0000"/>
+        </w:rPr>
+        <w:t xml:space="preserve">– Skal rettes, Claus’ og </w:t>
+      </w:r>
+      <w:proofErr w:type="gramStart"/>
+      <w:r>
+        <w:rPr>
+          <w:rFonts w:asciiTheme="minorHAnsi" w:hAnsiTheme="minorHAnsi"/>
+          <w:color w:val="FF0000"/>
+        </w:rPr>
+        <w:t>Sørens .</w:t>
+      </w:r>
+      <w:proofErr w:type="gramEnd"/>
+      <w:r>
+        <w:rPr>
+          <w:rFonts w:asciiTheme="minorHAnsi" w:hAnsiTheme="minorHAnsi"/>
+          <w:color w:val="FF0000"/>
+        </w:rPr>
+        <w:t>pdf</w:t>
+      </w:r>
+    </w:p>
+    <w:p>
+      <w:pPr>
+        <w:pStyle w:val="Overskrift2"/>
         <w:rPr>
           <w:rFonts w:asciiTheme="minorHAnsi" w:hAnsiTheme="minorHAnsi"/>
           <w:color w:val="auto"/>
         </w:rPr>
-        <w:t xml:space="preserve">Brute-force </w:t>
-      </w:r>
-      <w:proofErr w:type="spellStart"/>
-      <w:r>
+      </w:pPr>
+    </w:p>
+    <w:p>
+      <w:pPr>
+        <w:spacing w:line="276" w:lineRule="auto"/>
+        <w:jc w:val="both"/>
+        <w:rPr>
+          <w:sz w:val="24"/>
+          <w:szCs w:val="24"/>
+        </w:rPr>
+      </w:pPr>
+      <w:r>
+        <w:rPr>
+          <w:sz w:val="24"/>
+          <w:szCs w:val="24"/>
+        </w:rPr>
+        <w:t xml:space="preserve">Brute-force algoritmen går i sin simple form ud på, at tjekke alle mulige kombinationer af problemet, og ligesom i den genetiske algoritme, beregne en fitness for hver mulig løsning. Da alle mulige løsninger bliver afprøvet, er det sikkert, at den bedste løsning bliver fundet i forhold til den valgte fitness. </w:t>
+      </w:r>
+    </w:p>
+    <w:p>
+      <w:pPr>
+        <w:spacing w:line="276" w:lineRule="auto"/>
+        <w:jc w:val="both"/>
+        <w:rPr>
+          <w:sz w:val="24"/>
+          <w:szCs w:val="24"/>
+        </w:rPr>
+      </w:pPr>
+      <w:r>
+        <w:rPr>
+          <w:sz w:val="24"/>
+          <w:szCs w:val="24"/>
+        </w:rPr>
+        <w:t>Hvis der f.eks. skal findes en divisor for et heltal n, ville brute-force metoden gå ud på at gå gennem alle tal mellem 1 og n, og tjekke om tallet kan divideres uden, at producere en rest.</w:t>
+      </w:r>
+    </w:p>
+    <w:p>
+      <w:pPr>
+        <w:spacing w:line="276" w:lineRule="auto"/>
+        <w:jc w:val="both"/>
+        <w:rPr>
+          <w:sz w:val="24"/>
+          <w:szCs w:val="24"/>
+        </w:rPr>
+      </w:pPr>
+      <w:r>
+        <w:rPr>
+          <w:sz w:val="24"/>
+          <w:szCs w:val="24"/>
+        </w:rPr>
+        <w:t>Selvom denne metode er sikker på den optimale løsning, vil et problem med mange parametre kræve længere tid at køre, sammenlignet med andre metoder som genetisk algoritme, da vi i genetisk algoritme hurtigt kan smide de ’dårlige’ løsninger væk, og finde det rigtige tal for den givne parametre.</w:t>
+      </w:r>
+    </w:p>
+    <w:p>
+      <w:pPr>
+        <w:spacing w:line="276" w:lineRule="auto"/>
+        <w:jc w:val="both"/>
+        <w:rPr>
+          <w:sz w:val="24"/>
+          <w:szCs w:val="24"/>
+        </w:rPr>
+      </w:pPr>
+      <w:r>
+        <w:rPr>
+          <w:sz w:val="24"/>
+          <w:szCs w:val="24"/>
+        </w:rPr>
+        <w:t>Der er visse applikationer hvor brute-force kan være meget brugbart, hvis man F.eks. vil cracke et password. Når man skal cracke et password kan man ikke bruge genetiske algoritmer, for du får ikke et output der fortæller om ens løsning er tæt på at være rigtig. Med brute-force er det sikkert, at man får den rigtige løsning, da brute-force tester alle løsninger.</w:t>
+      </w:r>
+    </w:p>
+    <w:p>
+      <w:pPr>
+        <w:pStyle w:val="Overskrift2"/>
         <w:rPr>
           <w:rFonts w:asciiTheme="minorHAnsi" w:hAnsiTheme="minorHAnsi"/>
           <w:color w:val="auto"/>
         </w:rPr>
-        <w:t>algorithm</w:t>
-      </w:r>
-      <w:bookmarkEnd w:id="12"/>
-      <w:proofErr w:type="spellEnd"/>
-    </w:p>
-    <w:p>
-      <w:pPr>
-        <w:spacing w:line="276" w:lineRule="auto"/>
-        <w:jc w:val="both"/>
-        <w:rPr>
-          <w:sz w:val="24"/>
-          <w:szCs w:val="24"/>
-        </w:rPr>
-      </w:pPr>
-      <w:r>
-        <w:rPr>
-          <w:sz w:val="24"/>
-          <w:szCs w:val="24"/>
-        </w:rPr>
-        <w:t xml:space="preserve">Brute-force algoritmen går i sin simple form ud på, at tjekke alle mulige kombinationer af problemet, og ligesom i den genetiske algoritme, beregne en fitness for hver mulig løsning. Da alle mulige løsninger bliver afprøvet, er det sikkert, at den bedste løsning bliver fundet i forhold til den valgte fitness. </w:t>
-      </w:r>
-    </w:p>
-    <w:p>
-      <w:pPr>
-        <w:spacing w:line="276" w:lineRule="auto"/>
-        <w:jc w:val="both"/>
-        <w:rPr>
-          <w:sz w:val="24"/>
-          <w:szCs w:val="24"/>
-        </w:rPr>
-      </w:pPr>
-      <w:r>
-        <w:rPr>
-          <w:sz w:val="24"/>
-          <w:szCs w:val="24"/>
-        </w:rPr>
-        <w:t>Hvis der f.eks. skal findes en divisor for et heltal n, ville brute-force metoden gå ud på at gå gennem alle tal mellem 1 og n, og tjekke om tallet kan divideres uden, at producere en rest.</w:t>
-      </w:r>
-    </w:p>
-    <w:p>
-      <w:pPr>
-        <w:spacing w:line="276" w:lineRule="auto"/>
-        <w:jc w:val="both"/>
-        <w:rPr>
-          <w:sz w:val="24"/>
-          <w:szCs w:val="24"/>
-        </w:rPr>
-      </w:pPr>
-      <w:r>
-        <w:rPr>
-          <w:sz w:val="24"/>
-          <w:szCs w:val="24"/>
-        </w:rPr>
-        <w:t>Selvom denne metode er sikker på den optimale løsning, vil et problem med mange parametre kræve længere tid at køre, sammenlignet med andre metoder som genetisk algoritme, da vi i genetisk algoritme hurtigt kan smide de ’dårlige’ løsninger væk, og finde det rigtige tal for den givne parametre.</w:t>
-      </w:r>
-    </w:p>
-    <w:p>
-      <w:pPr>
-        <w:spacing w:line="276" w:lineRule="auto"/>
-        <w:jc w:val="both"/>
-        <w:rPr>
-          <w:sz w:val="24"/>
-          <w:szCs w:val="24"/>
-        </w:rPr>
-      </w:pPr>
-      <w:r>
-        <w:rPr>
-          <w:sz w:val="24"/>
-          <w:szCs w:val="24"/>
-        </w:rPr>
-        <w:t>Der er visse applikationer hvor brute-force kan være meget brugbart, hvis man F.eks. vil cracke et password. Når man skal cracke et password kan man ikke bruge genetiske algoritmer, for du får ikke et output der fortæller om ens løsning er tæt på at være rigtig. Med brute-force er det sikkert, at man får den rigtige løsning, da brute-force tester alle løsninger.</w:t>
-      </w:r>
-    </w:p>
-    <w:p>
-      <w:pPr>
-        <w:pStyle w:val="Overskrift2"/>
+      </w:pPr>
+      <w:bookmarkStart w:id="12" w:name="_Toc467500776"/>
+      <w:r>
         <w:rPr>
           <w:rFonts w:asciiTheme="minorHAnsi" w:hAnsiTheme="minorHAnsi"/>
           <w:color w:val="auto"/>
         </w:rPr>
-      </w:pPr>
-      <w:bookmarkStart w:id="13" w:name="_Toc467500776"/>
+        <w:t>Genetiske algoritmer</w:t>
+      </w:r>
+      <w:bookmarkEnd w:id="12"/>
       <w:r>
         <w:rPr>
           <w:rFonts w:asciiTheme="minorHAnsi" w:hAnsiTheme="minorHAnsi"/>
           <w:color w:val="auto"/>
         </w:rPr>
-        <w:t>Genetiske algoritmer</w:t>
-      </w:r>
-      <w:bookmarkEnd w:id="13"/>
+        <w:t xml:space="preserve"> </w:t>
+      </w:r>
+      <w:r>
+        <w:rPr>
+          <w:rFonts w:asciiTheme="minorHAnsi" w:hAnsiTheme="minorHAnsi"/>
+          <w:color w:val="FF0000"/>
+        </w:rPr>
+        <w:t xml:space="preserve">– Skal rettes, Claus’ og </w:t>
+      </w:r>
+      <w:proofErr w:type="gramStart"/>
+      <w:r>
+        <w:rPr>
+          <w:rFonts w:asciiTheme="minorHAnsi" w:hAnsiTheme="minorHAnsi"/>
+          <w:color w:val="FF0000"/>
+        </w:rPr>
+        <w:t>Sørens .</w:t>
+      </w:r>
+      <w:proofErr w:type="gramEnd"/>
+      <w:r>
+        <w:rPr>
+          <w:rFonts w:asciiTheme="minorHAnsi" w:hAnsiTheme="minorHAnsi"/>
+          <w:color w:val="FF0000"/>
+        </w:rPr>
+        <w:t>pdf</w:t>
+      </w:r>
     </w:p>
     <w:p>
       <w:pPr>
@@ -4821,7 +5558,7 @@
           <w:szCs w:val="24"/>
           <w:lang w:eastAsia="da-DK"/>
         </w:rPr>
-        <w:t xml:space="preserve">Genetiske algoritmer er en metode, som er inspireret af Charles Darwins teori om naturlig selektion, som omhandler hvordan de biologiske arter udvikler sig over tid, ved at tilpasse sig miljøet og derved bliver bedre egnet til, at overleve og formere sig i miljøet. Teorien danner grundlag i, at populationen af en given art har forskellige kromosomer og at der over tid vil ske små ændringer i kromosomerne hos individerne. Disse små ændringer i kromosomerne vil over </w:t>
+        <w:t>Genetiske algoritmer er en metode, som er inspireret af Charles Darwins teori om naturlig selektion, som omhandler hvordan de biologiske arter udvikler sig over tid, ved at tilpasse sig miljøet og derved bliver bedre egnet til, at overleve og formere sig i miljøet. Teorien danner grundlag i, at populationen af en given art har forskellige kromosomer og at der over tid vil ske små ændringer i kromosomerne hos individerne. Disse små ændringer i kromosomerne vil over længere tid, føre til st</w:t>
       </w:r>
       <w:r>
         <w:rPr>
@@ -4830,8 +5567,7 @@
           <w:szCs w:val="24"/>
           <w:lang w:eastAsia="da-DK"/>
         </w:rPr>
-        <w:lastRenderedPageBreak/>
-        <w:t>længere tid, føre til større ændringer hos individerne. På daværende tidspunkt var Darwins teori meget kontroversiel, dette er dog ikke tilfældet for softwarebrug af genetiske algoritmer, da en algoritme er noget lettere at forklare, end en biologisk ændring i en art over længere tid.</w:t>
+        <w:t>ørre ændringer hos individerne.</w:t>
       </w:r>
     </w:p>
     <w:p>
@@ -5024,6 +5760,7 @@
           <w:szCs w:val="24"/>
           <w:lang w:eastAsia="da-DK"/>
         </w:rPr>
+        <w:lastRenderedPageBreak/>
         <w:t>Selektion:</w:t>
       </w:r>
     </w:p>
@@ -5211,17 +5948,7 @@
           <w:szCs w:val="24"/>
           <w:lang w:eastAsia="da-DK"/>
         </w:rPr>
-        <w:t xml:space="preserve">Hvis at man ved at ændre parametre kun en lille smule for hver gang, gør at man nu hænger fast, da tallene omkring disse parametre ikke gør at der kommer en højre fitness. Man har ved hjælp af parametrene muligheden for at udregne den højeste fitness, alt afhængigt af hvor meget parametrene skal justeres, da minimale ændringer vil ikke nødvendigvis resultater i den højeste </w:t>
-      </w:r>
-      <w:r>
-        <w:rPr>
-          <w:rFonts w:cs="Calibri"/>
-          <w:sz w:val="24"/>
-          <w:szCs w:val="24"/>
-          <w:lang w:eastAsia="da-DK"/>
-        </w:rPr>
-        <w:lastRenderedPageBreak/>
-        <w:t xml:space="preserve">fitness, hvorimod store ændringer i parametrene vil muligvis udregne det højeste fitness. Altså vil vi i starten gerne finde løsninger, som lægger spredt ud over hele problemet, og så derefter fjerne denne mangfoldighed igen for at ’zoome’ ind på den endelige optimale løsning. </w:t>
+        <w:t xml:space="preserve">Hvis at man ved at ændre parametre kun en lille smule for hver gang, gør at man nu hænger fast, da tallene omkring disse parametre ikke gør at der kommer en højre fitness. Man har ved hjælp af parametrene muligheden for at udregne den højeste fitness, alt afhængigt af hvor meget parametrene skal justeres, da minimale ændringer vil ikke nødvendigvis resultater i den højeste fitness, hvorimod store ændringer i parametrene vil muligvis udregne det højeste fitness. Altså vil vi i starten gerne finde løsninger, som lægger spredt ud over hele problemet, og så derefter fjerne denne mangfoldighed igen for at ’zoome’ ind på den endelige optimale løsning. </w:t>
       </w:r>
     </w:p>
     <w:p>
@@ -5282,8 +6009,9 @@
           <w:szCs w:val="24"/>
           <w:lang w:eastAsia="da-DK"/>
         </w:rPr>
+        <w:lastRenderedPageBreak/>
         <w:drawing>
-          <wp:inline distT="0" distB="0" distL="0" distR="0" wp14:anchorId="32F269A9" wp14:editId="18CC3610">
+          <wp:inline distT="0" distB="0" distL="0" distR="0" wp14:anchorId="5D26A143" wp14:editId="2E05733D">
             <wp:extent cx="3153572" cy="3276600"/>
             <wp:effectExtent l="0" t="0" r="8890" b="0"/>
             <wp:docPr id="3" name="Billede 3"/>
@@ -5298,7 +6026,7 @@
                     <pic:cNvPicPr/>
                   </pic:nvPicPr>
                   <pic:blipFill>
-                    <a:blip r:embed="rId12"/>
+                    <a:blip r:embed="rId16"/>
                     <a:stretch>
                       <a:fillRect/>
                     </a:stretch>
@@ -5339,7 +6067,7 @@
         </w:rPr>
         <w:t xml:space="preserve">Kilde til mangfoldighed: </w:t>
       </w:r>
-      <w:hyperlink r:id="rId13" w:history="1">
+      <w:hyperlink r:id="rId17" w:history="1">
         <w:r>
           <w:rPr>
             <w:rStyle w:val="Hyperlink"/>
@@ -5526,16 +6254,15 @@
           <w:color w:val="auto"/>
         </w:rPr>
       </w:pPr>
-      <w:bookmarkStart w:id="14" w:name="_Toc467500777"/>
+      <w:bookmarkStart w:id="13" w:name="_Toc467500777"/>
       <w:r>
         <w:rPr>
           <w:rFonts w:asciiTheme="minorHAnsi" w:hAnsiTheme="minorHAnsi"/>
           <w:color w:val="auto"/>
         </w:rPr>
-        <w:lastRenderedPageBreak/>
         <w:t>Delkonklusion</w:t>
       </w:r>
-      <w:bookmarkEnd w:id="14"/>
+      <w:bookmarkEnd w:id="13"/>
     </w:p>
     <w:p>
       <w:pPr>
@@ -5558,9 +6285,8 @@
           <w:szCs w:val="24"/>
           <w:lang w:eastAsia="da-DK"/>
         </w:rPr>
-        <w:t xml:space="preserve">Problemanalysen har givet et overblik over de forskellige aspekter af skemalægningen. Det er tydeligt, at en masse forskellige variabler indgår i processen og skal overvejes for, at et godt produkt kan laves. De lovmæssige krav til skoleskemaet er en nødvendig del at konkretiserer, da de sætter rammerne, som produktet skal arbejde indenfor. Interviewet introducerede, hvordan skemalæggerne vurderede processen, hvilke hensyn og præferencer der tages i brug, samt hvilke problemer der opstår. De øvrige afsnit vurderer også, hvordan processen allerede er forsøgt behandlet, </w:t>
-      </w:r>
-      <w:proofErr w:type="spellStart"/>
+        <w:t>Problemanalysen har givet et overblik over de forskellige aspekter af skemalægningen. Det er tydeligt,</w:t>
+      </w:r>
       <w:r>
         <w:rPr>
           <w:rFonts w:eastAsia="Times New Roman" w:cstheme="minorHAnsi"/>
@@ -5569,9 +6295,8 @@
           <w:szCs w:val="24"/>
           <w:lang w:eastAsia="da-DK"/>
         </w:rPr>
-        <w:t>state</w:t>
-      </w:r>
-      <w:proofErr w:type="spellEnd"/>
+        <w:t xml:space="preserve"> at</w:t>
+      </w:r>
       <w:r>
         <w:rPr>
           <w:rFonts w:eastAsia="Times New Roman" w:cstheme="minorHAnsi"/>
@@ -5580,6 +6305,129 @@
           <w:szCs w:val="24"/>
           <w:lang w:eastAsia="da-DK"/>
         </w:rPr>
+        <w:t xml:space="preserve"> variabler</w:t>
+      </w:r>
+      <w:r>
+        <w:rPr>
+          <w:rFonts w:eastAsia="Times New Roman" w:cstheme="minorHAnsi"/>
+          <w:color w:val="333333"/>
+          <w:sz w:val="24"/>
+          <w:szCs w:val="24"/>
+          <w:lang w:eastAsia="da-DK"/>
+        </w:rPr>
+        <w:t>ne som</w:t>
+      </w:r>
+      <w:r>
+        <w:rPr>
+          <w:rFonts w:eastAsia="Times New Roman" w:cstheme="minorHAnsi"/>
+          <w:color w:val="333333"/>
+          <w:sz w:val="24"/>
+          <w:szCs w:val="24"/>
+          <w:lang w:eastAsia="da-DK"/>
+        </w:rPr>
+        <w:t xml:space="preserve"> indgår i processen skal overvejes for, at et godt produkt kan laves. De lovmæssige krav til skoleskemaet er en nødve</w:t>
+      </w:r>
+      <w:r>
+        <w:rPr>
+          <w:rFonts w:eastAsia="Times New Roman" w:cstheme="minorHAnsi"/>
+          <w:color w:val="333333"/>
+          <w:sz w:val="24"/>
+          <w:szCs w:val="24"/>
+          <w:lang w:eastAsia="da-DK"/>
+        </w:rPr>
+        <w:t>ndig del at konkretisere</w:t>
+      </w:r>
+      <w:r>
+        <w:rPr>
+          <w:rFonts w:eastAsia="Times New Roman" w:cstheme="minorHAnsi"/>
+          <w:color w:val="333333"/>
+          <w:sz w:val="24"/>
+          <w:szCs w:val="24"/>
+          <w:lang w:eastAsia="da-DK"/>
+        </w:rPr>
+        <w:t xml:space="preserve">, da de sætter rammerne </w:t>
+      </w:r>
+      <w:r>
+        <w:rPr>
+          <w:rFonts w:eastAsia="Times New Roman" w:cstheme="minorHAnsi"/>
+          <w:color w:val="333333"/>
+          <w:sz w:val="24"/>
+          <w:szCs w:val="24"/>
+          <w:lang w:eastAsia="da-DK"/>
+        </w:rPr>
+        <w:t xml:space="preserve">produktet skal arbejde indenfor. Interviewet </w:t>
+      </w:r>
+      <w:r>
+        <w:rPr>
+          <w:rFonts w:eastAsia="Times New Roman" w:cstheme="minorHAnsi"/>
+          <w:color w:val="333333"/>
+          <w:sz w:val="24"/>
+          <w:szCs w:val="24"/>
+          <w:lang w:eastAsia="da-DK"/>
+        </w:rPr>
+        <w:t>gav overblik over</w:t>
+      </w:r>
+      <w:r>
+        <w:rPr>
+          <w:rFonts w:eastAsia="Times New Roman" w:cstheme="minorHAnsi"/>
+          <w:color w:val="333333"/>
+          <w:sz w:val="24"/>
+          <w:szCs w:val="24"/>
+          <w:lang w:eastAsia="da-DK"/>
+        </w:rPr>
+        <w:t xml:space="preserve">, hvordan skemalæggerne </w:t>
+      </w:r>
+      <w:r>
+        <w:rPr>
+          <w:rFonts w:eastAsia="Times New Roman" w:cstheme="minorHAnsi"/>
+          <w:color w:val="333333"/>
+          <w:sz w:val="24"/>
+          <w:szCs w:val="24"/>
+          <w:lang w:eastAsia="da-DK"/>
+        </w:rPr>
+        <w:lastRenderedPageBreak/>
+        <w:t>vurderede processen, hvilke hensyn og præferencer der tages i brug, samt hvilke problemer der opstår. De øvrige afsnit v</w:t>
+      </w:r>
+      <w:r>
+        <w:rPr>
+          <w:rFonts w:eastAsia="Times New Roman" w:cstheme="minorHAnsi"/>
+          <w:color w:val="333333"/>
+          <w:sz w:val="24"/>
+          <w:szCs w:val="24"/>
+          <w:lang w:eastAsia="da-DK"/>
+        </w:rPr>
+        <w:t xml:space="preserve">urderer, </w:t>
+      </w:r>
+      <w:r>
+        <w:rPr>
+          <w:rFonts w:eastAsia="Times New Roman" w:cstheme="minorHAnsi"/>
+          <w:color w:val="333333"/>
+          <w:sz w:val="24"/>
+          <w:szCs w:val="24"/>
+          <w:lang w:eastAsia="da-DK"/>
+        </w:rPr>
+        <w:t xml:space="preserve">hvordan processen allerede er forsøgt behandlet, </w:t>
+      </w:r>
+      <w:proofErr w:type="spellStart"/>
+      <w:r>
+        <w:rPr>
+          <w:rFonts w:eastAsia="Times New Roman" w:cstheme="minorHAnsi"/>
+          <w:color w:val="333333"/>
+          <w:sz w:val="24"/>
+          <w:szCs w:val="24"/>
+          <w:lang w:eastAsia="da-DK"/>
+        </w:rPr>
+        <w:t>state</w:t>
+      </w:r>
+      <w:proofErr w:type="spellEnd"/>
+      <w:r>
+        <w:rPr>
+          <w:rFonts w:eastAsia="Times New Roman" w:cstheme="minorHAnsi"/>
+          <w:color w:val="333333"/>
+          <w:sz w:val="24"/>
+          <w:szCs w:val="24"/>
+          <w:lang w:eastAsia="da-DK"/>
+        </w:rPr>
         <w:t xml:space="preserve"> of the art, samt hvilke interessenter, der medvirkende og påvirkede processen, interessentanalysen. </w:t>
       </w:r>
     </w:p>
@@ -5604,7 +6452,77 @@
           <w:szCs w:val="24"/>
           <w:lang w:eastAsia="da-DK"/>
         </w:rPr>
-        <w:t>Afsnittet viser, at problemer opstår ved skemalægning. Det er dog vigtigt, at forstå kompleksiteten af processen. Skemaets kompleksitet er kun yderligere forstørret af de problemer, der bliver forklaret i interviewet. Skulle programmet kunne løse alle problemerne, samt stadig overholde de lovmæssige krav, ville projektet hurtigt blive uoverskueligt. En afgrænsning af projektets fokus redegøres for i følgende afsnit for at indsnævre fokusset til en konkret og håndterbar problemstilling.</w:t>
+        <w:t xml:space="preserve">Afsnittet viser, </w:t>
+      </w:r>
+      <w:r>
+        <w:rPr>
+          <w:rFonts w:eastAsia="Times New Roman" w:cstheme="minorHAnsi"/>
+          <w:color w:val="333333"/>
+          <w:sz w:val="24"/>
+          <w:szCs w:val="24"/>
+          <w:lang w:eastAsia="da-DK"/>
+        </w:rPr>
+        <w:t>at problemer opstår</w:t>
+      </w:r>
+      <w:r>
+        <w:rPr>
+          <w:rFonts w:eastAsia="Times New Roman" w:cstheme="minorHAnsi"/>
+          <w:color w:val="333333"/>
+          <w:sz w:val="24"/>
+          <w:szCs w:val="24"/>
+          <w:lang w:eastAsia="da-DK"/>
+        </w:rPr>
+        <w:t xml:space="preserve"> i selve processen. I Sofiendalskolens situation er det klart, at det er mange variabler, der indgår. At være i stand til at vægte disse variabler mod hinanden giver dog en hvis kompleksitet</w:t>
+      </w:r>
+      <w:r>
+        <w:rPr>
+          <w:rFonts w:eastAsia="Times New Roman" w:cstheme="minorHAnsi"/>
+          <w:color w:val="333333"/>
+          <w:sz w:val="24"/>
+          <w:szCs w:val="24"/>
+          <w:lang w:eastAsia="da-DK"/>
+        </w:rPr>
+        <w:t xml:space="preserve">. Det er </w:t>
+      </w:r>
+      <w:r>
+        <w:rPr>
+          <w:rFonts w:eastAsia="Times New Roman" w:cstheme="minorHAnsi"/>
+          <w:color w:val="333333"/>
+          <w:sz w:val="24"/>
+          <w:szCs w:val="24"/>
+          <w:lang w:eastAsia="da-DK"/>
+        </w:rPr>
+        <w:t xml:space="preserve">derfor </w:t>
+      </w:r>
+      <w:r>
+        <w:rPr>
+          <w:rFonts w:eastAsia="Times New Roman" w:cstheme="minorHAnsi"/>
+          <w:color w:val="333333"/>
+          <w:sz w:val="24"/>
+          <w:szCs w:val="24"/>
+          <w:lang w:eastAsia="da-DK"/>
+        </w:rPr>
+        <w:t xml:space="preserve">vigtigt, at forstå </w:t>
+      </w:r>
+      <w:r>
+        <w:rPr>
+          <w:rFonts w:eastAsia="Times New Roman" w:cstheme="minorHAnsi"/>
+          <w:color w:val="333333"/>
+          <w:sz w:val="24"/>
+          <w:szCs w:val="24"/>
+          <w:lang w:eastAsia="da-DK"/>
+        </w:rPr>
+        <w:t xml:space="preserve">denne kompleksitet i </w:t>
+      </w:r>
+      <w:r>
+        <w:rPr>
+          <w:rFonts w:eastAsia="Times New Roman" w:cstheme="minorHAnsi"/>
+          <w:color w:val="333333"/>
+          <w:sz w:val="24"/>
+          <w:szCs w:val="24"/>
+          <w:lang w:eastAsia="da-DK"/>
+        </w:rPr>
+        <w:t>processen. Skulle programmet kunne løse alle problemerne, samt stadig overholde de lovmæssige krav, ville projektet hurtigt blive uoverskueligt. En afgrænsning af projektets fokus redegøres for i følgende afsnit for at indsnævre fokusset til en konkret og håndterbar problemstilling.</w:t>
       </w:r>
     </w:p>
     <w:p>
@@ -5617,7 +6535,7 @@
           <w:color w:val="auto"/>
         </w:rPr>
       </w:pPr>
-      <w:bookmarkStart w:id="15" w:name="_Toc467500778"/>
+      <w:bookmarkStart w:id="14" w:name="_Toc467500778"/>
       <w:r>
         <w:rPr>
           <w:rFonts w:asciiTheme="minorHAnsi" w:hAnsiTheme="minorHAnsi"/>
@@ -5625,6 +6543,101 @@
         </w:rPr>
         <w:t>Problemafgræsning</w:t>
       </w:r>
+      <w:bookmarkEnd w:id="14"/>
+      <w:r>
+        <w:rPr>
+          <w:rFonts w:asciiTheme="minorHAnsi" w:hAnsiTheme="minorHAnsi"/>
+          <w:color w:val="auto"/>
+        </w:rPr>
+        <w:t xml:space="preserve"> </w:t>
+      </w:r>
+    </w:p>
+    <w:p>
+      <w:pPr>
+        <w:spacing w:after="0" w:line="276" w:lineRule="auto"/>
+        <w:jc w:val="both"/>
+        <w:rPr>
+          <w:rFonts w:eastAsia="Times New Roman" w:cstheme="minorHAnsi"/>
+          <w:sz w:val="24"/>
+          <w:szCs w:val="24"/>
+          <w:lang w:eastAsia="da-DK"/>
+        </w:rPr>
+      </w:pPr>
+      <w:r>
+        <w:rPr>
+          <w:rFonts w:eastAsia="Times New Roman" w:cstheme="minorHAnsi"/>
+          <w:color w:val="000000"/>
+          <w:sz w:val="24"/>
+          <w:szCs w:val="24"/>
+          <w:lang w:eastAsia="da-DK"/>
+        </w:rPr>
+        <w:t>Ved vores interview med Søren Kusk fra Sofiendalskolen, har vi fået information om, hvilke krav de stiller, når der ligges skema på Sofiendalskolen. Samt hvilke problemer der opstår under skolens skemalægning. Derudover er det blevet undersøgt hvorfor der bruges manuel skemalægning fremfor at bruge en af et allerede eksisterende softwareløsninger på markedet.</w:t>
+      </w:r>
+    </w:p>
+    <w:p>
+      <w:pPr>
+        <w:spacing w:after="0" w:line="276" w:lineRule="auto"/>
+        <w:jc w:val="both"/>
+        <w:rPr>
+          <w:rFonts w:eastAsia="Times New Roman" w:cstheme="minorHAnsi"/>
+          <w:sz w:val="24"/>
+          <w:szCs w:val="24"/>
+          <w:lang w:eastAsia="da-DK"/>
+        </w:rPr>
+      </w:pPr>
+      <w:r>
+        <w:rPr>
+          <w:rFonts w:eastAsia="Times New Roman" w:cstheme="minorHAnsi"/>
+          <w:color w:val="000000"/>
+          <w:sz w:val="24"/>
+          <w:szCs w:val="24"/>
+          <w:lang w:eastAsia="da-DK"/>
+        </w:rPr>
+        <w:t xml:space="preserve">Ud fra vores empiri fra interviewet samt egen research af </w:t>
+      </w:r>
+      <w:proofErr w:type="spellStart"/>
+      <w:r>
+        <w:rPr>
+          <w:rFonts w:eastAsia="Times New Roman" w:cstheme="minorHAnsi"/>
+          <w:color w:val="000000"/>
+          <w:sz w:val="24"/>
+          <w:szCs w:val="24"/>
+          <w:lang w:eastAsia="da-DK"/>
+        </w:rPr>
+        <w:t>state</w:t>
+      </w:r>
+      <w:proofErr w:type="spellEnd"/>
+      <w:r>
+        <w:rPr>
+          <w:rFonts w:eastAsia="Times New Roman" w:cstheme="minorHAnsi"/>
+          <w:color w:val="000000"/>
+          <w:sz w:val="24"/>
+          <w:szCs w:val="24"/>
+          <w:lang w:eastAsia="da-DK"/>
+        </w:rPr>
+        <w:t xml:space="preserve"> of art, har vi fundet ud af, at de eksisterende skemaplanlægningsprogrammerne på markedet har svært ved at tage hensyn til </w:t>
+      </w:r>
+      <w:r>
+        <w:rPr>
+          <w:rFonts w:eastAsia="Times New Roman" w:cs="Calibri"/>
+          <w:color w:val="000000"/>
+          <w:sz w:val="24"/>
+          <w:szCs w:val="24"/>
+          <w:lang w:eastAsia="da-DK"/>
+        </w:rPr>
+        <w:t>folkeskoleskema, sådan lærere har tidsmæssigt samlede forberedelsestimer</w:t>
+      </w:r>
+      <w:r>
+        <w:rPr>
+          <w:rFonts w:eastAsia="Times New Roman" w:cstheme="minorHAnsi"/>
+          <w:color w:val="000000"/>
+          <w:sz w:val="24"/>
+          <w:szCs w:val="24"/>
+          <w:lang w:eastAsia="da-DK"/>
+        </w:rPr>
+        <w:t>.</w:t>
+      </w:r>
+      <w:bookmarkStart w:id="15" w:name="_GoBack"/>
       <w:bookmarkEnd w:id="15"/>
     </w:p>
     <w:p>
@@ -5646,20 +6659,20 @@
           <w:szCs w:val="24"/>
           <w:lang w:eastAsia="da-DK"/>
         </w:rPr>
-        <w:t>Ved vores interview med Søren Kusk fra Sofiendalskolen, har vi fået information om, hvilke krav de stiller, når der ligges skema på Sofiendalskolen. Samt hvilke problemer der opstår under skolens skemalægning. Derudover er det blevet undersøgt hvorfor der bruges manuel skemalægning fremfor at bruge en af et allerede eksisterende softwareløsninger på markedet.</w:t>
-      </w:r>
-    </w:p>
-    <w:p>
-      <w:pPr>
-        <w:spacing w:after="0" w:line="276" w:lineRule="auto"/>
-        <w:jc w:val="both"/>
+        <w:t xml:space="preserve">. På sofiendalskolen føler de at det vil være nødvendigt, at indgå kompromiser, og det er svært at standardiserer vigtigheden af de enkelte parametre der skal tages højde for i skemaplanlægningsprocessen. Derudover er det en tidskrævende proces for lærerne, at sætte sig ind og få forståelse for et af </w:t>
+      </w:r>
+      <w:proofErr w:type="gramStart"/>
+      <w:r>
         <w:rPr>
           <w:rFonts w:eastAsia="Times New Roman" w:cstheme="minorHAnsi"/>
-          <w:sz w:val="24"/>
-          <w:szCs w:val="24"/>
-          <w:lang w:eastAsia="da-DK"/>
-        </w:rPr>
-      </w:pPr>
+          <w:color w:val="000000"/>
+          <w:sz w:val="24"/>
+          <w:szCs w:val="24"/>
+          <w:lang w:eastAsia="da-DK"/>
+        </w:rPr>
+        <w:t>de</w:t>
+      </w:r>
+      <w:proofErr w:type="gramEnd"/>
       <w:r>
         <w:rPr>
           <w:rFonts w:eastAsia="Times New Roman" w:cstheme="minorHAnsi"/>
@@ -5668,9 +6681,9 @@
           <w:szCs w:val="24"/>
           <w:lang w:eastAsia="da-DK"/>
         </w:rPr>
-        <w:t xml:space="preserve">Ud fra vores empiri fra interviewet samt egen research af </w:t>
-      </w:r>
-      <w:proofErr w:type="spellStart"/>
+        <w:t xml:space="preserve"> allerede eksisterende </w:t>
+      </w:r>
+      <w:proofErr w:type="gramStart"/>
       <w:r>
         <w:rPr>
           <w:rFonts w:eastAsia="Times New Roman" w:cstheme="minorHAnsi"/>
@@ -5679,9 +6692,9 @@
           <w:szCs w:val="24"/>
           <w:lang w:eastAsia="da-DK"/>
         </w:rPr>
-        <w:t>state</w:t>
-      </w:r>
-      <w:proofErr w:type="spellEnd"/>
+        <w:t>skemaplanlægningsprogram</w:t>
+      </w:r>
+      <w:proofErr w:type="gramEnd"/>
       <w:r>
         <w:rPr>
           <w:rFonts w:eastAsia="Times New Roman" w:cstheme="minorHAnsi"/>
@@ -5690,7 +6703,7 @@
           <w:szCs w:val="24"/>
           <w:lang w:eastAsia="da-DK"/>
         </w:rPr>
-        <w:t xml:space="preserve"> of art, har vi fundet ud af, at de eksisterende skemaplanlægningsprogrammerne på markedet har svært ved at tage hensyn til meget specifikke problemer. På sofiendalskolen føler de at det vil være nødvendigt, at indgå kompromiser, og det er svært at standardiserer vigtigheden af de enkelte parametre der skal tages højde for i skemaplanlægningsprocessen. Derudover er det en tidskrævende proces for lærerne, at sætte sig ind og få forståelse for et af de allerede eksisterende skemaplanlægningsprogram.</w:t>
+        <w:t>.</w:t>
       </w:r>
     </w:p>
     <w:p>
@@ -5755,7 +6768,6 @@
           <w:color w:val="auto"/>
           <w:lang w:eastAsia="da-DK"/>
         </w:rPr>
-        <w:lastRenderedPageBreak/>
         <w:t>Problemformulering:</w:t>
       </w:r>
       <w:bookmarkEnd w:id="16"/>
@@ -5807,6 +6819,7 @@
           <w:rFonts w:asciiTheme="minorHAnsi" w:hAnsiTheme="minorHAnsi"/>
           <w:color w:val="auto"/>
         </w:rPr>
+        <w:lastRenderedPageBreak/>
         <w:t>Systemanalyse</w:t>
       </w:r>
       <w:r>
@@ -5817,6 +6830,36 @@
         <w:t>:</w:t>
       </w:r>
       <w:bookmarkEnd w:id="17"/>
+      <w:r>
+        <w:rPr>
+          <w:rFonts w:asciiTheme="minorHAnsi" w:hAnsiTheme="minorHAnsi"/>
+          <w:color w:val="FF0000"/>
+        </w:rPr>
+        <w:t xml:space="preserve"> </w:t>
+      </w:r>
+      <w:r>
+        <w:rPr>
+          <w:rFonts w:asciiTheme="minorHAnsi" w:hAnsiTheme="minorHAnsi"/>
+          <w:color w:val="FF0000"/>
+        </w:rPr>
+        <w:t xml:space="preserve">– Skal rettes, Claus’ og </w:t>
+      </w:r>
+      <w:proofErr w:type="gramStart"/>
+      <w:r>
+        <w:rPr>
+          <w:rFonts w:asciiTheme="minorHAnsi" w:hAnsiTheme="minorHAnsi"/>
+          <w:color w:val="FF0000"/>
+        </w:rPr>
+        <w:t>Sørens .</w:t>
+      </w:r>
+      <w:proofErr w:type="gramEnd"/>
+      <w:r>
+        <w:rPr>
+          <w:rFonts w:asciiTheme="minorHAnsi" w:hAnsiTheme="minorHAnsi"/>
+          <w:color w:val="FF0000"/>
+        </w:rPr>
+        <w:t>pdf</w:t>
+      </w:r>
     </w:p>
     <w:p>
       <w:pPr>
@@ -6029,7 +7072,27 @@
           <w:szCs w:val="24"/>
           <w:lang w:eastAsia="da-DK"/>
         </w:rPr>
-        <w:t xml:space="preserve">”Search </w:t>
+        <w:t>”</w:t>
+      </w:r>
+      <w:r>
+        <w:rPr>
+          <w:rFonts w:eastAsia="Times New Roman" w:cs="Calibri"/>
+          <w:color w:val="000000"/>
+          <w:sz w:val="24"/>
+          <w:szCs w:val="24"/>
+          <w:lang w:eastAsia="da-DK"/>
+        </w:rPr>
+        <w:t>Udfaldsrum</w:t>
+      </w:r>
+      <w:r>
+        <w:rPr>
+          <w:rFonts w:eastAsia="Times New Roman" w:cs="Calibri"/>
+          <w:color w:val="000000"/>
+          <w:sz w:val="24"/>
+          <w:szCs w:val="24"/>
+          <w:lang w:eastAsia="da-DK"/>
+        </w:rPr>
+        <w:t xml:space="preserve">” referer til en gruppe af kandidat løsning til et problem, hvor der er en ”distance” i mellem kandidaterne. Tags eksempelvis et vigtigt problem indenfor </w:t>
       </w:r>
       <w:proofErr w:type="spellStart"/>
       <w:r>
@@ -6040,7 +7103,7 @@
           <w:szCs w:val="24"/>
           <w:lang w:eastAsia="da-DK"/>
         </w:rPr>
-        <w:t>space</w:t>
+        <w:t>bioengeering</w:t>
       </w:r>
       <w:proofErr w:type="spellEnd"/>
       <w:r>
@@ -6051,106 +7114,47 @@
           <w:szCs w:val="24"/>
           <w:lang w:eastAsia="da-DK"/>
         </w:rPr>
-        <w:t xml:space="preserve">” referer til en gruppe af kandidat løsning til et problem, hvor der er en ”distance” i mellem kandidaterne. Tags eksempelvis et vigtigt problem indenfor </w:t>
-      </w:r>
-      <w:proofErr w:type="spellStart"/>
-      <w:r>
-        <w:rPr>
-          <w:rFonts w:eastAsia="Times New Roman" w:cs="Calibri"/>
-          <w:color w:val="000000"/>
-          <w:sz w:val="24"/>
-          <w:szCs w:val="24"/>
-          <w:lang w:eastAsia="da-DK"/>
-        </w:rPr>
-        <w:t>bioengeering</w:t>
-      </w:r>
-      <w:proofErr w:type="spellEnd"/>
-      <w:r>
-        <w:rPr>
-          <w:rFonts w:eastAsia="Times New Roman" w:cs="Calibri"/>
-          <w:color w:val="000000"/>
-          <w:sz w:val="24"/>
-          <w:szCs w:val="24"/>
-          <w:lang w:eastAsia="da-DK"/>
-        </w:rPr>
-        <w:t xml:space="preserve">, hvordan et protein designes. Antaget at der skal søges efter et protein, som er en sekvens af aminosyre, der kan blive bruges til at bekæmpe en virus. ”Search </w:t>
-      </w:r>
-      <w:proofErr w:type="spellStart"/>
-      <w:r>
-        <w:rPr>
-          <w:rFonts w:eastAsia="Times New Roman" w:cs="Calibri"/>
-          <w:color w:val="000000"/>
-          <w:sz w:val="24"/>
-          <w:szCs w:val="24"/>
-          <w:lang w:eastAsia="da-DK"/>
-        </w:rPr>
-        <w:t>space</w:t>
-      </w:r>
-      <w:proofErr w:type="spellEnd"/>
-      <w:r>
-        <w:rPr>
-          <w:rFonts w:eastAsia="Times New Roman" w:cs="Calibri"/>
-          <w:color w:val="000000"/>
-          <w:sz w:val="24"/>
-          <w:szCs w:val="24"/>
-          <w:lang w:eastAsia="da-DK"/>
-        </w:rPr>
-        <w:t>” vil være en kollektion af alle mulige proteiner. Dette vil give uendelige mange muligheder, derfor begrænses længden af proteinet til længden 50 som stadig vil være i et stort ”</w:t>
-      </w:r>
-      <w:proofErr w:type="spellStart"/>
-      <w:r>
-        <w:rPr>
-          <w:rFonts w:eastAsia="Times New Roman" w:cs="Calibri"/>
-          <w:color w:val="000000"/>
-          <w:sz w:val="24"/>
-          <w:szCs w:val="24"/>
-          <w:lang w:eastAsia="da-DK"/>
-        </w:rPr>
-        <w:t>search</w:t>
-      </w:r>
-      <w:proofErr w:type="spellEnd"/>
-      <w:r>
-        <w:rPr>
-          <w:rFonts w:eastAsia="Times New Roman" w:cs="Calibri"/>
-          <w:color w:val="000000"/>
-          <w:sz w:val="24"/>
-          <w:szCs w:val="24"/>
-          <w:lang w:eastAsia="da-DK"/>
-        </w:rPr>
-        <w:t xml:space="preserve"> </w:t>
-      </w:r>
-      <w:proofErr w:type="spellStart"/>
-      <w:r>
-        <w:rPr>
-          <w:rFonts w:eastAsia="Times New Roman" w:cs="Calibri"/>
-          <w:color w:val="000000"/>
-          <w:sz w:val="24"/>
-          <w:szCs w:val="24"/>
-          <w:lang w:eastAsia="da-DK"/>
-        </w:rPr>
-        <w:t>space</w:t>
-      </w:r>
-      <w:proofErr w:type="spellEnd"/>
-      <w:r>
-        <w:rPr>
-          <w:rFonts w:eastAsia="Times New Roman" w:cs="Calibri"/>
-          <w:color w:val="000000"/>
-          <w:sz w:val="24"/>
-          <w:szCs w:val="24"/>
-          <w:lang w:eastAsia="da-DK"/>
-        </w:rPr>
-        <w:t xml:space="preserve">” siden der er 20 mulige aminosyre i hver </w:t>
-      </w:r>
-      <w:r>
-        <w:rPr>
-          <w:rFonts w:eastAsia="Times New Roman" w:cs="Calibri"/>
-          <w:color w:val="000000"/>
-          <w:sz w:val="24"/>
-          <w:szCs w:val="24"/>
-          <w:lang w:eastAsia="da-DK"/>
-        </w:rPr>
-        <w:lastRenderedPageBreak/>
-        <w:t xml:space="preserve">position i proteinet. Hvis aminosyrerne repræsenteres i form af alfabetet vil et muligt protein se således ud. </w:t>
+        <w:t>, hvordan et protein designes. Antaget at der skal søges efter et protein, som er en sekvens af aminosyre, der kan blive b</w:t>
+      </w:r>
+      <w:r>
+        <w:rPr>
+          <w:rFonts w:eastAsia="Times New Roman" w:cs="Calibri"/>
+          <w:color w:val="000000"/>
+          <w:sz w:val="24"/>
+          <w:szCs w:val="24"/>
+          <w:lang w:eastAsia="da-DK"/>
+        </w:rPr>
+        <w:t>ruges til at bekæmpe en virus. Udfaldsrum</w:t>
+      </w:r>
+      <w:r>
+        <w:rPr>
+          <w:rFonts w:eastAsia="Times New Roman" w:cs="Calibri"/>
+          <w:color w:val="000000"/>
+          <w:sz w:val="24"/>
+          <w:szCs w:val="24"/>
+          <w:lang w:eastAsia="da-DK"/>
+        </w:rPr>
+        <w:t xml:space="preserve"> vil være en kollektion af alle mulige proteiner. Dette vil give uendelige mange muligheder, derfor begrænses længden af proteinet til længden 50 </w:t>
+      </w:r>
+      <w:r>
+        <w:rPr>
+          <w:rFonts w:eastAsia="Times New Roman" w:cs="Calibri"/>
+          <w:color w:val="000000"/>
+          <w:sz w:val="24"/>
+          <w:szCs w:val="24"/>
+          <w:lang w:eastAsia="da-DK"/>
+        </w:rPr>
+        <w:t>som stadig vil være i et stort udfaldsrum</w:t>
+      </w:r>
+      <w:r>
+        <w:rPr>
+          <w:rFonts w:eastAsia="Times New Roman" w:cs="Calibri"/>
+          <w:color w:val="000000"/>
+          <w:sz w:val="24"/>
+          <w:szCs w:val="24"/>
+          <w:lang w:eastAsia="da-DK"/>
+        </w:rPr>
+        <w:t xml:space="preserve"> siden der er 20 mulige aminosyre i hver position i proteinet. Hvis aminosyrerne repræsenteres i form af alfabetet vil et muligt protein se således ud. </w:t>
       </w:r>
     </w:p>
     <w:p>
@@ -6208,7 +7212,7 @@
 </file>
 
 <file path=word/endnotes.xml><?xml version="1.0" encoding="utf-8"?>
-<w:endnotes xmlns:wpc="http://schemas.microsoft.com/office/word/2010/wordprocessingCanvas" xmlns:cx="http://schemas.microsoft.com/office/drawing/2014/chartex" xmlns:cx1="http://schemas.microsoft.com/office/drawing/2015/9/8/chartex" xmlns:cx2="http://schemas.microsoft.com/office/drawing/2015/10/21/chartex" xmlns:cx3="http://schemas.microsoft.com/office/drawing/2016/5/9/chartex" xmlns:cx4="http://schemas.microsoft.com/office/drawing/2016/5/10/chartex" xmlns:cx5="http://schemas.microsoft.com/office/drawing/2016/5/11/chartex" xmlns:mc="http://schemas.openxmlformats.org/markup-compatibility/2006" xmlns:o="urn:schemas-microsoft-com:office:office" xmlns:r="http://schemas.openxmlformats.org/officeDocument/2006/relationships" xmlns:m="http://schemas.openxmlformats.org/officeDocument/2006/math" xmlns:v="urn:schemas-microsoft-com:vml" xmlns:wp14="http://schemas.microsoft.com/office/word/2010/wordprocessingDrawing" xmlns:wp="http://schemas.openxmlformats.org/drawingml/2006/wordprocessingDrawing" xmlns:w10="urn:schemas-microsoft-com:office:word" xmlns:w="http://schemas.openxmlformats.org/wordprocessingml/2006/main" xmlns:w14="http://schemas.microsoft.com/office/word/2010/wordml" xmlns:w15="http://schemas.microsoft.com/office/word/2012/wordml" xmlns:w16se="http://schemas.microsoft.com/office/word/2015/wordml/symex" xmlns:wpg="http://schemas.microsoft.com/office/word/2010/wordprocessingGroup" xmlns:wpi="http://schemas.microsoft.com/office/word/2010/wordprocessingInk" xmlns:wne="http://schemas.microsoft.com/office/word/2006/wordml" xmlns:wps="http://schemas.microsoft.com/office/word/2010/wordprocessingShape" mc:Ignorable="w14 w15 w16se wp14">
+<w:endnotes xmlns:wpc="http://schemas.microsoft.com/office/word/2010/wordprocessingCanvas" xmlns:mc="http://schemas.openxmlformats.org/markup-compatibility/2006" xmlns:o="urn:schemas-microsoft-com:office:office" xmlns:r="http://schemas.openxmlformats.org/officeDocument/2006/relationships" xmlns:m="http://schemas.openxmlformats.org/officeDocument/2006/math" xmlns:v="urn:schemas-microsoft-com:vml" xmlns:wp14="http://schemas.microsoft.com/office/word/2010/wordprocessingDrawing" xmlns:wp="http://schemas.openxmlformats.org/drawingml/2006/wordprocessingDrawing" xmlns:w10="urn:schemas-microsoft-com:office:word" xmlns:w="http://schemas.openxmlformats.org/wordprocessingml/2006/main" xmlns:w14="http://schemas.microsoft.com/office/word/2010/wordml" xmlns:wpg="http://schemas.microsoft.com/office/word/2010/wordprocessingGroup" xmlns:wpi="http://schemas.microsoft.com/office/word/2010/wordprocessingInk" xmlns:wne="http://schemas.microsoft.com/office/word/2006/wordml" xmlns:wps="http://schemas.microsoft.com/office/word/2010/wordprocessingShape" mc:Ignorable="w14 wp14">
   <w:endnote w:type="separator" w:id="-1">
     <w:p>
       <w:pPr>
@@ -6233,7 +7237,7 @@
 </file>
 
 <file path=word/footnotes.xml><?xml version="1.0" encoding="utf-8"?>
-<w:footnotes xmlns:wpc="http://schemas.microsoft.com/office/word/2010/wordprocessingCanvas" xmlns:cx="http://schemas.microsoft.com/office/drawing/2014/chartex" xmlns:cx1="http://schemas.microsoft.com/office/drawing/2015/9/8/chartex" xmlns:cx2="http://schemas.microsoft.com/office/drawing/2015/10/21/chartex" xmlns:cx3="http://schemas.microsoft.com/office/drawing/2016/5/9/chartex" xmlns:cx4="http://schemas.microsoft.com/office/drawing/2016/5/10/chartex" xmlns:cx5="http://schemas.microsoft.com/office/drawing/2016/5/11/chartex" xmlns:mc="http://schemas.openxmlformats.org/markup-compatibility/2006" xmlns:o="urn:schemas-microsoft-com:office:office" xmlns:r="http://schemas.openxmlformats.org/officeDocument/2006/relationships" xmlns:m="http://schemas.openxmlformats.org/officeDocument/2006/math" xmlns:v="urn:schemas-microsoft-com:vml" xmlns:wp14="http://schemas.microsoft.com/office/word/2010/wordprocessingDrawing" xmlns:wp="http://schemas.openxmlformats.org/drawingml/2006/wordprocessingDrawing" xmlns:w10="urn:schemas-microsoft-com:office:word" xmlns:w="http://schemas.openxmlformats.org/wordprocessingml/2006/main" xmlns:w14="http://schemas.microsoft.com/office/word/2010/wordml" xmlns:w15="http://schemas.microsoft.com/office/word/2012/wordml" xmlns:w16se="http://schemas.microsoft.com/office/word/2015/wordml/symex" xmlns:wpg="http://schemas.microsoft.com/office/word/2010/wordprocessingGroup" xmlns:wpi="http://schemas.microsoft.com/office/word/2010/wordprocessingInk" xmlns:wne="http://schemas.microsoft.com/office/word/2006/wordml" xmlns:wps="http://schemas.microsoft.com/office/word/2010/wordprocessingShape" mc:Ignorable="w14 w15 w16se wp14">
+<w:footnotes xmlns:wpc="http://schemas.microsoft.com/office/word/2010/wordprocessingCanvas" xmlns:mc="http://schemas.openxmlformats.org/markup-compatibility/2006" xmlns:o="urn:schemas-microsoft-com:office:office" xmlns:r="http://schemas.openxmlformats.org/officeDocument/2006/relationships" xmlns:m="http://schemas.openxmlformats.org/officeDocument/2006/math" xmlns:v="urn:schemas-microsoft-com:vml" xmlns:wp14="http://schemas.microsoft.com/office/word/2010/wordprocessingDrawing" xmlns:wp="http://schemas.openxmlformats.org/drawingml/2006/wordprocessingDrawing" xmlns:w10="urn:schemas-microsoft-com:office:word" xmlns:w="http://schemas.openxmlformats.org/wordprocessingml/2006/main" xmlns:w14="http://schemas.microsoft.com/office/word/2010/wordml" xmlns:wpg="http://schemas.microsoft.com/office/word/2010/wordprocessingGroup" xmlns:wpi="http://schemas.microsoft.com/office/word/2010/wordprocessingInk" xmlns:wne="http://schemas.microsoft.com/office/word/2006/wordml" xmlns:wps="http://schemas.microsoft.com/office/word/2010/wordprocessingShape" mc:Ignorable="w14 wp14">
   <w:footnote w:type="separator" w:id="-1">
     <w:p>
       <w:pPr>
@@ -6277,8 +7281,8 @@
 </file>
 
 <file path=word/numbering.xml><?xml version="1.0" encoding="utf-8"?>
-<w:numbering xmlns:wpc="http://schemas.microsoft.com/office/word/2010/wordprocessingCanvas" xmlns:cx="http://schemas.microsoft.com/office/drawing/2014/chartex" xmlns:cx1="http://schemas.microsoft.com/office/drawing/2015/9/8/chartex" xmlns:cx2="http://schemas.microsoft.com/office/drawing/2015/10/21/chartex" xmlns:cx3="http://schemas.microsoft.com/office/drawing/2016/5/9/chartex" xmlns:cx4="http://schemas.microsoft.com/office/drawing/2016/5/10/chartex" xmlns:cx5="http://schemas.microsoft.com/office/drawing/2016/5/11/chartex" xmlns:mc="http://schemas.openxmlformats.org/markup-compatibility/2006" xmlns:o="urn:schemas-microsoft-com:office:office" xmlns:r="http://schemas.openxmlformats.org/officeDocument/2006/relationships" xmlns:m="http://schemas.openxmlformats.org/officeDocument/2006/math" xmlns:v="urn:schemas-microsoft-com:vml" xmlns:wp14="http://schemas.microsoft.com/office/word/2010/wordprocessingDrawing" xmlns:wp="http://schemas.openxmlformats.org/drawingml/2006/wordprocessingDrawing" xmlns:w10="urn:schemas-microsoft-com:office:word" xmlns:w="http://schemas.openxmlformats.org/wordprocessingml/2006/main" xmlns:w14="http://schemas.microsoft.com/office/word/2010/wordml" xmlns:w15="http://schemas.microsoft.com/office/word/2012/wordml" xmlns:w16se="http://schemas.microsoft.com/office/word/2015/wordml/symex" xmlns:wpg="http://schemas.microsoft.com/office/word/2010/wordprocessingGroup" xmlns:wpi="http://schemas.microsoft.com/office/word/2010/wordprocessingInk" xmlns:wne="http://schemas.microsoft.com/office/word/2006/wordml" xmlns:wps="http://schemas.microsoft.com/office/word/2010/wordprocessingShape" mc:Ignorable="w14 w15 w16se wp14">
-  <w:abstractNum w:abstractNumId="0" w15:restartNumberingAfterBreak="0">
+<w:numbering xmlns:wpc="http://schemas.microsoft.com/office/word/2010/wordprocessingCanvas" xmlns:mc="http://schemas.openxmlformats.org/markup-compatibility/2006" xmlns:o="urn:schemas-microsoft-com:office:office" xmlns:r="http://schemas.openxmlformats.org/officeDocument/2006/relationships" xmlns:m="http://schemas.openxmlformats.org/officeDocument/2006/math" xmlns:v="urn:schemas-microsoft-com:vml" xmlns:wp14="http://schemas.microsoft.com/office/word/2010/wordprocessingDrawing" xmlns:wp="http://schemas.openxmlformats.org/drawingml/2006/wordprocessingDrawing" xmlns:w10="urn:schemas-microsoft-com:office:word" xmlns:w="http://schemas.openxmlformats.org/wordprocessingml/2006/main" xmlns:w14="http://schemas.microsoft.com/office/word/2010/wordml" xmlns:wpg="http://schemas.microsoft.com/office/word/2010/wordprocessingGroup" xmlns:wpi="http://schemas.microsoft.com/office/word/2010/wordprocessingInk" xmlns:wne="http://schemas.microsoft.com/office/word/2006/wordml" xmlns:wps="http://schemas.microsoft.com/office/word/2010/wordprocessingShape" mc:Ignorable="w14 wp14">
+  <w:abstractNum w:abstractNumId="0">
     <w:nsid w:val="31AE1ABC"/>
     <w:multiLevelType w:val="hybridMultilevel"/>
     <w:tmpl w:val="26FAB724"/>
@@ -6391,7 +7395,7 @@
       </w:rPr>
     </w:lvl>
   </w:abstractNum>
-  <w:abstractNum w:abstractNumId="1" w15:restartNumberingAfterBreak="0">
+  <w:abstractNum w:abstractNumId="1">
     <w:nsid w:val="3EF458EB"/>
     <w:multiLevelType w:val="hybridMultilevel"/>
     <w:tmpl w:val="D0583A32"/>
@@ -6480,7 +7484,7 @@
       </w:pPr>
     </w:lvl>
   </w:abstractNum>
-  <w:abstractNum w:abstractNumId="2" w15:restartNumberingAfterBreak="0">
+  <w:abstractNum w:abstractNumId="2">
     <w:nsid w:val="65E663D8"/>
     <w:multiLevelType w:val="hybridMultilevel"/>
     <w:tmpl w:val="2DF42FB6"/>
@@ -6582,7 +7586,7 @@
 </file>
 
 <file path=word/styles.xml><?xml version="1.0" encoding="utf-8"?>
-<w:styles xmlns:mc="http://schemas.openxmlformats.org/markup-compatibility/2006" xmlns:r="http://schemas.openxmlformats.org/officeDocument/2006/relationships" xmlns:w="http://schemas.openxmlformats.org/wordprocessingml/2006/main" xmlns:w14="http://schemas.microsoft.com/office/word/2010/wordml" xmlns:w15="http://schemas.microsoft.com/office/word/2012/wordml" xmlns:w16se="http://schemas.microsoft.com/office/word/2015/wordml/symex" mc:Ignorable="w14 w15 w16se">
+<w:styles xmlns:mc="http://schemas.openxmlformats.org/markup-compatibility/2006" xmlns:r="http://schemas.openxmlformats.org/officeDocument/2006/relationships" xmlns:w="http://schemas.openxmlformats.org/wordprocessingml/2006/main" xmlns:w14="http://schemas.microsoft.com/office/word/2010/wordml" mc:Ignorable="w14">
   <w:docDefaults>
     <w:rPrDefault>
       <w:rPr>
@@ -6598,381 +7602,144 @@
       </w:pPr>
     </w:pPrDefault>
   </w:docDefaults>
-  <w:latentStyles w:defLockedState="0" w:defUIPriority="99" w:defSemiHidden="0" w:defUnhideWhenUsed="0" w:defQFormat="0" w:count="374">
-    <w:lsdException w:name="Normal" w:uiPriority="0" w:qFormat="1"/>
-    <w:lsdException w:name="heading 1" w:uiPriority="9" w:qFormat="1"/>
-    <w:lsdException w:name="heading 2" w:semiHidden="1" w:uiPriority="9" w:unhideWhenUsed="1" w:qFormat="1"/>
-    <w:lsdException w:name="heading 3" w:semiHidden="1" w:uiPriority="9" w:unhideWhenUsed="1" w:qFormat="1"/>
-    <w:lsdException w:name="heading 4" w:semiHidden="1" w:uiPriority="9" w:unhideWhenUsed="1" w:qFormat="1"/>
-    <w:lsdException w:name="heading 5" w:semiHidden="1" w:uiPriority="9" w:unhideWhenUsed="1" w:qFormat="1"/>
-    <w:lsdException w:name="heading 6" w:semiHidden="1" w:uiPriority="9" w:unhideWhenUsed="1" w:qFormat="1"/>
-    <w:lsdException w:name="heading 7" w:semiHidden="1" w:uiPriority="9" w:unhideWhenUsed="1" w:qFormat="1"/>
-    <w:lsdException w:name="heading 8" w:semiHidden="1" w:uiPriority="9" w:unhideWhenUsed="1" w:qFormat="1"/>
-    <w:lsdException w:name="heading 9" w:semiHidden="1" w:uiPriority="9" w:unhideWhenUsed="1" w:qFormat="1"/>
-    <w:lsdException w:name="index 1" w:semiHidden="1" w:unhideWhenUsed="1"/>
-    <w:lsdException w:name="index 2" w:semiHidden="1" w:unhideWhenUsed="1"/>
-    <w:lsdException w:name="index 3" w:semiHidden="1" w:unhideWhenUsed="1"/>
-    <w:lsdException w:name="index 4" w:semiHidden="1" w:unhideWhenUsed="1"/>
-    <w:lsdException w:name="index 5" w:semiHidden="1" w:unhideWhenUsed="1"/>
-    <w:lsdException w:name="index 6" w:semiHidden="1" w:unhideWhenUsed="1"/>
-    <w:lsdException w:name="index 7" w:semiHidden="1" w:unhideWhenUsed="1"/>
-    <w:lsdException w:name="index 8" w:semiHidden="1" w:unhideWhenUsed="1"/>
-    <w:lsdException w:name="index 9" w:semiHidden="1" w:unhideWhenUsed="1"/>
-    <w:lsdException w:name="toc 1" w:semiHidden="1" w:uiPriority="39" w:unhideWhenUsed="1"/>
-    <w:lsdException w:name="toc 2" w:semiHidden="1" w:uiPriority="39" w:unhideWhenUsed="1"/>
-    <w:lsdException w:name="toc 3" w:semiHidden="1" w:uiPriority="39" w:unhideWhenUsed="1"/>
-    <w:lsdException w:name="toc 4" w:semiHidden="1" w:uiPriority="39" w:unhideWhenUsed="1"/>
-    <w:lsdException w:name="toc 5" w:semiHidden="1" w:uiPriority="39" w:unhideWhenUsed="1"/>
-    <w:lsdException w:name="toc 6" w:semiHidden="1" w:uiPriority="39" w:unhideWhenUsed="1"/>
-    <w:lsdException w:name="toc 7" w:semiHidden="1" w:uiPriority="39" w:unhideWhenUsed="1"/>
-    <w:lsdException w:name="toc 8" w:semiHidden="1" w:uiPriority="39" w:unhideWhenUsed="1"/>
-    <w:lsdException w:name="toc 9" w:semiHidden="1" w:uiPriority="39" w:unhideWhenUsed="1"/>
-    <w:lsdException w:name="Normal Indent" w:semiHidden="1" w:unhideWhenUsed="1"/>
-    <w:lsdException w:name="footnote text" w:semiHidden="1" w:unhideWhenUsed="1"/>
-    <w:lsdException w:name="annotation text" w:semiHidden="1" w:unhideWhenUsed="1"/>
-    <w:lsdException w:name="header" w:semiHidden="1" w:unhideWhenUsed="1"/>
-    <w:lsdException w:name="footer" w:semiHidden="1" w:unhideWhenUsed="1"/>
-    <w:lsdException w:name="index heading" w:semiHidden="1" w:unhideWhenUsed="1"/>
-    <w:lsdException w:name="caption" w:semiHidden="1" w:uiPriority="35" w:unhideWhenUsed="1" w:qFormat="1"/>
-    <w:lsdException w:name="table of figures" w:semiHidden="1" w:unhideWhenUsed="1"/>
-    <w:lsdException w:name="envelope address" w:semiHidden="1" w:unhideWhenUsed="1"/>
-    <w:lsdException w:name="envelope return" w:semiHidden="1" w:unhideWhenUsed="1"/>
-    <w:lsdException w:name="footnote reference" w:semiHidden="1" w:unhideWhenUsed="1"/>
-    <w:lsdException w:name="annotation reference" w:semiHidden="1" w:unhideWhenUsed="1"/>
-    <w:lsdException w:name="line number" w:semiHidden="1" w:unhideWhenUsed="1"/>
-    <w:lsdException w:name="page number" w:semiHidden="1" w:unhideWhenUsed="1"/>
-    <w:lsdException w:name="endnote reference" w:semiHidden="1" w:unhideWhenUsed="1"/>
-    <w:lsdException w:name="endnote text" w:semiHidden="1" w:unhideWhenUsed="1"/>
-    <w:lsdException w:name="table of authorities" w:semiHidden="1" w:unhideWhenUsed="1"/>
-    <w:lsdException w:name="macro" w:semiHidden="1" w:unhideWhenUsed="1"/>
-    <w:lsdException w:name="toa heading" w:semiHidden="1" w:unhideWhenUsed="1"/>
-    <w:lsdException w:name="List" w:semiHidden="1" w:unhideWhenUsed="1"/>
-    <w:lsdException w:name="List Bullet" w:semiHidden="1" w:unhideWhenUsed="1"/>
-    <w:lsdException w:name="List Number" w:semiHidden="1" w:unhideWhenUsed="1"/>
-    <w:lsdException w:name="List 2" w:semiHidden="1" w:unhideWhenUsed="1"/>
-    <w:lsdException w:name="List 3" w:semiHidden="1" w:unhideWhenUsed="1"/>
-    <w:lsdException w:name="List 4" w:semiHidden="1" w:unhideWhenUsed="1"/>
-    <w:lsdException w:name="List 5" w:semiHidden="1" w:unhideWhenUsed="1"/>
-    <w:lsdException w:name="List Bullet 2" w:semiHidden="1" w:unhideWhenUsed="1"/>
-    <w:lsdException w:name="List Bullet 3" w:semiHidden="1" w:unhideWhenUsed="1"/>
-    <w:lsdException w:name="List Bullet 4" w:semiHidden="1" w:unhideWhenUsed="1"/>
-    <w:lsdException w:name="List Bullet 5" w:semiHidden="1" w:unhideWhenUsed="1"/>
-    <w:lsdException w:name="List Number 2" w:semiHidden="1" w:unhideWhenUsed="1"/>
-    <w:lsdException w:name="List Number 3" w:semiHidden="1" w:unhideWhenUsed="1"/>
-    <w:lsdException w:name="List Number 4" w:semiHidden="1" w:unhideWhenUsed="1"/>
-    <w:lsdException w:name="List Number 5" w:semiHidden="1" w:unhideWhenUsed="1"/>
-    <w:lsdException w:name="Title" w:uiPriority="10" w:qFormat="1"/>
-    <w:lsdException w:name="Closing" w:semiHidden="1" w:unhideWhenUsed="1"/>
-    <w:lsdException w:name="Signature" w:semiHidden="1" w:unhideWhenUsed="1"/>
-    <w:lsdException w:name="Default Paragraph Font" w:semiHidden="1" w:uiPriority="1" w:unhideWhenUsed="1"/>
-    <w:lsdException w:name="Body Text" w:semiHidden="1" w:unhideWhenUsed="1"/>
-    <w:lsdException w:name="Body Text Indent" w:semiHidden="1" w:unhideWhenUsed="1"/>
-    <w:lsdException w:name="List Continue" w:semiHidden="1" w:unhideWhenUsed="1"/>
-    <w:lsdException w:name="List Continue 2" w:semiHidden="1" w:unhideWhenUsed="1"/>
-    <w:lsdException w:name="List Continue 3" w:semiHidden="1" w:unhideWhenUsed="1"/>
-    <w:lsdException w:name="List Continue 4" w:semiHidden="1" w:unhideWhenUsed="1"/>
-    <w:lsdException w:name="List Continue 5" w:semiHidden="1" w:unhideWhenUsed="1"/>
-    <w:lsdException w:name="Message Header" w:semiHidden="1" w:unhideWhenUsed="1"/>
-    <w:lsdException w:name="Subtitle" w:uiPriority="11" w:qFormat="1"/>
-    <w:lsdException w:name="Salutation" w:semiHidden="1" w:unhideWhenUsed="1"/>
-    <w:lsdException w:name="Date" w:semiHidden="1" w:unhideWhenUsed="1"/>
-    <w:lsdException w:name="Body Text First Indent" w:semiHidden="1" w:unhideWhenUsed="1"/>
-    <w:lsdException w:name="Body Text First Indent 2" w:semiHidden="1" w:unhideWhenUsed="1"/>
-    <w:lsdException w:name="Note Heading" w:semiHidden="1" w:unhideWhenUsed="1"/>
-    <w:lsdException w:name="Body Text 2" w:semiHidden="1" w:unhideWhenUsed="1"/>
-    <w:lsdException w:name="Body Text 3" w:semiHidden="1" w:unhideWhenUsed="1"/>
-    <w:lsdException w:name="Body Text Indent 2" w:semiHidden="1" w:unhideWhenUsed="1"/>
-    <w:lsdException w:name="Body Text Indent 3" w:semiHidden="1" w:unhideWhenUsed="1"/>
-    <w:lsdException w:name="Block Text" w:semiHidden="1" w:unhideWhenUsed="1"/>
-    <w:lsdException w:name="Hyperlink" w:semiHidden="1" w:unhideWhenUsed="1"/>
-    <w:lsdException w:name="FollowedHyperlink" w:semiHidden="1" w:unhideWhenUsed="1"/>
-    <w:lsdException w:name="Strong" w:uiPriority="22" w:qFormat="1"/>
-    <w:lsdException w:name="Emphasis" w:uiPriority="20" w:qFormat="1"/>
-    <w:lsdException w:name="Document Map" w:semiHidden="1" w:unhideWhenUsed="1"/>
-    <w:lsdException w:name="Plain Text" w:semiHidden="1" w:unhideWhenUsed="1"/>
-    <w:lsdException w:name="E-mail Signature" w:semiHidden="1" w:unhideWhenUsed="1"/>
-    <w:lsdException w:name="HTML Top of Form" w:semiHidden="1" w:unhideWhenUsed="1"/>
-    <w:lsdException w:name="HTML Bottom of Form" w:semiHidden="1" w:unhideWhenUsed="1"/>
-    <w:lsdException w:name="Normal (Web)" w:semiHidden="1" w:unhideWhenUsed="1"/>
-    <w:lsdException w:name="HTML Acronym" w:semiHidden="1" w:unhideWhenUsed="1"/>
-    <w:lsdException w:name="HTML Address" w:semiHidden="1" w:unhideWhenUsed="1"/>
-    <w:lsdException w:name="HTML Cite" w:semiHidden="1" w:unhideWhenUsed="1"/>
-    <w:lsdException w:name="HTML Code" w:semiHidden="1" w:unhideWhenUsed="1"/>
-    <w:lsdException w:name="HTML Definition" w:semiHidden="1" w:unhideWhenUsed="1"/>
-    <w:lsdException w:name="HTML Keyboard" w:semiHidden="1" w:unhideWhenUsed="1"/>
-    <w:lsdException w:name="HTML Preformatted" w:semiHidden="1" w:unhideWhenUsed="1"/>
-    <w:lsdException w:name="HTML Sample" w:semiHidden="1" w:unhideWhenUsed="1"/>
-    <w:lsdException w:name="HTML Typewriter" w:semiHidden="1" w:unhideWhenUsed="1"/>
-    <w:lsdException w:name="HTML Variable" w:semiHidden="1" w:unhideWhenUsed="1"/>
-    <w:lsdException w:name="Normal Table" w:semiHidden="1" w:unhideWhenUsed="1"/>
-    <w:lsdException w:name="annotation subject" w:semiHidden="1" w:unhideWhenUsed="1"/>
-    <w:lsdException w:name="No List" w:semiHidden="1" w:unhideWhenUsed="1"/>
-    <w:lsdException w:name="Outline List 1" w:semiHidden="1" w:unhideWhenUsed="1"/>
-    <w:lsdException w:name="Outline List 2" w:semiHidden="1" w:unhideWhenUsed="1"/>
-    <w:lsdException w:name="Outline List 3" w:semiHidden="1" w:unhideWhenUsed="1"/>
-    <w:lsdException w:name="Table Simple 1" w:semiHidden="1" w:unhideWhenUsed="1"/>
-    <w:lsdException w:name="Table Simple 2" w:semiHidden="1" w:unhideWhenUsed="1"/>
-    <w:lsdException w:name="Table Simple 3" w:semiHidden="1" w:unhideWhenUsed="1"/>
-    <w:lsdException w:name="Table Classic 1" w:semiHidden="1" w:unhideWhenUsed="1"/>
-    <w:lsdException w:name="Table Classic 2" w:semiHidden="1" w:unhideWhenUsed="1"/>
-    <w:lsdException w:name="Table Classic 3" w:semiHidden="1" w:unhideWhenUsed="1"/>
-    <w:lsdException w:name="Table Classic 4" w:semiHidden="1" w:unhideWhenUsed="1"/>
-    <w:lsdException w:name="Table Colorful 1" w:semiHidden="1" w:unhideWhenUsed="1"/>
-    <w:lsdException w:name="Table Colorful 2" w:semiHidden="1" w:unhideWhenUsed="1"/>
-    <w:lsdException w:name="Table Colorful 3" w:semiHidden="1" w:unhideWhenUsed="1"/>
-    <w:lsdException w:name="Table Columns 1" w:semiHidden="1" w:unhideWhenUsed="1"/>
-    <w:lsdException w:name="Table Columns 2" w:semiHidden="1" w:unhideWhenUsed="1"/>
-    <w:lsdException w:name="Table Columns 3" w:semiHidden="1" w:unhideWhenUsed="1"/>
-    <w:lsdException w:name="Table Columns 4" w:semiHidden="1" w:unhideWhenUsed="1"/>
-    <w:lsdException w:name="Table Columns 5" w:semiHidden="1" w:unhideWhenUsed="1"/>
-    <w:lsdException w:name="Table Grid 1" w:semiHidden="1" w:unhideWhenUsed="1"/>
-    <w:lsdException w:name="Table Grid 2" w:semiHidden="1" w:unhideWhenUsed="1"/>
-    <w:lsdException w:name="Table Grid 3" w:semiHidden="1" w:unhideWhenUsed="1"/>
-    <w:lsdException w:name="Table Grid 4" w:semiHidden="1" w:unhideWhenUsed="1"/>
-    <w:lsdException w:name="Table Grid 5" w:semiHidden="1" w:unhideWhenUsed="1"/>
-    <w:lsdException w:name="Table Grid 6" w:semiHidden="1" w:unhideWhenUsed="1"/>
-    <w:lsdException w:name="Table Grid 7" w:semiHidden="1" w:unhideWhenUsed="1"/>
-    <w:lsdException w:name="Table Grid 8" w:semiHidden="1" w:unhideWhenUsed="1"/>
-    <w:lsdException w:name="Table List 1" w:semiHidden="1" w:unhideWhenUsed="1"/>
-    <w:lsdException w:name="Table List 2" w:semiHidden="1" w:unhideWhenUsed="1"/>
-    <w:lsdException w:name="Table List 3" w:semiHidden="1" w:unhideWhenUsed="1"/>
-    <w:lsdException w:name="Table List 4" w:semiHidden="1" w:unhideWhenUsed="1"/>
-    <w:lsdException w:name="Table List 5" w:semiHidden="1" w:unhideWhenUsed="1"/>
-    <w:lsdException w:name="Table List 6" w:semiHidden="1" w:unhideWhenUsed="1"/>
-    <w:lsdException w:name="Table List 7" w:semiHidden="1" w:unhideWhenUsed="1"/>
-    <w:lsdException w:name="Table List 8" w:semiHidden="1" w:unhideWhenUsed="1"/>
-    <w:lsdException w:name="Table 3D effects 1" w:semiHidden="1" w:unhideWhenUsed="1"/>
-    <w:lsdException w:name="Table 3D effects 2" w:semiHidden="1" w:unhideWhenUsed="1"/>
-    <w:lsdException w:name="Table 3D effects 3" w:semiHidden="1" w:unhideWhenUsed="1"/>
-    <w:lsdException w:name="Table Contemporary" w:semiHidden="1" w:unhideWhenUsed="1"/>
-    <w:lsdException w:name="Table Elegant" w:semiHidden="1" w:unhideWhenUsed="1"/>
-    <w:lsdException w:name="Table Professional" w:semiHidden="1" w:unhideWhenUsed="1"/>
-    <w:lsdException w:name="Table Subtle 1" w:semiHidden="1" w:unhideWhenUsed="1"/>
-    <w:lsdException w:name="Table Subtle 2" w:semiHidden="1" w:unhideWhenUsed="1"/>
-    <w:lsdException w:name="Table Web 1" w:semiHidden="1" w:unhideWhenUsed="1"/>
-    <w:lsdException w:name="Table Web 2" w:semiHidden="1" w:unhideWhenUsed="1"/>
-    <w:lsdException w:name="Table Web 3" w:semiHidden="1" w:unhideWhenUsed="1"/>
-    <w:lsdException w:name="Balloon Text" w:semiHidden="1" w:unhideWhenUsed="1"/>
-    <w:lsdException w:name="Table Grid" w:uiPriority="59"/>
-    <w:lsdException w:name="Table Theme" w:semiHidden="1" w:unhideWhenUsed="1"/>
-    <w:lsdException w:name="Placeholder Text" w:semiHidden="1"/>
-    <w:lsdException w:name="No Spacing" w:uiPriority="1" w:qFormat="1"/>
-    <w:lsdException w:name="Light Shading" w:uiPriority="60"/>
-    <w:lsdException w:name="Light List" w:uiPriority="61"/>
-    <w:lsdException w:name="Light Grid" w:uiPriority="62"/>
-    <w:lsdException w:name="Medium Shading 1" w:uiPriority="63"/>
-    <w:lsdException w:name="Medium Shading 2" w:uiPriority="64"/>
-    <w:lsdException w:name="Medium List 1" w:uiPriority="65"/>
-    <w:lsdException w:name="Medium List 2" w:uiPriority="66"/>
-    <w:lsdException w:name="Medium Grid 1" w:uiPriority="67"/>
-    <w:lsdException w:name="Medium Grid 2" w:uiPriority="68"/>
-    <w:lsdException w:name="Medium Grid 3" w:uiPriority="69"/>
-    <w:lsdException w:name="Dark List" w:uiPriority="70"/>
-    <w:lsdException w:name="Colorful Shading" w:uiPriority="71"/>
-    <w:lsdException w:name="Colorful List" w:uiPriority="72"/>
-    <w:lsdException w:name="Colorful Grid" w:uiPriority="73"/>
-    <w:lsdException w:name="Light Shading Accent 1" w:uiPriority="60"/>
-    <w:lsdException w:name="Light List Accent 1" w:uiPriority="61"/>
-    <w:lsdException w:name="Light Grid Accent 1" w:uiPriority="62"/>
-    <w:lsdException w:name="Medium Shading 1 Accent 1" w:uiPriority="63"/>
-    <w:lsdException w:name="Medium Shading 2 Accent 1" w:uiPriority="64"/>
-    <w:lsdException w:name="Medium List 1 Accent 1" w:uiPriority="65"/>
-    <w:lsdException w:name="Revision" w:semiHidden="1"/>
-    <w:lsdException w:name="List Paragraph" w:uiPriority="34" w:qFormat="1"/>
-    <w:lsdException w:name="Quote" w:uiPriority="29" w:qFormat="1"/>
-    <w:lsdException w:name="Intense Quote" w:uiPriority="30" w:qFormat="1"/>
-    <w:lsdException w:name="Medium List 2 Accent 1" w:uiPriority="66"/>
-    <w:lsdException w:name="Medium Grid 1 Accent 1" w:uiPriority="67"/>
-    <w:lsdException w:name="Medium Grid 2 Accent 1" w:uiPriority="68"/>
-    <w:lsdException w:name="Medium Grid 3 Accent 1" w:uiPriority="69"/>
-    <w:lsdException w:name="Dark List Accent 1" w:uiPriority="70"/>
-    <w:lsdException w:name="Colorful Shading Accent 1" w:uiPriority="71"/>
-    <w:lsdException w:name="Colorful List Accent 1" w:uiPriority="72"/>
-    <w:lsdException w:name="Colorful Grid Accent 1" w:uiPriority="73"/>
-    <w:lsdException w:name="Light Shading Accent 2" w:uiPriority="60"/>
-    <w:lsdException w:name="Light List Accent 2" w:uiPriority="61"/>
-    <w:lsdException w:name="Light Grid Accent 2" w:uiPriority="62"/>
-    <w:lsdException w:name="Medium Shading 1 Accent 2" w:uiPriority="63"/>
-    <w:lsdException w:name="Medium Shading 2 Accent 2" w:uiPriority="64"/>
-    <w:lsdException w:name="Medium List 1 Accent 2" w:uiPriority="65"/>
-    <w:lsdException w:name="Medium List 2 Accent 2" w:uiPriority="66"/>
-    <w:lsdException w:name="Medium Grid 1 Accent 2" w:uiPriority="67"/>
-    <w:lsdException w:name="Medium Grid 2 Accent 2" w:uiPriority="68"/>
-    <w:lsdException w:name="Medium Grid 3 Accent 2" w:uiPriority="69"/>
-    <w:lsdException w:name="Dark List Accent 2" w:uiPriority="70"/>
-    <w:lsdException w:name="Colorful Shading Accent 2" w:uiPriority="71"/>
-    <w:lsdException w:name="Colorful List Accent 2" w:uiPriority="72"/>
-    <w:lsdException w:name="Colorful Grid Accent 2" w:uiPriority="73"/>
-    <w:lsdException w:name="Light Shading Accent 3" w:uiPriority="60"/>
-    <w:lsdException w:name="Light List Accent 3" w:uiPriority="61"/>
-    <w:lsdException w:name="Light Grid Accent 3" w:uiPriority="62"/>
-    <w:lsdException w:name="Medium Shading 1 Accent 3" w:uiPriority="63"/>
-    <w:lsdException w:name="Medium Shading 2 Accent 3" w:uiPriority="64"/>
-    <w:lsdException w:name="Medium List 1 Accent 3" w:uiPriority="65"/>
-    <w:lsdException w:name="Medium List 2 Accent 3" w:uiPriority="66"/>
-    <w:lsdException w:name="Medium Grid 1 Accent 3" w:uiPriority="67"/>
-    <w:lsdException w:name="Medium Grid 2 Accent 3" w:uiPriority="68"/>
-    <w:lsdException w:name="Medium Grid 3 Accent 3" w:uiPriority="69"/>
-    <w:lsdException w:name="Dark List Accent 3" w:uiPriority="70"/>
-    <w:lsdException w:name="Colorful Shading Accent 3" w:uiPriority="71"/>
-    <w:lsdException w:name="Colorful List Accent 3" w:uiPriority="72"/>
-    <w:lsdException w:name="Colorful Grid Accent 3" w:uiPriority="73"/>
-    <w:lsdException w:name="Light Shading Accent 4" w:uiPriority="60"/>
-    <w:lsdException w:name="Light List Accent 4" w:uiPriority="61"/>
-    <w:lsdException w:name="Light Grid Accent 4" w:uiPriority="62"/>
-    <w:lsdException w:name="Medium Shading 1 Accent 4" w:uiPriority="63"/>
-    <w:lsdException w:name="Medium Shading 2 Accent 4" w:uiPriority="64"/>
-    <w:lsdException w:name="Medium List 1 Accent 4" w:uiPriority="65"/>
-    <w:lsdException w:name="Medium List 2 Accent 4" w:uiPriority="66"/>
-    <w:lsdException w:name="Medium Grid 1 Accent 4" w:uiPriority="67"/>
-    <w:lsdException w:name="Medium Grid 2 Accent 4" w:uiPriority="68"/>
-    <w:lsdException w:name="Medium Grid 3 Accent 4" w:uiPriority="69"/>
-    <w:lsdException w:name="Dark List Accent 4" w:uiPriority="70"/>
-    <w:lsdException w:name="Colorful Shading Accent 4" w:uiPriority="71"/>
-    <w:lsdException w:name="Colorful List Accent 4" w:uiPriority="72"/>
-    <w:lsdException w:name="Colorful Grid Accent 4" w:uiPriority="73"/>
-    <w:lsdException w:name="Light Shading Accent 5" w:uiPriority="60"/>
-    <w:lsdException w:name="Light List Accent 5" w:uiPriority="61"/>
-    <w:lsdException w:name="Light Grid Accent 5" w:uiPriority="62"/>
-    <w:lsdException w:name="Medium Shading 1 Accent 5" w:uiPriority="63"/>
-    <w:lsdException w:name="Medium Shading 2 Accent 5" w:uiPriority="64"/>
-    <w:lsdException w:name="Medium List 1 Accent 5" w:uiPriority="65"/>
-    <w:lsdException w:name="Medium List 2 Accent 5" w:uiPriority="66"/>
-    <w:lsdException w:name="Medium Grid 1 Accent 5" w:uiPriority="67"/>
-    <w:lsdException w:name="Medium Grid 2 Accent 5" w:uiPriority="68"/>
-    <w:lsdException w:name="Medium Grid 3 Accent 5" w:uiPriority="69"/>
-    <w:lsdException w:name="Dark List Accent 5" w:uiPriority="70"/>
-    <w:lsdException w:name="Colorful Shading Accent 5" w:uiPriority="71"/>
-    <w:lsdException w:name="Colorful List Accent 5" w:uiPriority="72"/>
-    <w:lsdException w:name="Colorful Grid Accent 5" w:uiPriority="73"/>
-    <w:lsdException w:name="Light Shading Accent 6" w:uiPriority="60"/>
-    <w:lsdException w:name="Light List Accent 6" w:uiPriority="61"/>
-    <w:lsdException w:name="Light Grid Accent 6" w:uiPriority="62"/>
-    <w:lsdException w:name="Medium Shading 1 Accent 6" w:uiPriority="63"/>
-    <w:lsdException w:name="Medium Shading 2 Accent 6" w:uiPriority="64"/>
-    <w:lsdException w:name="Medium List 1 Accent 6" w:uiPriority="65"/>
-    <w:lsdException w:name="Medium List 2 Accent 6" w:uiPriority="66"/>
-    <w:lsdException w:name="Medium Grid 1 Accent 6" w:uiPriority="67"/>
-    <w:lsdException w:name="Medium Grid 2 Accent 6" w:uiPriority="68"/>
-    <w:lsdException w:name="Medium Grid 3 Accent 6" w:uiPriority="69"/>
-    <w:lsdException w:name="Dark List Accent 6" w:uiPriority="70"/>
-    <w:lsdException w:name="Colorful Shading Accent 6" w:uiPriority="71"/>
-    <w:lsdException w:name="Colorful List Accent 6" w:uiPriority="72"/>
-    <w:lsdException w:name="Colorful Grid Accent 6" w:uiPriority="73"/>
-    <w:lsdException w:name="Subtle Emphasis" w:uiPriority="19" w:qFormat="1"/>
-    <w:lsdException w:name="Intense Emphasis" w:uiPriority="21" w:qFormat="1"/>
-    <w:lsdException w:name="Subtle Reference" w:uiPriority="31" w:qFormat="1"/>
-    <w:lsdException w:name="Intense Reference" w:uiPriority="32" w:qFormat="1"/>
-    <w:lsdException w:name="Book Title" w:uiPriority="33" w:qFormat="1"/>
-    <w:lsdException w:name="Bibliography" w:semiHidden="1" w:uiPriority="37" w:unhideWhenUsed="1"/>
-    <w:lsdException w:name="TOC Heading" w:semiHidden="1" w:uiPriority="39" w:unhideWhenUsed="1" w:qFormat="1"/>
-    <w:lsdException w:name="Plain Table 1" w:uiPriority="41"/>
-    <w:lsdException w:name="Plain Table 2" w:uiPriority="42"/>
-    <w:lsdException w:name="Plain Table 3" w:uiPriority="43"/>
-    <w:lsdException w:name="Plain Table 4" w:uiPriority="44"/>
-    <w:lsdException w:name="Plain Table 5" w:uiPriority="45"/>
-    <w:lsdException w:name="Grid Table Light" w:uiPriority="40"/>
-    <w:lsdException w:name="Grid Table 1 Light" w:uiPriority="46"/>
-    <w:lsdException w:name="Grid Table 2" w:uiPriority="47"/>
-    <w:lsdException w:name="Grid Table 3" w:uiPriority="48"/>
-    <w:lsdException w:name="Grid Table 4" w:uiPriority="49"/>
-    <w:lsdException w:name="Grid Table 5 Dark" w:uiPriority="50"/>
-    <w:lsdException w:name="Grid Table 6 Colorful" w:uiPriority="51"/>
-    <w:lsdException w:name="Grid Table 7 Colorful" w:uiPriority="52"/>
-    <w:lsdException w:name="Grid Table 1 Light Accent 1" w:uiPriority="46"/>
-    <w:lsdException w:name="Grid Table 2 Accent 1" w:uiPriority="47"/>
-    <w:lsdException w:name="Grid Table 3 Accent 1" w:uiPriority="48"/>
-    <w:lsdException w:name="Grid Table 4 Accent 1" w:uiPriority="49"/>
-    <w:lsdException w:name="Grid Table 5 Dark Accent 1" w:uiPriority="50"/>
-    <w:lsdException w:name="Grid Table 6 Colorful Accent 1" w:uiPriority="51"/>
-    <w:lsdException w:name="Grid Table 7 Colorful Accent 1" w:uiPriority="52"/>
-    <w:lsdException w:name="Grid Table 1 Light Accent 2" w:uiPriority="46"/>
-    <w:lsdException w:name="Grid Table 2 Accent 2" w:uiPriority="47"/>
-    <w:lsdException w:name="Grid Table 3 Accent 2" w:uiPriority="48"/>
-    <w:lsdException w:name="Grid Table 4 Accent 2" w:uiPriority="49"/>
-    <w:lsdException w:name="Grid Table 5 Dark Accent 2" w:uiPriority="50"/>
-    <w:lsdException w:name="Grid Table 6 Colorful Accent 2" w:uiPriority="51"/>
-    <w:lsdException w:name="Grid Table 7 Colorful Accent 2" w:uiPriority="52"/>
-    <w:lsdException w:name="Grid Table 1 Light Accent 3" w:uiPriority="46"/>
-    <w:lsdException w:name="Grid Table 2 Accent 3" w:uiPriority="47"/>
-    <w:lsdException w:name="Grid Table 3 Accent 3" w:uiPriority="48"/>
-    <w:lsdException w:name="Grid Table 4 Accent 3" w:uiPriority="49"/>
-    <w:lsdException w:name="Grid Table 5 Dark Accent 3" w:uiPriority="50"/>
-    <w:lsdException w:name="Grid Table 6 Colorful Accent 3" w:uiPriority="51"/>
-    <w:lsdException w:name="Grid Table 7 Colorful Accent 3" w:uiPriority="52"/>
-    <w:lsdException w:name="Grid Table 1 Light Accent 4" w:uiPriority="46"/>
-    <w:lsdException w:name="Grid Table 2 Accent 4" w:uiPriority="47"/>
-    <w:lsdException w:name="Grid Table 3 Accent 4" w:uiPriority="48"/>
-    <w:lsdException w:name="Grid Table 4 Accent 4" w:uiPriority="49"/>
-    <w:lsdException w:name="Grid Table 5 Dark Accent 4" w:uiPriority="50"/>
-    <w:lsdException w:name="Grid Table 6 Colorful Accent 4" w:uiPriority="51"/>
-    <w:lsdException w:name="Grid Table 7 Colorful Accent 4" w:uiPriority="52"/>
-    <w:lsdException w:name="Grid Table 1 Light Accent 5" w:uiPriority="46"/>
-    <w:lsdException w:name="Grid Table 2 Accent 5" w:uiPriority="47"/>
-    <w:lsdException w:name="Grid Table 3 Accent 5" w:uiPriority="48"/>
-    <w:lsdException w:name="Grid Table 4 Accent 5" w:uiPriority="49"/>
-    <w:lsdException w:name="Grid Table 5 Dark Accent 5" w:uiPriority="50"/>
-    <w:lsdException w:name="Grid Table 6 Colorful Accent 5" w:uiPriority="51"/>
-    <w:lsdException w:name="Grid Table 7 Colorful Accent 5" w:uiPriority="52"/>
-    <w:lsdException w:name="Grid Table 1 Light Accent 6" w:uiPriority="46"/>
-    <w:lsdException w:name="Grid Table 2 Accent 6" w:uiPriority="47"/>
-    <w:lsdException w:name="Grid Table 3 Accent 6" w:uiPriority="48"/>
-    <w:lsdException w:name="Grid Table 4 Accent 6" w:uiPriority="49"/>
-    <w:lsdException w:name="Grid Table 5 Dark Accent 6" w:uiPriority="50"/>
-    <w:lsdException w:name="Grid Table 6 Colorful Accent 6" w:uiPriority="51"/>
-    <w:lsdException w:name="Grid Table 7 Colorful Accent 6" w:uiPriority="52"/>
-    <w:lsdException w:name="List Table 1 Light" w:uiPriority="46"/>
-    <w:lsdException w:name="List Table 2" w:uiPriority="47"/>
-    <w:lsdException w:name="List Table 3" w:uiPriority="48"/>
-    <w:lsdException w:name="List Table 4" w:uiPriority="49"/>
-    <w:lsdException w:name="List Table 5 Dark" w:uiPriority="50"/>
-    <w:lsdException w:name="List Table 6 Colorful" w:uiPriority="51"/>
-    <w:lsdException w:name="List Table 7 Colorful" w:uiPriority="52"/>
-    <w:lsdException w:name="List Table 1 Light Accent 1" w:uiPriority="46"/>
-    <w:lsdException w:name="List Table 2 Accent 1" w:uiPriority="47"/>
-    <w:lsdException w:name="List Table 3 Accent 1" w:uiPriority="48"/>
-    <w:lsdException w:name="List Table 4 Accent 1" w:uiPriority="49"/>
-    <w:lsdException w:name="List Table 5 Dark Accent 1" w:uiPriority="50"/>
-    <w:lsdException w:name="List Table 6 Colorful Accent 1" w:uiPriority="51"/>
-    <w:lsdException w:name="List Table 7 Colorful Accent 1" w:uiPriority="52"/>
-    <w:lsdException w:name="List Table 1 Light Accent 2" w:uiPriority="46"/>
-    <w:lsdException w:name="List Table 2 Accent 2" w:uiPriority="47"/>
-    <w:lsdException w:name="List Table 3 Accent 2" w:uiPriority="48"/>
-    <w:lsdException w:name="List Table 4 Accent 2" w:uiPriority="49"/>
-    <w:lsdException w:name="List Table 5 Dark Accent 2" w:uiPriority="50"/>
-    <w:lsdException w:name="List Table 6 Colorful Accent 2" w:uiPriority="51"/>
-    <w:lsdException w:name="List Table 7 Colorful Accent 2" w:uiPriority="52"/>
-    <w:lsdException w:name="List Table 1 Light Accent 3" w:uiPriority="46"/>
-    <w:lsdException w:name="List Table 2 Accent 3" w:uiPriority="47"/>
-    <w:lsdException w:name="List Table 3 Accent 3" w:uiPriority="48"/>
-    <w:lsdException w:name="List Table 4 Accent 3" w:uiPriority="49"/>
-    <w:lsdException w:name="List Table 5 Dark Accent 3" w:uiPriority="50"/>
-    <w:lsdException w:name="List Table 6 Colorful Accent 3" w:uiPriority="51"/>
-    <w:lsdException w:name="List Table 7 Colorful Accent 3" w:uiPriority="52"/>
-    <w:lsdException w:name="List Table 1 Light Accent 4" w:uiPriority="46"/>
-    <w:lsdException w:name="List Table 2 Accent 4" w:uiPriority="47"/>
-    <w:lsdException w:name="List Table 3 Accent 4" w:uiPriority="48"/>
-    <w:lsdException w:name="List Table 4 Accent 4" w:uiPriority="49"/>
-    <w:lsdException w:name="List Table 5 Dark Accent 4" w:uiPriority="50"/>
-    <w:lsdException w:name="List Table 6 Colorful Accent 4" w:uiPriority="51"/>
-    <w:lsdException w:name="List Table 7 Colorful Accent 4" w:uiPriority="52"/>
-    <w:lsdException w:name="List Table 1 Light Accent 5" w:uiPriority="46"/>
-    <w:lsdException w:name="List Table 2 Accent 5" w:uiPriority="47"/>
-    <w:lsdException w:name="List Table 3 Accent 5" w:uiPriority="48"/>
-    <w:lsdException w:name="List Table 4 Accent 5" w:uiPriority="49"/>
-    <w:lsdException w:name="List Table 5 Dark Accent 5" w:uiPriority="50"/>
-    <w:lsdException w:name="List Table 6 Colorful Accent 5" w:uiPriority="51"/>
-    <w:lsdException w:name="List Table 7 Colorful Accent 5" w:uiPriority="52"/>
-    <w:lsdException w:name="List Table 1 Light Accent 6" w:uiPriority="46"/>
-    <w:lsdException w:name="List Table 2 Accent 6" w:uiPriority="47"/>
-    <w:lsdException w:name="List Table 3 Accent 6" w:uiPriority="48"/>
-    <w:lsdException w:name="List Table 4 Accent 6" w:uiPriority="49"/>
-    <w:lsdException w:name="List Table 5 Dark Accent 6" w:uiPriority="50"/>
-    <w:lsdException w:name="List Table 6 Colorful Accent 6" w:uiPriority="51"/>
-    <w:lsdException w:name="List Table 7 Colorful Accent 6" w:uiPriority="52"/>
-    <w:lsdException w:name="Mention" w:semiHidden="1" w:unhideWhenUsed="1"/>
-    <w:lsdException w:name="Smart Hyperlink" w:semiHidden="1" w:unhideWhenUsed="1"/>
-    <w:lsdException w:name="Hashtag" w:semiHidden="1" w:unhideWhenUsed="1"/>
+  <w:latentStyles w:defLockedState="0" w:defUIPriority="99" w:defSemiHidden="1" w:defUnhideWhenUsed="1" w:defQFormat="0" w:count="267">
+    <w:lsdException w:name="Normal" w:semiHidden="0" w:uiPriority="0" w:unhideWhenUsed="0" w:qFormat="1"/>
+    <w:lsdException w:name="heading 1" w:semiHidden="0" w:uiPriority="9" w:unhideWhenUsed="0" w:qFormat="1"/>
+    <w:lsdException w:name="heading 2" w:uiPriority="9" w:qFormat="1"/>
+    <w:lsdException w:name="heading 3" w:uiPriority="9" w:qFormat="1"/>
+    <w:lsdException w:name="heading 4" w:uiPriority="9" w:qFormat="1"/>
+    <w:lsdException w:name="heading 5" w:uiPriority="9" w:qFormat="1"/>
+    <w:lsdException w:name="heading 6" w:uiPriority="9" w:qFormat="1"/>
+    <w:lsdException w:name="heading 7" w:uiPriority="9" w:qFormat="1"/>
+    <w:lsdException w:name="heading 8" w:uiPriority="9" w:qFormat="1"/>
+    <w:lsdException w:name="heading 9" w:uiPriority="9" w:qFormat="1"/>
+    <w:lsdException w:name="toc 1" w:uiPriority="39"/>
+    <w:lsdException w:name="toc 2" w:uiPriority="39"/>
+    <w:lsdException w:name="toc 3" w:uiPriority="39"/>
+    <w:lsdException w:name="toc 4" w:uiPriority="39"/>
+    <w:lsdException w:name="toc 5" w:uiPriority="39"/>
+    <w:lsdException w:name="toc 6" w:uiPriority="39"/>
+    <w:lsdException w:name="toc 7" w:uiPriority="39"/>
+    <w:lsdException w:name="toc 8" w:uiPriority="39"/>
+    <w:lsdException w:name="toc 9" w:uiPriority="39"/>
+    <w:lsdException w:name="caption" w:uiPriority="35" w:qFormat="1"/>
+    <w:lsdException w:name="Title" w:semiHidden="0" w:uiPriority="10" w:unhideWhenUsed="0" w:qFormat="1"/>
+    <w:lsdException w:name="Default Paragraph Font" w:uiPriority="1"/>
+    <w:lsdException w:name="Subtitle" w:semiHidden="0" w:uiPriority="11" w:unhideWhenUsed="0" w:qFormat="1"/>
+    <w:lsdException w:name="Strong" w:semiHidden="0" w:uiPriority="22" w:unhideWhenUsed="0" w:qFormat="1"/>
+    <w:lsdException w:name="Emphasis" w:semiHidden="0" w:uiPriority="20" w:unhideWhenUsed="0" w:qFormat="1"/>
+    <w:lsdException w:name="Table Grid" w:semiHidden="0" w:uiPriority="59" w:unhideWhenUsed="0"/>
+    <w:lsdException w:name="Placeholder Text" w:unhideWhenUsed="0"/>
+    <w:lsdException w:name="No Spacing" w:semiHidden="0" w:uiPriority="1" w:unhideWhenUsed="0" w:qFormat="1"/>
+    <w:lsdException w:name="Light Shading" w:semiHidden="0" w:uiPriority="60" w:unhideWhenUsed="0"/>
+    <w:lsdException w:name="Light List" w:semiHidden="0" w:uiPriority="61" w:unhideWhenUsed="0"/>
+    <w:lsdException w:name="Light Grid" w:semiHidden="0" w:uiPriority="62" w:unhideWhenUsed="0"/>
+    <w:lsdException w:name="Medium Shading 1" w:semiHidden="0" w:uiPriority="63" w:unhideWhenUsed="0"/>
+    <w:lsdException w:name="Medium Shading 2" w:semiHidden="0" w:uiPriority="64" w:unhideWhenUsed="0"/>
+    <w:lsdException w:name="Medium List 1" w:semiHidden="0" w:uiPriority="65" w:unhideWhenUsed="0"/>
+    <w:lsdException w:name="Medium List 2" w:semiHidden="0" w:uiPriority="66" w:unhideWhenUsed="0"/>
+    <w:lsdException w:name="Medium Grid 1" w:semiHidden="0" w:uiPriority="67" w:unhideWhenUsed="0"/>
+    <w:lsdException w:name="Medium Grid 2" w:semiHidden="0" w:uiPriority="68" w:unhideWhenUsed="0"/>
+    <w:lsdException w:name="Medium Grid 3" w:semiHidden="0" w:uiPriority="69" w:unhideWhenUsed="0"/>
+    <w:lsdException w:name="Dark List" w:semiHidden="0" w:uiPriority="70" w:unhideWhenUsed="0"/>
+    <w:lsdException w:name="Colorful Shading" w:semiHidden="0" w:uiPriority="71" w:unhideWhenUsed="0"/>
+    <w:lsdException w:name="Colorful List" w:semiHidden="0" w:uiPriority="72" w:unhideWhenUsed="0"/>
+    <w:lsdException w:name="Colorful Grid" w:semiHidden="0" w:uiPriority="73" w:unhideWhenUsed="0"/>
+    <w:lsdException w:name="Light Shading Accent 1" w:semiHidden="0" w:uiPriority="60" w:unhideWhenUsed="0"/>
+    <w:lsdException w:name="Light List Accent 1" w:semiHidden="0" w:uiPriority="61" w:unhideWhenUsed="0"/>
+    <w:lsdException w:name="Light Grid Accent 1" w:semiHidden="0" w:uiPriority="62" w:unhideWhenUsed="0"/>
+    <w:lsdException w:name="Medium Shading 1 Accent 1" w:semiHidden="0" w:uiPriority="63" w:unhideWhenUsed="0"/>
+    <w:lsdException w:name="Medium Shading 2 Accent 1" w:semiHidden="0" w:uiPriority="64" w:unhideWhenUsed="0"/>
+    <w:lsdException w:name="Medium List 1 Accent 1" w:semiHidden="0" w:uiPriority="65" w:unhideWhenUsed="0"/>
+    <w:lsdException w:name="Revision" w:unhideWhenUsed="0"/>
+    <w:lsdException w:name="List Paragraph" w:semiHidden="0" w:uiPriority="34" w:unhideWhenUsed="0" w:qFormat="1"/>
+    <w:lsdException w:name="Quote" w:semiHidden="0" w:uiPriority="29" w:unhideWhenUsed="0" w:qFormat="1"/>
+    <w:lsdException w:name="Intense Quote" w:semiHidden="0" w:uiPriority="30" w:unhideWhenUsed="0" w:qFormat="1"/>
+    <w:lsdException w:name="Medium List 2 Accent 1" w:semiHidden="0" w:uiPriority="66" w:unhideWhenUsed="0"/>
+    <w:lsdException w:name="Medium Grid 1 Accent 1" w:semiHidden="0" w:uiPriority="67" w:unhideWhenUsed="0"/>
+    <w:lsdException w:name="Medium Grid 2 Accent 1" w:semiHidden="0" w:uiPriority="68" w:unhideWhenUsed="0"/>
+    <w:lsdException w:name="Medium Grid 3 Accent 1" w:semiHidden="0" w:uiPriority="69" w:unhideWhenUsed="0"/>
+    <w:lsdException w:name="Dark List Accent 1" w:semiHidden="0" w:uiPriority="70" w:unhideWhenUsed="0"/>
+    <w:lsdException w:name="Colorful Shading Accent 1" w:semiHidden="0" w:uiPriority="71" w:unhideWhenUsed="0"/>
+    <w:lsdException w:name="Colorful List Accent 1" w:semiHidden="0" w:uiPriority="72" w:unhideWhenUsed="0"/>
+    <w:lsdException w:name="Colorful Grid Accent 1" w:semiHidden="0" w:uiPriority="73" w:unhideWhenUsed="0"/>
+    <w:lsdException w:name="Light Shading Accent 2" w:semiHidden="0" w:uiPriority="60" w:unhideWhenUsed="0"/>
+    <w:lsdException w:name="Light List Accent 2" w:semiHidden="0" w:uiPriority="61" w:unhideWhenUsed="0"/>
+    <w:lsdException w:name="Light Grid Accent 2" w:semiHidden="0" w:uiPriority="62" w:unhideWhenUsed="0"/>
+    <w:lsdException w:name="Medium Shading 1 Accent 2" w:semiHidden="0" w:uiPriority="63" w:unhideWhenUsed="0"/>
+    <w:lsdException w:name="Medium Shading 2 Accent 2" w:semiHidden="0" w:uiPriority="64" w:unhideWhenUsed="0"/>
+    <w:lsdException w:name="Medium List 1 Accent 2" w:semiHidden="0" w:uiPriority="65" w:unhideWhenUsed="0"/>
+    <w:lsdException w:name="Medium List 2 Accent 2" w:semiHidden="0" w:uiPriority="66" w:unhideWhenUsed="0"/>
+    <w:lsdException w:name="Medium Grid 1 Accent 2" w:semiHidden="0" w:uiPriority="67" w:unhideWhenUsed="0"/>
+    <w:lsdException w:name="Medium Grid 2 Accent 2" w:semiHidden="0" w:uiPriority="68" w:unhideWhenUsed="0"/>
+    <w:lsdException w:name="Medium Grid 3 Accent 2" w:semiHidden="0" w:uiPriority="69" w:unhideWhenUsed="0"/>
+    <w:lsdException w:name="Dark List Accent 2" w:semiHidden="0" w:uiPriority="70" w:unhideWhenUsed="0"/>
+    <w:lsdException w:name="Colorful Shading Accent 2" w:semiHidden="0" w:uiPriority="71" w:unhideWhenUsed="0"/>
+    <w:lsdException w:name="Colorful List Accent 2" w:semiHidden="0" w:uiPriority="72" w:unhideWhenUsed="0"/>
+    <w:lsdException w:name="Colorful Grid Accent 2" w:semiHidden="0" w:uiPriority="73" w:unhideWhenUsed="0"/>
+    <w:lsdException w:name="Light Shading Accent 3" w:semiHidden="0" w:uiPriority="60" w:unhideWhenUsed="0"/>
+    <w:lsdException w:name="Light List Accent 3" w:semiHidden="0" w:uiPriority="61" w:unhideWhenUsed="0"/>
+    <w:lsdException w:name="Light Grid Accent 3" w:semiHidden="0" w:uiPriority="62" w:unhideWhenUsed="0"/>
+    <w:lsdException w:name="Medium Shading 1 Accent 3" w:semiHidden="0" w:uiPriority="63" w:unhideWhenUsed="0"/>
+    <w:lsdException w:name="Medium Shading 2 Accent 3" w:semiHidden="0" w:uiPriority="64" w:unhideWhenUsed="0"/>
+    <w:lsdException w:name="Medium List 1 Accent 3" w:semiHidden="0" w:uiPriority="65" w:unhideWhenUsed="0"/>
+    <w:lsdException w:name="Medium List 2 Accent 3" w:semiHidden="0" w:uiPriority="66" w:unhideWhenUsed="0"/>
+    <w:lsdException w:name="Medium Grid 1 Accent 3" w:semiHidden="0" w:uiPriority="67" w:unhideWhenUsed="0"/>
+    <w:lsdException w:name="Medium Grid 2 Accent 3" w:semiHidden="0" w:uiPriority="68" w:unhideWhenUsed="0"/>
+    <w:lsdException w:name="Medium Grid 3 Accent 3" w:semiHidden="0" w:uiPriority="69" w:unhideWhenUsed="0"/>
+    <w:lsdException w:name="Dark List Accent 3" w:semiHidden="0" w:uiPriority="70" w:unhideWhenUsed="0"/>
+    <w:lsdException w:name="Colorful Shading Accent 3" w:semiHidden="0" w:uiPriority="71" w:unhideWhenUsed="0"/>
+    <w:lsdException w:name="Colorful List Accent 3" w:semiHidden="0" w:uiPriority="72" w:unhideWhenUsed="0"/>
+    <w:lsdException w:name="Colorful Grid Accent 3" w:semiHidden="0" w:uiPriority="73" w:unhideWhenUsed="0"/>
+    <w:lsdException w:name="Light Shading Accent 4" w:semiHidden="0" w:uiPriority="60" w:unhideWhenUsed="0"/>
+    <w:lsdException w:name="Light List Accent 4" w:semiHidden="0" w:uiPriority="61" w:unhideWhenUsed="0"/>
+    <w:lsdException w:name="Light Grid Accent 4" w:semiHidden="0" w:uiPriority="62" w:unhideWhenUsed="0"/>
+    <w:lsdException w:name="Medium Shading 1 Accent 4" w:semiHidden="0" w:uiPriority="63" w:unhideWhenUsed="0"/>
+    <w:lsdException w:name="Medium Shading 2 Accent 4" w:semiHidden="0" w:uiPriority="64" w:unhideWhenUsed="0"/>
+    <w:lsdException w:name="Medium List 1 Accent 4" w:semiHidden="0" w:uiPriority="65" w:unhideWhenUsed="0"/>
+    <w:lsdException w:name="Medium List 2 Accent 4" w:semiHidden="0" w:uiPriority="66" w:unhideWhenUsed="0"/>
+    <w:lsdException w:name="Medium Grid 1 Accent 4" w:semiHidden="0" w:uiPriority="67" w:unhideWhenUsed="0"/>
+    <w:lsdException w:name="Medium Grid 2 Accent 4" w:semiHidden="0" w:uiPriority="68" w:unhideWhenUsed="0"/>
+    <w:lsdException w:name="Medium Grid 3 Accent 4" w:semiHidden="0" w:uiPriority="69" w:unhideWhenUsed="0"/>
+    <w:lsdException w:name="Dark List Accent 4" w:semiHidden="0" w:uiPriority="70" w:unhideWhenUsed="0"/>
+    <w:lsdException w:name="Colorful Shading Accent 4" w:semiHidden="0" w:uiPriority="71" w:unhideWhenUsed="0"/>
+    <w:lsdException w:name="Colorful List Accent 4" w:semiHidden="0" w:uiPriority="72" w:unhideWhenUsed="0"/>
+    <w:lsdException w:name="Colorful Grid Accent 4" w:semiHidden="0" w:uiPriority="73" w:unhideWhenUsed="0"/>
+    <w:lsdException w:name="Light Shading Accent 5" w:semiHidden="0" w:uiPriority="60" w:unhideWhenUsed="0"/>
+    <w:lsdException w:name="Light List Accent 5" w:semiHidden="0" w:uiPriority="61" w:unhideWhenUsed="0"/>
+    <w:lsdException w:name="Light Grid Accent 5" w:semiHidden="0" w:uiPriority="62" w:unhideWhenUsed="0"/>
+    <w:lsdException w:name="Medium Shading 1 Accent 5" w:semiHidden="0" w:uiPriority="63" w:unhideWhenUsed="0"/>
+    <w:lsdException w:name="Medium Shading 2 Accent 5" w:semiHidden="0" w:uiPriority="64" w:unhideWhenUsed="0"/>
+    <w:lsdException w:name="Medium List 1 Accent 5" w:semiHidden="0" w:uiPriority="65" w:unhideWhenUsed="0"/>
+    <w:lsdException w:name="Medium List 2 Accent 5" w:semiHidden="0" w:uiPriority="66" w:unhideWhenUsed="0"/>
+    <w:lsdException w:name="Medium Grid 1 Accent 5" w:semiHidden="0" w:uiPriority="67" w:unhideWhenUsed="0"/>
+    <w:lsdException w:name="Medium Grid 2 Accent 5" w:semiHidden="0" w:uiPriority="68" w:unhideWhenUsed="0"/>
+    <w:lsdException w:name="Medium Grid 3 Accent 5" w:semiHidden="0" w:uiPriority="69" w:unhideWhenUsed="0"/>
+    <w:lsdException w:name="Dark List Accent 5" w:semiHidden="0" w:uiPriority="70" w:unhideWhenUsed="0"/>
+    <w:lsdException w:name="Colorful Shading Accent 5" w:semiHidden="0" w:uiPriority="71" w:unhideWhenUsed="0"/>
+    <w:lsdException w:name="Colorful List Accent 5" w:semiHidden="0" w:uiPriority="72" w:unhideWhenUsed="0"/>
+    <w:lsdException w:name="Colorful Grid Accent 5" w:semiHidden="0" w:uiPriority="73" w:unhideWhenUsed="0"/>
+    <w:lsdException w:name="Light Shading Accent 6" w:semiHidden="0" w:uiPriority="60" w:unhideWhenUsed="0"/>
+    <w:lsdException w:name="Light List Accent 6" w:semiHidden="0" w:uiPriority="61" w:unhideWhenUsed="0"/>
+    <w:lsdException w:name="Light Grid Accent 6" w:semiHidden="0" w:uiPriority="62" w:unhideWhenUsed="0"/>
+    <w:lsdException w:name="Medium Shading 1 Accent 6" w:semiHidden="0" w:uiPriority="63" w:unhideWhenUsed="0"/>
+    <w:lsdException w:name="Medium Shading 2 Accent 6" w:semiHidden="0" w:uiPriority="64" w:unhideWhenUsed="0"/>
+    <w:lsdException w:name="Medium List 1 Accent 6" w:semiHidden="0" w:uiPriority="65" w:unhideWhenUsed="0"/>
+    <w:lsdException w:name="Medium List 2 Accent 6" w:semiHidden="0" w:uiPriority="66" w:unhideWhenUsed="0"/>
+    <w:lsdException w:name="Medium Grid 1 Accent 6" w:semiHidden="0" w:uiPriority="67" w:unhideWhenUsed="0"/>
+    <w:lsdException w:name="Medium Grid 2 Accent 6" w:semiHidden="0" w:uiPriority="68" w:unhideWhenUsed="0"/>
+    <w:lsdException w:name="Medium Grid 3 Accent 6" w:semiHidden="0" w:uiPriority="69" w:unhideWhenUsed="0"/>
+    <w:lsdException w:name="Dark List Accent 6" w:semiHidden="0" w:uiPriority="70" w:unhideWhenUsed="0"/>
+    <w:lsdException w:name="Colorful Shading Accent 6" w:semiHidden="0" w:uiPriority="71" w:unhideWhenUsed="0"/>
+    <w:lsdException w:name="Colorful List Accent 6" w:semiHidden="0" w:uiPriority="72" w:unhideWhenUsed="0"/>
+    <w:lsdException w:name="Colorful Grid Accent 6" w:semiHidden="0" w:uiPriority="73" w:unhideWhenUsed="0"/>
+    <w:lsdException w:name="Subtle Emphasis" w:semiHidden="0" w:uiPriority="19" w:unhideWhenUsed="0" w:qFormat="1"/>
+    <w:lsdException w:name="Intense Emphasis" w:semiHidden="0" w:uiPriority="21" w:unhideWhenUsed="0" w:qFormat="1"/>
+    <w:lsdException w:name="Subtle Reference" w:semiHidden="0" w:uiPriority="31" w:unhideWhenUsed="0" w:qFormat="1"/>
+    <w:lsdException w:name="Intense Reference" w:semiHidden="0" w:uiPriority="32" w:unhideWhenUsed="0" w:qFormat="1"/>
+    <w:lsdException w:name="Book Title" w:semiHidden="0" w:uiPriority="33" w:unhideWhenUsed="0" w:qFormat="1"/>
+    <w:lsdException w:name="Bibliography" w:uiPriority="37"/>
+    <w:lsdException w:name="TOC Heading" w:uiPriority="39" w:qFormat="1"/>
   </w:latentStyles>
   <w:style w:type="paragraph" w:default="1" w:styleId="Normal">
     <w:name w:val="Normal"/>
@@ -7054,7 +7821,477 @@
   <w:style w:type="character" w:default="1" w:styleId="Standardskrifttypeiafsnit">
     <w:name w:val="Default Paragraph Font"/>
     <w:uiPriority w:val="1"/>
+    <w:unhideWhenUsed/>
+  </w:style>
+  <w:style w:type="table" w:default="1" w:styleId="Tabel-Normal">
+    <w:name w:val="Normal Table"/>
+    <w:uiPriority w:val="99"/>
     <w:semiHidden/>
+    <w:unhideWhenUsed/>
+    <w:tblPr>
+      <w:tblInd w:w="0" w:type="dxa"/>
+      <w:tblCellMar>
+        <w:top w:w="0" w:type="dxa"/>
+        <w:left w:w="108" w:type="dxa"/>
+        <w:bottom w:w="0" w:type="dxa"/>
+        <w:right w:w="108" w:type="dxa"/>
+      </w:tblCellMar>
+    </w:tblPr>
+  </w:style>
+  <w:style w:type="numbering" w:default="1" w:styleId="Ingenoversigt">
+    <w:name w:val="No List"/>
+    <w:uiPriority w:val="99"/>
+    <w:semiHidden/>
+    <w:unhideWhenUsed/>
+  </w:style>
+  <w:style w:type="character" w:customStyle="1" w:styleId="Overskrift1Tegn">
+    <w:name w:val="Overskrift 1 Tegn"/>
+    <w:basedOn w:val="Standardskrifttypeiafsnit"/>
+    <w:link w:val="Overskrift1"/>
+    <w:uiPriority w:val="9"/>
+    <w:rsid w:val="00DE0B1D"/>
+    <w:rPr>
+      <w:rFonts w:asciiTheme="majorHAnsi" w:eastAsiaTheme="majorEastAsia" w:hAnsiTheme="majorHAnsi" w:cstheme="majorBidi"/>
+      <w:b/>
+      <w:bCs/>
+      <w:color w:val="365F91" w:themeColor="accent1" w:themeShade="BF"/>
+      <w:sz w:val="28"/>
+      <w:szCs w:val="28"/>
+    </w:rPr>
+  </w:style>
+  <w:style w:type="character" w:customStyle="1" w:styleId="Overskrift2Tegn">
+    <w:name w:val="Overskrift 2 Tegn"/>
+    <w:basedOn w:val="Standardskrifttypeiafsnit"/>
+    <w:link w:val="Overskrift2"/>
+    <w:uiPriority w:val="9"/>
+    <w:rsid w:val="00DE0B1D"/>
+    <w:rPr>
+      <w:rFonts w:asciiTheme="majorHAnsi" w:eastAsiaTheme="majorEastAsia" w:hAnsiTheme="majorHAnsi" w:cstheme="majorBidi"/>
+      <w:b/>
+      <w:bCs/>
+      <w:color w:val="4F81BD" w:themeColor="accent1"/>
+      <w:sz w:val="26"/>
+      <w:szCs w:val="26"/>
+    </w:rPr>
+  </w:style>
+  <w:style w:type="paragraph" w:styleId="Listeafsnit">
+    <w:name w:val="List Paragraph"/>
+    <w:basedOn w:val="Normal"/>
+    <w:uiPriority w:val="34"/>
+    <w:qFormat/>
+    <w:rsid w:val="00DE0B1D"/>
+    <w:pPr>
+      <w:ind w:left="720"/>
+      <w:contextualSpacing/>
+    </w:pPr>
+  </w:style>
+  <w:style w:type="character" w:customStyle="1" w:styleId="Overskrift3Tegn">
+    <w:name w:val="Overskrift 3 Tegn"/>
+    <w:basedOn w:val="Standardskrifttypeiafsnit"/>
+    <w:link w:val="Overskrift3"/>
+    <w:uiPriority w:val="9"/>
+    <w:rsid w:val="00DE0B1D"/>
+    <w:rPr>
+      <w:rFonts w:asciiTheme="majorHAnsi" w:eastAsiaTheme="majorEastAsia" w:hAnsiTheme="majorHAnsi" w:cstheme="majorBidi"/>
+      <w:b/>
+      <w:bCs/>
+      <w:color w:val="4F81BD" w:themeColor="accent1"/>
+    </w:rPr>
+  </w:style>
+  <w:style w:type="paragraph" w:styleId="Fodnotetekst">
+    <w:name w:val="footnote text"/>
+    <w:basedOn w:val="Normal"/>
+    <w:link w:val="FodnotetekstTegn"/>
+    <w:uiPriority w:val="99"/>
+    <w:semiHidden/>
+    <w:unhideWhenUsed/>
+    <w:rsid w:val="00DE0B1D"/>
+    <w:pPr>
+      <w:spacing w:after="0" w:line="240" w:lineRule="auto"/>
+    </w:pPr>
+    <w:rPr>
+      <w:sz w:val="20"/>
+      <w:szCs w:val="20"/>
+    </w:rPr>
+  </w:style>
+  <w:style w:type="character" w:customStyle="1" w:styleId="FodnotetekstTegn">
+    <w:name w:val="Fodnotetekst Tegn"/>
+    <w:basedOn w:val="Standardskrifttypeiafsnit"/>
+    <w:link w:val="Fodnotetekst"/>
+    <w:uiPriority w:val="99"/>
+    <w:semiHidden/>
+    <w:rsid w:val="00DE0B1D"/>
+    <w:rPr>
+      <w:sz w:val="20"/>
+      <w:szCs w:val="20"/>
+    </w:rPr>
+  </w:style>
+  <w:style w:type="character" w:styleId="Fodnotehenvisning">
+    <w:name w:val="footnote reference"/>
+    <w:basedOn w:val="Standardskrifttypeiafsnit"/>
+    <w:uiPriority w:val="99"/>
+    <w:semiHidden/>
+    <w:unhideWhenUsed/>
+    <w:rsid w:val="00DE0B1D"/>
+    <w:rPr>
+      <w:vertAlign w:val="superscript"/>
+    </w:rPr>
+  </w:style>
+  <w:style w:type="character" w:styleId="Hyperlink">
+    <w:name w:val="Hyperlink"/>
+    <w:basedOn w:val="Standardskrifttypeiafsnit"/>
+    <w:uiPriority w:val="99"/>
+    <w:unhideWhenUsed/>
+    <w:rsid w:val="00DE0B1D"/>
+    <w:rPr>
+      <w:color w:val="0000FF" w:themeColor="hyperlink"/>
+      <w:u w:val="single"/>
+    </w:rPr>
+  </w:style>
+  <w:style w:type="paragraph" w:styleId="NormalWeb">
+    <w:name w:val="Normal (Web)"/>
+    <w:basedOn w:val="Normal"/>
+    <w:uiPriority w:val="99"/>
+    <w:semiHidden/>
+    <w:unhideWhenUsed/>
+    <w:rsid w:val="00DE0B1D"/>
+    <w:pPr>
+      <w:spacing w:before="100" w:beforeAutospacing="1" w:after="100" w:afterAutospacing="1" w:line="240" w:lineRule="auto"/>
+    </w:pPr>
+    <w:rPr>
+      <w:rFonts w:ascii="Times New Roman" w:eastAsia="Times New Roman" w:hAnsi="Times New Roman" w:cs="Times New Roman"/>
+      <w:sz w:val="24"/>
+      <w:szCs w:val="24"/>
+      <w:lang w:eastAsia="da-DK"/>
+    </w:rPr>
+  </w:style>
+  <w:style w:type="paragraph" w:styleId="Markeringsbobletekst">
+    <w:name w:val="Balloon Text"/>
+    <w:basedOn w:val="Normal"/>
+    <w:link w:val="MarkeringsbobletekstTegn"/>
+    <w:uiPriority w:val="99"/>
+    <w:semiHidden/>
+    <w:unhideWhenUsed/>
+    <w:rsid w:val="00DE0B1D"/>
+    <w:pPr>
+      <w:spacing w:after="0" w:line="240" w:lineRule="auto"/>
+    </w:pPr>
+    <w:rPr>
+      <w:rFonts w:ascii="Tahoma" w:hAnsi="Tahoma" w:cs="Tahoma"/>
+      <w:sz w:val="16"/>
+      <w:szCs w:val="16"/>
+    </w:rPr>
+  </w:style>
+  <w:style w:type="character" w:customStyle="1" w:styleId="MarkeringsbobletekstTegn">
+    <w:name w:val="Markeringsbobletekst Tegn"/>
+    <w:basedOn w:val="Standardskrifttypeiafsnit"/>
+    <w:link w:val="Markeringsbobletekst"/>
+    <w:uiPriority w:val="99"/>
+    <w:semiHidden/>
+    <w:rsid w:val="00DE0B1D"/>
+    <w:rPr>
+      <w:rFonts w:ascii="Tahoma" w:hAnsi="Tahoma" w:cs="Tahoma"/>
+      <w:sz w:val="16"/>
+      <w:szCs w:val="16"/>
+    </w:rPr>
+  </w:style>
+  <w:style w:type="paragraph" w:styleId="Overskrift">
+    <w:name w:val="TOC Heading"/>
+    <w:basedOn w:val="Overskrift1"/>
+    <w:next w:val="Normal"/>
+    <w:uiPriority w:val="39"/>
+    <w:unhideWhenUsed/>
+    <w:qFormat/>
+    <w:rsid w:val="00450428"/>
+    <w:pPr>
+      <w:spacing w:before="240"/>
+      <w:outlineLvl w:val="9"/>
+    </w:pPr>
+    <w:rPr>
+      <w:b w:val="0"/>
+      <w:bCs w:val="0"/>
+      <w:sz w:val="32"/>
+      <w:szCs w:val="32"/>
+      <w:lang w:eastAsia="da-DK"/>
+    </w:rPr>
+  </w:style>
+  <w:style w:type="paragraph" w:styleId="Indholdsfortegnelse1">
+    <w:name w:val="toc 1"/>
+    <w:basedOn w:val="Normal"/>
+    <w:next w:val="Normal"/>
+    <w:autoRedefine/>
+    <w:uiPriority w:val="39"/>
+    <w:unhideWhenUsed/>
+    <w:rsid w:val="00450428"/>
+    <w:pPr>
+      <w:spacing w:after="100"/>
+    </w:pPr>
+  </w:style>
+  <w:style w:type="paragraph" w:styleId="Indholdsfortegnelse2">
+    <w:name w:val="toc 2"/>
+    <w:basedOn w:val="Normal"/>
+    <w:next w:val="Normal"/>
+    <w:autoRedefine/>
+    <w:uiPriority w:val="39"/>
+    <w:unhideWhenUsed/>
+    <w:rsid w:val="00450428"/>
+    <w:pPr>
+      <w:spacing w:after="100"/>
+      <w:ind w:left="220"/>
+    </w:pPr>
+  </w:style>
+  <w:style w:type="paragraph" w:styleId="Indholdsfortegnelse3">
+    <w:name w:val="toc 3"/>
+    <w:basedOn w:val="Normal"/>
+    <w:next w:val="Normal"/>
+    <w:autoRedefine/>
+    <w:uiPriority w:val="39"/>
+    <w:unhideWhenUsed/>
+    <w:rsid w:val="00450428"/>
+    <w:pPr>
+      <w:spacing w:after="100"/>
+      <w:ind w:left="440"/>
+    </w:pPr>
+  </w:style>
+</w:styles>
+</file>
+
+<file path=word/stylesWithEffects.xml><?xml version="1.0" encoding="utf-8"?>
+<w:styles xmlns:wpc="http://schemas.microsoft.com/office/word/2010/wordprocessingCanvas" xmlns:mc="http://schemas.openxmlformats.org/markup-compatibility/2006" xmlns:o="urn:schemas-microsoft-com:office:office" xmlns:r="http://schemas.openxmlformats.org/officeDocument/2006/relationships" xmlns:m="http://schemas.openxmlformats.org/officeDocument/2006/math" xmlns:v="urn:schemas-microsoft-com:vml" xmlns:wp14="http://schemas.microsoft.com/office/word/2010/wordprocessingDrawing" xmlns:wp="http://schemas.openxmlformats.org/drawingml/2006/wordprocessingDrawing" xmlns:w10="urn:schemas-microsoft-com:office:word" xmlns:w="http://schemas.openxmlformats.org/wordprocessingml/2006/main" xmlns:w14="http://schemas.microsoft.com/office/word/2010/wordml" xmlns:wpg="http://schemas.microsoft.com/office/word/2010/wordprocessingGroup" xmlns:wpi="http://schemas.microsoft.com/office/word/2010/wordprocessingInk" xmlns:wne="http://schemas.microsoft.com/office/word/2006/wordml" xmlns:wps="http://schemas.microsoft.com/office/word/2010/wordprocessingShape" mc:Ignorable="w14 wp14">
+  <w:docDefaults>
+    <w:rPrDefault>
+      <w:rPr>
+        <w:rFonts w:asciiTheme="minorHAnsi" w:eastAsiaTheme="minorHAnsi" w:hAnsiTheme="minorHAnsi" w:cstheme="minorBidi"/>
+        <w:sz w:val="22"/>
+        <w:szCs w:val="22"/>
+        <w:lang w:val="da-DK" w:eastAsia="en-US" w:bidi="ar-SA"/>
+      </w:rPr>
+    </w:rPrDefault>
+    <w:pPrDefault>
+      <w:pPr>
+        <w:spacing w:after="200" w:line="276" w:lineRule="auto"/>
+      </w:pPr>
+    </w:pPrDefault>
+  </w:docDefaults>
+  <w:latentStyles w:defLockedState="0" w:defUIPriority="99" w:defSemiHidden="1" w:defUnhideWhenUsed="1" w:defQFormat="0" w:count="267">
+    <w:lsdException w:name="Normal" w:semiHidden="0" w:uiPriority="0" w:unhideWhenUsed="0" w:qFormat="1"/>
+    <w:lsdException w:name="heading 1" w:semiHidden="0" w:uiPriority="9" w:unhideWhenUsed="0" w:qFormat="1"/>
+    <w:lsdException w:name="heading 2" w:uiPriority="9" w:qFormat="1"/>
+    <w:lsdException w:name="heading 3" w:uiPriority="9" w:qFormat="1"/>
+    <w:lsdException w:name="heading 4" w:uiPriority="9" w:qFormat="1"/>
+    <w:lsdException w:name="heading 5" w:uiPriority="9" w:qFormat="1"/>
+    <w:lsdException w:name="heading 6" w:uiPriority="9" w:qFormat="1"/>
+    <w:lsdException w:name="heading 7" w:uiPriority="9" w:qFormat="1"/>
+    <w:lsdException w:name="heading 8" w:uiPriority="9" w:qFormat="1"/>
+    <w:lsdException w:name="heading 9" w:uiPriority="9" w:qFormat="1"/>
+    <w:lsdException w:name="toc 1" w:uiPriority="39"/>
+    <w:lsdException w:name="toc 2" w:uiPriority="39"/>
+    <w:lsdException w:name="toc 3" w:uiPriority="39"/>
+    <w:lsdException w:name="toc 4" w:uiPriority="39"/>
+    <w:lsdException w:name="toc 5" w:uiPriority="39"/>
+    <w:lsdException w:name="toc 6" w:uiPriority="39"/>
+    <w:lsdException w:name="toc 7" w:uiPriority="39"/>
+    <w:lsdException w:name="toc 8" w:uiPriority="39"/>
+    <w:lsdException w:name="toc 9" w:uiPriority="39"/>
+    <w:lsdException w:name="caption" w:uiPriority="35" w:qFormat="1"/>
+    <w:lsdException w:name="Title" w:semiHidden="0" w:uiPriority="10" w:unhideWhenUsed="0" w:qFormat="1"/>
+    <w:lsdException w:name="Default Paragraph Font" w:uiPriority="1"/>
+    <w:lsdException w:name="Subtitle" w:semiHidden="0" w:uiPriority="11" w:unhideWhenUsed="0" w:qFormat="1"/>
+    <w:lsdException w:name="Strong" w:semiHidden="0" w:uiPriority="22" w:unhideWhenUsed="0" w:qFormat="1"/>
+    <w:lsdException w:name="Emphasis" w:semiHidden="0" w:uiPriority="20" w:unhideWhenUsed="0" w:qFormat="1"/>
+    <w:lsdException w:name="Table Grid" w:semiHidden="0" w:uiPriority="59" w:unhideWhenUsed="0"/>
+    <w:lsdException w:name="Placeholder Text" w:unhideWhenUsed="0"/>
+    <w:lsdException w:name="No Spacing" w:semiHidden="0" w:uiPriority="1" w:unhideWhenUsed="0" w:qFormat="1"/>
+    <w:lsdException w:name="Light Shading" w:semiHidden="0" w:uiPriority="60" w:unhideWhenUsed="0"/>
+    <w:lsdException w:name="Light List" w:semiHidden="0" w:uiPriority="61" w:unhideWhenUsed="0"/>
+    <w:lsdException w:name="Light Grid" w:semiHidden="0" w:uiPriority="62" w:unhideWhenUsed="0"/>
+    <w:lsdException w:name="Medium Shading 1" w:semiHidden="0" w:uiPriority="63" w:unhideWhenUsed="0"/>
+    <w:lsdException w:name="Medium Shading 2" w:semiHidden="0" w:uiPriority="64" w:unhideWhenUsed="0"/>
+    <w:lsdException w:name="Medium List 1" w:semiHidden="0" w:uiPriority="65" w:unhideWhenUsed="0"/>
+    <w:lsdException w:name="Medium List 2" w:semiHidden="0" w:uiPriority="66" w:unhideWhenUsed="0"/>
+    <w:lsdException w:name="Medium Grid 1" w:semiHidden="0" w:uiPriority="67" w:unhideWhenUsed="0"/>
+    <w:lsdException w:name="Medium Grid 2" w:semiHidden="0" w:uiPriority="68" w:unhideWhenUsed="0"/>
+    <w:lsdException w:name="Medium Grid 3" w:semiHidden="0" w:uiPriority="69" w:unhideWhenUsed="0"/>
+    <w:lsdException w:name="Dark List" w:semiHidden="0" w:uiPriority="70" w:unhideWhenUsed="0"/>
+    <w:lsdException w:name="Colorful Shading" w:semiHidden="0" w:uiPriority="71" w:unhideWhenUsed="0"/>
+    <w:lsdException w:name="Colorful List" w:semiHidden="0" w:uiPriority="72" w:unhideWhenUsed="0"/>
+    <w:lsdException w:name="Colorful Grid" w:semiHidden="0" w:uiPriority="73" w:unhideWhenUsed="0"/>
+    <w:lsdException w:name="Light Shading Accent 1" w:semiHidden="0" w:uiPriority="60" w:unhideWhenUsed="0"/>
+    <w:lsdException w:name="Light List Accent 1" w:semiHidden="0" w:uiPriority="61" w:unhideWhenUsed="0"/>
+    <w:lsdException w:name="Light Grid Accent 1" w:semiHidden="0" w:uiPriority="62" w:unhideWhenUsed="0"/>
+    <w:lsdException w:name="Medium Shading 1 Accent 1" w:semiHidden="0" w:uiPriority="63" w:unhideWhenUsed="0"/>
+    <w:lsdException w:name="Medium Shading 2 Accent 1" w:semiHidden="0" w:uiPriority="64" w:unhideWhenUsed="0"/>
+    <w:lsdException w:name="Medium List 1 Accent 1" w:semiHidden="0" w:uiPriority="65" w:unhideWhenUsed="0"/>
+    <w:lsdException w:name="Revision" w:unhideWhenUsed="0"/>
+    <w:lsdException w:name="List Paragraph" w:semiHidden="0" w:uiPriority="34" w:unhideWhenUsed="0" w:qFormat="1"/>
+    <w:lsdException w:name="Quote" w:semiHidden="0" w:uiPriority="29" w:unhideWhenUsed="0" w:qFormat="1"/>
+    <w:lsdException w:name="Intense Quote" w:semiHidden="0" w:uiPriority="30" w:unhideWhenUsed="0" w:qFormat="1"/>
+    <w:lsdException w:name="Medium List 2 Accent 1" w:semiHidden="0" w:uiPriority="66" w:unhideWhenUsed="0"/>
+    <w:lsdException w:name="Medium Grid 1 Accent 1" w:semiHidden="0" w:uiPriority="67" w:unhideWhenUsed="0"/>
+    <w:lsdException w:name="Medium Grid 2 Accent 1" w:semiHidden="0" w:uiPriority="68" w:unhideWhenUsed="0"/>
+    <w:lsdException w:name="Medium Grid 3 Accent 1" w:semiHidden="0" w:uiPriority="69" w:unhideWhenUsed="0"/>
+    <w:lsdException w:name="Dark List Accent 1" w:semiHidden="0" w:uiPriority="70" w:unhideWhenUsed="0"/>
+    <w:lsdException w:name="Colorful Shading Accent 1" w:semiHidden="0" w:uiPriority="71" w:unhideWhenUsed="0"/>
+    <w:lsdException w:name="Colorful List Accent 1" w:semiHidden="0" w:uiPriority="72" w:unhideWhenUsed="0"/>
+    <w:lsdException w:name="Colorful Grid Accent 1" w:semiHidden="0" w:uiPriority="73" w:unhideWhenUsed="0"/>
+    <w:lsdException w:name="Light Shading Accent 2" w:semiHidden="0" w:uiPriority="60" w:unhideWhenUsed="0"/>
+    <w:lsdException w:name="Light List Accent 2" w:semiHidden="0" w:uiPriority="61" w:unhideWhenUsed="0"/>
+    <w:lsdException w:name="Light Grid Accent 2" w:semiHidden="0" w:uiPriority="62" w:unhideWhenUsed="0"/>
+    <w:lsdException w:name="Medium Shading 1 Accent 2" w:semiHidden="0" w:uiPriority="63" w:unhideWhenUsed="0"/>
+    <w:lsdException w:name="Medium Shading 2 Accent 2" w:semiHidden="0" w:uiPriority="64" w:unhideWhenUsed="0"/>
+    <w:lsdException w:name="Medium List 1 Accent 2" w:semiHidden="0" w:uiPriority="65" w:unhideWhenUsed="0"/>
+    <w:lsdException w:name="Medium List 2 Accent 2" w:semiHidden="0" w:uiPriority="66" w:unhideWhenUsed="0"/>
+    <w:lsdException w:name="Medium Grid 1 Accent 2" w:semiHidden="0" w:uiPriority="67" w:unhideWhenUsed="0"/>
+    <w:lsdException w:name="Medium Grid 2 Accent 2" w:semiHidden="0" w:uiPriority="68" w:unhideWhenUsed="0"/>
+    <w:lsdException w:name="Medium Grid 3 Accent 2" w:semiHidden="0" w:uiPriority="69" w:unhideWhenUsed="0"/>
+    <w:lsdException w:name="Dark List Accent 2" w:semiHidden="0" w:uiPriority="70" w:unhideWhenUsed="0"/>
+    <w:lsdException w:name="Colorful Shading Accent 2" w:semiHidden="0" w:uiPriority="71" w:unhideWhenUsed="0"/>
+    <w:lsdException w:name="Colorful List Accent 2" w:semiHidden="0" w:uiPriority="72" w:unhideWhenUsed="0"/>
+    <w:lsdException w:name="Colorful Grid Accent 2" w:semiHidden="0" w:uiPriority="73" w:unhideWhenUsed="0"/>
+    <w:lsdException w:name="Light Shading Accent 3" w:semiHidden="0" w:uiPriority="60" w:unhideWhenUsed="0"/>
+    <w:lsdException w:name="Light List Accent 3" w:semiHidden="0" w:uiPriority="61" w:unhideWhenUsed="0"/>
+    <w:lsdException w:name="Light Grid Accent 3" w:semiHidden="0" w:uiPriority="62" w:unhideWhenUsed="0"/>
+    <w:lsdException w:name="Medium Shading 1 Accent 3" w:semiHidden="0" w:uiPriority="63" w:unhideWhenUsed="0"/>
+    <w:lsdException w:name="Medium Shading 2 Accent 3" w:semiHidden="0" w:uiPriority="64" w:unhideWhenUsed="0"/>
+    <w:lsdException w:name="Medium List 1 Accent 3" w:semiHidden="0" w:uiPriority="65" w:unhideWhenUsed="0"/>
+    <w:lsdException w:name="Medium List 2 Accent 3" w:semiHidden="0" w:uiPriority="66" w:unhideWhenUsed="0"/>
+    <w:lsdException w:name="Medium Grid 1 Accent 3" w:semiHidden="0" w:uiPriority="67" w:unhideWhenUsed="0"/>
+    <w:lsdException w:name="Medium Grid 2 Accent 3" w:semiHidden="0" w:uiPriority="68" w:unhideWhenUsed="0"/>
+    <w:lsdException w:name="Medium Grid 3 Accent 3" w:semiHidden="0" w:uiPriority="69" w:unhideWhenUsed="0"/>
+    <w:lsdException w:name="Dark List Accent 3" w:semiHidden="0" w:uiPriority="70" w:unhideWhenUsed="0"/>
+    <w:lsdException w:name="Colorful Shading Accent 3" w:semiHidden="0" w:uiPriority="71" w:unhideWhenUsed="0"/>
+    <w:lsdException w:name="Colorful List Accent 3" w:semiHidden="0" w:uiPriority="72" w:unhideWhenUsed="0"/>
+    <w:lsdException w:name="Colorful Grid Accent 3" w:semiHidden="0" w:uiPriority="73" w:unhideWhenUsed="0"/>
+    <w:lsdException w:name="Light Shading Accent 4" w:semiHidden="0" w:uiPriority="60" w:unhideWhenUsed="0"/>
+    <w:lsdException w:name="Light List Accent 4" w:semiHidden="0" w:uiPriority="61" w:unhideWhenUsed="0"/>
+    <w:lsdException w:name="Light Grid Accent 4" w:semiHidden="0" w:uiPriority="62" w:unhideWhenUsed="0"/>
+    <w:lsdException w:name="Medium Shading 1 Accent 4" w:semiHidden="0" w:uiPriority="63" w:unhideWhenUsed="0"/>
+    <w:lsdException w:name="Medium Shading 2 Accent 4" w:semiHidden="0" w:uiPriority="64" w:unhideWhenUsed="0"/>
+    <w:lsdException w:name="Medium List 1 Accent 4" w:semiHidden="0" w:uiPriority="65" w:unhideWhenUsed="0"/>
+    <w:lsdException w:name="Medium List 2 Accent 4" w:semiHidden="0" w:uiPriority="66" w:unhideWhenUsed="0"/>
+    <w:lsdException w:name="Medium Grid 1 Accent 4" w:semiHidden="0" w:uiPriority="67" w:unhideWhenUsed="0"/>
+    <w:lsdException w:name="Medium Grid 2 Accent 4" w:semiHidden="0" w:uiPriority="68" w:unhideWhenUsed="0"/>
+    <w:lsdException w:name="Medium Grid 3 Accent 4" w:semiHidden="0" w:uiPriority="69" w:unhideWhenUsed="0"/>
+    <w:lsdException w:name="Dark List Accent 4" w:semiHidden="0" w:uiPriority="70" w:unhideWhenUsed="0"/>
+    <w:lsdException w:name="Colorful Shading Accent 4" w:semiHidden="0" w:uiPriority="71" w:unhideWhenUsed="0"/>
+    <w:lsdException w:name="Colorful List Accent 4" w:semiHidden="0" w:uiPriority="72" w:unhideWhenUsed="0"/>
+    <w:lsdException w:name="Colorful Grid Accent 4" w:semiHidden="0" w:uiPriority="73" w:unhideWhenUsed="0"/>
+    <w:lsdException w:name="Light Shading Accent 5" w:semiHidden="0" w:uiPriority="60" w:unhideWhenUsed="0"/>
+    <w:lsdException w:name="Light List Accent 5" w:semiHidden="0" w:uiPriority="61" w:unhideWhenUsed="0"/>
+    <w:lsdException w:name="Light Grid Accent 5" w:semiHidden="0" w:uiPriority="62" w:unhideWhenUsed="0"/>
+    <w:lsdException w:name="Medium Shading 1 Accent 5" w:semiHidden="0" w:uiPriority="63" w:unhideWhenUsed="0"/>
+    <w:lsdException w:name="Medium Shading 2 Accent 5" w:semiHidden="0" w:uiPriority="64" w:unhideWhenUsed="0"/>
+    <w:lsdException w:name="Medium List 1 Accent 5" w:semiHidden="0" w:uiPriority="65" w:unhideWhenUsed="0"/>
+    <w:lsdException w:name="Medium List 2 Accent 5" w:semiHidden="0" w:uiPriority="66" w:unhideWhenUsed="0"/>
+    <w:lsdException w:name="Medium Grid 1 Accent 5" w:semiHidden="0" w:uiPriority="67" w:unhideWhenUsed="0"/>
+    <w:lsdException w:name="Medium Grid 2 Accent 5" w:semiHidden="0" w:uiPriority="68" w:unhideWhenUsed="0"/>
+    <w:lsdException w:name="Medium Grid 3 Accent 5" w:semiHidden="0" w:uiPriority="69" w:unhideWhenUsed="0"/>
+    <w:lsdException w:name="Dark List Accent 5" w:semiHidden="0" w:uiPriority="70" w:unhideWhenUsed="0"/>
+    <w:lsdException w:name="Colorful Shading Accent 5" w:semiHidden="0" w:uiPriority="71" w:unhideWhenUsed="0"/>
+    <w:lsdException w:name="Colorful List Accent 5" w:semiHidden="0" w:uiPriority="72" w:unhideWhenUsed="0"/>
+    <w:lsdException w:name="Colorful Grid Accent 5" w:semiHidden="0" w:uiPriority="73" w:unhideWhenUsed="0"/>
+    <w:lsdException w:name="Light Shading Accent 6" w:semiHidden="0" w:uiPriority="60" w:unhideWhenUsed="0"/>
+    <w:lsdException w:name="Light List Accent 6" w:semiHidden="0" w:uiPriority="61" w:unhideWhenUsed="0"/>
+    <w:lsdException w:name="Light Grid Accent 6" w:semiHidden="0" w:uiPriority="62" w:unhideWhenUsed="0"/>
+    <w:lsdException w:name="Medium Shading 1 Accent 6" w:semiHidden="0" w:uiPriority="63" w:unhideWhenUsed="0"/>
+    <w:lsdException w:name="Medium Shading 2 Accent 6" w:semiHidden="0" w:uiPriority="64" w:unhideWhenUsed="0"/>
+    <w:lsdException w:name="Medium List 1 Accent 6" w:semiHidden="0" w:uiPriority="65" w:unhideWhenUsed="0"/>
+    <w:lsdException w:name="Medium List 2 Accent 6" w:semiHidden="0" w:uiPriority="66" w:unhideWhenUsed="0"/>
+    <w:lsdException w:name="Medium Grid 1 Accent 6" w:semiHidden="0" w:uiPriority="67" w:unhideWhenUsed="0"/>
+    <w:lsdException w:name="Medium Grid 2 Accent 6" w:semiHidden="0" w:uiPriority="68" w:unhideWhenUsed="0"/>
+    <w:lsdException w:name="Medium Grid 3 Accent 6" w:semiHidden="0" w:uiPriority="69" w:unhideWhenUsed="0"/>
+    <w:lsdException w:name="Dark List Accent 6" w:semiHidden="0" w:uiPriority="70" w:unhideWhenUsed="0"/>
+    <w:lsdException w:name="Colorful Shading Accent 6" w:semiHidden="0" w:uiPriority="71" w:unhideWhenUsed="0"/>
+    <w:lsdException w:name="Colorful List Accent 6" w:semiHidden="0" w:uiPriority="72" w:unhideWhenUsed="0"/>
+    <w:lsdException w:name="Colorful Grid Accent 6" w:semiHidden="0" w:uiPriority="73" w:unhideWhenUsed="0"/>
+    <w:lsdException w:name="Subtle Emphasis" w:semiHidden="0" w:uiPriority="19" w:unhideWhenUsed="0" w:qFormat="1"/>
+    <w:lsdException w:name="Intense Emphasis" w:semiHidden="0" w:uiPriority="21" w:unhideWhenUsed="0" w:qFormat="1"/>
+    <w:lsdException w:name="Subtle Reference" w:semiHidden="0" w:uiPriority="31" w:unhideWhenUsed="0" w:qFormat="1"/>
+    <w:lsdException w:name="Intense Reference" w:semiHidden="0" w:uiPriority="32" w:unhideWhenUsed="0" w:qFormat="1"/>
+    <w:lsdException w:name="Book Title" w:semiHidden="0" w:uiPriority="33" w:unhideWhenUsed="0" w:qFormat="1"/>
+    <w:lsdException w:name="Bibliography" w:uiPriority="37"/>
+    <w:lsdException w:name="TOC Heading" w:uiPriority="39" w:qFormat="1"/>
+  </w:latentStyles>
+  <w:style w:type="paragraph" w:default="1" w:styleId="Normal">
+    <w:name w:val="Normal"/>
+    <w:qFormat/>
+    <w:rsid w:val="00DE0B1D"/>
+    <w:pPr>
+      <w:spacing w:after="160" w:line="259" w:lineRule="auto"/>
+    </w:pPr>
+  </w:style>
+  <w:style w:type="paragraph" w:styleId="Overskrift1">
+    <w:name w:val="heading 1"/>
+    <w:basedOn w:val="Normal"/>
+    <w:next w:val="Normal"/>
+    <w:link w:val="Overskrift1Tegn"/>
+    <w:uiPriority w:val="9"/>
+    <w:qFormat/>
+    <w:rsid w:val="00DE0B1D"/>
+    <w:pPr>
+      <w:keepNext/>
+      <w:keepLines/>
+      <w:spacing w:before="480" w:after="0"/>
+      <w:outlineLvl w:val="0"/>
+    </w:pPr>
+    <w:rPr>
+      <w:rFonts w:asciiTheme="majorHAnsi" w:eastAsiaTheme="majorEastAsia" w:hAnsiTheme="majorHAnsi" w:cstheme="majorBidi"/>
+      <w:b/>
+      <w:bCs/>
+      <w:color w:val="365F91" w:themeColor="accent1" w:themeShade="BF"/>
+      <w:sz w:val="28"/>
+      <w:szCs w:val="28"/>
+    </w:rPr>
+  </w:style>
+  <w:style w:type="paragraph" w:styleId="Overskrift2">
+    <w:name w:val="heading 2"/>
+    <w:basedOn w:val="Normal"/>
+    <w:next w:val="Normal"/>
+    <w:link w:val="Overskrift2Tegn"/>
+    <w:uiPriority w:val="9"/>
+    <w:unhideWhenUsed/>
+    <w:qFormat/>
+    <w:rsid w:val="00DE0B1D"/>
+    <w:pPr>
+      <w:keepNext/>
+      <w:keepLines/>
+      <w:spacing w:before="200" w:after="0"/>
+      <w:outlineLvl w:val="1"/>
+    </w:pPr>
+    <w:rPr>
+      <w:rFonts w:asciiTheme="majorHAnsi" w:eastAsiaTheme="majorEastAsia" w:hAnsiTheme="majorHAnsi" w:cstheme="majorBidi"/>
+      <w:b/>
+      <w:bCs/>
+      <w:color w:val="4F81BD" w:themeColor="accent1"/>
+      <w:sz w:val="26"/>
+      <w:szCs w:val="26"/>
+    </w:rPr>
+  </w:style>
+  <w:style w:type="paragraph" w:styleId="Overskrift3">
+    <w:name w:val="heading 3"/>
+    <w:basedOn w:val="Normal"/>
+    <w:next w:val="Normal"/>
+    <w:link w:val="Overskrift3Tegn"/>
+    <w:uiPriority w:val="9"/>
+    <w:unhideWhenUsed/>
+    <w:qFormat/>
+    <w:rsid w:val="00DE0B1D"/>
+    <w:pPr>
+      <w:keepNext/>
+      <w:keepLines/>
+      <w:spacing w:before="200" w:after="0"/>
+      <w:outlineLvl w:val="2"/>
+    </w:pPr>
+    <w:rPr>
+      <w:rFonts w:asciiTheme="majorHAnsi" w:eastAsiaTheme="majorEastAsia" w:hAnsiTheme="majorHAnsi" w:cstheme="majorBidi"/>
+      <w:b/>
+      <w:bCs/>
+      <w:color w:val="4F81BD" w:themeColor="accent1"/>
+    </w:rPr>
+  </w:style>
+  <w:style w:type="character" w:default="1" w:styleId="Standardskrifttypeiafsnit">
+    <w:name w:val="Default Paragraph Font"/>
+    <w:uiPriority w:val="1"/>
     <w:unhideWhenUsed/>
   </w:style>
   <w:style w:type="table" w:default="1" w:styleId="Tabel-Normal">
@@ -7580,7 +8817,7 @@
 </file>
 
 <file path=customXml/itemProps1.xml><?xml version="1.0" encoding="utf-8"?>
-<ds:datastoreItem xmlns:ds="http://schemas.openxmlformats.org/officeDocument/2006/customXml" ds:itemID="{E37B069F-6565-4470-BE78-C6BF0576B239}">
+<ds:datastoreItem xmlns:ds="http://schemas.openxmlformats.org/officeDocument/2006/customXml" ds:itemID="{3D84E00C-0E2B-4B78-A7C5-A38C1E7AB04D}">
   <ds:schemaRefs>
     <ds:schemaRef ds:uri="http://schemas.openxmlformats.org/officeDocument/2006/bibliography"/>
   </ds:schemaRefs>

</xml_diff>

<commit_message>
Lavede de rettede dele om til .TEX
</commit_message>
<xml_diff>
--- a/Rapport/current rapport.docx
+++ b/Rapport/current rapport.docx
@@ -1,6 +1,6 @@
 
 <file path=word/document.xml><?xml version="1.0" encoding="utf-8"?>
-<w:document xmlns:wpc="http://schemas.microsoft.com/office/word/2010/wordprocessingCanvas" xmlns:mc="http://schemas.openxmlformats.org/markup-compatibility/2006" xmlns:o="urn:schemas-microsoft-com:office:office" xmlns:r="http://schemas.openxmlformats.org/officeDocument/2006/relationships" xmlns:m="http://schemas.openxmlformats.org/officeDocument/2006/math" xmlns:v="urn:schemas-microsoft-com:vml" xmlns:wp14="http://schemas.microsoft.com/office/word/2010/wordprocessingDrawing" xmlns:wp="http://schemas.openxmlformats.org/drawingml/2006/wordprocessingDrawing" xmlns:w10="urn:schemas-microsoft-com:office:word" xmlns:w="http://schemas.openxmlformats.org/wordprocessingml/2006/main" xmlns:w14="http://schemas.microsoft.com/office/word/2010/wordml" xmlns:wpg="http://schemas.microsoft.com/office/word/2010/wordprocessingGroup" xmlns:wpi="http://schemas.microsoft.com/office/word/2010/wordprocessingInk" xmlns:wne="http://schemas.microsoft.com/office/word/2006/wordml" xmlns:wps="http://schemas.microsoft.com/office/word/2010/wordprocessingShape" mc:Ignorable="w14 wp14">
+<w:document xmlns:wpc="http://schemas.microsoft.com/office/word/2010/wordprocessingCanvas" xmlns:cx="http://schemas.microsoft.com/office/drawing/2014/chartex" xmlns:cx1="http://schemas.microsoft.com/office/drawing/2015/9/8/chartex" xmlns:cx2="http://schemas.microsoft.com/office/drawing/2015/10/21/chartex" xmlns:cx3="http://schemas.microsoft.com/office/drawing/2016/5/9/chartex" xmlns:cx4="http://schemas.microsoft.com/office/drawing/2016/5/10/chartex" xmlns:cx5="http://schemas.microsoft.com/office/drawing/2016/5/11/chartex" xmlns:mc="http://schemas.openxmlformats.org/markup-compatibility/2006" xmlns:o="urn:schemas-microsoft-com:office:office" xmlns:r="http://schemas.openxmlformats.org/officeDocument/2006/relationships" xmlns:m="http://schemas.openxmlformats.org/officeDocument/2006/math" xmlns:v="urn:schemas-microsoft-com:vml" xmlns:wp14="http://schemas.microsoft.com/office/word/2010/wordprocessingDrawing" xmlns:wp="http://schemas.openxmlformats.org/drawingml/2006/wordprocessingDrawing" xmlns:w10="urn:schemas-microsoft-com:office:word" xmlns:w="http://schemas.openxmlformats.org/wordprocessingml/2006/main" xmlns:w14="http://schemas.microsoft.com/office/word/2010/wordml" xmlns:w15="http://schemas.microsoft.com/office/word/2012/wordml" xmlns:w16se="http://schemas.microsoft.com/office/word/2015/wordml/symex" xmlns:wpg="http://schemas.microsoft.com/office/word/2010/wordprocessingGroup" xmlns:wpi="http://schemas.microsoft.com/office/word/2010/wordprocessingInk" xmlns:wne="http://schemas.microsoft.com/office/word/2006/wordml" xmlns:wps="http://schemas.microsoft.com/office/word/2010/wordprocessingShape" mc:Ignorable="w14 w15 w16se wp14">
   <w:body>
     <w:sdt>
       <w:sdtPr>
@@ -1805,29 +1805,7 @@
           <w:szCs w:val="24"/>
           <w:lang w:eastAsia="da-DK"/>
         </w:rPr>
-        <w:t>En vital del af problemanalysen er case-</w:t>
-      </w:r>
-      <w:proofErr w:type="spellStart"/>
-      <w:r>
-        <w:rPr>
-          <w:rFonts w:eastAsia="Times New Roman" w:cs="Calibri"/>
-          <w:color w:val="000000"/>
-          <w:sz w:val="24"/>
-          <w:szCs w:val="24"/>
-          <w:lang w:eastAsia="da-DK"/>
-        </w:rPr>
-        <w:t>study’en</w:t>
-      </w:r>
-      <w:proofErr w:type="spellEnd"/>
-      <w:r>
-        <w:rPr>
-          <w:rFonts w:eastAsia="Times New Roman" w:cs="Calibri"/>
-          <w:color w:val="000000"/>
-          <w:sz w:val="24"/>
-          <w:szCs w:val="24"/>
-          <w:lang w:eastAsia="da-DK"/>
-        </w:rPr>
-        <w:t xml:space="preserve"> som blev lavet med Søren Kusk fra Sofiendal skole. Interviewet blev semikonstrueret med forberedte spørgsmål, hvorefter der blev lavet uddybende spørgsmål løbende i interviewet. Det var væsentligt, at snakke med en, som havde indflydelse på skemalægningen samt forstod og kunne formidle de problemer, som kunne opstå ved denne proces.</w:t>
+        <w:t>En vital del af problemanalysen er case-study’en som blev lavet med Søren Kusk fra Sofiendal skole. Interviewet blev semikonstrueret med forberedte spørgsmål, hvorefter der blev lavet uddybende spørgsmål løbende i interviewet. Det var væsentligt, at snakke med en, som havde indflydelse på skemalægningen samt forstod og kunne formidle de problemer, som kunne opstå ved denne proces.</w:t>
       </w:r>
     </w:p>
     <w:p>
@@ -2177,8 +2155,8 @@
             <v:path o:extrusionok="f" gradientshapeok="t" o:connecttype="rect"/>
             <o:lock v:ext="edit" aspectratio="t"/>
           </v:shapetype>
-          <v:shape id="_x0000_i1025" type="#_x0000_t75" style="width:481.5pt;height:273pt">
-            <v:imagedata r:id="rId9" o:title="Lovkravtabel"/>
+          <v:shape id="_x0000_i1025" type="#_x0000_t75" style="width:481.8pt;height:273pt">
+            <v:imagedata r:id="rId8" o:title="Lovkravtabel"/>
           </v:shape>
         </w:pict>
       </w:r>
@@ -2463,7 +2441,7 @@
                           </pic:cNvPicPr>
                         </pic:nvPicPr>
                         <pic:blipFill>
-                          <a:blip r:embed="rId10" cstate="print">
+                          <a:blip r:embed="rId9" cstate="print">
                             <a:extLst>
                               <a:ext uri="{28A0092B-C50C-407E-A947-70E740481C1C}">
                                 <a14:useLocalDpi xmlns:a14="http://schemas.microsoft.com/office/drawing/2010/main" val="0"/>
@@ -2763,8 +2741,8 @@
               </w:rPr>
               <w:lastRenderedPageBreak/>
               <w:pict>
-                <v:shape id="_x0000_i1026" type="#_x0000_t75" style="width:447.75pt;height:269.25pt">
-                  <v:imagedata r:id="rId11" o:title="Planlagt antal timer"/>
+                <v:shape id="_x0000_i1026" type="#_x0000_t75" style="width:447.6pt;height:269.4pt">
+                  <v:imagedata r:id="rId10" o:title="Planlagt antal timer"/>
                 </v:shape>
               </w:pict>
             </w:r>
@@ -3285,7 +3263,7 @@
         </w:rPr>
         <w:t>[7] (</w:t>
       </w:r>
-      <w:hyperlink r:id="rId12" w:history="1">
+      <w:hyperlink r:id="rId11" w:history="1">
         <w:r>
           <w:rPr>
             <w:rFonts w:eastAsia="Times New Roman" w:cs="Calibri"/>
@@ -3331,23 +3309,7 @@
           <w:rFonts w:asciiTheme="minorHAnsi" w:hAnsiTheme="minorHAnsi"/>
           <w:color w:val="auto"/>
         </w:rPr>
-        <w:t xml:space="preserve">Case </w:t>
-      </w:r>
-      <w:proofErr w:type="spellStart"/>
-      <w:r>
-        <w:rPr>
-          <w:rFonts w:asciiTheme="minorHAnsi" w:hAnsiTheme="minorHAnsi"/>
-          <w:color w:val="auto"/>
-        </w:rPr>
-        <w:t>study</w:t>
-      </w:r>
-      <w:proofErr w:type="spellEnd"/>
-      <w:r>
-        <w:rPr>
-          <w:rFonts w:asciiTheme="minorHAnsi" w:hAnsiTheme="minorHAnsi"/>
-          <w:color w:val="auto"/>
-        </w:rPr>
-        <w:t xml:space="preserve"> – Sofiendalskolen</w:t>
+        <w:t>Case study – Sofiendalskolen</w:t>
       </w:r>
       <w:bookmarkEnd w:id="5"/>
     </w:p>
@@ -3544,29 +3506,7 @@
           <w:szCs w:val="24"/>
           <w:lang w:eastAsia="da-DK"/>
         </w:rPr>
-        <w:t xml:space="preserve">kollegaer, som ligger skema for x klasse. På sofiendalskolen er det ikke en bestemt person, som er ansvarlig for at lægge skema, men derimod mødes alle involverede pædagoger og lærer 2 onsdage i starten i året. Her afholdes 2 møder med en varighed på 3 timer, hvilket vil sige det tager </w:t>
-      </w:r>
-      <w:proofErr w:type="spellStart"/>
-      <w:r>
-        <w:rPr>
-          <w:rFonts w:eastAsia="Times New Roman" w:cs="Calibri"/>
-          <w:color w:val="000000"/>
-          <w:sz w:val="24"/>
-          <w:szCs w:val="24"/>
-          <w:lang w:eastAsia="da-DK"/>
-        </w:rPr>
-        <w:t>ca</w:t>
-      </w:r>
-      <w:proofErr w:type="spellEnd"/>
-      <w:r>
-        <w:rPr>
-          <w:rFonts w:eastAsia="Times New Roman" w:cs="Calibri"/>
-          <w:color w:val="000000"/>
-          <w:sz w:val="24"/>
-          <w:szCs w:val="24"/>
-          <w:lang w:eastAsia="da-DK"/>
-        </w:rPr>
-        <w:t xml:space="preserve"> 420 mandetimer for sofiendalskolen at lægge årets skema. Skemalægningen er en meget simpel men kompliceret proces på sofiendalskolen. Lærerne og pædagogerne lægger skema uden brug af computerprogrammer. De får tildelt hvilket fag og hvor mange timer de skal have og herefter får de farvede brikker, som repræsenter de fag de skal undervise i……</w:t>
+        <w:t>kollegaer, som ligger skema for x klasse. På sofiendalskolen er det ikke en bestemt person, som er ansvarlig for at lægge skema, men derimod mødes alle involverede pædagoger og lærer 2 onsdage i starten i året. Her afholdes 2 møder med en varighed på 3 timer, hvilket vil sige det tager ca 420 mandetimer for sofiendalskolen at lægge årets skema. Skemalægningen er en meget simpel men kompliceret proces på sofiendalskolen. Lærerne og pædagogerne lægger skema uden brug af computerprogrammer. De får tildelt hvilket fag og hvor mange timer de skal have og herefter får de farvede brikker, som repræsenter de fag de skal undervise i……</w:t>
       </w:r>
       <w:r>
         <w:rPr>
@@ -3576,29 +3516,7 @@
           <w:szCs w:val="24"/>
           <w:lang w:eastAsia="da-DK"/>
         </w:rPr>
-        <w:t xml:space="preserve"> (Få det helt præcist hvordan det foregår. Altså hvordan de får tildelt klasser og hvordan de danner </w:t>
-      </w:r>
-      <w:proofErr w:type="spellStart"/>
-      <w:r>
-        <w:rPr>
-          <w:rFonts w:eastAsia="Times New Roman" w:cs="Calibri"/>
-          <w:color w:val="FF0000"/>
-          <w:sz w:val="24"/>
-          <w:szCs w:val="24"/>
-          <w:lang w:eastAsia="da-DK"/>
-        </w:rPr>
-        <w:t>teamerne</w:t>
-      </w:r>
-      <w:proofErr w:type="spellEnd"/>
-      <w:r>
-        <w:rPr>
-          <w:rFonts w:eastAsia="Times New Roman" w:cs="Calibri"/>
-          <w:color w:val="FF0000"/>
-          <w:sz w:val="24"/>
-          <w:szCs w:val="24"/>
-          <w:lang w:eastAsia="da-DK"/>
-        </w:rPr>
-        <w:t xml:space="preserve"> og hvordan de bestemmer hvor hvilket lærer skal være osv.)</w:t>
+        <w:t xml:space="preserve"> (Få det helt præcist hvordan det foregår. Altså hvordan de får tildelt klasser og hvordan de danner teamerne og hvordan de bestemmer hvor hvilket lærer skal være osv.)</w:t>
       </w:r>
     </w:p>
     <w:p>
@@ -3620,29 +3538,7 @@
           <w:szCs w:val="24"/>
           <w:lang w:eastAsia="da-DK"/>
         </w:rPr>
-        <w:t xml:space="preserve">Når der lægges skema på sofiendalskolen ønskes der, at lærerne har sammenhængende forberedelses timer sådan de ikke er spredt ud over hele ugen, da de mener de ikke får chancen for at forberede sig ordentligt hvis de kun har en forberedelses time af gangen. Derudover prioriterer de at eleverne ikke har tunge fag som </w:t>
-      </w:r>
-      <w:proofErr w:type="spellStart"/>
-      <w:r>
-        <w:rPr>
-          <w:rFonts w:eastAsia="Times New Roman" w:cs="Calibri"/>
-          <w:color w:val="000000"/>
-          <w:sz w:val="24"/>
-          <w:szCs w:val="24"/>
-          <w:lang w:eastAsia="da-DK"/>
-        </w:rPr>
-        <w:t>f.eks</w:t>
-      </w:r>
-      <w:proofErr w:type="spellEnd"/>
-      <w:r>
-        <w:rPr>
-          <w:rFonts w:eastAsia="Times New Roman" w:cs="Calibri"/>
-          <w:color w:val="000000"/>
-          <w:sz w:val="24"/>
-          <w:szCs w:val="24"/>
-          <w:lang w:eastAsia="da-DK"/>
-        </w:rPr>
-        <w:t xml:space="preserve"> matematik over middag, da eleverne tit er trætte på daværende tidspunkt og derfor får begrænset udbytte af undervisning og at der er mulighed for at lave tværfaglig undervisning på tværs af klassetrinene, hvilket vil sige at alle 3 parallelklasser a, b og c f skal have mulighed for at have dansk på samme tidspunkt hver mandag. Skemaplanlæggerne på Sofiendalskolen føler at det er besværligt at opfylde alle disse 3 kriterier på en gang, derfor går de kompromis med parametrene og vælger hvilke de prioriterer højst. Skemaplanlæggerne mener at et skemalægningsprogram ikke ville kunne hjælpe dem, da de </w:t>
+        <w:t xml:space="preserve">Når der lægges skema på sofiendalskolen ønskes der, at lærerne har sammenhængende forberedelses timer sådan de ikke er spredt ud over hele ugen, da de mener de ikke får chancen for at forberede sig ordentligt hvis de kun har en forberedelses time af gangen. Derudover prioriterer de at eleverne ikke har tunge fag som f.eks matematik over middag, da eleverne tit er trætte på daværende tidspunkt og derfor får begrænset udbytte af undervisning og at der er mulighed for at lave tværfaglig undervisning på tværs af klassetrinene, hvilket vil sige at alle 3 parallelklasser a, b og c f skal have mulighed for at have dansk på samme tidspunkt hver mandag. Skemaplanlæggerne på Sofiendalskolen føler at det er besværligt at opfylde alle disse 3 kriterier på en gang, derfor går de kompromis med parametrene og vælger hvilke de prioriterer højst. Skemaplanlæggerne mener at et skemalægningsprogram ikke ville kunne hjælpe dem, da de </w:t>
       </w:r>
       <w:r>
         <w:rPr>
@@ -3720,17 +3616,39 @@
         </w:rPr>
       </w:pPr>
       <w:bookmarkStart w:id="6" w:name="_Toc467500770"/>
-      <w:proofErr w:type="spellStart"/>
       <w:r>
         <w:rPr>
           <w:rFonts w:asciiTheme="minorHAnsi" w:eastAsia="Times New Roman" w:hAnsiTheme="minorHAnsi"/>
           <w:color w:val="auto"/>
           <w:lang w:eastAsia="da-DK"/>
         </w:rPr>
-        <w:t>Interresentanalyse</w:t>
+        <w:t>Inter</w:t>
+      </w:r>
+      <w:r>
+        <w:rPr>
+          <w:rFonts w:asciiTheme="minorHAnsi" w:eastAsia="Times New Roman" w:hAnsiTheme="minorHAnsi"/>
+          <w:color w:val="auto"/>
+          <w:lang w:eastAsia="da-DK"/>
+        </w:rPr>
+        <w:t>es</w:t>
+      </w:r>
+      <w:r>
+        <w:rPr>
+          <w:rFonts w:asciiTheme="minorHAnsi" w:eastAsia="Times New Roman" w:hAnsiTheme="minorHAnsi"/>
+          <w:color w:val="auto"/>
+          <w:lang w:eastAsia="da-DK"/>
+        </w:rPr>
+        <w:t>s</w:t>
+      </w:r>
+      <w:r>
+        <w:rPr>
+          <w:rFonts w:asciiTheme="minorHAnsi" w:eastAsia="Times New Roman" w:hAnsiTheme="minorHAnsi"/>
+          <w:color w:val="auto"/>
+          <w:lang w:eastAsia="da-DK"/>
+        </w:rPr>
+        <w:t>entanalyse</w:t>
       </w:r>
       <w:bookmarkEnd w:id="6"/>
-      <w:proofErr w:type="spellEnd"/>
       <w:r>
         <w:rPr>
           <w:rFonts w:asciiTheme="minorHAnsi" w:eastAsia="Times New Roman" w:hAnsiTheme="minorHAnsi"/>
@@ -4536,23 +4454,7 @@
           <w:rFonts w:asciiTheme="minorHAnsi" w:hAnsiTheme="minorHAnsi"/>
           <w:color w:val="FF0000"/>
         </w:rPr>
-        <w:t xml:space="preserve">– Skal rettes, Claus’ og </w:t>
-      </w:r>
-      <w:proofErr w:type="gramStart"/>
-      <w:r>
-        <w:rPr>
-          <w:rFonts w:asciiTheme="minorHAnsi" w:hAnsiTheme="minorHAnsi"/>
-          <w:color w:val="FF0000"/>
-        </w:rPr>
-        <w:t>Sørens .</w:t>
-      </w:r>
-      <w:proofErr w:type="gramEnd"/>
-      <w:r>
-        <w:rPr>
-          <w:rFonts w:asciiTheme="minorHAnsi" w:hAnsiTheme="minorHAnsi"/>
-          <w:color w:val="FF0000"/>
-        </w:rPr>
-        <w:t>pdf</w:t>
+        <w:t>– Skal rettes, Claus’ og Sørens .pdf</w:t>
       </w:r>
     </w:p>
     <w:p>
@@ -4625,7 +4527,6 @@
         </w:rPr>
       </w:pPr>
       <w:bookmarkStart w:id="8" w:name="_Toc467500772"/>
-      <w:proofErr w:type="spellStart"/>
       <w:r>
         <w:rPr>
           <w:rFonts w:asciiTheme="minorHAnsi" w:hAnsiTheme="minorHAnsi"/>
@@ -4636,7 +4537,6 @@
         <w:t>Docendo</w:t>
       </w:r>
       <w:bookmarkEnd w:id="8"/>
-      <w:proofErr w:type="spellEnd"/>
       <w:r>
         <w:rPr>
           <w:rFonts w:asciiTheme="minorHAnsi" w:hAnsiTheme="minorHAnsi"/>
@@ -4651,23 +4551,7 @@
           <w:rFonts w:asciiTheme="minorHAnsi" w:hAnsiTheme="minorHAnsi"/>
           <w:color w:val="FF0000"/>
         </w:rPr>
-        <w:t xml:space="preserve">– Skal rettes, Claus’ og </w:t>
-      </w:r>
-      <w:proofErr w:type="gramStart"/>
-      <w:r>
-        <w:rPr>
-          <w:rFonts w:asciiTheme="minorHAnsi" w:hAnsiTheme="minorHAnsi"/>
-          <w:color w:val="FF0000"/>
-        </w:rPr>
-        <w:t>Sørens .</w:t>
-      </w:r>
-      <w:proofErr w:type="gramEnd"/>
-      <w:r>
-        <w:rPr>
-          <w:rFonts w:asciiTheme="minorHAnsi" w:hAnsiTheme="minorHAnsi"/>
-          <w:color w:val="FF0000"/>
-        </w:rPr>
-        <w:t>pdf</w:t>
+        <w:t>– Skal rettes, Claus’ og Sørens .pdf</w:t>
       </w:r>
     </w:p>
     <w:p>
@@ -4697,23 +4581,7 @@
           <w:rFonts w:asciiTheme="minorHAnsi" w:hAnsiTheme="minorHAnsi" w:cstheme="minorHAnsi"/>
           <w:color w:val="000000"/>
         </w:rPr>
-        <w:t xml:space="preserve">Skemalægningsprogrammet </w:t>
-      </w:r>
-      <w:proofErr w:type="spellStart"/>
-      <w:r>
-        <w:rPr>
-          <w:rFonts w:asciiTheme="minorHAnsi" w:hAnsiTheme="minorHAnsi" w:cstheme="minorHAnsi"/>
-          <w:color w:val="000000"/>
-        </w:rPr>
-        <w:t>Docendo</w:t>
-      </w:r>
-      <w:proofErr w:type="spellEnd"/>
-      <w:r>
-        <w:rPr>
-          <w:rFonts w:asciiTheme="minorHAnsi" w:hAnsiTheme="minorHAnsi" w:cstheme="minorHAnsi"/>
-          <w:color w:val="000000"/>
-        </w:rPr>
-        <w:t xml:space="preserve"> er et brugervenligt samt forholdsvis simpelt program. Programmet går ud på, at der dannes en kalender med uger og dage, hvorefter brugeren har mulighed for at justere diverse parametre alt efter behov. Heriblandt tager programmet bl.a. højde for, at nogle skoler har forskellige fag, og giver derfor brugeren mulighed for at tilføje et eller flere fag. Samtidig har brugeren mulighed for at tilpasse lektionernes længde, hvilket også er en essentiel parameter, da nogle skoler forsøger på at undgå tunge fag om eftermiddagen eksempelvis. Dernæst fastlåser programmet lokaler og lærere som har undervisning på bestemte tidspunkter, så brugeren fortsat har overblik over skemaplanlægningen og så der ikke opstår dobbeltbookninger af et bestemt lokale eller lignende. Hvis et problem skulle opstå, kan lektionerne flyttes med et simpelt klik, og de nye skemaer bliver genereret i ét, hvilket igen gør at der er fortsat overblik over skemalægningen.</w:t>
+        <w:t>Skemalægningsprogrammet Docendo er et brugervenligt samt forholdsvis simpelt program. Programmet går ud på, at der dannes en kalender med uger og dage, hvorefter brugeren har mulighed for at justere diverse parametre alt efter behov. Heriblandt tager programmet bl.a. højde for, at nogle skoler har forskellige fag, og giver derfor brugeren mulighed for at tilføje et eller flere fag. Samtidig har brugeren mulighed for at tilpasse lektionernes længde, hvilket også er en essentiel parameter, da nogle skoler forsøger på at undgå tunge fag om eftermiddagen eksempelvis. Dernæst fastlåser programmet lokaler og lærere som har undervisning på bestemte tidspunkter, så brugeren fortsat har overblik over skemaplanlægningen og så der ikke opstår dobbeltbookninger af et bestemt lokale eller lignende. Hvis et problem skulle opstå, kan lektionerne flyttes med et simpelt klik, og de nye skemaer bliver genereret i ét, hvilket igen gør at der er fortsat overblik over skemalægningen.</w:t>
       </w:r>
     </w:p>
     <w:p>
@@ -4754,7 +4622,7 @@
                     </pic:cNvPicPr>
                   </pic:nvPicPr>
                   <pic:blipFill>
-                    <a:blip r:embed="rId13">
+                    <a:blip r:embed="rId12">
                       <a:extLst>
                         <a:ext uri="{28A0092B-C50C-407E-A947-70E740481C1C}">
                           <a14:useLocalDpi xmlns:a14="http://schemas.microsoft.com/office/drawing/2010/main" val="0"/>
@@ -4795,7 +4663,6 @@
         </w:rPr>
       </w:pPr>
       <w:bookmarkStart w:id="9" w:name="_Toc467500773"/>
-      <w:proofErr w:type="spellStart"/>
       <w:r>
         <w:rPr>
           <w:rFonts w:asciiTheme="minorHAnsi" w:hAnsiTheme="minorHAnsi"/>
@@ -4806,7 +4673,6 @@
         <w:t>Lantiv</w:t>
       </w:r>
       <w:bookmarkEnd w:id="9"/>
-      <w:proofErr w:type="spellEnd"/>
       <w:r>
         <w:rPr>
           <w:rFonts w:asciiTheme="minorHAnsi" w:hAnsiTheme="minorHAnsi"/>
@@ -4821,23 +4687,7 @@
           <w:rFonts w:asciiTheme="minorHAnsi" w:hAnsiTheme="minorHAnsi"/>
           <w:color w:val="FF0000"/>
         </w:rPr>
-        <w:t xml:space="preserve">– Skal rettes, Claus’ og </w:t>
-      </w:r>
-      <w:proofErr w:type="gramStart"/>
-      <w:r>
-        <w:rPr>
-          <w:rFonts w:asciiTheme="minorHAnsi" w:hAnsiTheme="minorHAnsi"/>
-          <w:color w:val="FF0000"/>
-        </w:rPr>
-        <w:t>Sørens .</w:t>
-      </w:r>
-      <w:proofErr w:type="gramEnd"/>
-      <w:r>
-        <w:rPr>
-          <w:rFonts w:asciiTheme="minorHAnsi" w:hAnsiTheme="minorHAnsi"/>
-          <w:color w:val="FF0000"/>
-        </w:rPr>
-        <w:t>pdf</w:t>
+        <w:t>– Skal rettes, Claus’ og Sørens .pdf</w:t>
       </w:r>
     </w:p>
     <w:p>
@@ -4862,53 +4712,12 @@
           <w:rFonts w:asciiTheme="minorHAnsi" w:hAnsiTheme="minorHAnsi" w:cstheme="minorHAnsi"/>
         </w:rPr>
       </w:pPr>
-      <w:proofErr w:type="spellStart"/>
       <w:r>
         <w:rPr>
           <w:rFonts w:asciiTheme="minorHAnsi" w:hAnsiTheme="minorHAnsi" w:cstheme="minorHAnsi"/>
           <w:color w:val="000000"/>
         </w:rPr>
-        <w:t>Lantiv</w:t>
-      </w:r>
-      <w:proofErr w:type="spellEnd"/>
-      <w:r>
-        <w:rPr>
-          <w:rFonts w:asciiTheme="minorHAnsi" w:hAnsiTheme="minorHAnsi" w:cstheme="minorHAnsi"/>
-          <w:color w:val="000000"/>
-        </w:rPr>
-        <w:t xml:space="preserve"> </w:t>
-      </w:r>
-      <w:proofErr w:type="spellStart"/>
-      <w:r>
-        <w:rPr>
-          <w:rFonts w:asciiTheme="minorHAnsi" w:hAnsiTheme="minorHAnsi" w:cstheme="minorHAnsi"/>
-          <w:color w:val="000000"/>
-        </w:rPr>
-        <w:t>Timetabling</w:t>
-      </w:r>
-      <w:proofErr w:type="spellEnd"/>
-      <w:r>
-        <w:rPr>
-          <w:rFonts w:asciiTheme="minorHAnsi" w:hAnsiTheme="minorHAnsi" w:cstheme="minorHAnsi"/>
-          <w:color w:val="000000"/>
-        </w:rPr>
-        <w:t xml:space="preserve"> Turbo 7 er et planlægningsprogram der med hensyn til nogle begrænsninger angivet af brugeren, kan udvikle et skema til blandt andet folkeskoler. For hver begrænsning, kan brugeren angive </w:t>
-      </w:r>
-      <w:proofErr w:type="gramStart"/>
-      <w:r>
-        <w:rPr>
-          <w:rFonts w:asciiTheme="minorHAnsi" w:hAnsiTheme="minorHAnsi" w:cstheme="minorHAnsi"/>
-          <w:color w:val="000000"/>
-        </w:rPr>
-        <w:t>en</w:t>
-      </w:r>
-      <w:proofErr w:type="gramEnd"/>
-      <w:r>
-        <w:rPr>
-          <w:rFonts w:asciiTheme="minorHAnsi" w:hAnsiTheme="minorHAnsi" w:cstheme="minorHAnsi"/>
-          <w:color w:val="000000"/>
-        </w:rPr>
-        <w:t xml:space="preserve"> minimum, maksimum og ønsket værdi. En variation fra den ønskede værdi, bliver af programmet registreret som en mindre overtrædelse, mens en værdi der ligger under minimumsværdien eller over maksimumsværdien, bliver registreret som en alvorlig overtrædelse. Programmet starter med at afsætte kort tid til løsning af overtrædelser, hvorefter den afsatte tid stiger for at løse de sværere overtrædelser. Denne proces stopper, når programmet enten har løst alle overtrædelser, eller den maksimale afsatte tid er nået. Hvis overtrædelser af brugerens begrænsninger ikke kan undgås, bliver der lavet et kompromis, hvor programmet hovedsageligt forsøger, at overholde de begrænsninger, brugeren har angivet med høj prioritet, mens overtrædelser af begrænsninger med lav prioritet bliver accepteret. Begrænsningerne kan tilpasses af brugeren, efter skemaet er genereret, og programmet vil levere nogle tilpassede løsninger som forslag. Det oprindelige skema vil kun blive slettet, hvis en af disse løsninger, accepteres af brugeren. Under processen kan brugeren bestemme, hvor meget de tilpassede skemaer må variere fra det oprindelige. Der kan f.eks. stilles et krav, om at programmet kun ændrer lektionerne for en enkelt lærer. I dette tilfælde, vil ingen af de tilpassede forslag, have ændret i andre dele af skemaet. Når skemaet er genereret, er det også muligt for brugeren selv, at </w:t>
+        <w:t xml:space="preserve">Lantiv Timetabling Turbo 7 er et planlægningsprogram der med hensyn til nogle begrænsninger angivet af brugeren, kan udvikle et skema til blandt andet folkeskoler. For hver begrænsning, kan brugeren angive en minimum, maksimum og ønsket værdi. En variation fra den ønskede værdi, bliver af programmet registreret som en mindre overtrædelse, mens en værdi der ligger under minimumsværdien eller over maksimumsværdien, bliver registreret som en alvorlig overtrædelse. Programmet starter med at afsætte kort tid til løsning af overtrædelser, hvorefter den afsatte tid stiger for at løse de sværere overtrædelser. Denne proces stopper, når programmet enten har løst alle overtrædelser, eller den maksimale afsatte tid er nået. Hvis overtrædelser af brugerens begrænsninger ikke kan undgås, bliver der lavet et kompromis, hvor programmet hovedsageligt forsøger, at overholde de begrænsninger, brugeren har angivet med høj prioritet, mens overtrædelser af begrænsninger med lav prioritet bliver accepteret. Begrænsningerne kan tilpasses af brugeren, efter skemaet er genereret, og programmet vil levere nogle tilpassede løsninger som forslag. Det oprindelige skema vil kun blive slettet, hvis en af disse løsninger, accepteres af brugeren. Under processen kan brugeren bestemme, hvor meget de tilpassede skemaer må variere fra det oprindelige. Der kan f.eks. stilles et krav, om at programmet kun ændrer lektionerne for en enkelt lærer. I dette tilfælde, vil ingen af de tilpassede forslag, have ændret i andre dele af skemaet. Når skemaet er genereret, er det også muligt for brugeren selv, at </w:t>
       </w:r>
       <w:r>
         <w:rPr>
@@ -4935,7 +4744,7 @@
         </w:rPr>
         <w:t>&lt;</w:t>
       </w:r>
-      <w:hyperlink r:id="rId14" w:anchor="1clicktimetabling" w:history="1">
+      <w:hyperlink r:id="rId13" w:anchor="1clicktimetabling" w:history="1">
         <w:r>
           <w:rPr>
             <w:rStyle w:val="Hyperlink"/>
@@ -4998,7 +4807,7 @@
                     </pic:cNvPicPr>
                   </pic:nvPicPr>
                   <pic:blipFill>
-                    <a:blip r:embed="rId15">
+                    <a:blip r:embed="rId14">
                       <a:extLst>
                         <a:ext uri="{28A0092B-C50C-407E-A947-70E740481C1C}">
                           <a14:useLocalDpi xmlns:a14="http://schemas.microsoft.com/office/drawing/2010/main" val="0"/>
@@ -5060,7 +4869,6 @@
         </w:rPr>
       </w:pPr>
       <w:bookmarkStart w:id="10" w:name="_Toc467500774"/>
-      <w:proofErr w:type="spellStart"/>
       <w:r>
         <w:rPr>
           <w:rFonts w:asciiTheme="minorHAnsi" w:hAnsiTheme="minorHAnsi"/>
@@ -5071,7 +4879,6 @@
         <w:t>Tabulex</w:t>
       </w:r>
       <w:bookmarkEnd w:id="10"/>
-      <w:proofErr w:type="spellEnd"/>
       <w:r>
         <w:rPr>
           <w:rFonts w:asciiTheme="minorHAnsi" w:hAnsiTheme="minorHAnsi"/>
@@ -5086,245 +4893,250 @@
           <w:rFonts w:asciiTheme="minorHAnsi" w:hAnsiTheme="minorHAnsi"/>
           <w:color w:val="FF0000"/>
         </w:rPr>
-        <w:t xml:space="preserve">– Skal rettes, Claus’ og </w:t>
-      </w:r>
-      <w:proofErr w:type="gramStart"/>
-      <w:r>
+        <w:t>– Skal rettes, Claus’ og Sørens .pdf</w:t>
+      </w:r>
+    </w:p>
+    <w:p>
+      <w:pPr>
+        <w:pStyle w:val="Overskrift3"/>
+        <w:spacing w:line="276" w:lineRule="auto"/>
+        <w:jc w:val="both"/>
+      </w:pPr>
+    </w:p>
+    <w:p>
+      <w:pPr>
+        <w:spacing w:line="276" w:lineRule="auto"/>
+        <w:jc w:val="both"/>
+        <w:rPr>
+          <w:rFonts w:cstheme="minorHAnsi"/>
+          <w:sz w:val="24"/>
+          <w:szCs w:val="24"/>
+        </w:rPr>
+      </w:pPr>
+      <w:r>
+        <w:rPr>
+          <w:rFonts w:cstheme="minorHAnsi"/>
+          <w:sz w:val="24"/>
+          <w:szCs w:val="24"/>
+        </w:rPr>
+        <w:t xml:space="preserve">Tabulex er et dansk skemalægningsprogram som fungerer ved at brugeren først indtaster alle sine ressourcer (lærere, lokaler, klasser, fag og placeringsregler). </w:t>
+      </w:r>
+      <w:r>
+        <w:rPr>
+          <w:rFonts w:cstheme="minorHAnsi"/>
+          <w:sz w:val="24"/>
+          <w:szCs w:val="24"/>
+        </w:rPr>
+        <w:br/>
+        <w:t xml:space="preserve">Under hver enkelt lærer sættes maksimum antal mellemtimer, altså timer hvor de ikke underviser. Derudover vælges maksimum og minimum antal lektioner per dag på specifikke ugedage samt blokeringer der gør at læreren ikke kan have undervisninger på bestemte tidspunkter. </w:t>
+      </w:r>
+      <w:r>
+        <w:rPr>
+          <w:rFonts w:cstheme="minorHAnsi"/>
+          <w:sz w:val="24"/>
+          <w:szCs w:val="24"/>
+        </w:rPr>
+        <w:br/>
+        <w:t xml:space="preserve">Samme parametre kan sættes for klasserne, men også tre nye. Et parameter angiver hvor tidligt eleverne som krav skal møde hver dag. De kan altså godt møde tidligere nogle dage, men ikke senere. En anden parameter angiver efter samme princip, hvornår eleverne tidligst får fri. Sidste parameter angiver om, det er et krav, at klassen skal møde hver dag. Hvis lærere har </w:t>
+      </w:r>
+      <w:r>
+        <w:rPr>
+          <w:rFonts w:cstheme="minorHAnsi"/>
+          <w:sz w:val="24"/>
+          <w:szCs w:val="24"/>
+        </w:rPr>
+        <w:lastRenderedPageBreak/>
+        <w:t>arbejdsopgaver udenfor klasserne, er det nødvendigt at lave fiktive klasser uden elever dertil.</w:t>
+      </w:r>
+      <w:r>
+        <w:rPr>
+          <w:rFonts w:cstheme="minorHAnsi"/>
+          <w:sz w:val="24"/>
+          <w:szCs w:val="24"/>
+        </w:rPr>
+        <w:br/>
+        <w:t>Under hold er det muligt at lave et hold af flere klasser.</w:t>
+      </w:r>
+      <w:r>
+        <w:rPr>
+          <w:rFonts w:cstheme="minorHAnsi"/>
+          <w:sz w:val="24"/>
+          <w:szCs w:val="24"/>
+        </w:rPr>
+        <w:br/>
+        <w:t>Under fag, indtastes fagene til klasserne enkeltvis. Der kan sættes et krav til, at en klasse ikke må have fagrepetition, altså to blokke af samme fag på en dag. Som udgangspunkt forsøger Tabulex at undgå fagrepetition, men hvis dette krav ikke er valgt, tillades det i nogen situationer. Fagene kan også ligges i faggrupper, hvor Tabulex også vil forsøge at undgå repetition af fag i samme faggruppe.</w:t>
+      </w:r>
+      <w:r>
+        <w:rPr>
+          <w:rFonts w:cstheme="minorHAnsi"/>
+          <w:sz w:val="24"/>
+          <w:szCs w:val="24"/>
+        </w:rPr>
+        <w:br/>
+        <w:t>Lokaler bliver inddelt i grupper, efter hvilke fag de kan bruges til. Derudover har de også en blokeringsmulighed, hvis lokalerne ikke kan bruges på specifikke tidspunkter.</w:t>
+      </w:r>
+      <w:r>
+        <w:rPr>
+          <w:rFonts w:cstheme="minorHAnsi"/>
+          <w:sz w:val="24"/>
+          <w:szCs w:val="24"/>
+        </w:rPr>
+        <w:br/>
+        <w:t>Der findes fire placeringsregler i Tabulex, men flere kan oprettes manuelt. De eksisterende placeringsregler kan bruges til at bestemme, at binding skal ligge i første lektion, at den skal ligge i sidste lektion eller at den skal ligge i enten første eller sidste lektion. Den sidste placeringsregel bestemmer at en lektion ikke må være skemalagt to dage i træk.</w:t>
+      </w:r>
+      <w:r>
+        <w:rPr>
+          <w:rFonts w:cstheme="minorHAnsi"/>
+          <w:sz w:val="24"/>
+          <w:szCs w:val="24"/>
+        </w:rPr>
+        <w:br/>
+        <w:t>Når alle ressourcer er defineret, sættes de sammen med bindinger med lærer, klasse, fag, lokale og eventuelt placeringsregel. Når brugeren laver bindingerne, kan der løbende følges med i, hvor mange lektioner der er afsat til hver lærer, klasse og lokale.</w:t>
+      </w:r>
+      <w:r>
+        <w:rPr>
+          <w:rFonts w:cstheme="minorHAnsi"/>
+          <w:sz w:val="24"/>
+          <w:szCs w:val="24"/>
+        </w:rPr>
+        <w:br/>
+        <w:t>Når disse informationer er indtastet manuelt, kan den automatiske skemalægningsfunktion bruges. Denne funktion leder efter fejl i det manuelle skema, og forsøger derudfra at oprette bedre skema. Under denne proces kigges på parametre som antallet af mellemtimer og overholdelse af krav om undervisning hver dag, mødetider, gåtider, antal lektioner på en dag og antallet af blokeringer overtrådt.</w:t>
+      </w:r>
+      <w:r>
+        <w:rPr>
+          <w:rStyle w:val="Fodnotehenvisning"/>
+          <w:rFonts w:cstheme="minorHAnsi"/>
+          <w:sz w:val="24"/>
+          <w:szCs w:val="24"/>
+        </w:rPr>
+        <w:footnoteReference w:id="1"/>
+      </w:r>
+      <w:r>
+        <w:rPr>
+          <w:rFonts w:cstheme="minorHAnsi"/>
+          <w:sz w:val="24"/>
+          <w:szCs w:val="24"/>
+        </w:rPr>
+        <w:br/>
+      </w:r>
+    </w:p>
+    <w:p>
+      <w:pPr>
+        <w:pStyle w:val="NormalWeb"/>
+        <w:spacing w:before="0" w:beforeAutospacing="0" w:after="0" w:afterAutospacing="0" w:line="276" w:lineRule="auto"/>
+        <w:jc w:val="both"/>
+        <w:rPr>
+          <w:rFonts w:asciiTheme="minorHAnsi" w:hAnsiTheme="minorHAnsi" w:cstheme="minorHAnsi"/>
+        </w:rPr>
+      </w:pPr>
+      <w:r>
+        <w:rPr>
+          <w:rFonts w:asciiTheme="minorHAnsi" w:hAnsiTheme="minorHAnsi" w:cstheme="minorHAnsi"/>
+          <w:color w:val="000000"/>
+        </w:rPr>
+        <w:t>Skemalægningsprogrammerne er dog ikke problemfri. Selvom programmet opfylder de mest væsentlige krav omkring, hvorvidt et skema bør lægges for at få optimalt udbytte, er programmet for upræcist i forhold til hvilke parametre der tages stilling til, og hvilken af parametre prioriteres højest. Typisk vil sådan et program virke for en skole, hvor lærere ikke har problemer med hensyn til opdeling i teams mm., men dette er ikke tilfældet nogle steder. Heriblandt er Sofiendalskolen, som er af skolerne, hvor lærernes teams ikke fungerer optimalt på grund af, nogle af lærerne er medlemmer i flere teams. Dette er en essentiel parameter som der ikke tages højde for i skemalægningsprogrammerne, som forårsager forringet udbytte af programmet og i værste fald en helt anden alternativ metode at lægge skemaet. Dog er der samtidig andre faktorer, som gør det en hel del svære at benytte skemalægningsprogrammerne, da programmerne ellers skal være skræddersyet for en specifik skole, før det kan lade sig gøre.</w:t>
+      </w:r>
+    </w:p>
+    <w:p>
+      <w:pPr>
+        <w:pStyle w:val="NormalWeb"/>
+        <w:spacing w:before="0" w:beforeAutospacing="0" w:after="0" w:afterAutospacing="0" w:line="276" w:lineRule="auto"/>
+        <w:jc w:val="both"/>
+        <w:rPr>
+          <w:rFonts w:asciiTheme="minorHAnsi" w:hAnsiTheme="minorHAnsi" w:cstheme="minorHAnsi"/>
+        </w:rPr>
+      </w:pPr>
+      <w:r>
+        <w:rPr>
+          <w:rFonts w:asciiTheme="minorHAnsi" w:hAnsiTheme="minorHAnsi" w:cstheme="minorHAnsi"/>
+          <w:color w:val="000000"/>
+        </w:rPr>
+        <w:t xml:space="preserve">Derfor vil en mulig forbedring af de nuværende skemalægningsprogrammer være at tage stilling til mindre faktorer. Programmet skal derfor ikke kunne udlevere et endeligt skema, men til gengæld skal det kunne give en klar formular eller en retningslinje, som skolen herefter kan følge og tilpasse, alt afhængigt af hvilke parametre og faktorer skolen prioriterer højest. </w:t>
+      </w:r>
+    </w:p>
+    <w:p>
+      <w:pPr>
+        <w:spacing w:line="276" w:lineRule="auto"/>
+        <w:jc w:val="both"/>
+        <w:rPr>
+          <w:rFonts w:cstheme="minorHAnsi"/>
+        </w:rPr>
+      </w:pPr>
+    </w:p>
+    <w:p>
+      <w:pPr>
+        <w:pStyle w:val="Overskrift2"/>
         <w:rPr>
           <w:rFonts w:asciiTheme="minorHAnsi" w:hAnsiTheme="minorHAnsi"/>
           <w:color w:val="FF0000"/>
         </w:rPr>
-        <w:t>Sørens .</w:t>
-      </w:r>
-      <w:proofErr w:type="gramEnd"/>
+      </w:pPr>
+      <w:bookmarkStart w:id="11" w:name="_Toc467500775"/>
+      <w:r>
+        <w:rPr>
+          <w:rFonts w:asciiTheme="minorHAnsi" w:hAnsiTheme="minorHAnsi"/>
+          <w:color w:val="auto"/>
+        </w:rPr>
+        <w:lastRenderedPageBreak/>
+        <w:t>Brute-force algorithm</w:t>
+      </w:r>
+      <w:bookmarkEnd w:id="11"/>
+      <w:r>
+        <w:rPr>
+          <w:rFonts w:asciiTheme="minorHAnsi" w:hAnsiTheme="minorHAnsi"/>
+          <w:color w:val="auto"/>
+        </w:rPr>
+        <w:t xml:space="preserve"> </w:t>
+      </w:r>
       <w:r>
         <w:rPr>
           <w:rFonts w:asciiTheme="minorHAnsi" w:hAnsiTheme="minorHAnsi"/>
           <w:color w:val="FF0000"/>
         </w:rPr>
-        <w:t>pdf</w:t>
-      </w:r>
-    </w:p>
-    <w:p>
-      <w:pPr>
-        <w:pStyle w:val="Overskrift3"/>
+        <w:t>– Skal rettes, Claus’ og Sørens .pdf</w:t>
+      </w:r>
+    </w:p>
+    <w:p>
+      <w:pPr>
+        <w:pStyle w:val="Overskrift2"/>
+        <w:rPr>
+          <w:rFonts w:asciiTheme="minorHAnsi" w:hAnsiTheme="minorHAnsi"/>
+          <w:color w:val="auto"/>
+        </w:rPr>
+      </w:pPr>
+    </w:p>
+    <w:p>
+      <w:pPr>
         <w:spacing w:line="276" w:lineRule="auto"/>
         <w:jc w:val="both"/>
-      </w:pPr>
+        <w:rPr>
+          <w:sz w:val="24"/>
+          <w:szCs w:val="24"/>
+        </w:rPr>
+      </w:pPr>
+      <w:r>
+        <w:rPr>
+          <w:sz w:val="24"/>
+          <w:szCs w:val="24"/>
+        </w:rPr>
+        <w:t xml:space="preserve">Brute-force algoritmen går i sin simple form ud på, at tjekke alle mulige kombinationer af problemet, og ligesom i den genetiske algoritme, beregne en fitness for hver mulig løsning. Da alle mulige løsninger bliver afprøvet, er det sikkert, at den bedste løsning bliver fundet i forhold til den valgte fitness. </w:t>
+      </w:r>
     </w:p>
     <w:p>
       <w:pPr>
         <w:spacing w:line="276" w:lineRule="auto"/>
         <w:jc w:val="both"/>
         <w:rPr>
-          <w:rFonts w:cstheme="minorHAnsi"/>
-          <w:sz w:val="24"/>
-          <w:szCs w:val="24"/>
-        </w:rPr>
-      </w:pPr>
-      <w:proofErr w:type="spellStart"/>
-      <w:r>
-        <w:rPr>
-          <w:rFonts w:cstheme="minorHAnsi"/>
-          <w:sz w:val="24"/>
-          <w:szCs w:val="24"/>
-        </w:rPr>
-        <w:t>Tabulex</w:t>
-      </w:r>
-      <w:proofErr w:type="spellEnd"/>
-      <w:r>
-        <w:rPr>
-          <w:rFonts w:cstheme="minorHAnsi"/>
-          <w:sz w:val="24"/>
-          <w:szCs w:val="24"/>
-        </w:rPr>
-        <w:t xml:space="preserve"> er et dansk skemalægningsprogram som fungerer ved at brugeren først indtaster alle sine ressourcer (lærere, lokaler, klasser, fag og placeringsregler). </w:t>
-      </w:r>
-      <w:r>
-        <w:rPr>
-          <w:rFonts w:cstheme="minorHAnsi"/>
-          <w:sz w:val="24"/>
-          <w:szCs w:val="24"/>
-        </w:rPr>
-        <w:br/>
-        <w:t xml:space="preserve">Under hver enkelt lærer sættes maksimum antal mellemtimer, altså timer hvor de ikke underviser. Derudover vælges maksimum og minimum antal lektioner per dag på specifikke ugedage samt blokeringer der gør at læreren ikke kan have undervisninger på bestemte tidspunkter. </w:t>
-      </w:r>
-      <w:r>
-        <w:rPr>
-          <w:rFonts w:cstheme="minorHAnsi"/>
-          <w:sz w:val="24"/>
-          <w:szCs w:val="24"/>
-        </w:rPr>
-        <w:br/>
-        <w:t xml:space="preserve">Samme parametre kan sættes for klasserne, men også tre nye. Et parameter angiver hvor tidligt eleverne som krav skal møde hver dag. De kan altså godt møde tidligere nogle dage, men ikke senere. En anden parameter angiver efter samme princip, hvornår eleverne tidligst får fri. Sidste parameter angiver om, det er et krav, at klassen skal møde hver dag. Hvis lærere har </w:t>
-      </w:r>
-      <w:r>
-        <w:rPr>
-          <w:rFonts w:cstheme="minorHAnsi"/>
-          <w:sz w:val="24"/>
-          <w:szCs w:val="24"/>
-        </w:rPr>
-        <w:lastRenderedPageBreak/>
-        <w:t>arbejdsopgaver udenfor klasserne, er det nødvendigt at lave fiktive klasser uden elever dertil.</w:t>
-      </w:r>
-      <w:r>
-        <w:rPr>
-          <w:rFonts w:cstheme="minorHAnsi"/>
-          <w:sz w:val="24"/>
-          <w:szCs w:val="24"/>
-        </w:rPr>
-        <w:br/>
-        <w:t>Under hold er det muligt at lave et hold af flere klasser.</w:t>
-      </w:r>
-      <w:r>
-        <w:rPr>
-          <w:rFonts w:cstheme="minorHAnsi"/>
-          <w:sz w:val="24"/>
-          <w:szCs w:val="24"/>
-        </w:rPr>
-        <w:br/>
-        <w:t xml:space="preserve">Under fag, indtastes fagene til klasserne enkeltvis. Der kan sættes et krav til, at en klasse ikke må have fagrepetition, altså to blokke af samme fag på en dag. Som udgangspunkt forsøger </w:t>
-      </w:r>
-      <w:proofErr w:type="spellStart"/>
-      <w:r>
-        <w:rPr>
-          <w:rFonts w:cstheme="minorHAnsi"/>
-          <w:sz w:val="24"/>
-          <w:szCs w:val="24"/>
-        </w:rPr>
-        <w:t>Tabulex</w:t>
-      </w:r>
-      <w:proofErr w:type="spellEnd"/>
-      <w:r>
-        <w:rPr>
-          <w:rFonts w:cstheme="minorHAnsi"/>
-          <w:sz w:val="24"/>
-          <w:szCs w:val="24"/>
-        </w:rPr>
-        <w:t xml:space="preserve"> at undgå fagrepetition, men hvis dette krav ikke er valgt, tillades det i nogen situationer. Fagene kan også ligges i faggrupper, hvor </w:t>
-      </w:r>
-      <w:proofErr w:type="spellStart"/>
-      <w:r>
-        <w:rPr>
-          <w:rFonts w:cstheme="minorHAnsi"/>
-          <w:sz w:val="24"/>
-          <w:szCs w:val="24"/>
-        </w:rPr>
-        <w:t>Tabulex</w:t>
-      </w:r>
-      <w:proofErr w:type="spellEnd"/>
-      <w:r>
-        <w:rPr>
-          <w:rFonts w:cstheme="minorHAnsi"/>
-          <w:sz w:val="24"/>
-          <w:szCs w:val="24"/>
-        </w:rPr>
-        <w:t xml:space="preserve"> også vil forsøge at undgå repetition af fag i samme faggruppe.</w:t>
-      </w:r>
-      <w:r>
-        <w:rPr>
-          <w:rFonts w:cstheme="minorHAnsi"/>
-          <w:sz w:val="24"/>
-          <w:szCs w:val="24"/>
-        </w:rPr>
-        <w:br/>
-        <w:t>Lokaler bliver inddelt i grupper, efter hvilke fag de kan bruges til. Derudover har de også en blokeringsmulighed, hvis lokalerne ikke kan bruges på specifikke tidspunkter.</w:t>
-      </w:r>
-      <w:r>
-        <w:rPr>
-          <w:rFonts w:cstheme="minorHAnsi"/>
-          <w:sz w:val="24"/>
-          <w:szCs w:val="24"/>
-        </w:rPr>
-        <w:br/>
-        <w:t xml:space="preserve">Der findes fire placeringsregler i </w:t>
-      </w:r>
-      <w:proofErr w:type="spellStart"/>
-      <w:r>
-        <w:rPr>
-          <w:rFonts w:cstheme="minorHAnsi"/>
-          <w:sz w:val="24"/>
-          <w:szCs w:val="24"/>
-        </w:rPr>
-        <w:t>Tabulex</w:t>
-      </w:r>
-      <w:proofErr w:type="spellEnd"/>
-      <w:r>
-        <w:rPr>
-          <w:rFonts w:cstheme="minorHAnsi"/>
-          <w:sz w:val="24"/>
-          <w:szCs w:val="24"/>
-        </w:rPr>
-        <w:t>, men flere kan oprettes manuelt. De eksisterende placeringsregler kan bruges til at bestemme, at binding skal ligge i første lektion, at den skal ligge i sidste lektion eller at den skal ligge i enten første eller sidste lektion. Den sidste placeringsregel bestemmer at en lektion ikke må være skemalagt to dage i træk.</w:t>
-      </w:r>
-      <w:r>
-        <w:rPr>
-          <w:rFonts w:cstheme="minorHAnsi"/>
-          <w:sz w:val="24"/>
-          <w:szCs w:val="24"/>
-        </w:rPr>
-        <w:br/>
-        <w:t>Når alle ressourcer er defineret, sættes de sammen med bindinger med lærer, klasse, fag, lokale og eventuelt placeringsregel. Når brugeren laver bindingerne, kan der løbende følges med i, hvor mange lektioner der er afsat til hver lærer, klasse og lokale.</w:t>
-      </w:r>
-      <w:r>
-        <w:rPr>
-          <w:rFonts w:cstheme="minorHAnsi"/>
-          <w:sz w:val="24"/>
-          <w:szCs w:val="24"/>
-        </w:rPr>
-        <w:br/>
-        <w:t>Når disse informationer er indtastet manuelt, kan den automatiske skemalægningsfunktion bruges. Denne funktion leder efter fejl i det manuelle skema, og forsøger derudfra at oprette bedre skema. Under denne proces kigges på parametre som antallet af mellemtimer og overholdelse af krav om undervisning hver dag, mødetider, gåtider, antal lektioner på en dag og antallet af blokeringer overtrådt.</w:t>
-      </w:r>
-      <w:r>
-        <w:rPr>
-          <w:rStyle w:val="Fodnotehenvisning"/>
-          <w:rFonts w:cstheme="minorHAnsi"/>
-          <w:sz w:val="24"/>
-          <w:szCs w:val="24"/>
-        </w:rPr>
-        <w:footnoteReference w:id="1"/>
-      </w:r>
-      <w:r>
-        <w:rPr>
-          <w:rFonts w:cstheme="minorHAnsi"/>
-          <w:sz w:val="24"/>
-          <w:szCs w:val="24"/>
-        </w:rPr>
-        <w:br/>
-      </w:r>
-    </w:p>
-    <w:p>
-      <w:pPr>
-        <w:pStyle w:val="NormalWeb"/>
-        <w:spacing w:before="0" w:beforeAutospacing="0" w:after="0" w:afterAutospacing="0" w:line="276" w:lineRule="auto"/>
-        <w:jc w:val="both"/>
-        <w:rPr>
-          <w:rFonts w:asciiTheme="minorHAnsi" w:hAnsiTheme="minorHAnsi" w:cstheme="minorHAnsi"/>
-        </w:rPr>
-      </w:pPr>
-      <w:r>
-        <w:rPr>
-          <w:rFonts w:asciiTheme="minorHAnsi" w:hAnsiTheme="minorHAnsi" w:cstheme="minorHAnsi"/>
-          <w:color w:val="000000"/>
-        </w:rPr>
-        <w:t>Skemalægningsprogrammerne er dog ikke problemfri. Selvom programmet opfylder de mest væsentlige krav omkring, hvorvidt et skema bør lægges for at få optimalt udbytte, er programmet for upræcist i forhold til hvilke parametre der tages stilling til, og hvilken af parametre prioriteres højest. Typisk vil sådan et program virke for en skole, hvor lærere ikke har problemer med hensyn til opdeling i teams mm., men dette er ikke tilfældet nogle steder. Heriblandt er Sofiendalskolen, som er af skolerne, hvor lærernes teams ikke fungerer optimalt på grund af, nogle af lærerne er medlemmer i flere teams. Dette er en essentiel parameter som der ikke tages højde for i skemalægningsprogrammerne, som forårsager forringet udbytte af programmet og i værste fald en helt anden alternativ metode at lægge skemaet. Dog er der samtidig andre faktorer, som gør det en hel del svære at benytte skemalægningsprogrammerne, da programmerne ellers skal være skræddersyet for en specifik skole, før det kan lade sig gøre.</w:t>
-      </w:r>
-    </w:p>
-    <w:p>
-      <w:pPr>
-        <w:pStyle w:val="NormalWeb"/>
-        <w:spacing w:before="0" w:beforeAutospacing="0" w:after="0" w:afterAutospacing="0" w:line="276" w:lineRule="auto"/>
-        <w:jc w:val="both"/>
-        <w:rPr>
-          <w:rFonts w:asciiTheme="minorHAnsi" w:hAnsiTheme="minorHAnsi" w:cstheme="minorHAnsi"/>
-        </w:rPr>
-      </w:pPr>
-      <w:r>
-        <w:rPr>
-          <w:rFonts w:asciiTheme="minorHAnsi" w:hAnsiTheme="minorHAnsi" w:cstheme="minorHAnsi"/>
-          <w:color w:val="000000"/>
-        </w:rPr>
-        <w:t xml:space="preserve">Derfor vil en mulig forbedring af de nuværende skemalægningsprogrammer være at tage stilling til mindre faktorer. Programmet skal derfor ikke kunne udlevere et endeligt skema, men til gengæld skal det kunne give en klar formular eller en retningslinje, som skolen herefter kan følge og tilpasse, alt afhængigt af hvilke parametre og faktorer skolen prioriterer højest. </w:t>
+          <w:sz w:val="24"/>
+          <w:szCs w:val="24"/>
+        </w:rPr>
+      </w:pPr>
+      <w:r>
+        <w:rPr>
+          <w:sz w:val="24"/>
+          <w:szCs w:val="24"/>
+        </w:rPr>
+        <w:t>Hvis der f.eks. skal findes en divisor for et heltal n, ville brute-force metoden gå ud på at gå gennem alle tal mellem 1 og n, og tjekke om tallet kan divideres uden, at producere en rest.</w:t>
       </w:r>
     </w:p>
     <w:p>
@@ -5332,191 +5144,65 @@
         <w:spacing w:line="276" w:lineRule="auto"/>
         <w:jc w:val="both"/>
         <w:rPr>
-          <w:rFonts w:cstheme="minorHAnsi"/>
-        </w:rPr>
-      </w:pPr>
+          <w:sz w:val="24"/>
+          <w:szCs w:val="24"/>
+        </w:rPr>
+      </w:pPr>
+      <w:r>
+        <w:rPr>
+          <w:sz w:val="24"/>
+          <w:szCs w:val="24"/>
+        </w:rPr>
+        <w:t>Selvom denne metode er sikker på den optimale løsning, vil et problem med mange parametre kræve længere tid at køre, sammenlignet med andre metoder som genetisk algoritme, da vi i genetisk algoritme hurtigt kan smide de ’dårlige’ løsninger væk, og finde det rigtige tal for den givne parametre.</w:t>
+      </w:r>
+    </w:p>
+    <w:p>
+      <w:pPr>
+        <w:spacing w:line="276" w:lineRule="auto"/>
+        <w:jc w:val="both"/>
+        <w:rPr>
+          <w:sz w:val="24"/>
+          <w:szCs w:val="24"/>
+        </w:rPr>
+      </w:pPr>
+      <w:r>
+        <w:rPr>
+          <w:sz w:val="24"/>
+          <w:szCs w:val="24"/>
+        </w:rPr>
+        <w:t>Der er visse applikationer hvor brute-force kan være meget brugbart, hvis man F.eks. vil cracke et password. Når man skal cracke et password kan man ikke bruge genetiske algoritmer, for du får ikke et output der fortæller om ens løsning er tæt på at være rigtig. Med brute-force er det sikkert, at man får den rigtige løsning, da brute-force tester alle løsninger.</w:t>
+      </w:r>
     </w:p>
     <w:p>
       <w:pPr>
         <w:pStyle w:val="Overskrift2"/>
+        <w:rPr>
+          <w:rFonts w:asciiTheme="minorHAnsi" w:hAnsiTheme="minorHAnsi"/>
+          <w:color w:val="auto"/>
+        </w:rPr>
+      </w:pPr>
+      <w:bookmarkStart w:id="12" w:name="_Toc467500776"/>
+      <w:r>
+        <w:rPr>
+          <w:rFonts w:asciiTheme="minorHAnsi" w:hAnsiTheme="minorHAnsi"/>
+          <w:color w:val="auto"/>
+        </w:rPr>
+        <w:t>Genetiske algoritmer</w:t>
+      </w:r>
+      <w:bookmarkEnd w:id="12"/>
+      <w:r>
+        <w:rPr>
+          <w:rFonts w:asciiTheme="minorHAnsi" w:hAnsiTheme="minorHAnsi"/>
+          <w:color w:val="auto"/>
+        </w:rPr>
+        <w:t xml:space="preserve"> </w:t>
+      </w:r>
+      <w:r>
         <w:rPr>
           <w:rFonts w:asciiTheme="minorHAnsi" w:hAnsiTheme="minorHAnsi"/>
           <w:color w:val="FF0000"/>
         </w:rPr>
-      </w:pPr>
-      <w:bookmarkStart w:id="11" w:name="_Toc467500775"/>
-      <w:r>
-        <w:rPr>
-          <w:rFonts w:asciiTheme="minorHAnsi" w:hAnsiTheme="minorHAnsi"/>
-          <w:color w:val="auto"/>
-        </w:rPr>
-        <w:lastRenderedPageBreak/>
-        <w:t xml:space="preserve">Brute-force </w:t>
-      </w:r>
-      <w:proofErr w:type="spellStart"/>
-      <w:r>
-        <w:rPr>
-          <w:rFonts w:asciiTheme="minorHAnsi" w:hAnsiTheme="minorHAnsi"/>
-          <w:color w:val="auto"/>
-        </w:rPr>
-        <w:t>algorithm</w:t>
-      </w:r>
-      <w:bookmarkEnd w:id="11"/>
-      <w:proofErr w:type="spellEnd"/>
-      <w:r>
-        <w:rPr>
-          <w:rFonts w:asciiTheme="minorHAnsi" w:hAnsiTheme="minorHAnsi"/>
-          <w:color w:val="auto"/>
-        </w:rPr>
-        <w:t xml:space="preserve"> </w:t>
-      </w:r>
-      <w:r>
-        <w:rPr>
-          <w:rFonts w:asciiTheme="minorHAnsi" w:hAnsiTheme="minorHAnsi"/>
-          <w:color w:val="FF0000"/>
-        </w:rPr>
-        <w:t xml:space="preserve">– Skal rettes, Claus’ og </w:t>
-      </w:r>
-      <w:proofErr w:type="gramStart"/>
-      <w:r>
-        <w:rPr>
-          <w:rFonts w:asciiTheme="minorHAnsi" w:hAnsiTheme="minorHAnsi"/>
-          <w:color w:val="FF0000"/>
-        </w:rPr>
-        <w:t>Sørens .</w:t>
-      </w:r>
-      <w:proofErr w:type="gramEnd"/>
-      <w:r>
-        <w:rPr>
-          <w:rFonts w:asciiTheme="minorHAnsi" w:hAnsiTheme="minorHAnsi"/>
-          <w:color w:val="FF0000"/>
-        </w:rPr>
-        <w:t>pdf</w:t>
-      </w:r>
-    </w:p>
-    <w:p>
-      <w:pPr>
-        <w:pStyle w:val="Overskrift2"/>
-        <w:rPr>
-          <w:rFonts w:asciiTheme="minorHAnsi" w:hAnsiTheme="minorHAnsi"/>
-          <w:color w:val="auto"/>
-        </w:rPr>
-      </w:pPr>
-    </w:p>
-    <w:p>
-      <w:pPr>
-        <w:spacing w:line="276" w:lineRule="auto"/>
-        <w:jc w:val="both"/>
-        <w:rPr>
-          <w:sz w:val="24"/>
-          <w:szCs w:val="24"/>
-        </w:rPr>
-      </w:pPr>
-      <w:r>
-        <w:rPr>
-          <w:sz w:val="24"/>
-          <w:szCs w:val="24"/>
-        </w:rPr>
-        <w:t xml:space="preserve">Brute-force algoritmen går i sin simple form ud på, at tjekke alle mulige kombinationer af problemet, og ligesom i den genetiske algoritme, beregne en fitness for hver mulig løsning. Da alle mulige løsninger bliver afprøvet, er det sikkert, at den bedste løsning bliver fundet i forhold til den valgte fitness. </w:t>
-      </w:r>
-    </w:p>
-    <w:p>
-      <w:pPr>
-        <w:spacing w:line="276" w:lineRule="auto"/>
-        <w:jc w:val="both"/>
-        <w:rPr>
-          <w:sz w:val="24"/>
-          <w:szCs w:val="24"/>
-        </w:rPr>
-      </w:pPr>
-      <w:r>
-        <w:rPr>
-          <w:sz w:val="24"/>
-          <w:szCs w:val="24"/>
-        </w:rPr>
-        <w:t>Hvis der f.eks. skal findes en divisor for et heltal n, ville brute-force metoden gå ud på at gå gennem alle tal mellem 1 og n, og tjekke om tallet kan divideres uden, at producere en rest.</w:t>
-      </w:r>
-    </w:p>
-    <w:p>
-      <w:pPr>
-        <w:spacing w:line="276" w:lineRule="auto"/>
-        <w:jc w:val="both"/>
-        <w:rPr>
-          <w:sz w:val="24"/>
-          <w:szCs w:val="24"/>
-        </w:rPr>
-      </w:pPr>
-      <w:r>
-        <w:rPr>
-          <w:sz w:val="24"/>
-          <w:szCs w:val="24"/>
-        </w:rPr>
-        <w:t>Selvom denne metode er sikker på den optimale løsning, vil et problem med mange parametre kræve længere tid at køre, sammenlignet med andre metoder som genetisk algoritme, da vi i genetisk algoritme hurtigt kan smide de ’dårlige’ løsninger væk, og finde det rigtige tal for den givne parametre.</w:t>
-      </w:r>
-    </w:p>
-    <w:p>
-      <w:pPr>
-        <w:spacing w:line="276" w:lineRule="auto"/>
-        <w:jc w:val="both"/>
-        <w:rPr>
-          <w:sz w:val="24"/>
-          <w:szCs w:val="24"/>
-        </w:rPr>
-      </w:pPr>
-      <w:r>
-        <w:rPr>
-          <w:sz w:val="24"/>
-          <w:szCs w:val="24"/>
-        </w:rPr>
-        <w:t>Der er visse applikationer hvor brute-force kan være meget brugbart, hvis man F.eks. vil cracke et password. Når man skal cracke et password kan man ikke bruge genetiske algoritmer, for du får ikke et output der fortæller om ens løsning er tæt på at være rigtig. Med brute-force er det sikkert, at man får den rigtige løsning, da brute-force tester alle løsninger.</w:t>
-      </w:r>
-    </w:p>
-    <w:p>
-      <w:pPr>
-        <w:pStyle w:val="Overskrift2"/>
-        <w:rPr>
-          <w:rFonts w:asciiTheme="minorHAnsi" w:hAnsiTheme="minorHAnsi"/>
-          <w:color w:val="auto"/>
-        </w:rPr>
-      </w:pPr>
-      <w:bookmarkStart w:id="12" w:name="_Toc467500776"/>
-      <w:r>
-        <w:rPr>
-          <w:rFonts w:asciiTheme="minorHAnsi" w:hAnsiTheme="minorHAnsi"/>
-          <w:color w:val="auto"/>
-        </w:rPr>
-        <w:t>Genetiske algoritmer</w:t>
-      </w:r>
-      <w:bookmarkEnd w:id="12"/>
-      <w:r>
-        <w:rPr>
-          <w:rFonts w:asciiTheme="minorHAnsi" w:hAnsiTheme="minorHAnsi"/>
-          <w:color w:val="auto"/>
-        </w:rPr>
-        <w:t xml:space="preserve"> </w:t>
-      </w:r>
-      <w:r>
-        <w:rPr>
-          <w:rFonts w:asciiTheme="minorHAnsi" w:hAnsiTheme="minorHAnsi"/>
-          <w:color w:val="FF0000"/>
-        </w:rPr>
-        <w:t xml:space="preserve">– Skal rettes, Claus’ og </w:t>
-      </w:r>
-      <w:proofErr w:type="gramStart"/>
-      <w:r>
-        <w:rPr>
-          <w:rFonts w:asciiTheme="minorHAnsi" w:hAnsiTheme="minorHAnsi"/>
-          <w:color w:val="FF0000"/>
-        </w:rPr>
-        <w:t>Sørens .</w:t>
-      </w:r>
-      <w:proofErr w:type="gramEnd"/>
-      <w:r>
-        <w:rPr>
-          <w:rFonts w:asciiTheme="minorHAnsi" w:hAnsiTheme="minorHAnsi"/>
-          <w:color w:val="FF0000"/>
-        </w:rPr>
-        <w:t>pdf</w:t>
+        <w:t>– Skal rettes, Claus’ og Sørens .pdf</w:t>
       </w:r>
     </w:p>
     <w:p>
@@ -6026,7 +5712,7 @@
                     <pic:cNvPicPr/>
                   </pic:nvPicPr>
                   <pic:blipFill>
-                    <a:blip r:embed="rId16"/>
+                    <a:blip r:embed="rId15"/>
                     <a:stretch>
                       <a:fillRect/>
                     </a:stretch>
@@ -6067,7 +5753,7 @@
         </w:rPr>
         <w:t xml:space="preserve">Kilde til mangfoldighed: </w:t>
       </w:r>
-      <w:hyperlink r:id="rId17" w:history="1">
+      <w:hyperlink r:id="rId16" w:history="1">
         <w:r>
           <w:rPr>
             <w:rStyle w:val="Hyperlink"/>
@@ -6406,10 +6092,14 @@
           <w:szCs w:val="24"/>
           <w:lang w:eastAsia="da-DK"/>
         </w:rPr>
-        <w:t xml:space="preserve">hvordan processen allerede er forsøgt behandlet, </w:t>
-      </w:r>
-      <w:proofErr w:type="spellStart"/>
-      <w:r>
+        <w:t xml:space="preserve">hvordan processen allerede er forsøgt behandlet, state of the art, samt hvilke interessenter, der medvirkende og påvirkede processen, interessentanalysen. </w:t>
+      </w:r>
+    </w:p>
+    <w:p>
+      <w:pPr>
+        <w:shd w:val="clear" w:color="auto" w:fill="FFFFFF"/>
+        <w:spacing w:before="100" w:beforeAutospacing="1" w:after="100" w:afterAutospacing="1" w:line="276" w:lineRule="auto"/>
+        <w:jc w:val="both"/>
         <w:rPr>
           <w:rFonts w:eastAsia="Times New Roman" w:cstheme="minorHAnsi"/>
           <w:color w:val="333333"/>
@@ -6417,9 +6107,7 @@
           <w:szCs w:val="24"/>
           <w:lang w:eastAsia="da-DK"/>
         </w:rPr>
-        <w:t>state</w:t>
-      </w:r>
-      <w:proofErr w:type="spellEnd"/>
+      </w:pPr>
       <w:r>
         <w:rPr>
           <w:rFonts w:eastAsia="Times New Roman" w:cstheme="minorHAnsi"/>
@@ -6428,14 +6116,9 @@
           <w:szCs w:val="24"/>
           <w:lang w:eastAsia="da-DK"/>
         </w:rPr>
-        <w:t xml:space="preserve"> of the art, samt hvilke interessenter, der medvirkende og påvirkede processen, interessentanalysen. </w:t>
-      </w:r>
-    </w:p>
-    <w:p>
-      <w:pPr>
-        <w:shd w:val="clear" w:color="auto" w:fill="FFFFFF"/>
-        <w:spacing w:before="100" w:beforeAutospacing="1" w:after="100" w:afterAutospacing="1" w:line="276" w:lineRule="auto"/>
-        <w:jc w:val="both"/>
+        <w:t xml:space="preserve">Afsnittet viser, </w:t>
+      </w:r>
+      <w:r>
         <w:rPr>
           <w:rFonts w:eastAsia="Times New Roman" w:cstheme="minorHAnsi"/>
           <w:color w:val="333333"/>
@@ -6443,7 +6126,8 @@
           <w:szCs w:val="24"/>
           <w:lang w:eastAsia="da-DK"/>
         </w:rPr>
-      </w:pPr>
+        <w:t>at problemer opstår</w:t>
+      </w:r>
       <w:r>
         <w:rPr>
           <w:rFonts w:eastAsia="Times New Roman" w:cstheme="minorHAnsi"/>
@@ -6452,7 +6136,7 @@
           <w:szCs w:val="24"/>
           <w:lang w:eastAsia="da-DK"/>
         </w:rPr>
-        <w:t xml:space="preserve">Afsnittet viser, </w:t>
+        <w:t xml:space="preserve"> i selve processen. I Sofiendalskolens situation er det klart, at det er mange variabler, der indgår. At være i stand til at vægte disse variabler mod hinanden giver dog en hvis kompleksitet</w:t>
       </w:r>
       <w:r>
         <w:rPr>
@@ -6462,7 +6146,7 @@
           <w:szCs w:val="24"/>
           <w:lang w:eastAsia="da-DK"/>
         </w:rPr>
-        <w:t>at problemer opstår</w:t>
+        <w:t xml:space="preserve">. Det er </w:t>
       </w:r>
       <w:r>
         <w:rPr>
@@ -6472,7 +6156,7 @@
           <w:szCs w:val="24"/>
           <w:lang w:eastAsia="da-DK"/>
         </w:rPr>
-        <w:t xml:space="preserve"> i selve processen. I Sofiendalskolens situation er det klart, at det er mange variabler, der indgår. At være i stand til at vægte disse variabler mod hinanden giver dog en hvis kompleksitet</w:t>
+        <w:t xml:space="preserve">derfor </w:t>
       </w:r>
       <w:r>
         <w:rPr>
@@ -6482,7 +6166,7 @@
           <w:szCs w:val="24"/>
           <w:lang w:eastAsia="da-DK"/>
         </w:rPr>
-        <w:t xml:space="preserve">. Det er </w:t>
+        <w:t xml:space="preserve">vigtigt, at forstå </w:t>
       </w:r>
       <w:r>
         <w:rPr>
@@ -6492,7 +6176,7 @@
           <w:szCs w:val="24"/>
           <w:lang w:eastAsia="da-DK"/>
         </w:rPr>
-        <w:t xml:space="preserve">derfor </w:t>
+        <w:t xml:space="preserve">denne kompleksitet i </w:t>
       </w:r>
       <w:r>
         <w:rPr>
@@ -6502,26 +6186,6 @@
           <w:szCs w:val="24"/>
           <w:lang w:eastAsia="da-DK"/>
         </w:rPr>
-        <w:t xml:space="preserve">vigtigt, at forstå </w:t>
-      </w:r>
-      <w:r>
-        <w:rPr>
-          <w:rFonts w:eastAsia="Times New Roman" w:cstheme="minorHAnsi"/>
-          <w:color w:val="333333"/>
-          <w:sz w:val="24"/>
-          <w:szCs w:val="24"/>
-          <w:lang w:eastAsia="da-DK"/>
-        </w:rPr>
-        <w:t xml:space="preserve">denne kompleksitet i </w:t>
-      </w:r>
-      <w:r>
-        <w:rPr>
-          <w:rFonts w:eastAsia="Times New Roman" w:cstheme="minorHAnsi"/>
-          <w:color w:val="333333"/>
-          <w:sz w:val="24"/>
-          <w:szCs w:val="24"/>
-          <w:lang w:eastAsia="da-DK"/>
-        </w:rPr>
         <w:t>processen. Skulle programmet kunne løse alle problemerne, samt stadig overholde de lovmæssige krav, ville projektet hurtigt blive uoverskueligt. En afgrænsning af projektets fokus redegøres for i følgende afsnit for at indsnævre fokusset til en konkret og håndterbar problemstilling.</w:t>
       </w:r>
     </w:p>
@@ -6593,9 +6257,18 @@
           <w:szCs w:val="24"/>
           <w:lang w:eastAsia="da-DK"/>
         </w:rPr>
-        <w:t xml:space="preserve">Ud fra vores empiri fra interviewet samt egen research af </w:t>
-      </w:r>
-      <w:proofErr w:type="spellStart"/>
+        <w:t xml:space="preserve">Ud fra vores empiri fra interviewet samt egen research af state of art, har vi fundet ud af, at de eksisterende skemaplanlægningsprogrammerne på markedet har svært ved at tage hensyn til </w:t>
+      </w:r>
+      <w:r>
+        <w:rPr>
+          <w:rFonts w:eastAsia="Times New Roman" w:cs="Calibri"/>
+          <w:color w:val="000000"/>
+          <w:sz w:val="24"/>
+          <w:szCs w:val="24"/>
+          <w:lang w:eastAsia="da-DK"/>
+        </w:rPr>
+        <w:t>folkeskoleskema, sådan lærere har tidsmæssigt samlede forberedelsestimer</w:t>
+      </w:r>
       <w:r>
         <w:rPr>
           <w:rFonts w:eastAsia="Times New Roman" w:cstheme="minorHAnsi"/>
@@ -6604,29 +6277,20 @@
           <w:szCs w:val="24"/>
           <w:lang w:eastAsia="da-DK"/>
         </w:rPr>
-        <w:t>state</w:t>
-      </w:r>
-      <w:proofErr w:type="spellEnd"/>
-      <w:r>
+        <w:t>.</w:t>
+      </w:r>
+    </w:p>
+    <w:p>
+      <w:pPr>
+        <w:spacing w:after="0" w:line="276" w:lineRule="auto"/>
+        <w:jc w:val="both"/>
         <w:rPr>
           <w:rFonts w:eastAsia="Times New Roman" w:cstheme="minorHAnsi"/>
-          <w:color w:val="000000"/>
-          <w:sz w:val="24"/>
-          <w:szCs w:val="24"/>
-          <w:lang w:eastAsia="da-DK"/>
-        </w:rPr>
-        <w:t xml:space="preserve"> of art, har vi fundet ud af, at de eksisterende skemaplanlægningsprogrammerne på markedet har svært ved at tage hensyn til </w:t>
-      </w:r>
-      <w:r>
-        <w:rPr>
-          <w:rFonts w:eastAsia="Times New Roman" w:cs="Calibri"/>
-          <w:color w:val="000000"/>
-          <w:sz w:val="24"/>
-          <w:szCs w:val="24"/>
-          <w:lang w:eastAsia="da-DK"/>
-        </w:rPr>
-        <w:t>folkeskoleskema, sådan lærere har tidsmæssigt samlede forberedelsestimer</w:t>
-      </w:r>
+          <w:sz w:val="24"/>
+          <w:szCs w:val="24"/>
+          <w:lang w:eastAsia="da-DK"/>
+        </w:rPr>
+      </w:pPr>
       <w:r>
         <w:rPr>
           <w:rFonts w:eastAsia="Times New Roman" w:cstheme="minorHAnsi"/>
@@ -6635,75 +6299,7 @@
           <w:szCs w:val="24"/>
           <w:lang w:eastAsia="da-DK"/>
         </w:rPr>
-        <w:t>.</w:t>
-      </w:r>
-      <w:bookmarkStart w:id="15" w:name="_GoBack"/>
-      <w:bookmarkEnd w:id="15"/>
-    </w:p>
-    <w:p>
-      <w:pPr>
-        <w:spacing w:after="0" w:line="276" w:lineRule="auto"/>
-        <w:jc w:val="both"/>
-        <w:rPr>
-          <w:rFonts w:eastAsia="Times New Roman" w:cstheme="minorHAnsi"/>
-          <w:sz w:val="24"/>
-          <w:szCs w:val="24"/>
-          <w:lang w:eastAsia="da-DK"/>
-        </w:rPr>
-      </w:pPr>
-      <w:r>
-        <w:rPr>
-          <w:rFonts w:eastAsia="Times New Roman" w:cstheme="minorHAnsi"/>
-          <w:color w:val="000000"/>
-          <w:sz w:val="24"/>
-          <w:szCs w:val="24"/>
-          <w:lang w:eastAsia="da-DK"/>
-        </w:rPr>
-        <w:t xml:space="preserve">. På sofiendalskolen føler de at det vil være nødvendigt, at indgå kompromiser, og det er svært at standardiserer vigtigheden af de enkelte parametre der skal tages højde for i skemaplanlægningsprocessen. Derudover er det en tidskrævende proces for lærerne, at sætte sig ind og få forståelse for et af </w:t>
-      </w:r>
-      <w:proofErr w:type="gramStart"/>
-      <w:r>
-        <w:rPr>
-          <w:rFonts w:eastAsia="Times New Roman" w:cstheme="minorHAnsi"/>
-          <w:color w:val="000000"/>
-          <w:sz w:val="24"/>
-          <w:szCs w:val="24"/>
-          <w:lang w:eastAsia="da-DK"/>
-        </w:rPr>
-        <w:t>de</w:t>
-      </w:r>
-      <w:proofErr w:type="gramEnd"/>
-      <w:r>
-        <w:rPr>
-          <w:rFonts w:eastAsia="Times New Roman" w:cstheme="minorHAnsi"/>
-          <w:color w:val="000000"/>
-          <w:sz w:val="24"/>
-          <w:szCs w:val="24"/>
-          <w:lang w:eastAsia="da-DK"/>
-        </w:rPr>
-        <w:t xml:space="preserve"> allerede eksisterende </w:t>
-      </w:r>
-      <w:proofErr w:type="gramStart"/>
-      <w:r>
-        <w:rPr>
-          <w:rFonts w:eastAsia="Times New Roman" w:cstheme="minorHAnsi"/>
-          <w:color w:val="000000"/>
-          <w:sz w:val="24"/>
-          <w:szCs w:val="24"/>
-          <w:lang w:eastAsia="da-DK"/>
-        </w:rPr>
-        <w:t>skemaplanlægningsprogram</w:t>
-      </w:r>
-      <w:proofErr w:type="gramEnd"/>
-      <w:r>
-        <w:rPr>
-          <w:rFonts w:eastAsia="Times New Roman" w:cstheme="minorHAnsi"/>
-          <w:color w:val="000000"/>
-          <w:sz w:val="24"/>
-          <w:szCs w:val="24"/>
-          <w:lang w:eastAsia="da-DK"/>
-        </w:rPr>
-        <w:t>.</w:t>
+        <w:t>. På sofiendalskolen føler de at det vil være nødvendigt, at indgå kompromiser, og det er svært at standardiserer vigtigheden af de enkelte parametre der skal tages højde for i skemaplanlægningsprocessen. Derudover er det en tidskrævende proces for lærerne, at sætte sig ind og få forståelse for et af de allerede eksisterende skemaplanlægningsprogram.</w:t>
       </w:r>
     </w:p>
     <w:p>
@@ -6761,7 +6357,7 @@
           <w:lang w:eastAsia="da-DK"/>
         </w:rPr>
       </w:pPr>
-      <w:bookmarkStart w:id="16" w:name="_Toc467500779"/>
+      <w:bookmarkStart w:id="15" w:name="_Toc467500779"/>
       <w:r>
         <w:rPr>
           <w:rFonts w:asciiTheme="minorHAnsi" w:eastAsia="Times New Roman" w:hAnsiTheme="minorHAnsi"/>
@@ -6770,7 +6366,7 @@
         </w:rPr>
         <w:t>Problemformulering:</w:t>
       </w:r>
-      <w:bookmarkEnd w:id="16"/>
+      <w:bookmarkEnd w:id="15"/>
     </w:p>
     <w:p>
       <w:pPr>
@@ -6783,6 +6379,7 @@
           <w:lang w:eastAsia="da-DK"/>
         </w:rPr>
       </w:pPr>
+      <w:bookmarkStart w:id="16" w:name="_GoBack"/>
       <w:r>
         <w:rPr>
           <w:rFonts w:eastAsia="Times New Roman" w:cs="Calibri"/>
@@ -6814,6 +6411,7 @@
         </w:rPr>
       </w:pPr>
       <w:bookmarkStart w:id="17" w:name="_Toc467500780"/>
+      <w:bookmarkEnd w:id="16"/>
       <w:r>
         <w:rPr>
           <w:rFonts w:asciiTheme="minorHAnsi" w:hAnsiTheme="minorHAnsi"/>
@@ -6842,23 +6440,7 @@
           <w:rFonts w:asciiTheme="minorHAnsi" w:hAnsiTheme="minorHAnsi"/>
           <w:color w:val="FF0000"/>
         </w:rPr>
-        <w:t xml:space="preserve">– Skal rettes, Claus’ og </w:t>
-      </w:r>
-      <w:proofErr w:type="gramStart"/>
-      <w:r>
-        <w:rPr>
-          <w:rFonts w:asciiTheme="minorHAnsi" w:hAnsiTheme="minorHAnsi"/>
-          <w:color w:val="FF0000"/>
-        </w:rPr>
-        <w:t>Sørens .</w:t>
-      </w:r>
-      <w:proofErr w:type="gramEnd"/>
-      <w:r>
-        <w:rPr>
-          <w:rFonts w:asciiTheme="minorHAnsi" w:hAnsiTheme="minorHAnsi"/>
-          <w:color w:val="FF0000"/>
-        </w:rPr>
-        <w:t>pdf</w:t>
+        <w:t>– Skal rettes, Claus’ og Sørens .pdf</w:t>
       </w:r>
     </w:p>
     <w:p>
@@ -7008,27 +6590,15 @@
           <w:lang w:eastAsia="da-DK"/>
         </w:rPr>
       </w:pPr>
-      <w:proofErr w:type="spellStart"/>
-      <w:r>
-        <w:rPr>
-          <w:rFonts w:eastAsia="Times New Roman" w:cs="Calibri"/>
-          <w:color w:val="000000"/>
-          <w:sz w:val="24"/>
-          <w:szCs w:val="24"/>
-          <w:lang w:eastAsia="da-DK"/>
-        </w:rPr>
-        <w:t>Tournament</w:t>
-      </w:r>
-      <w:proofErr w:type="spellEnd"/>
-      <w:r>
-        <w:rPr>
-          <w:rFonts w:eastAsia="Times New Roman" w:cs="Calibri"/>
-          <w:color w:val="000000"/>
-          <w:sz w:val="24"/>
-          <w:szCs w:val="24"/>
-          <w:lang w:eastAsia="da-DK"/>
-        </w:rPr>
-        <w:t xml:space="preserve"> metoden</w:t>
+      <w:r>
+        <w:rPr>
+          <w:rFonts w:eastAsia="Times New Roman" w:cs="Calibri"/>
+          <w:color w:val="000000"/>
+          <w:sz w:val="24"/>
+          <w:szCs w:val="24"/>
+          <w:lang w:eastAsia="da-DK"/>
+        </w:rPr>
+        <w:t>Tournament metoden</w:t>
       </w:r>
     </w:p>
     <w:p>
@@ -7092,29 +6662,7 @@
           <w:szCs w:val="24"/>
           <w:lang w:eastAsia="da-DK"/>
         </w:rPr>
-        <w:t xml:space="preserve">” referer til en gruppe af kandidat løsning til et problem, hvor der er en ”distance” i mellem kandidaterne. Tags eksempelvis et vigtigt problem indenfor </w:t>
-      </w:r>
-      <w:proofErr w:type="spellStart"/>
-      <w:r>
-        <w:rPr>
-          <w:rFonts w:eastAsia="Times New Roman" w:cs="Calibri"/>
-          <w:color w:val="000000"/>
-          <w:sz w:val="24"/>
-          <w:szCs w:val="24"/>
-          <w:lang w:eastAsia="da-DK"/>
-        </w:rPr>
-        <w:t>bioengeering</w:t>
-      </w:r>
-      <w:proofErr w:type="spellEnd"/>
-      <w:r>
-        <w:rPr>
-          <w:rFonts w:eastAsia="Times New Roman" w:cs="Calibri"/>
-          <w:color w:val="000000"/>
-          <w:sz w:val="24"/>
-          <w:szCs w:val="24"/>
-          <w:lang w:eastAsia="da-DK"/>
-        </w:rPr>
-        <w:t>, hvordan et protein designes. Antaget at der skal søges efter et protein, som er en sekvens af aminosyre, der kan blive b</w:t>
+        <w:t>” referer til en gruppe af kandidat løsning til et problem, hvor der er en ”distance” i mellem kandidaterne. Tags eksempelvis et vigtigt problem indenfor bioengeering, hvordan et protein designes. Antaget at der skal søges efter et protein, som er en sekvens af aminosyre, der kan blive b</w:t>
       </w:r>
       <w:r>
         <w:rPr>
@@ -7212,7 +6760,7 @@
 </file>
 
 <file path=word/endnotes.xml><?xml version="1.0" encoding="utf-8"?>
-<w:endnotes xmlns:wpc="http://schemas.microsoft.com/office/word/2010/wordprocessingCanvas" xmlns:mc="http://schemas.openxmlformats.org/markup-compatibility/2006" xmlns:o="urn:schemas-microsoft-com:office:office" xmlns:r="http://schemas.openxmlformats.org/officeDocument/2006/relationships" xmlns:m="http://schemas.openxmlformats.org/officeDocument/2006/math" xmlns:v="urn:schemas-microsoft-com:vml" xmlns:wp14="http://schemas.microsoft.com/office/word/2010/wordprocessingDrawing" xmlns:wp="http://schemas.openxmlformats.org/drawingml/2006/wordprocessingDrawing" xmlns:w10="urn:schemas-microsoft-com:office:word" xmlns:w="http://schemas.openxmlformats.org/wordprocessingml/2006/main" xmlns:w14="http://schemas.microsoft.com/office/word/2010/wordml" xmlns:wpg="http://schemas.microsoft.com/office/word/2010/wordprocessingGroup" xmlns:wpi="http://schemas.microsoft.com/office/word/2010/wordprocessingInk" xmlns:wne="http://schemas.microsoft.com/office/word/2006/wordml" xmlns:wps="http://schemas.microsoft.com/office/word/2010/wordprocessingShape" mc:Ignorable="w14 wp14">
+<w:endnotes xmlns:wpc="http://schemas.microsoft.com/office/word/2010/wordprocessingCanvas" xmlns:cx="http://schemas.microsoft.com/office/drawing/2014/chartex" xmlns:cx1="http://schemas.microsoft.com/office/drawing/2015/9/8/chartex" xmlns:cx2="http://schemas.microsoft.com/office/drawing/2015/10/21/chartex" xmlns:cx3="http://schemas.microsoft.com/office/drawing/2016/5/9/chartex" xmlns:cx4="http://schemas.microsoft.com/office/drawing/2016/5/10/chartex" xmlns:cx5="http://schemas.microsoft.com/office/drawing/2016/5/11/chartex" xmlns:mc="http://schemas.openxmlformats.org/markup-compatibility/2006" xmlns:o="urn:schemas-microsoft-com:office:office" xmlns:r="http://schemas.openxmlformats.org/officeDocument/2006/relationships" xmlns:m="http://schemas.openxmlformats.org/officeDocument/2006/math" xmlns:v="urn:schemas-microsoft-com:vml" xmlns:wp14="http://schemas.microsoft.com/office/word/2010/wordprocessingDrawing" xmlns:wp="http://schemas.openxmlformats.org/drawingml/2006/wordprocessingDrawing" xmlns:w10="urn:schemas-microsoft-com:office:word" xmlns:w="http://schemas.openxmlformats.org/wordprocessingml/2006/main" xmlns:w14="http://schemas.microsoft.com/office/word/2010/wordml" xmlns:w15="http://schemas.microsoft.com/office/word/2012/wordml" xmlns:w16se="http://schemas.microsoft.com/office/word/2015/wordml/symex" xmlns:wpg="http://schemas.microsoft.com/office/word/2010/wordprocessingGroup" xmlns:wpi="http://schemas.microsoft.com/office/word/2010/wordprocessingInk" xmlns:wne="http://schemas.microsoft.com/office/word/2006/wordml" xmlns:wps="http://schemas.microsoft.com/office/word/2010/wordprocessingShape" mc:Ignorable="w14 w15 w16se wp14">
   <w:endnote w:type="separator" w:id="-1">
     <w:p>
       <w:pPr>
@@ -7237,7 +6785,7 @@
 </file>
 
 <file path=word/footnotes.xml><?xml version="1.0" encoding="utf-8"?>
-<w:footnotes xmlns:wpc="http://schemas.microsoft.com/office/word/2010/wordprocessingCanvas" xmlns:mc="http://schemas.openxmlformats.org/markup-compatibility/2006" xmlns:o="urn:schemas-microsoft-com:office:office" xmlns:r="http://schemas.openxmlformats.org/officeDocument/2006/relationships" xmlns:m="http://schemas.openxmlformats.org/officeDocument/2006/math" xmlns:v="urn:schemas-microsoft-com:vml" xmlns:wp14="http://schemas.microsoft.com/office/word/2010/wordprocessingDrawing" xmlns:wp="http://schemas.openxmlformats.org/drawingml/2006/wordprocessingDrawing" xmlns:w10="urn:schemas-microsoft-com:office:word" xmlns:w="http://schemas.openxmlformats.org/wordprocessingml/2006/main" xmlns:w14="http://schemas.microsoft.com/office/word/2010/wordml" xmlns:wpg="http://schemas.microsoft.com/office/word/2010/wordprocessingGroup" xmlns:wpi="http://schemas.microsoft.com/office/word/2010/wordprocessingInk" xmlns:wne="http://schemas.microsoft.com/office/word/2006/wordml" xmlns:wps="http://schemas.microsoft.com/office/word/2010/wordprocessingShape" mc:Ignorable="w14 wp14">
+<w:footnotes xmlns:wpc="http://schemas.microsoft.com/office/word/2010/wordprocessingCanvas" xmlns:cx="http://schemas.microsoft.com/office/drawing/2014/chartex" xmlns:cx1="http://schemas.microsoft.com/office/drawing/2015/9/8/chartex" xmlns:cx2="http://schemas.microsoft.com/office/drawing/2015/10/21/chartex" xmlns:cx3="http://schemas.microsoft.com/office/drawing/2016/5/9/chartex" xmlns:cx4="http://schemas.microsoft.com/office/drawing/2016/5/10/chartex" xmlns:cx5="http://schemas.microsoft.com/office/drawing/2016/5/11/chartex" xmlns:mc="http://schemas.openxmlformats.org/markup-compatibility/2006" xmlns:o="urn:schemas-microsoft-com:office:office" xmlns:r="http://schemas.openxmlformats.org/officeDocument/2006/relationships" xmlns:m="http://schemas.openxmlformats.org/officeDocument/2006/math" xmlns:v="urn:schemas-microsoft-com:vml" xmlns:wp14="http://schemas.microsoft.com/office/word/2010/wordprocessingDrawing" xmlns:wp="http://schemas.openxmlformats.org/drawingml/2006/wordprocessingDrawing" xmlns:w10="urn:schemas-microsoft-com:office:word" xmlns:w="http://schemas.openxmlformats.org/wordprocessingml/2006/main" xmlns:w14="http://schemas.microsoft.com/office/word/2010/wordml" xmlns:w15="http://schemas.microsoft.com/office/word/2012/wordml" xmlns:w16se="http://schemas.microsoft.com/office/word/2015/wordml/symex" xmlns:wpg="http://schemas.microsoft.com/office/word/2010/wordprocessingGroup" xmlns:wpi="http://schemas.microsoft.com/office/word/2010/wordprocessingInk" xmlns:wne="http://schemas.microsoft.com/office/word/2006/wordml" xmlns:wps="http://schemas.microsoft.com/office/word/2010/wordprocessingShape" mc:Ignorable="w14 w15 w16se wp14">
   <w:footnote w:type="separator" w:id="-1">
     <w:p>
       <w:pPr>
@@ -7281,8 +6829,8 @@
 </file>
 
 <file path=word/numbering.xml><?xml version="1.0" encoding="utf-8"?>
-<w:numbering xmlns:wpc="http://schemas.microsoft.com/office/word/2010/wordprocessingCanvas" xmlns:mc="http://schemas.openxmlformats.org/markup-compatibility/2006" xmlns:o="urn:schemas-microsoft-com:office:office" xmlns:r="http://schemas.openxmlformats.org/officeDocument/2006/relationships" xmlns:m="http://schemas.openxmlformats.org/officeDocument/2006/math" xmlns:v="urn:schemas-microsoft-com:vml" xmlns:wp14="http://schemas.microsoft.com/office/word/2010/wordprocessingDrawing" xmlns:wp="http://schemas.openxmlformats.org/drawingml/2006/wordprocessingDrawing" xmlns:w10="urn:schemas-microsoft-com:office:word" xmlns:w="http://schemas.openxmlformats.org/wordprocessingml/2006/main" xmlns:w14="http://schemas.microsoft.com/office/word/2010/wordml" xmlns:wpg="http://schemas.microsoft.com/office/word/2010/wordprocessingGroup" xmlns:wpi="http://schemas.microsoft.com/office/word/2010/wordprocessingInk" xmlns:wne="http://schemas.microsoft.com/office/word/2006/wordml" xmlns:wps="http://schemas.microsoft.com/office/word/2010/wordprocessingShape" mc:Ignorable="w14 wp14">
-  <w:abstractNum w:abstractNumId="0">
+<w:numbering xmlns:wpc="http://schemas.microsoft.com/office/word/2010/wordprocessingCanvas" xmlns:cx="http://schemas.microsoft.com/office/drawing/2014/chartex" xmlns:cx1="http://schemas.microsoft.com/office/drawing/2015/9/8/chartex" xmlns:cx2="http://schemas.microsoft.com/office/drawing/2015/10/21/chartex" xmlns:cx3="http://schemas.microsoft.com/office/drawing/2016/5/9/chartex" xmlns:cx4="http://schemas.microsoft.com/office/drawing/2016/5/10/chartex" xmlns:cx5="http://schemas.microsoft.com/office/drawing/2016/5/11/chartex" xmlns:mc="http://schemas.openxmlformats.org/markup-compatibility/2006" xmlns:o="urn:schemas-microsoft-com:office:office" xmlns:r="http://schemas.openxmlformats.org/officeDocument/2006/relationships" xmlns:m="http://schemas.openxmlformats.org/officeDocument/2006/math" xmlns:v="urn:schemas-microsoft-com:vml" xmlns:wp14="http://schemas.microsoft.com/office/word/2010/wordprocessingDrawing" xmlns:wp="http://schemas.openxmlformats.org/drawingml/2006/wordprocessingDrawing" xmlns:w10="urn:schemas-microsoft-com:office:word" xmlns:w="http://schemas.openxmlformats.org/wordprocessingml/2006/main" xmlns:w14="http://schemas.microsoft.com/office/word/2010/wordml" xmlns:w15="http://schemas.microsoft.com/office/word/2012/wordml" xmlns:w16se="http://schemas.microsoft.com/office/word/2015/wordml/symex" xmlns:wpg="http://schemas.microsoft.com/office/word/2010/wordprocessingGroup" xmlns:wpi="http://schemas.microsoft.com/office/word/2010/wordprocessingInk" xmlns:wne="http://schemas.microsoft.com/office/word/2006/wordml" xmlns:wps="http://schemas.microsoft.com/office/word/2010/wordprocessingShape" mc:Ignorable="w14 w15 w16se wp14">
+  <w:abstractNum w:abstractNumId="0" w15:restartNumberingAfterBreak="0">
     <w:nsid w:val="31AE1ABC"/>
     <w:multiLevelType w:val="hybridMultilevel"/>
     <w:tmpl w:val="26FAB724"/>
@@ -7395,7 +6943,7 @@
       </w:rPr>
     </w:lvl>
   </w:abstractNum>
-  <w:abstractNum w:abstractNumId="1">
+  <w:abstractNum w:abstractNumId="1" w15:restartNumberingAfterBreak="0">
     <w:nsid w:val="3EF458EB"/>
     <w:multiLevelType w:val="hybridMultilevel"/>
     <w:tmpl w:val="D0583A32"/>
@@ -7484,7 +7032,7 @@
       </w:pPr>
     </w:lvl>
   </w:abstractNum>
-  <w:abstractNum w:abstractNumId="2">
+  <w:abstractNum w:abstractNumId="2" w15:restartNumberingAfterBreak="0">
     <w:nsid w:val="65E663D8"/>
     <w:multiLevelType w:val="hybridMultilevel"/>
     <w:tmpl w:val="2DF42FB6"/>
@@ -7586,7 +7134,7 @@
 </file>
 
 <file path=word/styles.xml><?xml version="1.0" encoding="utf-8"?>
-<w:styles xmlns:mc="http://schemas.openxmlformats.org/markup-compatibility/2006" xmlns:r="http://schemas.openxmlformats.org/officeDocument/2006/relationships" xmlns:w="http://schemas.openxmlformats.org/wordprocessingml/2006/main" xmlns:w14="http://schemas.microsoft.com/office/word/2010/wordml" mc:Ignorable="w14">
+<w:styles xmlns:mc="http://schemas.openxmlformats.org/markup-compatibility/2006" xmlns:r="http://schemas.openxmlformats.org/officeDocument/2006/relationships" xmlns:w="http://schemas.openxmlformats.org/wordprocessingml/2006/main" xmlns:w14="http://schemas.microsoft.com/office/word/2010/wordml" xmlns:w15="http://schemas.microsoft.com/office/word/2012/wordml" xmlns:w16se="http://schemas.microsoft.com/office/word/2015/wordml/symex" mc:Ignorable="w14 w15 w16se">
   <w:docDefaults>
     <w:rPrDefault>
       <w:rPr>
@@ -7602,144 +7150,381 @@
       </w:pPr>
     </w:pPrDefault>
   </w:docDefaults>
-  <w:latentStyles w:defLockedState="0" w:defUIPriority="99" w:defSemiHidden="1" w:defUnhideWhenUsed="1" w:defQFormat="0" w:count="267">
-    <w:lsdException w:name="Normal" w:semiHidden="0" w:uiPriority="0" w:unhideWhenUsed="0" w:qFormat="1"/>
-    <w:lsdException w:name="heading 1" w:semiHidden="0" w:uiPriority="9" w:unhideWhenUsed="0" w:qFormat="1"/>
-    <w:lsdException w:name="heading 2" w:uiPriority="9" w:qFormat="1"/>
-    <w:lsdException w:name="heading 3" w:uiPriority="9" w:qFormat="1"/>
-    <w:lsdException w:name="heading 4" w:uiPriority="9" w:qFormat="1"/>
-    <w:lsdException w:name="heading 5" w:uiPriority="9" w:qFormat="1"/>
-    <w:lsdException w:name="heading 6" w:uiPriority="9" w:qFormat="1"/>
-    <w:lsdException w:name="heading 7" w:uiPriority="9" w:qFormat="1"/>
-    <w:lsdException w:name="heading 8" w:uiPriority="9" w:qFormat="1"/>
-    <w:lsdException w:name="heading 9" w:uiPriority="9" w:qFormat="1"/>
-    <w:lsdException w:name="toc 1" w:uiPriority="39"/>
-    <w:lsdException w:name="toc 2" w:uiPriority="39"/>
-    <w:lsdException w:name="toc 3" w:uiPriority="39"/>
-    <w:lsdException w:name="toc 4" w:uiPriority="39"/>
-    <w:lsdException w:name="toc 5" w:uiPriority="39"/>
-    <w:lsdException w:name="toc 6" w:uiPriority="39"/>
-    <w:lsdException w:name="toc 7" w:uiPriority="39"/>
-    <w:lsdException w:name="toc 8" w:uiPriority="39"/>
-    <w:lsdException w:name="toc 9" w:uiPriority="39"/>
-    <w:lsdException w:name="caption" w:uiPriority="35" w:qFormat="1"/>
-    <w:lsdException w:name="Title" w:semiHidden="0" w:uiPriority="10" w:unhideWhenUsed="0" w:qFormat="1"/>
-    <w:lsdException w:name="Default Paragraph Font" w:uiPriority="1"/>
-    <w:lsdException w:name="Subtitle" w:semiHidden="0" w:uiPriority="11" w:unhideWhenUsed="0" w:qFormat="1"/>
-    <w:lsdException w:name="Strong" w:semiHidden="0" w:uiPriority="22" w:unhideWhenUsed="0" w:qFormat="1"/>
-    <w:lsdException w:name="Emphasis" w:semiHidden="0" w:uiPriority="20" w:unhideWhenUsed="0" w:qFormat="1"/>
-    <w:lsdException w:name="Table Grid" w:semiHidden="0" w:uiPriority="59" w:unhideWhenUsed="0"/>
-    <w:lsdException w:name="Placeholder Text" w:unhideWhenUsed="0"/>
-    <w:lsdException w:name="No Spacing" w:semiHidden="0" w:uiPriority="1" w:unhideWhenUsed="0" w:qFormat="1"/>
-    <w:lsdException w:name="Light Shading" w:semiHidden="0" w:uiPriority="60" w:unhideWhenUsed="0"/>
-    <w:lsdException w:name="Light List" w:semiHidden="0" w:uiPriority="61" w:unhideWhenUsed="0"/>
-    <w:lsdException w:name="Light Grid" w:semiHidden="0" w:uiPriority="62" w:unhideWhenUsed="0"/>
-    <w:lsdException w:name="Medium Shading 1" w:semiHidden="0" w:uiPriority="63" w:unhideWhenUsed="0"/>
-    <w:lsdException w:name="Medium Shading 2" w:semiHidden="0" w:uiPriority="64" w:unhideWhenUsed="0"/>
-    <w:lsdException w:name="Medium List 1" w:semiHidden="0" w:uiPriority="65" w:unhideWhenUsed="0"/>
-    <w:lsdException w:name="Medium List 2" w:semiHidden="0" w:uiPriority="66" w:unhideWhenUsed="0"/>
-    <w:lsdException w:name="Medium Grid 1" w:semiHidden="0" w:uiPriority="67" w:unhideWhenUsed="0"/>
-    <w:lsdException w:name="Medium Grid 2" w:semiHidden="0" w:uiPriority="68" w:unhideWhenUsed="0"/>
-    <w:lsdException w:name="Medium Grid 3" w:semiHidden="0" w:uiPriority="69" w:unhideWhenUsed="0"/>
-    <w:lsdException w:name="Dark List" w:semiHidden="0" w:uiPriority="70" w:unhideWhenUsed="0"/>
-    <w:lsdException w:name="Colorful Shading" w:semiHidden="0" w:uiPriority="71" w:unhideWhenUsed="0"/>
-    <w:lsdException w:name="Colorful List" w:semiHidden="0" w:uiPriority="72" w:unhideWhenUsed="0"/>
-    <w:lsdException w:name="Colorful Grid" w:semiHidden="0" w:uiPriority="73" w:unhideWhenUsed="0"/>
-    <w:lsdException w:name="Light Shading Accent 1" w:semiHidden="0" w:uiPriority="60" w:unhideWhenUsed="0"/>
-    <w:lsdException w:name="Light List Accent 1" w:semiHidden="0" w:uiPriority="61" w:unhideWhenUsed="0"/>
-    <w:lsdException w:name="Light Grid Accent 1" w:semiHidden="0" w:uiPriority="62" w:unhideWhenUsed="0"/>
-    <w:lsdException w:name="Medium Shading 1 Accent 1" w:semiHidden="0" w:uiPriority="63" w:unhideWhenUsed="0"/>
-    <w:lsdException w:name="Medium Shading 2 Accent 1" w:semiHidden="0" w:uiPriority="64" w:unhideWhenUsed="0"/>
-    <w:lsdException w:name="Medium List 1 Accent 1" w:semiHidden="0" w:uiPriority="65" w:unhideWhenUsed="0"/>
-    <w:lsdException w:name="Revision" w:unhideWhenUsed="0"/>
-    <w:lsdException w:name="List Paragraph" w:semiHidden="0" w:uiPriority="34" w:unhideWhenUsed="0" w:qFormat="1"/>
-    <w:lsdException w:name="Quote" w:semiHidden="0" w:uiPriority="29" w:unhideWhenUsed="0" w:qFormat="1"/>
-    <w:lsdException w:name="Intense Quote" w:semiHidden="0" w:uiPriority="30" w:unhideWhenUsed="0" w:qFormat="1"/>
-    <w:lsdException w:name="Medium List 2 Accent 1" w:semiHidden="0" w:uiPriority="66" w:unhideWhenUsed="0"/>
-    <w:lsdException w:name="Medium Grid 1 Accent 1" w:semiHidden="0" w:uiPriority="67" w:unhideWhenUsed="0"/>
-    <w:lsdException w:name="Medium Grid 2 Accent 1" w:semiHidden="0" w:uiPriority="68" w:unhideWhenUsed="0"/>
-    <w:lsdException w:name="Medium Grid 3 Accent 1" w:semiHidden="0" w:uiPriority="69" w:unhideWhenUsed="0"/>
-    <w:lsdException w:name="Dark List Accent 1" w:semiHidden="0" w:uiPriority="70" w:unhideWhenUsed="0"/>
-    <w:lsdException w:name="Colorful Shading Accent 1" w:semiHidden="0" w:uiPriority="71" w:unhideWhenUsed="0"/>
-    <w:lsdException w:name="Colorful List Accent 1" w:semiHidden="0" w:uiPriority="72" w:unhideWhenUsed="0"/>
-    <w:lsdException w:name="Colorful Grid Accent 1" w:semiHidden="0" w:uiPriority="73" w:unhideWhenUsed="0"/>
-    <w:lsdException w:name="Light Shading Accent 2" w:semiHidden="0" w:uiPriority="60" w:unhideWhenUsed="0"/>
-    <w:lsdException w:name="Light List Accent 2" w:semiHidden="0" w:uiPriority="61" w:unhideWhenUsed="0"/>
-    <w:lsdException w:name="Light Grid Accent 2" w:semiHidden="0" w:uiPriority="62" w:unhideWhenUsed="0"/>
-    <w:lsdException w:name="Medium Shading 1 Accent 2" w:semiHidden="0" w:uiPriority="63" w:unhideWhenUsed="0"/>
-    <w:lsdException w:name="Medium Shading 2 Accent 2" w:semiHidden="0" w:uiPriority="64" w:unhideWhenUsed="0"/>
-    <w:lsdException w:name="Medium List 1 Accent 2" w:semiHidden="0" w:uiPriority="65" w:unhideWhenUsed="0"/>
-    <w:lsdException w:name="Medium List 2 Accent 2" w:semiHidden="0" w:uiPriority="66" w:unhideWhenUsed="0"/>
-    <w:lsdException w:name="Medium Grid 1 Accent 2" w:semiHidden="0" w:uiPriority="67" w:unhideWhenUsed="0"/>
-    <w:lsdException w:name="Medium Grid 2 Accent 2" w:semiHidden="0" w:uiPriority="68" w:unhideWhenUsed="0"/>
-    <w:lsdException w:name="Medium Grid 3 Accent 2" w:semiHidden="0" w:uiPriority="69" w:unhideWhenUsed="0"/>
-    <w:lsdException w:name="Dark List Accent 2" w:semiHidden="0" w:uiPriority="70" w:unhideWhenUsed="0"/>
-    <w:lsdException w:name="Colorful Shading Accent 2" w:semiHidden="0" w:uiPriority="71" w:unhideWhenUsed="0"/>
-    <w:lsdException w:name="Colorful List Accent 2" w:semiHidden="0" w:uiPriority="72" w:unhideWhenUsed="0"/>
-    <w:lsdException w:name="Colorful Grid Accent 2" w:semiHidden="0" w:uiPriority="73" w:unhideWhenUsed="0"/>
-    <w:lsdException w:name="Light Shading Accent 3" w:semiHidden="0" w:uiPriority="60" w:unhideWhenUsed="0"/>
-    <w:lsdException w:name="Light List Accent 3" w:semiHidden="0" w:uiPriority="61" w:unhideWhenUsed="0"/>
-    <w:lsdException w:name="Light Grid Accent 3" w:semiHidden="0" w:uiPriority="62" w:unhideWhenUsed="0"/>
-    <w:lsdException w:name="Medium Shading 1 Accent 3" w:semiHidden="0" w:uiPriority="63" w:unhideWhenUsed="0"/>
-    <w:lsdException w:name="Medium Shading 2 Accent 3" w:semiHidden="0" w:uiPriority="64" w:unhideWhenUsed="0"/>
-    <w:lsdException w:name="Medium List 1 Accent 3" w:semiHidden="0" w:uiPriority="65" w:unhideWhenUsed="0"/>
-    <w:lsdException w:name="Medium List 2 Accent 3" w:semiHidden="0" w:uiPriority="66" w:unhideWhenUsed="0"/>
-    <w:lsdException w:name="Medium Grid 1 Accent 3" w:semiHidden="0" w:uiPriority="67" w:unhideWhenUsed="0"/>
-    <w:lsdException w:name="Medium Grid 2 Accent 3" w:semiHidden="0" w:uiPriority="68" w:unhideWhenUsed="0"/>
-    <w:lsdException w:name="Medium Grid 3 Accent 3" w:semiHidden="0" w:uiPriority="69" w:unhideWhenUsed="0"/>
-    <w:lsdException w:name="Dark List Accent 3" w:semiHidden="0" w:uiPriority="70" w:unhideWhenUsed="0"/>
-    <w:lsdException w:name="Colorful Shading Accent 3" w:semiHidden="0" w:uiPriority="71" w:unhideWhenUsed="0"/>
-    <w:lsdException w:name="Colorful List Accent 3" w:semiHidden="0" w:uiPriority="72" w:unhideWhenUsed="0"/>
-    <w:lsdException w:name="Colorful Grid Accent 3" w:semiHidden="0" w:uiPriority="73" w:unhideWhenUsed="0"/>
-    <w:lsdException w:name="Light Shading Accent 4" w:semiHidden="0" w:uiPriority="60" w:unhideWhenUsed="0"/>
-    <w:lsdException w:name="Light List Accent 4" w:semiHidden="0" w:uiPriority="61" w:unhideWhenUsed="0"/>
-    <w:lsdException w:name="Light Grid Accent 4" w:semiHidden="0" w:uiPriority="62" w:unhideWhenUsed="0"/>
-    <w:lsdException w:name="Medium Shading 1 Accent 4" w:semiHidden="0" w:uiPriority="63" w:unhideWhenUsed="0"/>
-    <w:lsdException w:name="Medium Shading 2 Accent 4" w:semiHidden="0" w:uiPriority="64" w:unhideWhenUsed="0"/>
-    <w:lsdException w:name="Medium List 1 Accent 4" w:semiHidden="0" w:uiPriority="65" w:unhideWhenUsed="0"/>
-    <w:lsdException w:name="Medium List 2 Accent 4" w:semiHidden="0" w:uiPriority="66" w:unhideWhenUsed="0"/>
-    <w:lsdException w:name="Medium Grid 1 Accent 4" w:semiHidden="0" w:uiPriority="67" w:unhideWhenUsed="0"/>
-    <w:lsdException w:name="Medium Grid 2 Accent 4" w:semiHidden="0" w:uiPriority="68" w:unhideWhenUsed="0"/>
-    <w:lsdException w:name="Medium Grid 3 Accent 4" w:semiHidden="0" w:uiPriority="69" w:unhideWhenUsed="0"/>
-    <w:lsdException w:name="Dark List Accent 4" w:semiHidden="0" w:uiPriority="70" w:unhideWhenUsed="0"/>
-    <w:lsdException w:name="Colorful Shading Accent 4" w:semiHidden="0" w:uiPriority="71" w:unhideWhenUsed="0"/>
-    <w:lsdException w:name="Colorful List Accent 4" w:semiHidden="0" w:uiPriority="72" w:unhideWhenUsed="0"/>
-    <w:lsdException w:name="Colorful Grid Accent 4" w:semiHidden="0" w:uiPriority="73" w:unhideWhenUsed="0"/>
-    <w:lsdException w:name="Light Shading Accent 5" w:semiHidden="0" w:uiPriority="60" w:unhideWhenUsed="0"/>
-    <w:lsdException w:name="Light List Accent 5" w:semiHidden="0" w:uiPriority="61" w:unhideWhenUsed="0"/>
-    <w:lsdException w:name="Light Grid Accent 5" w:semiHidden="0" w:uiPriority="62" w:unhideWhenUsed="0"/>
-    <w:lsdException w:name="Medium Shading 1 Accent 5" w:semiHidden="0" w:uiPriority="63" w:unhideWhenUsed="0"/>
-    <w:lsdException w:name="Medium Shading 2 Accent 5" w:semiHidden="0" w:uiPriority="64" w:unhideWhenUsed="0"/>
-    <w:lsdException w:name="Medium List 1 Accent 5" w:semiHidden="0" w:uiPriority="65" w:unhideWhenUsed="0"/>
-    <w:lsdException w:name="Medium List 2 Accent 5" w:semiHidden="0" w:uiPriority="66" w:unhideWhenUsed="0"/>
-    <w:lsdException w:name="Medium Grid 1 Accent 5" w:semiHidden="0" w:uiPriority="67" w:unhideWhenUsed="0"/>
-    <w:lsdException w:name="Medium Grid 2 Accent 5" w:semiHidden="0" w:uiPriority="68" w:unhideWhenUsed="0"/>
-    <w:lsdException w:name="Medium Grid 3 Accent 5" w:semiHidden="0" w:uiPriority="69" w:unhideWhenUsed="0"/>
-    <w:lsdException w:name="Dark List Accent 5" w:semiHidden="0" w:uiPriority="70" w:unhideWhenUsed="0"/>
-    <w:lsdException w:name="Colorful Shading Accent 5" w:semiHidden="0" w:uiPriority="71" w:unhideWhenUsed="0"/>
-    <w:lsdException w:name="Colorful List Accent 5" w:semiHidden="0" w:uiPriority="72" w:unhideWhenUsed="0"/>
-    <w:lsdException w:name="Colorful Grid Accent 5" w:semiHidden="0" w:uiPriority="73" w:unhideWhenUsed="0"/>
-    <w:lsdException w:name="Light Shading Accent 6" w:semiHidden="0" w:uiPriority="60" w:unhideWhenUsed="0"/>
-    <w:lsdException w:name="Light List Accent 6" w:semiHidden="0" w:uiPriority="61" w:unhideWhenUsed="0"/>
-    <w:lsdException w:name="Light Grid Accent 6" w:semiHidden="0" w:uiPriority="62" w:unhideWhenUsed="0"/>
-    <w:lsdException w:name="Medium Shading 1 Accent 6" w:semiHidden="0" w:uiPriority="63" w:unhideWhenUsed="0"/>
-    <w:lsdException w:name="Medium Shading 2 Accent 6" w:semiHidden="0" w:uiPriority="64" w:unhideWhenUsed="0"/>
-    <w:lsdException w:name="Medium List 1 Accent 6" w:semiHidden="0" w:uiPriority="65" w:unhideWhenUsed="0"/>
-    <w:lsdException w:name="Medium List 2 Accent 6" w:semiHidden="0" w:uiPriority="66" w:unhideWhenUsed="0"/>
-    <w:lsdException w:name="Medium Grid 1 Accent 6" w:semiHidden="0" w:uiPriority="67" w:unhideWhenUsed="0"/>
-    <w:lsdException w:name="Medium Grid 2 Accent 6" w:semiHidden="0" w:uiPriority="68" w:unhideWhenUsed="0"/>
-    <w:lsdException w:name="Medium Grid 3 Accent 6" w:semiHidden="0" w:uiPriority="69" w:unhideWhenUsed="0"/>
-    <w:lsdException w:name="Dark List Accent 6" w:semiHidden="0" w:uiPriority="70" w:unhideWhenUsed="0"/>
-    <w:lsdException w:name="Colorful Shading Accent 6" w:semiHidden="0" w:uiPriority="71" w:unhideWhenUsed="0"/>
-    <w:lsdException w:name="Colorful List Accent 6" w:semiHidden="0" w:uiPriority="72" w:unhideWhenUsed="0"/>
-    <w:lsdException w:name="Colorful Grid Accent 6" w:semiHidden="0" w:uiPriority="73" w:unhideWhenUsed="0"/>
-    <w:lsdException w:name="Subtle Emphasis" w:semiHidden="0" w:uiPriority="19" w:unhideWhenUsed="0" w:qFormat="1"/>
-    <w:lsdException w:name="Intense Emphasis" w:semiHidden="0" w:uiPriority="21" w:unhideWhenUsed="0" w:qFormat="1"/>
-    <w:lsdException w:name="Subtle Reference" w:semiHidden="0" w:uiPriority="31" w:unhideWhenUsed="0" w:qFormat="1"/>
-    <w:lsdException w:name="Intense Reference" w:semiHidden="0" w:uiPriority="32" w:unhideWhenUsed="0" w:qFormat="1"/>
-    <w:lsdException w:name="Book Title" w:semiHidden="0" w:uiPriority="33" w:unhideWhenUsed="0" w:qFormat="1"/>
-    <w:lsdException w:name="Bibliography" w:uiPriority="37"/>
-    <w:lsdException w:name="TOC Heading" w:uiPriority="39" w:qFormat="1"/>
+  <w:latentStyles w:defLockedState="0" w:defUIPriority="99" w:defSemiHidden="0" w:defUnhideWhenUsed="0" w:defQFormat="0" w:count="374">
+    <w:lsdException w:name="Normal" w:uiPriority="0" w:qFormat="1"/>
+    <w:lsdException w:name="heading 1" w:uiPriority="9" w:qFormat="1"/>
+    <w:lsdException w:name="heading 2" w:semiHidden="1" w:uiPriority="9" w:unhideWhenUsed="1" w:qFormat="1"/>
+    <w:lsdException w:name="heading 3" w:semiHidden="1" w:uiPriority="9" w:unhideWhenUsed="1" w:qFormat="1"/>
+    <w:lsdException w:name="heading 4" w:semiHidden="1" w:uiPriority="9" w:unhideWhenUsed="1" w:qFormat="1"/>
+    <w:lsdException w:name="heading 5" w:semiHidden="1" w:uiPriority="9" w:unhideWhenUsed="1" w:qFormat="1"/>
+    <w:lsdException w:name="heading 6" w:semiHidden="1" w:uiPriority="9" w:unhideWhenUsed="1" w:qFormat="1"/>
+    <w:lsdException w:name="heading 7" w:semiHidden="1" w:uiPriority="9" w:unhideWhenUsed="1" w:qFormat="1"/>
+    <w:lsdException w:name="heading 8" w:semiHidden="1" w:uiPriority="9" w:unhideWhenUsed="1" w:qFormat="1"/>
+    <w:lsdException w:name="heading 9" w:semiHidden="1" w:uiPriority="9" w:unhideWhenUsed="1" w:qFormat="1"/>
+    <w:lsdException w:name="index 1" w:semiHidden="1" w:unhideWhenUsed="1"/>
+    <w:lsdException w:name="index 2" w:semiHidden="1" w:unhideWhenUsed="1"/>
+    <w:lsdException w:name="index 3" w:semiHidden="1" w:unhideWhenUsed="1"/>
+    <w:lsdException w:name="index 4" w:semiHidden="1" w:unhideWhenUsed="1"/>
+    <w:lsdException w:name="index 5" w:semiHidden="1" w:unhideWhenUsed="1"/>
+    <w:lsdException w:name="index 6" w:semiHidden="1" w:unhideWhenUsed="1"/>
+    <w:lsdException w:name="index 7" w:semiHidden="1" w:unhideWhenUsed="1"/>
+    <w:lsdException w:name="index 8" w:semiHidden="1" w:unhideWhenUsed="1"/>
+    <w:lsdException w:name="index 9" w:semiHidden="1" w:unhideWhenUsed="1"/>
+    <w:lsdException w:name="toc 1" w:semiHidden="1" w:uiPriority="39" w:unhideWhenUsed="1"/>
+    <w:lsdException w:name="toc 2" w:semiHidden="1" w:uiPriority="39" w:unhideWhenUsed="1"/>
+    <w:lsdException w:name="toc 3" w:semiHidden="1" w:uiPriority="39" w:unhideWhenUsed="1"/>
+    <w:lsdException w:name="toc 4" w:semiHidden="1" w:uiPriority="39" w:unhideWhenUsed="1"/>
+    <w:lsdException w:name="toc 5" w:semiHidden="1" w:uiPriority="39" w:unhideWhenUsed="1"/>
+    <w:lsdException w:name="toc 6" w:semiHidden="1" w:uiPriority="39" w:unhideWhenUsed="1"/>
+    <w:lsdException w:name="toc 7" w:semiHidden="1" w:uiPriority="39" w:unhideWhenUsed="1"/>
+    <w:lsdException w:name="toc 8" w:semiHidden="1" w:uiPriority="39" w:unhideWhenUsed="1"/>
+    <w:lsdException w:name="toc 9" w:semiHidden="1" w:uiPriority="39" w:unhideWhenUsed="1"/>
+    <w:lsdException w:name="Normal Indent" w:semiHidden="1" w:unhideWhenUsed="1"/>
+    <w:lsdException w:name="footnote text" w:semiHidden="1" w:unhideWhenUsed="1"/>
+    <w:lsdException w:name="annotation text" w:semiHidden="1" w:unhideWhenUsed="1"/>
+    <w:lsdException w:name="header" w:semiHidden="1" w:unhideWhenUsed="1"/>
+    <w:lsdException w:name="footer" w:semiHidden="1" w:unhideWhenUsed="1"/>
+    <w:lsdException w:name="index heading" w:semiHidden="1" w:unhideWhenUsed="1"/>
+    <w:lsdException w:name="caption" w:semiHidden="1" w:uiPriority="35" w:unhideWhenUsed="1" w:qFormat="1"/>
+    <w:lsdException w:name="table of figures" w:semiHidden="1" w:unhideWhenUsed="1"/>
+    <w:lsdException w:name="envelope address" w:semiHidden="1" w:unhideWhenUsed="1"/>
+    <w:lsdException w:name="envelope return" w:semiHidden="1" w:unhideWhenUsed="1"/>
+    <w:lsdException w:name="footnote reference" w:semiHidden="1" w:unhideWhenUsed="1"/>
+    <w:lsdException w:name="annotation reference" w:semiHidden="1" w:unhideWhenUsed="1"/>
+    <w:lsdException w:name="line number" w:semiHidden="1" w:unhideWhenUsed="1"/>
+    <w:lsdException w:name="page number" w:semiHidden="1" w:unhideWhenUsed="1"/>
+    <w:lsdException w:name="endnote reference" w:semiHidden="1" w:unhideWhenUsed="1"/>
+    <w:lsdException w:name="endnote text" w:semiHidden="1" w:unhideWhenUsed="1"/>
+    <w:lsdException w:name="table of authorities" w:semiHidden="1" w:unhideWhenUsed="1"/>
+    <w:lsdException w:name="macro" w:semiHidden="1" w:unhideWhenUsed="1"/>
+    <w:lsdException w:name="toa heading" w:semiHidden="1" w:unhideWhenUsed="1"/>
+    <w:lsdException w:name="List" w:semiHidden="1" w:unhideWhenUsed="1"/>
+    <w:lsdException w:name="List Bullet" w:semiHidden="1" w:unhideWhenUsed="1"/>
+    <w:lsdException w:name="List Number" w:semiHidden="1" w:unhideWhenUsed="1"/>
+    <w:lsdException w:name="List 2" w:semiHidden="1" w:unhideWhenUsed="1"/>
+    <w:lsdException w:name="List 3" w:semiHidden="1" w:unhideWhenUsed="1"/>
+    <w:lsdException w:name="List 4" w:semiHidden="1" w:unhideWhenUsed="1"/>
+    <w:lsdException w:name="List 5" w:semiHidden="1" w:unhideWhenUsed="1"/>
+    <w:lsdException w:name="List Bullet 2" w:semiHidden="1" w:unhideWhenUsed="1"/>
+    <w:lsdException w:name="List Bullet 3" w:semiHidden="1" w:unhideWhenUsed="1"/>
+    <w:lsdException w:name="List Bullet 4" w:semiHidden="1" w:unhideWhenUsed="1"/>
+    <w:lsdException w:name="List Bullet 5" w:semiHidden="1" w:unhideWhenUsed="1"/>
+    <w:lsdException w:name="List Number 2" w:semiHidden="1" w:unhideWhenUsed="1"/>
+    <w:lsdException w:name="List Number 3" w:semiHidden="1" w:unhideWhenUsed="1"/>
+    <w:lsdException w:name="List Number 4" w:semiHidden="1" w:unhideWhenUsed="1"/>
+    <w:lsdException w:name="List Number 5" w:semiHidden="1" w:unhideWhenUsed="1"/>
+    <w:lsdException w:name="Title" w:uiPriority="10" w:qFormat="1"/>
+    <w:lsdException w:name="Closing" w:semiHidden="1" w:unhideWhenUsed="1"/>
+    <w:lsdException w:name="Signature" w:semiHidden="1" w:unhideWhenUsed="1"/>
+    <w:lsdException w:name="Default Paragraph Font" w:semiHidden="1" w:uiPriority="1" w:unhideWhenUsed="1"/>
+    <w:lsdException w:name="Body Text" w:semiHidden="1" w:unhideWhenUsed="1"/>
+    <w:lsdException w:name="Body Text Indent" w:semiHidden="1" w:unhideWhenUsed="1"/>
+    <w:lsdException w:name="List Continue" w:semiHidden="1" w:unhideWhenUsed="1"/>
+    <w:lsdException w:name="List Continue 2" w:semiHidden="1" w:unhideWhenUsed="1"/>
+    <w:lsdException w:name="List Continue 3" w:semiHidden="1" w:unhideWhenUsed="1"/>
+    <w:lsdException w:name="List Continue 4" w:semiHidden="1" w:unhideWhenUsed="1"/>
+    <w:lsdException w:name="List Continue 5" w:semiHidden="1" w:unhideWhenUsed="1"/>
+    <w:lsdException w:name="Message Header" w:semiHidden="1" w:unhideWhenUsed="1"/>
+    <w:lsdException w:name="Subtitle" w:uiPriority="11" w:qFormat="1"/>
+    <w:lsdException w:name="Salutation" w:semiHidden="1" w:unhideWhenUsed="1"/>
+    <w:lsdException w:name="Date" w:semiHidden="1" w:unhideWhenUsed="1"/>
+    <w:lsdException w:name="Body Text First Indent" w:semiHidden="1" w:unhideWhenUsed="1"/>
+    <w:lsdException w:name="Body Text First Indent 2" w:semiHidden="1" w:unhideWhenUsed="1"/>
+    <w:lsdException w:name="Note Heading" w:semiHidden="1" w:unhideWhenUsed="1"/>
+    <w:lsdException w:name="Body Text 2" w:semiHidden="1" w:unhideWhenUsed="1"/>
+    <w:lsdException w:name="Body Text 3" w:semiHidden="1" w:unhideWhenUsed="1"/>
+    <w:lsdException w:name="Body Text Indent 2" w:semiHidden="1" w:unhideWhenUsed="1"/>
+    <w:lsdException w:name="Body Text Indent 3" w:semiHidden="1" w:unhideWhenUsed="1"/>
+    <w:lsdException w:name="Block Text" w:semiHidden="1" w:unhideWhenUsed="1"/>
+    <w:lsdException w:name="Hyperlink" w:semiHidden="1" w:unhideWhenUsed="1"/>
+    <w:lsdException w:name="FollowedHyperlink" w:semiHidden="1" w:unhideWhenUsed="1"/>
+    <w:lsdException w:name="Strong" w:uiPriority="22" w:qFormat="1"/>
+    <w:lsdException w:name="Emphasis" w:uiPriority="20" w:qFormat="1"/>
+    <w:lsdException w:name="Document Map" w:semiHidden="1" w:unhideWhenUsed="1"/>
+    <w:lsdException w:name="Plain Text" w:semiHidden="1" w:unhideWhenUsed="1"/>
+    <w:lsdException w:name="E-mail Signature" w:semiHidden="1" w:unhideWhenUsed="1"/>
+    <w:lsdException w:name="HTML Top of Form" w:semiHidden="1" w:unhideWhenUsed="1"/>
+    <w:lsdException w:name="HTML Bottom of Form" w:semiHidden="1" w:unhideWhenUsed="1"/>
+    <w:lsdException w:name="Normal (Web)" w:semiHidden="1" w:unhideWhenUsed="1"/>
+    <w:lsdException w:name="HTML Acronym" w:semiHidden="1" w:unhideWhenUsed="1"/>
+    <w:lsdException w:name="HTML Address" w:semiHidden="1" w:unhideWhenUsed="1"/>
+    <w:lsdException w:name="HTML Cite" w:semiHidden="1" w:unhideWhenUsed="1"/>
+    <w:lsdException w:name="HTML Code" w:semiHidden="1" w:unhideWhenUsed="1"/>
+    <w:lsdException w:name="HTML Definition" w:semiHidden="1" w:unhideWhenUsed="1"/>
+    <w:lsdException w:name="HTML Keyboard" w:semiHidden="1" w:unhideWhenUsed="1"/>
+    <w:lsdException w:name="HTML Preformatted" w:semiHidden="1" w:unhideWhenUsed="1"/>
+    <w:lsdException w:name="HTML Sample" w:semiHidden="1" w:unhideWhenUsed="1"/>
+    <w:lsdException w:name="HTML Typewriter" w:semiHidden="1" w:unhideWhenUsed="1"/>
+    <w:lsdException w:name="HTML Variable" w:semiHidden="1" w:unhideWhenUsed="1"/>
+    <w:lsdException w:name="Normal Table" w:semiHidden="1" w:unhideWhenUsed="1"/>
+    <w:lsdException w:name="annotation subject" w:semiHidden="1" w:unhideWhenUsed="1"/>
+    <w:lsdException w:name="No List" w:semiHidden="1" w:unhideWhenUsed="1"/>
+    <w:lsdException w:name="Outline List 1" w:semiHidden="1" w:unhideWhenUsed="1"/>
+    <w:lsdException w:name="Outline List 2" w:semiHidden="1" w:unhideWhenUsed="1"/>
+    <w:lsdException w:name="Outline List 3" w:semiHidden="1" w:unhideWhenUsed="1"/>
+    <w:lsdException w:name="Table Simple 1" w:semiHidden="1" w:unhideWhenUsed="1"/>
+    <w:lsdException w:name="Table Simple 2" w:semiHidden="1" w:unhideWhenUsed="1"/>
+    <w:lsdException w:name="Table Simple 3" w:semiHidden="1" w:unhideWhenUsed="1"/>
+    <w:lsdException w:name="Table Classic 1" w:semiHidden="1" w:unhideWhenUsed="1"/>
+    <w:lsdException w:name="Table Classic 2" w:semiHidden="1" w:unhideWhenUsed="1"/>
+    <w:lsdException w:name="Table Classic 3" w:semiHidden="1" w:unhideWhenUsed="1"/>
+    <w:lsdException w:name="Table Classic 4" w:semiHidden="1" w:unhideWhenUsed="1"/>
+    <w:lsdException w:name="Table Colorful 1" w:semiHidden="1" w:unhideWhenUsed="1"/>
+    <w:lsdException w:name="Table Colorful 2" w:semiHidden="1" w:unhideWhenUsed="1"/>
+    <w:lsdException w:name="Table Colorful 3" w:semiHidden="1" w:unhideWhenUsed="1"/>
+    <w:lsdException w:name="Table Columns 1" w:semiHidden="1" w:unhideWhenUsed="1"/>
+    <w:lsdException w:name="Table Columns 2" w:semiHidden="1" w:unhideWhenUsed="1"/>
+    <w:lsdException w:name="Table Columns 3" w:semiHidden="1" w:unhideWhenUsed="1"/>
+    <w:lsdException w:name="Table Columns 4" w:semiHidden="1" w:unhideWhenUsed="1"/>
+    <w:lsdException w:name="Table Columns 5" w:semiHidden="1" w:unhideWhenUsed="1"/>
+    <w:lsdException w:name="Table Grid 1" w:semiHidden="1" w:unhideWhenUsed="1"/>
+    <w:lsdException w:name="Table Grid 2" w:semiHidden="1" w:unhideWhenUsed="1"/>
+    <w:lsdException w:name="Table Grid 3" w:semiHidden="1" w:unhideWhenUsed="1"/>
+    <w:lsdException w:name="Table Grid 4" w:semiHidden="1" w:unhideWhenUsed="1"/>
+    <w:lsdException w:name="Table Grid 5" w:semiHidden="1" w:unhideWhenUsed="1"/>
+    <w:lsdException w:name="Table Grid 6" w:semiHidden="1" w:unhideWhenUsed="1"/>
+    <w:lsdException w:name="Table Grid 7" w:semiHidden="1" w:unhideWhenUsed="1"/>
+    <w:lsdException w:name="Table Grid 8" w:semiHidden="1" w:unhideWhenUsed="1"/>
+    <w:lsdException w:name="Table List 1" w:semiHidden="1" w:unhideWhenUsed="1"/>
+    <w:lsdException w:name="Table List 2" w:semiHidden="1" w:unhideWhenUsed="1"/>
+    <w:lsdException w:name="Table List 3" w:semiHidden="1" w:unhideWhenUsed="1"/>
+    <w:lsdException w:name="Table List 4" w:semiHidden="1" w:unhideWhenUsed="1"/>
+    <w:lsdException w:name="Table List 5" w:semiHidden="1" w:unhideWhenUsed="1"/>
+    <w:lsdException w:name="Table List 6" w:semiHidden="1" w:unhideWhenUsed="1"/>
+    <w:lsdException w:name="Table List 7" w:semiHidden="1" w:unhideWhenUsed="1"/>
+    <w:lsdException w:name="Table List 8" w:semiHidden="1" w:unhideWhenUsed="1"/>
+    <w:lsdException w:name="Table 3D effects 1" w:semiHidden="1" w:unhideWhenUsed="1"/>
+    <w:lsdException w:name="Table 3D effects 2" w:semiHidden="1" w:unhideWhenUsed="1"/>
+    <w:lsdException w:name="Table 3D effects 3" w:semiHidden="1" w:unhideWhenUsed="1"/>
+    <w:lsdException w:name="Table Contemporary" w:semiHidden="1" w:unhideWhenUsed="1"/>
+    <w:lsdException w:name="Table Elegant" w:semiHidden="1" w:unhideWhenUsed="1"/>
+    <w:lsdException w:name="Table Professional" w:semiHidden="1" w:unhideWhenUsed="1"/>
+    <w:lsdException w:name="Table Subtle 1" w:semiHidden="1" w:unhideWhenUsed="1"/>
+    <w:lsdException w:name="Table Subtle 2" w:semiHidden="1" w:unhideWhenUsed="1"/>
+    <w:lsdException w:name="Table Web 1" w:semiHidden="1" w:unhideWhenUsed="1"/>
+    <w:lsdException w:name="Table Web 2" w:semiHidden="1" w:unhideWhenUsed="1"/>
+    <w:lsdException w:name="Table Web 3" w:semiHidden="1" w:unhideWhenUsed="1"/>
+    <w:lsdException w:name="Balloon Text" w:semiHidden="1" w:unhideWhenUsed="1"/>
+    <w:lsdException w:name="Table Grid" w:semiHidden="1" w:uiPriority="59" w:unhideWhenUsed="1"/>
+    <w:lsdException w:name="Table Theme" w:semiHidden="1" w:unhideWhenUsed="1"/>
+    <w:lsdException w:name="Placeholder Text" w:semiHidden="1"/>
+    <w:lsdException w:name="No Spacing" w:uiPriority="1" w:qFormat="1"/>
+    <w:lsdException w:name="Light Shading" w:uiPriority="60"/>
+    <w:lsdException w:name="Light List" w:uiPriority="61"/>
+    <w:lsdException w:name="Light Grid" w:uiPriority="62"/>
+    <w:lsdException w:name="Medium Shading 1" w:uiPriority="63"/>
+    <w:lsdException w:name="Medium Shading 2" w:uiPriority="64"/>
+    <w:lsdException w:name="Medium List 1" w:uiPriority="65"/>
+    <w:lsdException w:name="Medium List 2" w:uiPriority="66"/>
+    <w:lsdException w:name="Medium Grid 1" w:uiPriority="67"/>
+    <w:lsdException w:name="Medium Grid 2" w:uiPriority="68"/>
+    <w:lsdException w:name="Medium Grid 3" w:uiPriority="69"/>
+    <w:lsdException w:name="Dark List" w:uiPriority="70"/>
+    <w:lsdException w:name="Colorful Shading" w:uiPriority="71"/>
+    <w:lsdException w:name="Colorful List" w:uiPriority="72"/>
+    <w:lsdException w:name="Colorful Grid" w:uiPriority="73"/>
+    <w:lsdException w:name="Light Shading Accent 1" w:uiPriority="60"/>
+    <w:lsdException w:name="Light List Accent 1" w:uiPriority="61"/>
+    <w:lsdException w:name="Light Grid Accent 1" w:uiPriority="62"/>
+    <w:lsdException w:name="Medium Shading 1 Accent 1" w:uiPriority="63"/>
+    <w:lsdException w:name="Medium Shading 2 Accent 1" w:uiPriority="64"/>
+    <w:lsdException w:name="Medium List 1 Accent 1" w:uiPriority="65"/>
+    <w:lsdException w:name="Revision" w:semiHidden="1"/>
+    <w:lsdException w:name="List Paragraph" w:uiPriority="34" w:qFormat="1"/>
+    <w:lsdException w:name="Quote" w:uiPriority="29" w:qFormat="1"/>
+    <w:lsdException w:name="Intense Quote" w:uiPriority="30" w:qFormat="1"/>
+    <w:lsdException w:name="Medium List 2 Accent 1" w:uiPriority="66"/>
+    <w:lsdException w:name="Medium Grid 1 Accent 1" w:uiPriority="67"/>
+    <w:lsdException w:name="Medium Grid 2 Accent 1" w:uiPriority="68"/>
+    <w:lsdException w:name="Medium Grid 3 Accent 1" w:uiPriority="69"/>
+    <w:lsdException w:name="Dark List Accent 1" w:uiPriority="70"/>
+    <w:lsdException w:name="Colorful Shading Accent 1" w:uiPriority="71"/>
+    <w:lsdException w:name="Colorful List Accent 1" w:uiPriority="72"/>
+    <w:lsdException w:name="Colorful Grid Accent 1" w:uiPriority="73"/>
+    <w:lsdException w:name="Light Shading Accent 2" w:uiPriority="60"/>
+    <w:lsdException w:name="Light List Accent 2" w:uiPriority="61"/>
+    <w:lsdException w:name="Light Grid Accent 2" w:uiPriority="62"/>
+    <w:lsdException w:name="Medium Shading 1 Accent 2" w:uiPriority="63"/>
+    <w:lsdException w:name="Medium Shading 2 Accent 2" w:uiPriority="64"/>
+    <w:lsdException w:name="Medium List 1 Accent 2" w:uiPriority="65"/>
+    <w:lsdException w:name="Medium List 2 Accent 2" w:uiPriority="66"/>
+    <w:lsdException w:name="Medium Grid 1 Accent 2" w:uiPriority="67"/>
+    <w:lsdException w:name="Medium Grid 2 Accent 2" w:uiPriority="68"/>
+    <w:lsdException w:name="Medium Grid 3 Accent 2" w:uiPriority="69"/>
+    <w:lsdException w:name="Dark List Accent 2" w:uiPriority="70"/>
+    <w:lsdException w:name="Colorful Shading Accent 2" w:uiPriority="71"/>
+    <w:lsdException w:name="Colorful List Accent 2" w:uiPriority="72"/>
+    <w:lsdException w:name="Colorful Grid Accent 2" w:uiPriority="73"/>
+    <w:lsdException w:name="Light Shading Accent 3" w:uiPriority="60"/>
+    <w:lsdException w:name="Light List Accent 3" w:uiPriority="61"/>
+    <w:lsdException w:name="Light Grid Accent 3" w:uiPriority="62"/>
+    <w:lsdException w:name="Medium Shading 1 Accent 3" w:uiPriority="63"/>
+    <w:lsdException w:name="Medium Shading 2 Accent 3" w:uiPriority="64"/>
+    <w:lsdException w:name="Medium List 1 Accent 3" w:uiPriority="65"/>
+    <w:lsdException w:name="Medium List 2 Accent 3" w:uiPriority="66"/>
+    <w:lsdException w:name="Medium Grid 1 Accent 3" w:uiPriority="67"/>
+    <w:lsdException w:name="Medium Grid 2 Accent 3" w:uiPriority="68"/>
+    <w:lsdException w:name="Medium Grid 3 Accent 3" w:uiPriority="69"/>
+    <w:lsdException w:name="Dark List Accent 3" w:uiPriority="70"/>
+    <w:lsdException w:name="Colorful Shading Accent 3" w:uiPriority="71"/>
+    <w:lsdException w:name="Colorful List Accent 3" w:uiPriority="72"/>
+    <w:lsdException w:name="Colorful Grid Accent 3" w:uiPriority="73"/>
+    <w:lsdException w:name="Light Shading Accent 4" w:uiPriority="60"/>
+    <w:lsdException w:name="Light List Accent 4" w:uiPriority="61"/>
+    <w:lsdException w:name="Light Grid Accent 4" w:uiPriority="62"/>
+    <w:lsdException w:name="Medium Shading 1 Accent 4" w:uiPriority="63"/>
+    <w:lsdException w:name="Medium Shading 2 Accent 4" w:uiPriority="64"/>
+    <w:lsdException w:name="Medium List 1 Accent 4" w:uiPriority="65"/>
+    <w:lsdException w:name="Medium List 2 Accent 4" w:uiPriority="66"/>
+    <w:lsdException w:name="Medium Grid 1 Accent 4" w:uiPriority="67"/>
+    <w:lsdException w:name="Medium Grid 2 Accent 4" w:uiPriority="68"/>
+    <w:lsdException w:name="Medium Grid 3 Accent 4" w:uiPriority="69"/>
+    <w:lsdException w:name="Dark List Accent 4" w:uiPriority="70"/>
+    <w:lsdException w:name="Colorful Shading Accent 4" w:uiPriority="71"/>
+    <w:lsdException w:name="Colorful List Accent 4" w:uiPriority="72"/>
+    <w:lsdException w:name="Colorful Grid Accent 4" w:uiPriority="73"/>
+    <w:lsdException w:name="Light Shading Accent 5" w:uiPriority="60"/>
+    <w:lsdException w:name="Light List Accent 5" w:uiPriority="61"/>
+    <w:lsdException w:name="Light Grid Accent 5" w:uiPriority="62"/>
+    <w:lsdException w:name="Medium Shading 1 Accent 5" w:uiPriority="63"/>
+    <w:lsdException w:name="Medium Shading 2 Accent 5" w:uiPriority="64"/>
+    <w:lsdException w:name="Medium List 1 Accent 5" w:uiPriority="65"/>
+    <w:lsdException w:name="Medium List 2 Accent 5" w:uiPriority="66"/>
+    <w:lsdException w:name="Medium Grid 1 Accent 5" w:uiPriority="67"/>
+    <w:lsdException w:name="Medium Grid 2 Accent 5" w:uiPriority="68"/>
+    <w:lsdException w:name="Medium Grid 3 Accent 5" w:uiPriority="69"/>
+    <w:lsdException w:name="Dark List Accent 5" w:uiPriority="70"/>
+    <w:lsdException w:name="Colorful Shading Accent 5" w:uiPriority="71"/>
+    <w:lsdException w:name="Colorful List Accent 5" w:uiPriority="72"/>
+    <w:lsdException w:name="Colorful Grid Accent 5" w:uiPriority="73"/>
+    <w:lsdException w:name="Light Shading Accent 6" w:uiPriority="60"/>
+    <w:lsdException w:name="Light List Accent 6" w:uiPriority="61"/>
+    <w:lsdException w:name="Light Grid Accent 6" w:uiPriority="62"/>
+    <w:lsdException w:name="Medium Shading 1 Accent 6" w:uiPriority="63"/>
+    <w:lsdException w:name="Medium Shading 2 Accent 6" w:uiPriority="64"/>
+    <w:lsdException w:name="Medium List 1 Accent 6" w:uiPriority="65"/>
+    <w:lsdException w:name="Medium List 2 Accent 6" w:uiPriority="66"/>
+    <w:lsdException w:name="Medium Grid 1 Accent 6" w:uiPriority="67"/>
+    <w:lsdException w:name="Medium Grid 2 Accent 6" w:uiPriority="68"/>
+    <w:lsdException w:name="Medium Grid 3 Accent 6" w:uiPriority="69"/>
+    <w:lsdException w:name="Dark List Accent 6" w:uiPriority="70"/>
+    <w:lsdException w:name="Colorful Shading Accent 6" w:uiPriority="71"/>
+    <w:lsdException w:name="Colorful List Accent 6" w:uiPriority="72"/>
+    <w:lsdException w:name="Colorful Grid Accent 6" w:uiPriority="73"/>
+    <w:lsdException w:name="Subtle Emphasis" w:uiPriority="19" w:qFormat="1"/>
+    <w:lsdException w:name="Intense Emphasis" w:uiPriority="21" w:qFormat="1"/>
+    <w:lsdException w:name="Subtle Reference" w:uiPriority="31" w:qFormat="1"/>
+    <w:lsdException w:name="Intense Reference" w:uiPriority="32" w:qFormat="1"/>
+    <w:lsdException w:name="Book Title" w:uiPriority="33" w:qFormat="1"/>
+    <w:lsdException w:name="Bibliography" w:semiHidden="1" w:uiPriority="37" w:unhideWhenUsed="1"/>
+    <w:lsdException w:name="TOC Heading" w:semiHidden="1" w:uiPriority="39" w:unhideWhenUsed="1" w:qFormat="1"/>
+    <w:lsdException w:name="Plain Table 1" w:uiPriority="41"/>
+    <w:lsdException w:name="Plain Table 2" w:uiPriority="42"/>
+    <w:lsdException w:name="Plain Table 3" w:uiPriority="43"/>
+    <w:lsdException w:name="Plain Table 4" w:uiPriority="44"/>
+    <w:lsdException w:name="Plain Table 5" w:uiPriority="45"/>
+    <w:lsdException w:name="Grid Table Light" w:uiPriority="40"/>
+    <w:lsdException w:name="Grid Table 1 Light" w:uiPriority="46"/>
+    <w:lsdException w:name="Grid Table 2" w:uiPriority="47"/>
+    <w:lsdException w:name="Grid Table 3" w:uiPriority="48"/>
+    <w:lsdException w:name="Grid Table 4" w:uiPriority="49"/>
+    <w:lsdException w:name="Grid Table 5 Dark" w:uiPriority="50"/>
+    <w:lsdException w:name="Grid Table 6 Colorful" w:uiPriority="51"/>
+    <w:lsdException w:name="Grid Table 7 Colorful" w:uiPriority="52"/>
+    <w:lsdException w:name="Grid Table 1 Light Accent 1" w:uiPriority="46"/>
+    <w:lsdException w:name="Grid Table 2 Accent 1" w:uiPriority="47"/>
+    <w:lsdException w:name="Grid Table 3 Accent 1" w:uiPriority="48"/>
+    <w:lsdException w:name="Grid Table 4 Accent 1" w:uiPriority="49"/>
+    <w:lsdException w:name="Grid Table 5 Dark Accent 1" w:uiPriority="50"/>
+    <w:lsdException w:name="Grid Table 6 Colorful Accent 1" w:uiPriority="51"/>
+    <w:lsdException w:name="Grid Table 7 Colorful Accent 1" w:uiPriority="52"/>
+    <w:lsdException w:name="Grid Table 1 Light Accent 2" w:uiPriority="46"/>
+    <w:lsdException w:name="Grid Table 2 Accent 2" w:uiPriority="47"/>
+    <w:lsdException w:name="Grid Table 3 Accent 2" w:uiPriority="48"/>
+    <w:lsdException w:name="Grid Table 4 Accent 2" w:uiPriority="49"/>
+    <w:lsdException w:name="Grid Table 5 Dark Accent 2" w:uiPriority="50"/>
+    <w:lsdException w:name="Grid Table 6 Colorful Accent 2" w:uiPriority="51"/>
+    <w:lsdException w:name="Grid Table 7 Colorful Accent 2" w:uiPriority="52"/>
+    <w:lsdException w:name="Grid Table 1 Light Accent 3" w:uiPriority="46"/>
+    <w:lsdException w:name="Grid Table 2 Accent 3" w:uiPriority="47"/>
+    <w:lsdException w:name="Grid Table 3 Accent 3" w:uiPriority="48"/>
+    <w:lsdException w:name="Grid Table 4 Accent 3" w:uiPriority="49"/>
+    <w:lsdException w:name="Grid Table 5 Dark Accent 3" w:uiPriority="50"/>
+    <w:lsdException w:name="Grid Table 6 Colorful Accent 3" w:uiPriority="51"/>
+    <w:lsdException w:name="Grid Table 7 Colorful Accent 3" w:uiPriority="52"/>
+    <w:lsdException w:name="Grid Table 1 Light Accent 4" w:uiPriority="46"/>
+    <w:lsdException w:name="Grid Table 2 Accent 4" w:uiPriority="47"/>
+    <w:lsdException w:name="Grid Table 3 Accent 4" w:uiPriority="48"/>
+    <w:lsdException w:name="Grid Table 4 Accent 4" w:uiPriority="49"/>
+    <w:lsdException w:name="Grid Table 5 Dark Accent 4" w:uiPriority="50"/>
+    <w:lsdException w:name="Grid Table 6 Colorful Accent 4" w:uiPriority="51"/>
+    <w:lsdException w:name="Grid Table 7 Colorful Accent 4" w:uiPriority="52"/>
+    <w:lsdException w:name="Grid Table 1 Light Accent 5" w:uiPriority="46"/>
+    <w:lsdException w:name="Grid Table 2 Accent 5" w:uiPriority="47"/>
+    <w:lsdException w:name="Grid Table 3 Accent 5" w:uiPriority="48"/>
+    <w:lsdException w:name="Grid Table 4 Accent 5" w:uiPriority="49"/>
+    <w:lsdException w:name="Grid Table 5 Dark Accent 5" w:uiPriority="50"/>
+    <w:lsdException w:name="Grid Table 6 Colorful Accent 5" w:uiPriority="51"/>
+    <w:lsdException w:name="Grid Table 7 Colorful Accent 5" w:uiPriority="52"/>
+    <w:lsdException w:name="Grid Table 1 Light Accent 6" w:uiPriority="46"/>
+    <w:lsdException w:name="Grid Table 2 Accent 6" w:uiPriority="47"/>
+    <w:lsdException w:name="Grid Table 3 Accent 6" w:uiPriority="48"/>
+    <w:lsdException w:name="Grid Table 4 Accent 6" w:uiPriority="49"/>
+    <w:lsdException w:name="Grid Table 5 Dark Accent 6" w:uiPriority="50"/>
+    <w:lsdException w:name="Grid Table 6 Colorful Accent 6" w:uiPriority="51"/>
+    <w:lsdException w:name="Grid Table 7 Colorful Accent 6" w:uiPriority="52"/>
+    <w:lsdException w:name="List Table 1 Light" w:uiPriority="46"/>
+    <w:lsdException w:name="List Table 2" w:uiPriority="47"/>
+    <w:lsdException w:name="List Table 3" w:uiPriority="48"/>
+    <w:lsdException w:name="List Table 4" w:uiPriority="49"/>
+    <w:lsdException w:name="List Table 5 Dark" w:uiPriority="50"/>
+    <w:lsdException w:name="List Table 6 Colorful" w:uiPriority="51"/>
+    <w:lsdException w:name="List Table 7 Colorful" w:uiPriority="52"/>
+    <w:lsdException w:name="List Table 1 Light Accent 1" w:uiPriority="46"/>
+    <w:lsdException w:name="List Table 2 Accent 1" w:uiPriority="47"/>
+    <w:lsdException w:name="List Table 3 Accent 1" w:uiPriority="48"/>
+    <w:lsdException w:name="List Table 4 Accent 1" w:uiPriority="49"/>
+    <w:lsdException w:name="List Table 5 Dark Accent 1" w:uiPriority="50"/>
+    <w:lsdException w:name="List Table 6 Colorful Accent 1" w:uiPriority="51"/>
+    <w:lsdException w:name="List Table 7 Colorful Accent 1" w:uiPriority="52"/>
+    <w:lsdException w:name="List Table 1 Light Accent 2" w:uiPriority="46"/>
+    <w:lsdException w:name="List Table 2 Accent 2" w:uiPriority="47"/>
+    <w:lsdException w:name="List Table 3 Accent 2" w:uiPriority="48"/>
+    <w:lsdException w:name="List Table 4 Accent 2" w:uiPriority="49"/>
+    <w:lsdException w:name="List Table 5 Dark Accent 2" w:uiPriority="50"/>
+    <w:lsdException w:name="List Table 6 Colorful Accent 2" w:uiPriority="51"/>
+    <w:lsdException w:name="List Table 7 Colorful Accent 2" w:uiPriority="52"/>
+    <w:lsdException w:name="List Table 1 Light Accent 3" w:uiPriority="46"/>
+    <w:lsdException w:name="List Table 2 Accent 3" w:uiPriority="47"/>
+    <w:lsdException w:name="List Table 3 Accent 3" w:uiPriority="48"/>
+    <w:lsdException w:name="List Table 4 Accent 3" w:uiPriority="49"/>
+    <w:lsdException w:name="List Table 5 Dark Accent 3" w:uiPriority="50"/>
+    <w:lsdException w:name="List Table 6 Colorful Accent 3" w:uiPriority="51"/>
+    <w:lsdException w:name="List Table 7 Colorful Accent 3" w:uiPriority="52"/>
+    <w:lsdException w:name="List Table 1 Light Accent 4" w:uiPriority="46"/>
+    <w:lsdException w:name="List Table 2 Accent 4" w:uiPriority="47"/>
+    <w:lsdException w:name="List Table 3 Accent 4" w:uiPriority="48"/>
+    <w:lsdException w:name="List Table 4 Accent 4" w:uiPriority="49"/>
+    <w:lsdException w:name="List Table 5 Dark Accent 4" w:uiPriority="50"/>
+    <w:lsdException w:name="List Table 6 Colorful Accent 4" w:uiPriority="51"/>
+    <w:lsdException w:name="List Table 7 Colorful Accent 4" w:uiPriority="52"/>
+    <w:lsdException w:name="List Table 1 Light Accent 5" w:uiPriority="46"/>
+    <w:lsdException w:name="List Table 2 Accent 5" w:uiPriority="47"/>
+    <w:lsdException w:name="List Table 3 Accent 5" w:uiPriority="48"/>
+    <w:lsdException w:name="List Table 4 Accent 5" w:uiPriority="49"/>
+    <w:lsdException w:name="List Table 5 Dark Accent 5" w:uiPriority="50"/>
+    <w:lsdException w:name="List Table 6 Colorful Accent 5" w:uiPriority="51"/>
+    <w:lsdException w:name="List Table 7 Colorful Accent 5" w:uiPriority="52"/>
+    <w:lsdException w:name="List Table 1 Light Accent 6" w:uiPriority="46"/>
+    <w:lsdException w:name="List Table 2 Accent 6" w:uiPriority="47"/>
+    <w:lsdException w:name="List Table 3 Accent 6" w:uiPriority="48"/>
+    <w:lsdException w:name="List Table 4 Accent 6" w:uiPriority="49"/>
+    <w:lsdException w:name="List Table 5 Dark Accent 6" w:uiPriority="50"/>
+    <w:lsdException w:name="List Table 6 Colorful Accent 6" w:uiPriority="51"/>
+    <w:lsdException w:name="List Table 7 Colorful Accent 6" w:uiPriority="52"/>
+    <w:lsdException w:name="Mention" w:semiHidden="1" w:unhideWhenUsed="1"/>
+    <w:lsdException w:name="Smart Hyperlink" w:semiHidden="1" w:unhideWhenUsed="1"/>
+    <w:lsdException w:name="Hashtag" w:semiHidden="1" w:unhideWhenUsed="1"/>
   </w:latentStyles>
   <w:style w:type="paragraph" w:default="1" w:styleId="Normal">
     <w:name w:val="Normal"/>
@@ -7821,477 +7606,7 @@
   <w:style w:type="character" w:default="1" w:styleId="Standardskrifttypeiafsnit">
     <w:name w:val="Default Paragraph Font"/>
     <w:uiPriority w:val="1"/>
-    <w:unhideWhenUsed/>
-  </w:style>
-  <w:style w:type="table" w:default="1" w:styleId="Tabel-Normal">
-    <w:name w:val="Normal Table"/>
-    <w:uiPriority w:val="99"/>
     <w:semiHidden/>
-    <w:unhideWhenUsed/>
-    <w:tblPr>
-      <w:tblInd w:w="0" w:type="dxa"/>
-      <w:tblCellMar>
-        <w:top w:w="0" w:type="dxa"/>
-        <w:left w:w="108" w:type="dxa"/>
-        <w:bottom w:w="0" w:type="dxa"/>
-        <w:right w:w="108" w:type="dxa"/>
-      </w:tblCellMar>
-    </w:tblPr>
-  </w:style>
-  <w:style w:type="numbering" w:default="1" w:styleId="Ingenoversigt">
-    <w:name w:val="No List"/>
-    <w:uiPriority w:val="99"/>
-    <w:semiHidden/>
-    <w:unhideWhenUsed/>
-  </w:style>
-  <w:style w:type="character" w:customStyle="1" w:styleId="Overskrift1Tegn">
-    <w:name w:val="Overskrift 1 Tegn"/>
-    <w:basedOn w:val="Standardskrifttypeiafsnit"/>
-    <w:link w:val="Overskrift1"/>
-    <w:uiPriority w:val="9"/>
-    <w:rsid w:val="00DE0B1D"/>
-    <w:rPr>
-      <w:rFonts w:asciiTheme="majorHAnsi" w:eastAsiaTheme="majorEastAsia" w:hAnsiTheme="majorHAnsi" w:cstheme="majorBidi"/>
-      <w:b/>
-      <w:bCs/>
-      <w:color w:val="365F91" w:themeColor="accent1" w:themeShade="BF"/>
-      <w:sz w:val="28"/>
-      <w:szCs w:val="28"/>
-    </w:rPr>
-  </w:style>
-  <w:style w:type="character" w:customStyle="1" w:styleId="Overskrift2Tegn">
-    <w:name w:val="Overskrift 2 Tegn"/>
-    <w:basedOn w:val="Standardskrifttypeiafsnit"/>
-    <w:link w:val="Overskrift2"/>
-    <w:uiPriority w:val="9"/>
-    <w:rsid w:val="00DE0B1D"/>
-    <w:rPr>
-      <w:rFonts w:asciiTheme="majorHAnsi" w:eastAsiaTheme="majorEastAsia" w:hAnsiTheme="majorHAnsi" w:cstheme="majorBidi"/>
-      <w:b/>
-      <w:bCs/>
-      <w:color w:val="4F81BD" w:themeColor="accent1"/>
-      <w:sz w:val="26"/>
-      <w:szCs w:val="26"/>
-    </w:rPr>
-  </w:style>
-  <w:style w:type="paragraph" w:styleId="Listeafsnit">
-    <w:name w:val="List Paragraph"/>
-    <w:basedOn w:val="Normal"/>
-    <w:uiPriority w:val="34"/>
-    <w:qFormat/>
-    <w:rsid w:val="00DE0B1D"/>
-    <w:pPr>
-      <w:ind w:left="720"/>
-      <w:contextualSpacing/>
-    </w:pPr>
-  </w:style>
-  <w:style w:type="character" w:customStyle="1" w:styleId="Overskrift3Tegn">
-    <w:name w:val="Overskrift 3 Tegn"/>
-    <w:basedOn w:val="Standardskrifttypeiafsnit"/>
-    <w:link w:val="Overskrift3"/>
-    <w:uiPriority w:val="9"/>
-    <w:rsid w:val="00DE0B1D"/>
-    <w:rPr>
-      <w:rFonts w:asciiTheme="majorHAnsi" w:eastAsiaTheme="majorEastAsia" w:hAnsiTheme="majorHAnsi" w:cstheme="majorBidi"/>
-      <w:b/>
-      <w:bCs/>
-      <w:color w:val="4F81BD" w:themeColor="accent1"/>
-    </w:rPr>
-  </w:style>
-  <w:style w:type="paragraph" w:styleId="Fodnotetekst">
-    <w:name w:val="footnote text"/>
-    <w:basedOn w:val="Normal"/>
-    <w:link w:val="FodnotetekstTegn"/>
-    <w:uiPriority w:val="99"/>
-    <w:semiHidden/>
-    <w:unhideWhenUsed/>
-    <w:rsid w:val="00DE0B1D"/>
-    <w:pPr>
-      <w:spacing w:after="0" w:line="240" w:lineRule="auto"/>
-    </w:pPr>
-    <w:rPr>
-      <w:sz w:val="20"/>
-      <w:szCs w:val="20"/>
-    </w:rPr>
-  </w:style>
-  <w:style w:type="character" w:customStyle="1" w:styleId="FodnotetekstTegn">
-    <w:name w:val="Fodnotetekst Tegn"/>
-    <w:basedOn w:val="Standardskrifttypeiafsnit"/>
-    <w:link w:val="Fodnotetekst"/>
-    <w:uiPriority w:val="99"/>
-    <w:semiHidden/>
-    <w:rsid w:val="00DE0B1D"/>
-    <w:rPr>
-      <w:sz w:val="20"/>
-      <w:szCs w:val="20"/>
-    </w:rPr>
-  </w:style>
-  <w:style w:type="character" w:styleId="Fodnotehenvisning">
-    <w:name w:val="footnote reference"/>
-    <w:basedOn w:val="Standardskrifttypeiafsnit"/>
-    <w:uiPriority w:val="99"/>
-    <w:semiHidden/>
-    <w:unhideWhenUsed/>
-    <w:rsid w:val="00DE0B1D"/>
-    <w:rPr>
-      <w:vertAlign w:val="superscript"/>
-    </w:rPr>
-  </w:style>
-  <w:style w:type="character" w:styleId="Hyperlink">
-    <w:name w:val="Hyperlink"/>
-    <w:basedOn w:val="Standardskrifttypeiafsnit"/>
-    <w:uiPriority w:val="99"/>
-    <w:unhideWhenUsed/>
-    <w:rsid w:val="00DE0B1D"/>
-    <w:rPr>
-      <w:color w:val="0000FF" w:themeColor="hyperlink"/>
-      <w:u w:val="single"/>
-    </w:rPr>
-  </w:style>
-  <w:style w:type="paragraph" w:styleId="NormalWeb">
-    <w:name w:val="Normal (Web)"/>
-    <w:basedOn w:val="Normal"/>
-    <w:uiPriority w:val="99"/>
-    <w:semiHidden/>
-    <w:unhideWhenUsed/>
-    <w:rsid w:val="00DE0B1D"/>
-    <w:pPr>
-      <w:spacing w:before="100" w:beforeAutospacing="1" w:after="100" w:afterAutospacing="1" w:line="240" w:lineRule="auto"/>
-    </w:pPr>
-    <w:rPr>
-      <w:rFonts w:ascii="Times New Roman" w:eastAsia="Times New Roman" w:hAnsi="Times New Roman" w:cs="Times New Roman"/>
-      <w:sz w:val="24"/>
-      <w:szCs w:val="24"/>
-      <w:lang w:eastAsia="da-DK"/>
-    </w:rPr>
-  </w:style>
-  <w:style w:type="paragraph" w:styleId="Markeringsbobletekst">
-    <w:name w:val="Balloon Text"/>
-    <w:basedOn w:val="Normal"/>
-    <w:link w:val="MarkeringsbobletekstTegn"/>
-    <w:uiPriority w:val="99"/>
-    <w:semiHidden/>
-    <w:unhideWhenUsed/>
-    <w:rsid w:val="00DE0B1D"/>
-    <w:pPr>
-      <w:spacing w:after="0" w:line="240" w:lineRule="auto"/>
-    </w:pPr>
-    <w:rPr>
-      <w:rFonts w:ascii="Tahoma" w:hAnsi="Tahoma" w:cs="Tahoma"/>
-      <w:sz w:val="16"/>
-      <w:szCs w:val="16"/>
-    </w:rPr>
-  </w:style>
-  <w:style w:type="character" w:customStyle="1" w:styleId="MarkeringsbobletekstTegn">
-    <w:name w:val="Markeringsbobletekst Tegn"/>
-    <w:basedOn w:val="Standardskrifttypeiafsnit"/>
-    <w:link w:val="Markeringsbobletekst"/>
-    <w:uiPriority w:val="99"/>
-    <w:semiHidden/>
-    <w:rsid w:val="00DE0B1D"/>
-    <w:rPr>
-      <w:rFonts w:ascii="Tahoma" w:hAnsi="Tahoma" w:cs="Tahoma"/>
-      <w:sz w:val="16"/>
-      <w:szCs w:val="16"/>
-    </w:rPr>
-  </w:style>
-  <w:style w:type="paragraph" w:styleId="Overskrift">
-    <w:name w:val="TOC Heading"/>
-    <w:basedOn w:val="Overskrift1"/>
-    <w:next w:val="Normal"/>
-    <w:uiPriority w:val="39"/>
-    <w:unhideWhenUsed/>
-    <w:qFormat/>
-    <w:rsid w:val="00450428"/>
-    <w:pPr>
-      <w:spacing w:before="240"/>
-      <w:outlineLvl w:val="9"/>
-    </w:pPr>
-    <w:rPr>
-      <w:b w:val="0"/>
-      <w:bCs w:val="0"/>
-      <w:sz w:val="32"/>
-      <w:szCs w:val="32"/>
-      <w:lang w:eastAsia="da-DK"/>
-    </w:rPr>
-  </w:style>
-  <w:style w:type="paragraph" w:styleId="Indholdsfortegnelse1">
-    <w:name w:val="toc 1"/>
-    <w:basedOn w:val="Normal"/>
-    <w:next w:val="Normal"/>
-    <w:autoRedefine/>
-    <w:uiPriority w:val="39"/>
-    <w:unhideWhenUsed/>
-    <w:rsid w:val="00450428"/>
-    <w:pPr>
-      <w:spacing w:after="100"/>
-    </w:pPr>
-  </w:style>
-  <w:style w:type="paragraph" w:styleId="Indholdsfortegnelse2">
-    <w:name w:val="toc 2"/>
-    <w:basedOn w:val="Normal"/>
-    <w:next w:val="Normal"/>
-    <w:autoRedefine/>
-    <w:uiPriority w:val="39"/>
-    <w:unhideWhenUsed/>
-    <w:rsid w:val="00450428"/>
-    <w:pPr>
-      <w:spacing w:after="100"/>
-      <w:ind w:left="220"/>
-    </w:pPr>
-  </w:style>
-  <w:style w:type="paragraph" w:styleId="Indholdsfortegnelse3">
-    <w:name w:val="toc 3"/>
-    <w:basedOn w:val="Normal"/>
-    <w:next w:val="Normal"/>
-    <w:autoRedefine/>
-    <w:uiPriority w:val="39"/>
-    <w:unhideWhenUsed/>
-    <w:rsid w:val="00450428"/>
-    <w:pPr>
-      <w:spacing w:after="100"/>
-      <w:ind w:left="440"/>
-    </w:pPr>
-  </w:style>
-</w:styles>
-</file>
-
-<file path=word/stylesWithEffects.xml><?xml version="1.0" encoding="utf-8"?>
-<w:styles xmlns:wpc="http://schemas.microsoft.com/office/word/2010/wordprocessingCanvas" xmlns:mc="http://schemas.openxmlformats.org/markup-compatibility/2006" xmlns:o="urn:schemas-microsoft-com:office:office" xmlns:r="http://schemas.openxmlformats.org/officeDocument/2006/relationships" xmlns:m="http://schemas.openxmlformats.org/officeDocument/2006/math" xmlns:v="urn:schemas-microsoft-com:vml" xmlns:wp14="http://schemas.microsoft.com/office/word/2010/wordprocessingDrawing" xmlns:wp="http://schemas.openxmlformats.org/drawingml/2006/wordprocessingDrawing" xmlns:w10="urn:schemas-microsoft-com:office:word" xmlns:w="http://schemas.openxmlformats.org/wordprocessingml/2006/main" xmlns:w14="http://schemas.microsoft.com/office/word/2010/wordml" xmlns:wpg="http://schemas.microsoft.com/office/word/2010/wordprocessingGroup" xmlns:wpi="http://schemas.microsoft.com/office/word/2010/wordprocessingInk" xmlns:wne="http://schemas.microsoft.com/office/word/2006/wordml" xmlns:wps="http://schemas.microsoft.com/office/word/2010/wordprocessingShape" mc:Ignorable="w14 wp14">
-  <w:docDefaults>
-    <w:rPrDefault>
-      <w:rPr>
-        <w:rFonts w:asciiTheme="minorHAnsi" w:eastAsiaTheme="minorHAnsi" w:hAnsiTheme="minorHAnsi" w:cstheme="minorBidi"/>
-        <w:sz w:val="22"/>
-        <w:szCs w:val="22"/>
-        <w:lang w:val="da-DK" w:eastAsia="en-US" w:bidi="ar-SA"/>
-      </w:rPr>
-    </w:rPrDefault>
-    <w:pPrDefault>
-      <w:pPr>
-        <w:spacing w:after="200" w:line="276" w:lineRule="auto"/>
-      </w:pPr>
-    </w:pPrDefault>
-  </w:docDefaults>
-  <w:latentStyles w:defLockedState="0" w:defUIPriority="99" w:defSemiHidden="1" w:defUnhideWhenUsed="1" w:defQFormat="0" w:count="267">
-    <w:lsdException w:name="Normal" w:semiHidden="0" w:uiPriority="0" w:unhideWhenUsed="0" w:qFormat="1"/>
-    <w:lsdException w:name="heading 1" w:semiHidden="0" w:uiPriority="9" w:unhideWhenUsed="0" w:qFormat="1"/>
-    <w:lsdException w:name="heading 2" w:uiPriority="9" w:qFormat="1"/>
-    <w:lsdException w:name="heading 3" w:uiPriority="9" w:qFormat="1"/>
-    <w:lsdException w:name="heading 4" w:uiPriority="9" w:qFormat="1"/>
-    <w:lsdException w:name="heading 5" w:uiPriority="9" w:qFormat="1"/>
-    <w:lsdException w:name="heading 6" w:uiPriority="9" w:qFormat="1"/>
-    <w:lsdException w:name="heading 7" w:uiPriority="9" w:qFormat="1"/>
-    <w:lsdException w:name="heading 8" w:uiPriority="9" w:qFormat="1"/>
-    <w:lsdException w:name="heading 9" w:uiPriority="9" w:qFormat="1"/>
-    <w:lsdException w:name="toc 1" w:uiPriority="39"/>
-    <w:lsdException w:name="toc 2" w:uiPriority="39"/>
-    <w:lsdException w:name="toc 3" w:uiPriority="39"/>
-    <w:lsdException w:name="toc 4" w:uiPriority="39"/>
-    <w:lsdException w:name="toc 5" w:uiPriority="39"/>
-    <w:lsdException w:name="toc 6" w:uiPriority="39"/>
-    <w:lsdException w:name="toc 7" w:uiPriority="39"/>
-    <w:lsdException w:name="toc 8" w:uiPriority="39"/>
-    <w:lsdException w:name="toc 9" w:uiPriority="39"/>
-    <w:lsdException w:name="caption" w:uiPriority="35" w:qFormat="1"/>
-    <w:lsdException w:name="Title" w:semiHidden="0" w:uiPriority="10" w:unhideWhenUsed="0" w:qFormat="1"/>
-    <w:lsdException w:name="Default Paragraph Font" w:uiPriority="1"/>
-    <w:lsdException w:name="Subtitle" w:semiHidden="0" w:uiPriority="11" w:unhideWhenUsed="0" w:qFormat="1"/>
-    <w:lsdException w:name="Strong" w:semiHidden="0" w:uiPriority="22" w:unhideWhenUsed="0" w:qFormat="1"/>
-    <w:lsdException w:name="Emphasis" w:semiHidden="0" w:uiPriority="20" w:unhideWhenUsed="0" w:qFormat="1"/>
-    <w:lsdException w:name="Table Grid" w:semiHidden="0" w:uiPriority="59" w:unhideWhenUsed="0"/>
-    <w:lsdException w:name="Placeholder Text" w:unhideWhenUsed="0"/>
-    <w:lsdException w:name="No Spacing" w:semiHidden="0" w:uiPriority="1" w:unhideWhenUsed="0" w:qFormat="1"/>
-    <w:lsdException w:name="Light Shading" w:semiHidden="0" w:uiPriority="60" w:unhideWhenUsed="0"/>
-    <w:lsdException w:name="Light List" w:semiHidden="0" w:uiPriority="61" w:unhideWhenUsed="0"/>
-    <w:lsdException w:name="Light Grid" w:semiHidden="0" w:uiPriority="62" w:unhideWhenUsed="0"/>
-    <w:lsdException w:name="Medium Shading 1" w:semiHidden="0" w:uiPriority="63" w:unhideWhenUsed="0"/>
-    <w:lsdException w:name="Medium Shading 2" w:semiHidden="0" w:uiPriority="64" w:unhideWhenUsed="0"/>
-    <w:lsdException w:name="Medium List 1" w:semiHidden="0" w:uiPriority="65" w:unhideWhenUsed="0"/>
-    <w:lsdException w:name="Medium List 2" w:semiHidden="0" w:uiPriority="66" w:unhideWhenUsed="0"/>
-    <w:lsdException w:name="Medium Grid 1" w:semiHidden="0" w:uiPriority="67" w:unhideWhenUsed="0"/>
-    <w:lsdException w:name="Medium Grid 2" w:semiHidden="0" w:uiPriority="68" w:unhideWhenUsed="0"/>
-    <w:lsdException w:name="Medium Grid 3" w:semiHidden="0" w:uiPriority="69" w:unhideWhenUsed="0"/>
-    <w:lsdException w:name="Dark List" w:semiHidden="0" w:uiPriority="70" w:unhideWhenUsed="0"/>
-    <w:lsdException w:name="Colorful Shading" w:semiHidden="0" w:uiPriority="71" w:unhideWhenUsed="0"/>
-    <w:lsdException w:name="Colorful List" w:semiHidden="0" w:uiPriority="72" w:unhideWhenUsed="0"/>
-    <w:lsdException w:name="Colorful Grid" w:semiHidden="0" w:uiPriority="73" w:unhideWhenUsed="0"/>
-    <w:lsdException w:name="Light Shading Accent 1" w:semiHidden="0" w:uiPriority="60" w:unhideWhenUsed="0"/>
-    <w:lsdException w:name="Light List Accent 1" w:semiHidden="0" w:uiPriority="61" w:unhideWhenUsed="0"/>
-    <w:lsdException w:name="Light Grid Accent 1" w:semiHidden="0" w:uiPriority="62" w:unhideWhenUsed="0"/>
-    <w:lsdException w:name="Medium Shading 1 Accent 1" w:semiHidden="0" w:uiPriority="63" w:unhideWhenUsed="0"/>
-    <w:lsdException w:name="Medium Shading 2 Accent 1" w:semiHidden="0" w:uiPriority="64" w:unhideWhenUsed="0"/>
-    <w:lsdException w:name="Medium List 1 Accent 1" w:semiHidden="0" w:uiPriority="65" w:unhideWhenUsed="0"/>
-    <w:lsdException w:name="Revision" w:unhideWhenUsed="0"/>
-    <w:lsdException w:name="List Paragraph" w:semiHidden="0" w:uiPriority="34" w:unhideWhenUsed="0" w:qFormat="1"/>
-    <w:lsdException w:name="Quote" w:semiHidden="0" w:uiPriority="29" w:unhideWhenUsed="0" w:qFormat="1"/>
-    <w:lsdException w:name="Intense Quote" w:semiHidden="0" w:uiPriority="30" w:unhideWhenUsed="0" w:qFormat="1"/>
-    <w:lsdException w:name="Medium List 2 Accent 1" w:semiHidden="0" w:uiPriority="66" w:unhideWhenUsed="0"/>
-    <w:lsdException w:name="Medium Grid 1 Accent 1" w:semiHidden="0" w:uiPriority="67" w:unhideWhenUsed="0"/>
-    <w:lsdException w:name="Medium Grid 2 Accent 1" w:semiHidden="0" w:uiPriority="68" w:unhideWhenUsed="0"/>
-    <w:lsdException w:name="Medium Grid 3 Accent 1" w:semiHidden="0" w:uiPriority="69" w:unhideWhenUsed="0"/>
-    <w:lsdException w:name="Dark List Accent 1" w:semiHidden="0" w:uiPriority="70" w:unhideWhenUsed="0"/>
-    <w:lsdException w:name="Colorful Shading Accent 1" w:semiHidden="0" w:uiPriority="71" w:unhideWhenUsed="0"/>
-    <w:lsdException w:name="Colorful List Accent 1" w:semiHidden="0" w:uiPriority="72" w:unhideWhenUsed="0"/>
-    <w:lsdException w:name="Colorful Grid Accent 1" w:semiHidden="0" w:uiPriority="73" w:unhideWhenUsed="0"/>
-    <w:lsdException w:name="Light Shading Accent 2" w:semiHidden="0" w:uiPriority="60" w:unhideWhenUsed="0"/>
-    <w:lsdException w:name="Light List Accent 2" w:semiHidden="0" w:uiPriority="61" w:unhideWhenUsed="0"/>
-    <w:lsdException w:name="Light Grid Accent 2" w:semiHidden="0" w:uiPriority="62" w:unhideWhenUsed="0"/>
-    <w:lsdException w:name="Medium Shading 1 Accent 2" w:semiHidden="0" w:uiPriority="63" w:unhideWhenUsed="0"/>
-    <w:lsdException w:name="Medium Shading 2 Accent 2" w:semiHidden="0" w:uiPriority="64" w:unhideWhenUsed="0"/>
-    <w:lsdException w:name="Medium List 1 Accent 2" w:semiHidden="0" w:uiPriority="65" w:unhideWhenUsed="0"/>
-    <w:lsdException w:name="Medium List 2 Accent 2" w:semiHidden="0" w:uiPriority="66" w:unhideWhenUsed="0"/>
-    <w:lsdException w:name="Medium Grid 1 Accent 2" w:semiHidden="0" w:uiPriority="67" w:unhideWhenUsed="0"/>
-    <w:lsdException w:name="Medium Grid 2 Accent 2" w:semiHidden="0" w:uiPriority="68" w:unhideWhenUsed="0"/>
-    <w:lsdException w:name="Medium Grid 3 Accent 2" w:semiHidden="0" w:uiPriority="69" w:unhideWhenUsed="0"/>
-    <w:lsdException w:name="Dark List Accent 2" w:semiHidden="0" w:uiPriority="70" w:unhideWhenUsed="0"/>
-    <w:lsdException w:name="Colorful Shading Accent 2" w:semiHidden="0" w:uiPriority="71" w:unhideWhenUsed="0"/>
-    <w:lsdException w:name="Colorful List Accent 2" w:semiHidden="0" w:uiPriority="72" w:unhideWhenUsed="0"/>
-    <w:lsdException w:name="Colorful Grid Accent 2" w:semiHidden="0" w:uiPriority="73" w:unhideWhenUsed="0"/>
-    <w:lsdException w:name="Light Shading Accent 3" w:semiHidden="0" w:uiPriority="60" w:unhideWhenUsed="0"/>
-    <w:lsdException w:name="Light List Accent 3" w:semiHidden="0" w:uiPriority="61" w:unhideWhenUsed="0"/>
-    <w:lsdException w:name="Light Grid Accent 3" w:semiHidden="0" w:uiPriority="62" w:unhideWhenUsed="0"/>
-    <w:lsdException w:name="Medium Shading 1 Accent 3" w:semiHidden="0" w:uiPriority="63" w:unhideWhenUsed="0"/>
-    <w:lsdException w:name="Medium Shading 2 Accent 3" w:semiHidden="0" w:uiPriority="64" w:unhideWhenUsed="0"/>
-    <w:lsdException w:name="Medium List 1 Accent 3" w:semiHidden="0" w:uiPriority="65" w:unhideWhenUsed="0"/>
-    <w:lsdException w:name="Medium List 2 Accent 3" w:semiHidden="0" w:uiPriority="66" w:unhideWhenUsed="0"/>
-    <w:lsdException w:name="Medium Grid 1 Accent 3" w:semiHidden="0" w:uiPriority="67" w:unhideWhenUsed="0"/>
-    <w:lsdException w:name="Medium Grid 2 Accent 3" w:semiHidden="0" w:uiPriority="68" w:unhideWhenUsed="0"/>
-    <w:lsdException w:name="Medium Grid 3 Accent 3" w:semiHidden="0" w:uiPriority="69" w:unhideWhenUsed="0"/>
-    <w:lsdException w:name="Dark List Accent 3" w:semiHidden="0" w:uiPriority="70" w:unhideWhenUsed="0"/>
-    <w:lsdException w:name="Colorful Shading Accent 3" w:semiHidden="0" w:uiPriority="71" w:unhideWhenUsed="0"/>
-    <w:lsdException w:name="Colorful List Accent 3" w:semiHidden="0" w:uiPriority="72" w:unhideWhenUsed="0"/>
-    <w:lsdException w:name="Colorful Grid Accent 3" w:semiHidden="0" w:uiPriority="73" w:unhideWhenUsed="0"/>
-    <w:lsdException w:name="Light Shading Accent 4" w:semiHidden="0" w:uiPriority="60" w:unhideWhenUsed="0"/>
-    <w:lsdException w:name="Light List Accent 4" w:semiHidden="0" w:uiPriority="61" w:unhideWhenUsed="0"/>
-    <w:lsdException w:name="Light Grid Accent 4" w:semiHidden="0" w:uiPriority="62" w:unhideWhenUsed="0"/>
-    <w:lsdException w:name="Medium Shading 1 Accent 4" w:semiHidden="0" w:uiPriority="63" w:unhideWhenUsed="0"/>
-    <w:lsdException w:name="Medium Shading 2 Accent 4" w:semiHidden="0" w:uiPriority="64" w:unhideWhenUsed="0"/>
-    <w:lsdException w:name="Medium List 1 Accent 4" w:semiHidden="0" w:uiPriority="65" w:unhideWhenUsed="0"/>
-    <w:lsdException w:name="Medium List 2 Accent 4" w:semiHidden="0" w:uiPriority="66" w:unhideWhenUsed="0"/>
-    <w:lsdException w:name="Medium Grid 1 Accent 4" w:semiHidden="0" w:uiPriority="67" w:unhideWhenUsed="0"/>
-    <w:lsdException w:name="Medium Grid 2 Accent 4" w:semiHidden="0" w:uiPriority="68" w:unhideWhenUsed="0"/>
-    <w:lsdException w:name="Medium Grid 3 Accent 4" w:semiHidden="0" w:uiPriority="69" w:unhideWhenUsed="0"/>
-    <w:lsdException w:name="Dark List Accent 4" w:semiHidden="0" w:uiPriority="70" w:unhideWhenUsed="0"/>
-    <w:lsdException w:name="Colorful Shading Accent 4" w:semiHidden="0" w:uiPriority="71" w:unhideWhenUsed="0"/>
-    <w:lsdException w:name="Colorful List Accent 4" w:semiHidden="0" w:uiPriority="72" w:unhideWhenUsed="0"/>
-    <w:lsdException w:name="Colorful Grid Accent 4" w:semiHidden="0" w:uiPriority="73" w:unhideWhenUsed="0"/>
-    <w:lsdException w:name="Light Shading Accent 5" w:semiHidden="0" w:uiPriority="60" w:unhideWhenUsed="0"/>
-    <w:lsdException w:name="Light List Accent 5" w:semiHidden="0" w:uiPriority="61" w:unhideWhenUsed="0"/>
-    <w:lsdException w:name="Light Grid Accent 5" w:semiHidden="0" w:uiPriority="62" w:unhideWhenUsed="0"/>
-    <w:lsdException w:name="Medium Shading 1 Accent 5" w:semiHidden="0" w:uiPriority="63" w:unhideWhenUsed="0"/>
-    <w:lsdException w:name="Medium Shading 2 Accent 5" w:semiHidden="0" w:uiPriority="64" w:unhideWhenUsed="0"/>
-    <w:lsdException w:name="Medium List 1 Accent 5" w:semiHidden="0" w:uiPriority="65" w:unhideWhenUsed="0"/>
-    <w:lsdException w:name="Medium List 2 Accent 5" w:semiHidden="0" w:uiPriority="66" w:unhideWhenUsed="0"/>
-    <w:lsdException w:name="Medium Grid 1 Accent 5" w:semiHidden="0" w:uiPriority="67" w:unhideWhenUsed="0"/>
-    <w:lsdException w:name="Medium Grid 2 Accent 5" w:semiHidden="0" w:uiPriority="68" w:unhideWhenUsed="0"/>
-    <w:lsdException w:name="Medium Grid 3 Accent 5" w:semiHidden="0" w:uiPriority="69" w:unhideWhenUsed="0"/>
-    <w:lsdException w:name="Dark List Accent 5" w:semiHidden="0" w:uiPriority="70" w:unhideWhenUsed="0"/>
-    <w:lsdException w:name="Colorful Shading Accent 5" w:semiHidden="0" w:uiPriority="71" w:unhideWhenUsed="0"/>
-    <w:lsdException w:name="Colorful List Accent 5" w:semiHidden="0" w:uiPriority="72" w:unhideWhenUsed="0"/>
-    <w:lsdException w:name="Colorful Grid Accent 5" w:semiHidden="0" w:uiPriority="73" w:unhideWhenUsed="0"/>
-    <w:lsdException w:name="Light Shading Accent 6" w:semiHidden="0" w:uiPriority="60" w:unhideWhenUsed="0"/>
-    <w:lsdException w:name="Light List Accent 6" w:semiHidden="0" w:uiPriority="61" w:unhideWhenUsed="0"/>
-    <w:lsdException w:name="Light Grid Accent 6" w:semiHidden="0" w:uiPriority="62" w:unhideWhenUsed="0"/>
-    <w:lsdException w:name="Medium Shading 1 Accent 6" w:semiHidden="0" w:uiPriority="63" w:unhideWhenUsed="0"/>
-    <w:lsdException w:name="Medium Shading 2 Accent 6" w:semiHidden="0" w:uiPriority="64" w:unhideWhenUsed="0"/>
-    <w:lsdException w:name="Medium List 1 Accent 6" w:semiHidden="0" w:uiPriority="65" w:unhideWhenUsed="0"/>
-    <w:lsdException w:name="Medium List 2 Accent 6" w:semiHidden="0" w:uiPriority="66" w:unhideWhenUsed="0"/>
-    <w:lsdException w:name="Medium Grid 1 Accent 6" w:semiHidden="0" w:uiPriority="67" w:unhideWhenUsed="0"/>
-    <w:lsdException w:name="Medium Grid 2 Accent 6" w:semiHidden="0" w:uiPriority="68" w:unhideWhenUsed="0"/>
-    <w:lsdException w:name="Medium Grid 3 Accent 6" w:semiHidden="0" w:uiPriority="69" w:unhideWhenUsed="0"/>
-    <w:lsdException w:name="Dark List Accent 6" w:semiHidden="0" w:uiPriority="70" w:unhideWhenUsed="0"/>
-    <w:lsdException w:name="Colorful Shading Accent 6" w:semiHidden="0" w:uiPriority="71" w:unhideWhenUsed="0"/>
-    <w:lsdException w:name="Colorful List Accent 6" w:semiHidden="0" w:uiPriority="72" w:unhideWhenUsed="0"/>
-    <w:lsdException w:name="Colorful Grid Accent 6" w:semiHidden="0" w:uiPriority="73" w:unhideWhenUsed="0"/>
-    <w:lsdException w:name="Subtle Emphasis" w:semiHidden="0" w:uiPriority="19" w:unhideWhenUsed="0" w:qFormat="1"/>
-    <w:lsdException w:name="Intense Emphasis" w:semiHidden="0" w:uiPriority="21" w:unhideWhenUsed="0" w:qFormat="1"/>
-    <w:lsdException w:name="Subtle Reference" w:semiHidden="0" w:uiPriority="31" w:unhideWhenUsed="0" w:qFormat="1"/>
-    <w:lsdException w:name="Intense Reference" w:semiHidden="0" w:uiPriority="32" w:unhideWhenUsed="0" w:qFormat="1"/>
-    <w:lsdException w:name="Book Title" w:semiHidden="0" w:uiPriority="33" w:unhideWhenUsed="0" w:qFormat="1"/>
-    <w:lsdException w:name="Bibliography" w:uiPriority="37"/>
-    <w:lsdException w:name="TOC Heading" w:uiPriority="39" w:qFormat="1"/>
-  </w:latentStyles>
-  <w:style w:type="paragraph" w:default="1" w:styleId="Normal">
-    <w:name w:val="Normal"/>
-    <w:qFormat/>
-    <w:rsid w:val="00DE0B1D"/>
-    <w:pPr>
-      <w:spacing w:after="160" w:line="259" w:lineRule="auto"/>
-    </w:pPr>
-  </w:style>
-  <w:style w:type="paragraph" w:styleId="Overskrift1">
-    <w:name w:val="heading 1"/>
-    <w:basedOn w:val="Normal"/>
-    <w:next w:val="Normal"/>
-    <w:link w:val="Overskrift1Tegn"/>
-    <w:uiPriority w:val="9"/>
-    <w:qFormat/>
-    <w:rsid w:val="00DE0B1D"/>
-    <w:pPr>
-      <w:keepNext/>
-      <w:keepLines/>
-      <w:spacing w:before="480" w:after="0"/>
-      <w:outlineLvl w:val="0"/>
-    </w:pPr>
-    <w:rPr>
-      <w:rFonts w:asciiTheme="majorHAnsi" w:eastAsiaTheme="majorEastAsia" w:hAnsiTheme="majorHAnsi" w:cstheme="majorBidi"/>
-      <w:b/>
-      <w:bCs/>
-      <w:color w:val="365F91" w:themeColor="accent1" w:themeShade="BF"/>
-      <w:sz w:val="28"/>
-      <w:szCs w:val="28"/>
-    </w:rPr>
-  </w:style>
-  <w:style w:type="paragraph" w:styleId="Overskrift2">
-    <w:name w:val="heading 2"/>
-    <w:basedOn w:val="Normal"/>
-    <w:next w:val="Normal"/>
-    <w:link w:val="Overskrift2Tegn"/>
-    <w:uiPriority w:val="9"/>
-    <w:unhideWhenUsed/>
-    <w:qFormat/>
-    <w:rsid w:val="00DE0B1D"/>
-    <w:pPr>
-      <w:keepNext/>
-      <w:keepLines/>
-      <w:spacing w:before="200" w:after="0"/>
-      <w:outlineLvl w:val="1"/>
-    </w:pPr>
-    <w:rPr>
-      <w:rFonts w:asciiTheme="majorHAnsi" w:eastAsiaTheme="majorEastAsia" w:hAnsiTheme="majorHAnsi" w:cstheme="majorBidi"/>
-      <w:b/>
-      <w:bCs/>
-      <w:color w:val="4F81BD" w:themeColor="accent1"/>
-      <w:sz w:val="26"/>
-      <w:szCs w:val="26"/>
-    </w:rPr>
-  </w:style>
-  <w:style w:type="paragraph" w:styleId="Overskrift3">
-    <w:name w:val="heading 3"/>
-    <w:basedOn w:val="Normal"/>
-    <w:next w:val="Normal"/>
-    <w:link w:val="Overskrift3Tegn"/>
-    <w:uiPriority w:val="9"/>
-    <w:unhideWhenUsed/>
-    <w:qFormat/>
-    <w:rsid w:val="00DE0B1D"/>
-    <w:pPr>
-      <w:keepNext/>
-      <w:keepLines/>
-      <w:spacing w:before="200" w:after="0"/>
-      <w:outlineLvl w:val="2"/>
-    </w:pPr>
-    <w:rPr>
-      <w:rFonts w:asciiTheme="majorHAnsi" w:eastAsiaTheme="majorEastAsia" w:hAnsiTheme="majorHAnsi" w:cstheme="majorBidi"/>
-      <w:b/>
-      <w:bCs/>
-      <w:color w:val="4F81BD" w:themeColor="accent1"/>
-    </w:rPr>
-  </w:style>
-  <w:style w:type="character" w:default="1" w:styleId="Standardskrifttypeiafsnit">
-    <w:name w:val="Default Paragraph Font"/>
-    <w:uiPriority w:val="1"/>
     <w:unhideWhenUsed/>
   </w:style>
   <w:style w:type="table" w:default="1" w:styleId="Tabel-Normal">
@@ -8817,7 +8132,7 @@
 </file>
 
 <file path=customXml/itemProps1.xml><?xml version="1.0" encoding="utf-8"?>
-<ds:datastoreItem xmlns:ds="http://schemas.openxmlformats.org/officeDocument/2006/customXml" ds:itemID="{3D84E00C-0E2B-4B78-A7C5-A38C1E7AB04D}">
+<ds:datastoreItem xmlns:ds="http://schemas.openxmlformats.org/officeDocument/2006/customXml" ds:itemID="{FE505FE1-34CF-4987-8313-444F0C6EE8AD}">
   <ds:schemaRefs>
     <ds:schemaRef ds:uri="http://schemas.openxmlformats.org/officeDocument/2006/bibliography"/>
   </ds:schemaRefs>

</xml_diff>